<commit_message>
Added jar files and source code, updated design doc, updated AndroidManifest
</commit_message>
<xml_diff>
--- a/Artifacts/Design Doc.docx
+++ b/Artifacts/Design Doc.docx
@@ -1,6 +1,6 @@
 
 <file path=word/document.xml><?xml version="1.0" encoding="utf-8"?>
-<w:document xmlns:wpc="http://schemas.microsoft.com/office/word/2010/wordprocessingCanvas" xmlns:cx="http://schemas.microsoft.com/office/drawing/2014/chartex" xmlns:cx1="http://schemas.microsoft.com/office/drawing/2015/9/8/chartex" xmlns:cx2="http://schemas.microsoft.com/office/drawing/2015/10/21/chartex" xmlns:mc="http://schemas.openxmlformats.org/markup-compatibility/2006" xmlns:o="urn:schemas-microsoft-com:office:office" xmlns:r="http://schemas.openxmlformats.org/officeDocument/2006/relationships" xmlns:m="http://schemas.openxmlformats.org/officeDocument/2006/math" xmlns:v="urn:schemas-microsoft-com:vml" xmlns:wp14="http://schemas.microsoft.com/office/word/2010/wordprocessingDrawing" xmlns:wp="http://schemas.openxmlformats.org/drawingml/2006/wordprocessingDrawing" xmlns:w10="urn:schemas-microsoft-com:office:word" xmlns:w="http://schemas.openxmlformats.org/wordprocessingml/2006/main" xmlns:w14="http://schemas.microsoft.com/office/word/2010/wordml" xmlns:w15="http://schemas.microsoft.com/office/word/2012/wordml" xmlns:w16se="http://schemas.microsoft.com/office/word/2015/wordml/symex" xmlns:wpg="http://schemas.microsoft.com/office/word/2010/wordprocessingGroup" xmlns:wpi="http://schemas.microsoft.com/office/word/2010/wordprocessingInk" xmlns:wne="http://schemas.microsoft.com/office/word/2006/wordml" xmlns:wps="http://schemas.microsoft.com/office/word/2010/wordprocessingShape" mc:Ignorable="w14 w15 w16se wp14">
+<w:document xmlns:wpc="http://schemas.microsoft.com/office/word/2010/wordprocessingCanvas" xmlns:mo="http://schemas.microsoft.com/office/mac/office/2008/main" xmlns:mc="http://schemas.openxmlformats.org/markup-compatibility/2006" xmlns:mv="urn:schemas-microsoft-com:mac:vml" xmlns:o="urn:schemas-microsoft-com:office:office" xmlns:r="http://schemas.openxmlformats.org/officeDocument/2006/relationships" xmlns:m="http://schemas.openxmlformats.org/officeDocument/2006/math" xmlns:v="urn:schemas-microsoft-com:vml" xmlns:wp14="http://schemas.microsoft.com/office/word/2010/wordprocessingDrawing" xmlns:wp="http://schemas.openxmlformats.org/drawingml/2006/wordprocessingDrawing" xmlns:w10="urn:schemas-microsoft-com:office:word" xmlns:w="http://schemas.openxmlformats.org/wordprocessingml/2006/main" xmlns:w14="http://schemas.microsoft.com/office/word/2010/wordml" xmlns:wpg="http://schemas.microsoft.com/office/word/2010/wordprocessingGroup" xmlns:wpi="http://schemas.microsoft.com/office/word/2010/wordprocessingInk" xmlns:wne="http://schemas.microsoft.com/office/word/2006/wordml" xmlns:wps="http://schemas.microsoft.com/office/word/2010/wordprocessingShape" mc:Ignorable="w14 wp14">
   <w:body>
     <w:p>
       <w:pPr>
@@ -50,7 +50,25 @@
           <w:sz w:val="27"/>
           <w:szCs w:val="27"/>
         </w:rPr>
-        <w:t xml:space="preserve">is a service that allows developers how efficiently their application </w:t>
+        <w:t xml:space="preserve">is a service that allows developers </w:t>
+      </w:r>
+      <w:r>
+        <w:rPr>
+          <w:color w:val="000000"/>
+          <w:sz w:val="27"/>
+          <w:szCs w:val="27"/>
+        </w:rPr>
+        <w:t xml:space="preserve">to check </w:t>
+      </w:r>
+      <w:bookmarkStart w:id="0" w:name="_GoBack"/>
+      <w:bookmarkEnd w:id="0"/>
+      <w:r>
+        <w:rPr>
+          <w:color w:val="000000"/>
+          <w:sz w:val="27"/>
+          <w:szCs w:val="27"/>
+        </w:rPr>
+        <w:t xml:space="preserve">how efficiently their application </w:t>
       </w:r>
       <w:r>
         <w:rPr>
@@ -207,6 +225,17 @@
       </w:r>
     </w:p>
     <w:p/>
+    <w:p>
+      <w:pPr>
+        <w:ind w:left="720"/>
+      </w:pPr>
+      <w:r>
+        <w:t>Prerequisite: You must have Gradle 2.2 installed in order to build the APK.</w:t>
+      </w:r>
+      <w:r>
+        <w:t xml:space="preserve"> Gradle installation instructions are included on page 2.</w:t>
+      </w:r>
+    </w:p>
     <w:p>
       <w:pPr>
         <w:pStyle w:val="NormalWeb"/>
@@ -226,39 +255,7 @@
           <w:color w:val="000000"/>
           <w:szCs w:val="27"/>
         </w:rPr>
-        <w:t xml:space="preserve">Start the Java app. It will open the file explorer. Select the source code you wish to parse or the </w:t>
-      </w:r>
-      <w:proofErr w:type="spellStart"/>
-      <w:r>
-        <w:rPr>
-          <w:color w:val="000000"/>
-          <w:szCs w:val="27"/>
-        </w:rPr>
-        <w:t>apk</w:t>
-      </w:r>
-      <w:proofErr w:type="spellEnd"/>
-      <w:r>
-        <w:rPr>
-          <w:color w:val="000000"/>
-          <w:szCs w:val="27"/>
-        </w:rPr>
-        <w:t xml:space="preserve"> you wish to analyze. Select the entire package if passing in source code - DO NOT navigate to the /</w:t>
-      </w:r>
-      <w:proofErr w:type="spellStart"/>
-      <w:r>
-        <w:rPr>
-          <w:color w:val="000000"/>
-          <w:szCs w:val="27"/>
-        </w:rPr>
-        <w:t>src</w:t>
-      </w:r>
-      <w:proofErr w:type="spellEnd"/>
-      <w:r>
-        <w:rPr>
-          <w:color w:val="000000"/>
-          <w:szCs w:val="27"/>
-        </w:rPr>
-        <w:t xml:space="preserve"> folder or any other subdirectory. The parser needs to the entire project structure to generate the parsed output.</w:t>
+        <w:t>Start the Java app. It will open the file explorer. Select the source code you wish to parse or the apk you wish to analyze. Select the entire package if passing in source code - DO NOT navigate to the /src folder or any other subdirectory. The parser needs to the entire project structure to generate the parsed output.</w:t>
       </w:r>
     </w:p>
     <w:p>
@@ -280,55 +277,7 @@
           <w:color w:val="000000"/>
           <w:szCs w:val="27"/>
         </w:rPr>
-        <w:t>After selecting the code/</w:t>
-      </w:r>
-      <w:proofErr w:type="spellStart"/>
-      <w:r>
-        <w:rPr>
-          <w:color w:val="000000"/>
-          <w:szCs w:val="27"/>
-        </w:rPr>
-        <w:t>apk</w:t>
-      </w:r>
-      <w:proofErr w:type="spellEnd"/>
-      <w:r>
-        <w:rPr>
-          <w:color w:val="000000"/>
-          <w:szCs w:val="27"/>
-        </w:rPr>
-        <w:t xml:space="preserve"> to analyze, select Parse. Parser will parse through your uploaded code (and decompile it if necessary). It will then produce an output file that </w:t>
-      </w:r>
-      <w:proofErr w:type="spellStart"/>
-      <w:r>
-        <w:rPr>
-          <w:color w:val="000000"/>
-          <w:szCs w:val="27"/>
-        </w:rPr>
-        <w:t>ModuleBuilder</w:t>
-      </w:r>
-      <w:proofErr w:type="spellEnd"/>
-      <w:r>
-        <w:rPr>
-          <w:color w:val="000000"/>
-          <w:szCs w:val="27"/>
-        </w:rPr>
-        <w:t xml:space="preserve"> will analyze in order to generate your </w:t>
-      </w:r>
-      <w:proofErr w:type="spellStart"/>
-      <w:r>
-        <w:rPr>
-          <w:color w:val="000000"/>
-          <w:szCs w:val="27"/>
-        </w:rPr>
-        <w:t>Xposed</w:t>
-      </w:r>
-      <w:proofErr w:type="spellEnd"/>
-      <w:r>
-        <w:rPr>
-          <w:color w:val="000000"/>
-          <w:szCs w:val="27"/>
-        </w:rPr>
-        <w:t xml:space="preserve"> module.</w:t>
+        <w:t>After selecting the code/apk to analyze, select Parse. Parser will parse through your uploaded code (and decompile it if necessary). It will then produce an output file that ModuleBuilder will analyze in order to generate your Xposed module.</w:t>
       </w:r>
     </w:p>
     <w:p>
@@ -439,39 +388,7 @@
           <w:color w:val="000000"/>
           <w:szCs w:val="27"/>
         </w:rPr>
-        <w:t xml:space="preserve">Open a terminal and navigate to where your </w:t>
-      </w:r>
-      <w:proofErr w:type="spellStart"/>
-      <w:r>
-        <w:rPr>
-          <w:color w:val="000000"/>
-          <w:szCs w:val="27"/>
-        </w:rPr>
-        <w:t>adb</w:t>
-      </w:r>
-      <w:proofErr w:type="spellEnd"/>
-      <w:r>
-        <w:rPr>
-          <w:color w:val="000000"/>
-          <w:szCs w:val="27"/>
-        </w:rPr>
-        <w:t xml:space="preserve"> resides (likely android-</w:t>
-      </w:r>
-      <w:proofErr w:type="spellStart"/>
-      <w:r>
-        <w:rPr>
-          <w:color w:val="000000"/>
-          <w:szCs w:val="27"/>
-        </w:rPr>
-        <w:t>sdks</w:t>
-      </w:r>
-      <w:proofErr w:type="spellEnd"/>
-      <w:r>
-        <w:rPr>
-          <w:color w:val="000000"/>
-          <w:szCs w:val="27"/>
-        </w:rPr>
-        <w:t xml:space="preserve">/platform-tools). </w:t>
+        <w:t xml:space="preserve">Open a terminal and navigate to where your adb resides (likely android-sdks/platform-tools). </w:t>
       </w:r>
     </w:p>
     <w:p>
@@ -493,55 +410,7 @@
           <w:color w:val="000000"/>
           <w:szCs w:val="27"/>
         </w:rPr>
-        <w:t>Run “</w:t>
-      </w:r>
-      <w:proofErr w:type="gramStart"/>
-      <w:r>
-        <w:rPr>
-          <w:color w:val="000000"/>
-          <w:szCs w:val="27"/>
-        </w:rPr>
-        <w:t>$ .</w:t>
-      </w:r>
-      <w:proofErr w:type="gramEnd"/>
-      <w:r>
-        <w:rPr>
-          <w:color w:val="000000"/>
-          <w:szCs w:val="27"/>
-        </w:rPr>
-        <w:t>/</w:t>
-      </w:r>
-      <w:proofErr w:type="spellStart"/>
-      <w:r>
-        <w:rPr>
-          <w:color w:val="000000"/>
-          <w:szCs w:val="27"/>
-        </w:rPr>
-        <w:t>adb</w:t>
-      </w:r>
-      <w:proofErr w:type="spellEnd"/>
-      <w:r>
-        <w:rPr>
-          <w:color w:val="000000"/>
-          <w:szCs w:val="27"/>
-        </w:rPr>
-        <w:t xml:space="preserve"> logcat -s </w:t>
-      </w:r>
-      <w:proofErr w:type="spellStart"/>
-      <w:r>
-        <w:rPr>
-          <w:color w:val="000000"/>
-          <w:szCs w:val="27"/>
-        </w:rPr>
-        <w:t>Xposed</w:t>
-      </w:r>
-      <w:proofErr w:type="spellEnd"/>
-      <w:r>
-        <w:rPr>
-          <w:color w:val="000000"/>
-          <w:szCs w:val="27"/>
-        </w:rPr>
-        <w:t>”. You should see the module hook onto the package you are analyzing and produce the method start and end times.</w:t>
+        <w:t>Run “$ ./adb logcat -s Xposed”. You should see the module hook onto the package you are analyzing and produce the method start and end times.</w:t>
       </w:r>
     </w:p>
     <w:p>
@@ -585,39 +454,7 @@
           <w:color w:val="000000"/>
           <w:szCs w:val="27"/>
         </w:rPr>
-        <w:t xml:space="preserve">Copy the output to data.txt and upload to </w:t>
-      </w:r>
-      <w:proofErr w:type="spellStart"/>
-      <w:r>
-        <w:rPr>
-          <w:color w:val="000000"/>
-          <w:szCs w:val="27"/>
-        </w:rPr>
-        <w:t>dataBaseListener</w:t>
-      </w:r>
-      <w:proofErr w:type="spellEnd"/>
-      <w:r>
-        <w:rPr>
-          <w:color w:val="000000"/>
-          <w:szCs w:val="27"/>
-        </w:rPr>
-        <w:t xml:space="preserve">. </w:t>
-      </w:r>
-      <w:proofErr w:type="spellStart"/>
-      <w:r>
-        <w:rPr>
-          <w:color w:val="000000"/>
-          <w:szCs w:val="27"/>
-        </w:rPr>
-        <w:t>dataBaseListener</w:t>
-      </w:r>
-      <w:proofErr w:type="spellEnd"/>
-      <w:r>
-        <w:rPr>
-          <w:color w:val="000000"/>
-          <w:szCs w:val="27"/>
-        </w:rPr>
-        <w:t xml:space="preserve"> will parse this output and upload it to the database.</w:t>
+        <w:t>Copy the output to data.txt and upload to dataBaseListener. dataBaseListener will parse this output and upload it to the database.</w:t>
       </w:r>
     </w:p>
     <w:p>
@@ -641,7 +478,7 @@
         </w:rPr>
         <w:t xml:space="preserve">Log onto </w:t>
       </w:r>
-      <w:hyperlink r:id="rId5" w:history="1">
+      <w:hyperlink r:id="rId9" w:history="1">
         <w:r>
           <w:rPr>
             <w:color w:val="000000"/>
@@ -677,6 +514,7 @@
           <w:color w:val="000000"/>
           <w:szCs w:val="27"/>
         </w:rPr>
+        <w:lastRenderedPageBreak/>
         <w:t>Select Projects and then the app you wish to analyze. Charts will appear with your uploaded data.</w:t>
       </w:r>
       <w:r>
@@ -696,59 +534,363 @@
     </w:p>
     <w:p>
       <w:pPr>
-        <w:pStyle w:val="Heading1"/>
-        <w:rPr>
-          <w:color w:val="000000"/>
-        </w:rPr>
-      </w:pPr>
-      <w:r>
-        <w:rPr>
-          <w:color w:val="000000"/>
-        </w:rPr>
-        <w:lastRenderedPageBreak/>
-        <w:t>Data Flow</w:t>
-      </w:r>
+        <w:pStyle w:val="NormalWeb"/>
+        <w:spacing w:before="0" w:beforeAutospacing="0" w:after="0" w:afterAutospacing="0"/>
+        <w:textAlignment w:val="baseline"/>
+        <w:rPr>
+          <w:color w:val="000000"/>
+          <w:szCs w:val="27"/>
+        </w:rPr>
+      </w:pPr>
     </w:p>
     <w:p>
       <w:pPr>
         <w:pStyle w:val="NormalWeb"/>
-        <w:rPr>
-          <w:color w:val="000000"/>
-          <w:sz w:val="27"/>
-          <w:szCs w:val="27"/>
-        </w:rPr>
-      </w:pPr>
-      <w:r>
-        <w:rPr>
-          <w:color w:val="000000"/>
-        </w:rPr>
-        <w:tab/>
-      </w:r>
-      <w:r>
-        <w:rPr>
-          <w:bCs/>
-          <w:color w:val="000000"/>
-          <w:sz w:val="27"/>
-          <w:szCs w:val="27"/>
-        </w:rPr>
-        <w:t>Below is the data flow of the program and should give a general sense of how to use the Android Performance Evaluator</w:t>
-      </w:r>
-      <w:r>
-        <w:rPr>
-          <w:color w:val="000000"/>
-          <w:sz w:val="27"/>
-          <w:szCs w:val="27"/>
-        </w:rPr>
-        <w:t>. Details of each component will be described in detail later.</w:t>
+        <w:spacing w:before="0" w:beforeAutospacing="0" w:after="0" w:afterAutospacing="0"/>
+        <w:textAlignment w:val="baseline"/>
+        <w:rPr>
+          <w:color w:val="000000"/>
+          <w:szCs w:val="27"/>
+        </w:rPr>
+      </w:pPr>
+      <w:r>
+        <w:rPr>
+          <w:color w:val="000000"/>
+          <w:szCs w:val="27"/>
+        </w:rPr>
+        <w:t>Gradle 2.2 Installation Instructions</w:t>
       </w:r>
     </w:p>
     <w:p>
+      <w:pPr>
+        <w:pStyle w:val="NormalWeb"/>
+        <w:spacing w:before="0" w:beforeAutospacing="0" w:after="0" w:afterAutospacing="0"/>
+        <w:ind w:firstLine="360"/>
+        <w:textAlignment w:val="baseline"/>
+        <w:rPr>
+          <w:color w:val="000000"/>
+          <w:sz w:val="20"/>
+          <w:szCs w:val="20"/>
+        </w:rPr>
+      </w:pPr>
+      <w:r>
+        <w:rPr>
+          <w:color w:val="000000"/>
+          <w:sz w:val="20"/>
+          <w:szCs w:val="20"/>
+        </w:rPr>
+        <w:t>Gradle version 2.2 is required to build the APK.</w:t>
+      </w:r>
+    </w:p>
+    <w:p>
+      <w:pPr>
+        <w:pStyle w:val="NormalWeb"/>
+        <w:numPr>
+          <w:ilvl w:val="0"/>
+          <w:numId w:val="3"/>
+        </w:numPr>
+        <w:spacing w:before="0" w:beforeAutospacing="0" w:after="0" w:afterAutospacing="0"/>
+        <w:textAlignment w:val="baseline"/>
+        <w:rPr>
+          <w:color w:val="000000"/>
+          <w:sz w:val="22"/>
+          <w:szCs w:val="22"/>
+        </w:rPr>
+      </w:pPr>
+      <w:r>
+        <w:rPr>
+          <w:color w:val="000000"/>
+          <w:sz w:val="22"/>
+          <w:szCs w:val="22"/>
+        </w:rPr>
+        <w:t xml:space="preserve">Navigate to </w:t>
+      </w:r>
+      <w:hyperlink r:id="rId10" w:history="1">
+        <w:r>
+          <w:rPr>
+            <w:rStyle w:val="Hyperlink"/>
+            <w:sz w:val="22"/>
+            <w:szCs w:val="22"/>
+          </w:rPr>
+          <w:t>http://gradle.org/gradle-download/</w:t>
+        </w:r>
+      </w:hyperlink>
+      <w:r>
+        <w:rPr>
+          <w:color w:val="000000"/>
+          <w:sz w:val="22"/>
+          <w:szCs w:val="22"/>
+        </w:rPr>
+        <w:t>.</w:t>
+      </w:r>
+      <w:r>
+        <w:rPr>
+          <w:color w:val="000000"/>
+          <w:sz w:val="22"/>
+          <w:szCs w:val="22"/>
+        </w:rPr>
+        <w:t xml:space="preserve"> </w:t>
+      </w:r>
+      <w:r>
+        <w:rPr>
+          <w:color w:val="000000"/>
+          <w:sz w:val="22"/>
+          <w:szCs w:val="22"/>
+        </w:rPr>
+        <w:t xml:space="preserve">Scroll to </w:t>
+      </w:r>
+      <w:r>
+        <w:rPr>
+          <w:i/>
+          <w:color w:val="000000"/>
+          <w:sz w:val="22"/>
+          <w:szCs w:val="22"/>
+        </w:rPr>
+        <w:t>Previous Releases</w:t>
+      </w:r>
+      <w:r>
+        <w:rPr>
+          <w:i/>
+          <w:color w:val="000000"/>
+          <w:sz w:val="22"/>
+          <w:szCs w:val="22"/>
+        </w:rPr>
+        <w:t xml:space="preserve"> </w:t>
+      </w:r>
+      <w:r>
+        <w:rPr>
+          <w:color w:val="000000"/>
+          <w:sz w:val="22"/>
+          <w:szCs w:val="22"/>
+        </w:rPr>
+        <w:t xml:space="preserve">located at the bottom right and select </w:t>
+      </w:r>
+      <w:r>
+        <w:rPr>
+          <w:i/>
+          <w:color w:val="000000"/>
+          <w:sz w:val="22"/>
+          <w:szCs w:val="22"/>
+        </w:rPr>
+        <w:t>Choose Version</w:t>
+      </w:r>
+      <w:r>
+        <w:rPr>
+          <w:color w:val="000000"/>
+          <w:sz w:val="22"/>
+          <w:szCs w:val="22"/>
+        </w:rPr>
+        <w:t>.</w:t>
+      </w:r>
+    </w:p>
+    <w:p>
+      <w:pPr>
+        <w:pStyle w:val="NormalWeb"/>
+        <w:numPr>
+          <w:ilvl w:val="0"/>
+          <w:numId w:val="3"/>
+        </w:numPr>
+        <w:spacing w:before="0" w:beforeAutospacing="0" w:after="0" w:afterAutospacing="0"/>
+        <w:textAlignment w:val="baseline"/>
+        <w:rPr>
+          <w:color w:val="000000"/>
+          <w:sz w:val="22"/>
+          <w:szCs w:val="22"/>
+        </w:rPr>
+      </w:pPr>
+      <w:r>
+        <w:rPr>
+          <w:color w:val="000000"/>
+          <w:sz w:val="22"/>
+          <w:szCs w:val="22"/>
+        </w:rPr>
+        <w:t xml:space="preserve">Select version 2.2 and </w:t>
+      </w:r>
+      <w:r>
+        <w:rPr>
+          <w:i/>
+          <w:color w:val="000000"/>
+          <w:sz w:val="22"/>
+          <w:szCs w:val="22"/>
+        </w:rPr>
+        <w:t>Complete distribution</w:t>
+      </w:r>
+      <w:r>
+        <w:rPr>
+          <w:color w:val="000000"/>
+          <w:sz w:val="22"/>
+          <w:szCs w:val="22"/>
+        </w:rPr>
+        <w:t>.</w:t>
+      </w:r>
+    </w:p>
+    <w:p>
+      <w:pPr>
+        <w:pStyle w:val="NormalWeb"/>
+        <w:numPr>
+          <w:ilvl w:val="0"/>
+          <w:numId w:val="3"/>
+        </w:numPr>
+        <w:spacing w:before="0" w:beforeAutospacing="0" w:after="0" w:afterAutospacing="0"/>
+        <w:textAlignment w:val="baseline"/>
+        <w:rPr>
+          <w:color w:val="000000"/>
+          <w:sz w:val="22"/>
+          <w:szCs w:val="22"/>
+        </w:rPr>
+      </w:pPr>
+      <w:r>
+        <w:rPr>
+          <w:color w:val="000000"/>
+          <w:sz w:val="22"/>
+          <w:szCs w:val="22"/>
+        </w:rPr>
+        <w:t>Save the download in an appropriate directory (ideally home directory).</w:t>
+      </w:r>
+    </w:p>
+    <w:p>
+      <w:pPr>
+        <w:pStyle w:val="NormalWeb"/>
+        <w:numPr>
+          <w:ilvl w:val="0"/>
+          <w:numId w:val="3"/>
+        </w:numPr>
+        <w:spacing w:before="0" w:beforeAutospacing="0" w:after="0" w:afterAutospacing="0"/>
+        <w:textAlignment w:val="baseline"/>
+        <w:rPr>
+          <w:color w:val="000000"/>
+          <w:sz w:val="22"/>
+          <w:szCs w:val="22"/>
+        </w:rPr>
+      </w:pPr>
+      <w:r>
+        <w:rPr>
+          <w:color w:val="000000"/>
+          <w:sz w:val="22"/>
+          <w:szCs w:val="22"/>
+        </w:rPr>
+        <w:t>Add environment variable “GRADLE_HOME”. Point it to the downloaded files.</w:t>
+      </w:r>
+    </w:p>
+    <w:p>
+      <w:pPr>
+        <w:pStyle w:val="NormalWeb"/>
+        <w:numPr>
+          <w:ilvl w:val="0"/>
+          <w:numId w:val="3"/>
+        </w:numPr>
+        <w:spacing w:before="0" w:beforeAutospacing="0" w:after="0" w:afterAutospacing="0"/>
+        <w:textAlignment w:val="baseline"/>
+        <w:rPr>
+          <w:color w:val="000000"/>
+          <w:sz w:val="22"/>
+          <w:szCs w:val="22"/>
+        </w:rPr>
+      </w:pPr>
+      <w:r>
+        <w:rPr>
+          <w:color w:val="000000"/>
+          <w:sz w:val="22"/>
+          <w:szCs w:val="22"/>
+        </w:rPr>
+        <w:t>Add “</w:t>
+      </w:r>
+      <w:r>
+        <w:rPr>
+          <w:color w:val="000000"/>
+          <w:sz w:val="22"/>
+          <w:szCs w:val="22"/>
+        </w:rPr>
+        <w:t>GRADLE_HOME/bin</w:t>
+      </w:r>
+      <w:r>
+        <w:rPr>
+          <w:color w:val="000000"/>
+          <w:sz w:val="22"/>
+          <w:szCs w:val="22"/>
+        </w:rPr>
+        <w:t>” to PATH environment variable.</w:t>
+      </w:r>
+    </w:p>
+    <w:p>
+      <w:pPr>
+        <w:pStyle w:val="NormalWeb"/>
+        <w:numPr>
+          <w:ilvl w:val="0"/>
+          <w:numId w:val="3"/>
+        </w:numPr>
+        <w:spacing w:before="0" w:beforeAutospacing="0" w:after="0" w:afterAutospacing="0"/>
+        <w:textAlignment w:val="baseline"/>
+        <w:rPr>
+          <w:color w:val="000000"/>
+          <w:sz w:val="22"/>
+          <w:szCs w:val="22"/>
+        </w:rPr>
+      </w:pPr>
+      <w:r>
+        <w:rPr>
+          <w:color w:val="000000"/>
+          <w:sz w:val="22"/>
+          <w:szCs w:val="22"/>
+        </w:rPr>
+        <w:t>Test by running “gradle” in the terminal.</w:t>
+      </w:r>
+    </w:p>
+    <w:p>
+      <w:pPr>
+        <w:pStyle w:val="Heading1"/>
+        <w:rPr>
+          <w:color w:val="000000"/>
+        </w:rPr>
+      </w:pPr>
+      <w:r>
+        <w:rPr>
+          <w:color w:val="000000"/>
+        </w:rPr>
+        <w:t>Data Flow</w:t>
+      </w:r>
+    </w:p>
+    <w:p>
+      <w:pPr>
+        <w:pStyle w:val="NormalWeb"/>
+        <w:rPr>
+          <w:color w:val="000000"/>
+          <w:sz w:val="27"/>
+          <w:szCs w:val="27"/>
+        </w:rPr>
+      </w:pPr>
+      <w:r>
+        <w:rPr>
+          <w:color w:val="000000"/>
+        </w:rPr>
+        <w:tab/>
+      </w:r>
+      <w:r>
+        <w:rPr>
+          <w:bCs/>
+          <w:color w:val="000000"/>
+          <w:sz w:val="27"/>
+          <w:szCs w:val="27"/>
+        </w:rPr>
+        <w:t>Below is the data flow of the program and should give a general sense of how to use the Android Performance Evaluator</w:t>
+      </w:r>
+      <w:r>
+        <w:rPr>
+          <w:color w:val="000000"/>
+          <w:sz w:val="27"/>
+          <w:szCs w:val="27"/>
+        </w:rPr>
+        <w:t>. Details of each component will be described in detail later.</w:t>
+      </w:r>
+    </w:p>
+    <w:p>
       <w:r>
         <w:rPr>
           <w:noProof/>
+          <w:lang w:eastAsia="en-US"/>
         </w:rPr>
         <w:drawing>
-          <wp:inline distT="0" distB="0" distL="0" distR="0" wp14:anchorId="723A9BB0" wp14:editId="4D73A433">
+          <wp:inline distT="0" distB="0" distL="0" distR="0" wp14:anchorId="5A750A19" wp14:editId="5711475C">
             <wp:extent cx="5943600" cy="2865120"/>
             <wp:effectExtent l="0" t="0" r="0" b="0"/>
             <wp:docPr id="8" name="Picture 5"/>
@@ -765,7 +907,7 @@
                     </pic:cNvPicPr>
                   </pic:nvPicPr>
                   <pic:blipFill rotWithShape="1">
-                    <a:blip r:embed="rId6"/>
+                    <a:blip r:embed="rId11"/>
                     <a:srcRect b="15108"/>
                     <a:stretch/>
                   </pic:blipFill>
@@ -781,7 +923,7 @@
                       <a:noFill/>
                     </a:ln>
                     <a:extLst>
-                      <a:ext uri="{53640926-AAD7-44D8-BBD7-CCE9431645EC}">
+                      <a:ext uri="{53640926-AAD7-44d8-BBD7-CCE9431645EC}">
                         <a14:shadowObscured xmlns:a14="http://schemas.microsoft.com/office/drawing/2010/main"/>
                       </a:ext>
                     </a:extLst>
@@ -835,9 +977,11 @@
       <w:r>
         <w:rPr>
           <w:noProof/>
-        </w:rPr>
+          <w:lang w:eastAsia="en-US"/>
+        </w:rPr>
+        <w:lastRenderedPageBreak/>
         <w:drawing>
-          <wp:inline distT="0" distB="0" distL="0" distR="0" wp14:anchorId="00285AC0" wp14:editId="7BA9EA7A">
+          <wp:inline distT="0" distB="0" distL="0" distR="0" wp14:anchorId="4CEB6BF0" wp14:editId="7E98B604">
             <wp:extent cx="4914051" cy="2764155"/>
             <wp:effectExtent l="0" t="0" r="1270" b="0"/>
             <wp:docPr id="9" name="Picture 9"/>
@@ -852,7 +996,7 @@
                     <pic:cNvPicPr/>
                   </pic:nvPicPr>
                   <pic:blipFill>
-                    <a:blip r:embed="rId7"/>
+                    <a:blip r:embed="rId12"/>
                     <a:stretch>
                       <a:fillRect/>
                     </a:stretch>
@@ -929,9 +1073,10 @@
         <w:rPr>
           <w:noProof/>
           <w:color w:val="000000"/>
+          <w:lang w:eastAsia="en-US"/>
         </w:rPr>
         <w:drawing>
-          <wp:inline distT="0" distB="0" distL="0" distR="0">
+          <wp:inline distT="0" distB="0" distL="0" distR="0" wp14:anchorId="438BC3DE" wp14:editId="63E604C5">
             <wp:extent cx="2692400" cy="1776380"/>
             <wp:effectExtent l="0" t="0" r="0" b="0"/>
             <wp:docPr id="40" name="Picture 40" descr="C:\Users\kim\Documents\School\Spring Semster Junior Year\Software Engineering\Screen Shot 2016-04-08 at 2.06.22 PM.png"/>
@@ -948,7 +1093,7 @@
                     </pic:cNvPicPr>
                   </pic:nvPicPr>
                   <pic:blipFill>
-                    <a:blip r:embed="rId8">
+                    <a:blip r:embed="rId13">
                       <a:extLst>
                         <a:ext uri="{28A0092B-C50C-407E-A947-70E740481C1C}">
                           <a14:useLocalDpi xmlns:a14="http://schemas.microsoft.com/office/drawing/2010/main" val="0"/>
@@ -994,23 +1139,7 @@
           <w:color w:val="000000"/>
           <w:sz w:val="24"/>
         </w:rPr>
-        <w:t xml:space="preserve">Fig 0) File Explorer in choosing the </w:t>
-      </w:r>
-      <w:proofErr w:type="spellStart"/>
-      <w:r>
-        <w:rPr>
-          <w:color w:val="000000"/>
-          <w:sz w:val="24"/>
-        </w:rPr>
-        <w:t>apk</w:t>
-      </w:r>
-      <w:proofErr w:type="spellEnd"/>
-      <w:r>
-        <w:rPr>
-          <w:color w:val="000000"/>
-          <w:sz w:val="24"/>
-        </w:rPr>
-        <w:t xml:space="preserve"> or source code</w:t>
+        <w:t>Fig 0) File Explorer in choosing the apk or source code</w:t>
       </w:r>
     </w:p>
     <w:p>
@@ -1043,9 +1172,8 @@
           <w:sz w:val="27"/>
           <w:szCs w:val="27"/>
         </w:rPr>
-        <w:t xml:space="preserve">he Java Applet Parser takes in either source code or an </w:t>
-      </w:r>
-      <w:proofErr w:type="spellStart"/>
+        <w:t>he Java Applet Parser takes in either source code or an apk as input. If the input is an apk, it will decompile said apk and parse its source code.</w:t>
+      </w:r>
       <w:r>
         <w:rPr>
           <w:b w:val="0"/>
@@ -1054,9 +1182,8 @@
           <w:sz w:val="27"/>
           <w:szCs w:val="27"/>
         </w:rPr>
-        <w:t>apk</w:t>
-      </w:r>
-      <w:proofErr w:type="spellEnd"/>
+        <w:t xml:space="preserve"> An apk or source code directory can be selected through the file explorer after hitting the “select file” button as shown in Figure 1.</w:t>
+      </w:r>
       <w:r>
         <w:rPr>
           <w:b w:val="0"/>
@@ -1065,92 +1192,6 @@
           <w:sz w:val="27"/>
           <w:szCs w:val="27"/>
         </w:rPr>
-        <w:t xml:space="preserve"> as input. If the input is an </w:t>
-      </w:r>
-      <w:proofErr w:type="spellStart"/>
-      <w:r>
-        <w:rPr>
-          <w:b w:val="0"/>
-          <w:color w:val="000000"/>
-          <w:kern w:val="0"/>
-          <w:sz w:val="27"/>
-          <w:szCs w:val="27"/>
-        </w:rPr>
-        <w:t>apk</w:t>
-      </w:r>
-      <w:proofErr w:type="spellEnd"/>
-      <w:r>
-        <w:rPr>
-          <w:b w:val="0"/>
-          <w:color w:val="000000"/>
-          <w:kern w:val="0"/>
-          <w:sz w:val="27"/>
-          <w:szCs w:val="27"/>
-        </w:rPr>
-        <w:t xml:space="preserve">, it will decompile said </w:t>
-      </w:r>
-      <w:proofErr w:type="spellStart"/>
-      <w:r>
-        <w:rPr>
-          <w:b w:val="0"/>
-          <w:color w:val="000000"/>
-          <w:kern w:val="0"/>
-          <w:sz w:val="27"/>
-          <w:szCs w:val="27"/>
-        </w:rPr>
-        <w:t>apk</w:t>
-      </w:r>
-      <w:proofErr w:type="spellEnd"/>
-      <w:r>
-        <w:rPr>
-          <w:b w:val="0"/>
-          <w:color w:val="000000"/>
-          <w:kern w:val="0"/>
-          <w:sz w:val="27"/>
-          <w:szCs w:val="27"/>
-        </w:rPr>
-        <w:t xml:space="preserve"> and parse its source code.</w:t>
-      </w:r>
-      <w:r>
-        <w:rPr>
-          <w:b w:val="0"/>
-          <w:color w:val="000000"/>
-          <w:kern w:val="0"/>
-          <w:sz w:val="27"/>
-          <w:szCs w:val="27"/>
-        </w:rPr>
-        <w:t xml:space="preserve"> An </w:t>
-      </w:r>
-      <w:proofErr w:type="spellStart"/>
-      <w:r>
-        <w:rPr>
-          <w:b w:val="0"/>
-          <w:color w:val="000000"/>
-          <w:kern w:val="0"/>
-          <w:sz w:val="27"/>
-          <w:szCs w:val="27"/>
-        </w:rPr>
-        <w:t>apk</w:t>
-      </w:r>
-      <w:proofErr w:type="spellEnd"/>
-      <w:r>
-        <w:rPr>
-          <w:b w:val="0"/>
-          <w:color w:val="000000"/>
-          <w:kern w:val="0"/>
-          <w:sz w:val="27"/>
-          <w:szCs w:val="27"/>
-        </w:rPr>
-        <w:t xml:space="preserve"> or source code directory can be selected through the file explorer after hitting the “select file” button as shown in Figure 1.</w:t>
-      </w:r>
-      <w:r>
-        <w:rPr>
-          <w:b w:val="0"/>
-          <w:color w:val="000000"/>
-          <w:kern w:val="0"/>
-          <w:sz w:val="27"/>
-          <w:szCs w:val="27"/>
-        </w:rPr>
         <w:t xml:space="preserve"> </w:t>
       </w:r>
     </w:p>
@@ -1166,9 +1207,11 @@
         <w:rPr>
           <w:noProof/>
           <w:color w:val="000000"/>
-        </w:rPr>
+          <w:lang w:eastAsia="en-US"/>
+        </w:rPr>
+        <w:lastRenderedPageBreak/>
         <w:drawing>
-          <wp:inline distT="0" distB="0" distL="0" distR="0">
+          <wp:inline distT="0" distB="0" distL="0" distR="0" wp14:anchorId="0A51F3B4" wp14:editId="04FEF6B8">
             <wp:extent cx="4401553" cy="2506134"/>
             <wp:effectExtent l="0" t="0" r="0" b="8890"/>
             <wp:docPr id="41" name="Picture 41" descr="C:\Users\kim\Documents\School\Spring Semster Junior Year\Software Engineering\Screen Shot 2016-04-08 at 2.06.55 PM.png"/>
@@ -1185,7 +1228,7 @@
                     </pic:cNvPicPr>
                   </pic:nvPicPr>
                   <pic:blipFill>
-                    <a:blip r:embed="rId9">
+                    <a:blip r:embed="rId14">
                       <a:extLst>
                         <a:ext uri="{28A0092B-C50C-407E-A947-70E740481C1C}">
                           <a14:useLocalDpi xmlns:a14="http://schemas.microsoft.com/office/drawing/2010/main" val="0"/>
@@ -1245,23 +1288,7 @@
           <w:color w:val="000000"/>
           <w:sz w:val="24"/>
         </w:rPr>
-        <w:t xml:space="preserve"> File Explorer in choosing the </w:t>
-      </w:r>
-      <w:proofErr w:type="spellStart"/>
-      <w:r>
-        <w:rPr>
-          <w:color w:val="000000"/>
-          <w:sz w:val="24"/>
-        </w:rPr>
-        <w:t>apk</w:t>
-      </w:r>
-      <w:proofErr w:type="spellEnd"/>
-      <w:r>
-        <w:rPr>
-          <w:color w:val="000000"/>
-          <w:sz w:val="24"/>
-        </w:rPr>
-        <w:t xml:space="preserve"> or source code</w:t>
+        <w:t xml:space="preserve"> File Explorer in choosing the apk or source code</w:t>
       </w:r>
     </w:p>
     <w:p>
@@ -1281,7 +1308,6 @@
           <w:sz w:val="27"/>
           <w:szCs w:val="27"/>
         </w:rPr>
-        <w:lastRenderedPageBreak/>
         <w:t>Once the desired file has been selected,</w:t>
       </w:r>
       <w:r>
@@ -1322,29 +1348,7 @@
           <w:sz w:val="27"/>
           <w:szCs w:val="27"/>
         </w:rPr>
-        <w:t xml:space="preserve">sed by </w:t>
-      </w:r>
-      <w:proofErr w:type="spellStart"/>
-      <w:r>
-        <w:rPr>
-          <w:b w:val="0"/>
-          <w:color w:val="000000"/>
-          <w:kern w:val="0"/>
-          <w:sz w:val="27"/>
-          <w:szCs w:val="27"/>
-        </w:rPr>
-        <w:t>ModuleBuilder</w:t>
-      </w:r>
-      <w:proofErr w:type="spellEnd"/>
-      <w:r>
-        <w:rPr>
-          <w:b w:val="0"/>
-          <w:color w:val="000000"/>
-          <w:kern w:val="0"/>
-          <w:sz w:val="27"/>
-          <w:szCs w:val="27"/>
-        </w:rPr>
-        <w:t>.</w:t>
+        <w:t>sed by ModuleBuilder.</w:t>
       </w:r>
     </w:p>
     <w:p>
@@ -1361,9 +1365,10 @@
           <w:noProof/>
           <w:color w:val="000000"/>
           <w:sz w:val="24"/>
+          <w:lang w:eastAsia="en-US"/>
         </w:rPr>
         <w:drawing>
-          <wp:inline distT="0" distB="0" distL="0" distR="0">
+          <wp:inline distT="0" distB="0" distL="0" distR="0" wp14:anchorId="444B9868" wp14:editId="2322A407">
             <wp:extent cx="4922006" cy="2802467"/>
             <wp:effectExtent l="0" t="0" r="0" b="0"/>
             <wp:docPr id="42" name="Picture 42" descr="C:\Users\kim\Documents\School\Spring Semster Junior Year\Software Engineering\Screen Shot 2016-04-08 at 2.30.24 PM.png"/>
@@ -1380,7 +1385,7 @@
                     </pic:cNvPicPr>
                   </pic:nvPicPr>
                   <pic:blipFill>
-                    <a:blip r:embed="rId10">
+                    <a:blip r:embed="rId15">
                       <a:extLst>
                         <a:ext uri="{28A0092B-C50C-407E-A947-70E740481C1C}">
                           <a14:useLocalDpi xmlns:a14="http://schemas.microsoft.com/office/drawing/2010/main" val="0"/>
@@ -1473,51 +1478,8 @@
           <w:sz w:val="27"/>
           <w:szCs w:val="27"/>
         </w:rPr>
-        <w:t xml:space="preserve">The </w:t>
-      </w:r>
-      <w:proofErr w:type="spellStart"/>
-      <w:r>
-        <w:rPr>
-          <w:b w:val="0"/>
-          <w:color w:val="000000"/>
-          <w:kern w:val="0"/>
-          <w:sz w:val="27"/>
-          <w:szCs w:val="27"/>
-        </w:rPr>
-        <w:t>ModuleBuilder</w:t>
-      </w:r>
-      <w:proofErr w:type="spellEnd"/>
-      <w:r>
-        <w:rPr>
-          <w:b w:val="0"/>
-          <w:color w:val="000000"/>
-          <w:kern w:val="0"/>
-          <w:sz w:val="27"/>
-          <w:szCs w:val="27"/>
-        </w:rPr>
-        <w:t xml:space="preserve"> from the Java Applet Parser will be then generate an </w:t>
-      </w:r>
-      <w:proofErr w:type="spellStart"/>
-      <w:r>
-        <w:rPr>
-          <w:b w:val="0"/>
-          <w:color w:val="000000"/>
-          <w:kern w:val="0"/>
-          <w:sz w:val="27"/>
-          <w:szCs w:val="27"/>
-        </w:rPr>
-        <w:t>Xposed</w:t>
-      </w:r>
-      <w:proofErr w:type="spellEnd"/>
-      <w:r>
-        <w:rPr>
-          <w:b w:val="0"/>
-          <w:color w:val="000000"/>
-          <w:kern w:val="0"/>
-          <w:sz w:val="27"/>
-          <w:szCs w:val="27"/>
-        </w:rPr>
-        <w:t xml:space="preserve"> module as shown in Figure 3.</w:t>
+        <w:lastRenderedPageBreak/>
+        <w:t>The ModuleBuilder from the Java Applet Parser will be then generate an Xposed module as shown in Figure 3.</w:t>
       </w:r>
     </w:p>
     <w:p>
@@ -1531,9 +1493,10 @@
       <w:r>
         <w:rPr>
           <w:noProof/>
+          <w:lang w:eastAsia="en-US"/>
         </w:rPr>
         <w:drawing>
-          <wp:inline distT="0" distB="0" distL="0" distR="0" wp14:anchorId="16683875" wp14:editId="6DE086F3">
+          <wp:inline distT="0" distB="0" distL="0" distR="0" wp14:anchorId="02FB56A5" wp14:editId="7F37B0F5">
             <wp:extent cx="4647634" cy="2290445"/>
             <wp:effectExtent l="0" t="0" r="635" b="0"/>
             <wp:docPr id="10" name="Picture 10"/>
@@ -1548,7 +1511,7 @@
                     <pic:cNvPicPr/>
                   </pic:nvPicPr>
                   <pic:blipFill>
-                    <a:blip r:embed="rId11"/>
+                    <a:blip r:embed="rId16"/>
                     <a:stretch>
                       <a:fillRect/>
                     </a:stretch>
@@ -1590,23 +1553,7 @@
           <w:color w:val="000000"/>
           <w:sz w:val="22"/>
         </w:rPr>
-        <w:t xml:space="preserve">) </w:t>
-      </w:r>
-      <w:proofErr w:type="spellStart"/>
-      <w:r>
-        <w:rPr>
-          <w:color w:val="000000"/>
-          <w:sz w:val="22"/>
-        </w:rPr>
-        <w:t>Xposed</w:t>
-      </w:r>
-      <w:proofErr w:type="spellEnd"/>
-      <w:r>
-        <w:rPr>
-          <w:color w:val="000000"/>
-          <w:sz w:val="22"/>
-        </w:rPr>
-        <w:t xml:space="preserve"> Module code</w:t>
+        <w:t>) Xposed Module code</w:t>
       </w:r>
     </w:p>
     <w:p>
@@ -1639,9 +1586,8 @@
           <w:sz w:val="27"/>
           <w:szCs w:val="27"/>
         </w:rPr>
-        <w:t xml:space="preserve">The </w:t>
-      </w:r>
-      <w:proofErr w:type="spellStart"/>
+        <w:t xml:space="preserve">The Xposed module hooks methods based on the app you are analyzing. When a hooked method is executed, Xposed will record the start and exit time of the method in order to calculate the full execution time. </w:t>
+      </w:r>
       <w:r>
         <w:rPr>
           <w:b w:val="0"/>
@@ -1650,9 +1596,8 @@
           <w:sz w:val="27"/>
           <w:szCs w:val="27"/>
         </w:rPr>
-        <w:t>Xposed</w:t>
-      </w:r>
-      <w:proofErr w:type="spellEnd"/>
+        <w:t>Thankfully, the user will not have to touch the code, as it is automatically installed in an existing machine. Then the app will</w:t>
+      </w:r>
       <w:r>
         <w:rPr>
           <w:b w:val="0"/>
@@ -1661,9 +1606,8 @@
           <w:sz w:val="27"/>
           <w:szCs w:val="27"/>
         </w:rPr>
-        <w:t xml:space="preserve"> module hooks methods based on the app you are analyzing. When a hooked method is executed, </w:t>
-      </w:r>
-      <w:proofErr w:type="spellStart"/>
+        <w:t xml:space="preserve"> be analyzed to collect data.</w:t>
+      </w:r>
       <w:r>
         <w:rPr>
           <w:b w:val="0"/>
@@ -1672,9 +1616,8 @@
           <w:sz w:val="27"/>
           <w:szCs w:val="27"/>
         </w:rPr>
-        <w:t>Xposed</w:t>
-      </w:r>
-      <w:proofErr w:type="spellEnd"/>
+        <w:t xml:space="preserve"> Once the user is done with collecting data, there will be a button on the </w:t>
+      </w:r>
       <w:r>
         <w:rPr>
           <w:b w:val="0"/>
@@ -1683,7 +1626,7 @@
           <w:sz w:val="27"/>
           <w:szCs w:val="27"/>
         </w:rPr>
-        <w:t xml:space="preserve"> will record the start and exit time of the method in order to calculate the full execution time. </w:t>
+        <w:t>java applet where the user can press to “</w:t>
       </w:r>
       <w:r>
         <w:rPr>
@@ -1693,7 +1636,7 @@
           <w:sz w:val="27"/>
           <w:szCs w:val="27"/>
         </w:rPr>
-        <w:t>Thankfully, the user will not have to touch the code, as it is automatically installed in an existing machine. Then the app will</w:t>
+        <w:t>Send Data</w:t>
       </w:r>
       <w:r>
         <w:rPr>
@@ -1703,7 +1646,7 @@
           <w:sz w:val="27"/>
           <w:szCs w:val="27"/>
         </w:rPr>
-        <w:t xml:space="preserve"> be analyzed to collect data.</w:t>
+        <w:t xml:space="preserve">”. The user then will be able to </w:t>
       </w:r>
       <w:r>
         <w:rPr>
@@ -1713,7 +1656,7 @@
           <w:sz w:val="27"/>
           <w:szCs w:val="27"/>
         </w:rPr>
-        <w:t xml:space="preserve"> Once the user is done with collecting data, there will be a button on the </w:t>
+        <w:t>decided whether to cancel and scrap the trace data, or push it onto the database.</w:t>
       </w:r>
       <w:r>
         <w:rPr>
@@ -1723,9 +1666,13 @@
           <w:sz w:val="27"/>
           <w:szCs w:val="27"/>
         </w:rPr>
-        <w:t>java applet where the user can press to “</w:t>
-      </w:r>
-      <w:r>
+        <w:t xml:space="preserve"> These two options can be seen as seen in Figure 3.5. The user just needs to input the application name and their username again to get it set and working.</w:t>
+      </w:r>
+    </w:p>
+    <w:p>
+      <w:pPr>
+        <w:pStyle w:val="Heading1"/>
+        <w:ind w:firstLine="720"/>
         <w:rPr>
           <w:b w:val="0"/>
           <w:color w:val="000000"/>
@@ -1733,69 +1680,14 @@
           <w:sz w:val="27"/>
           <w:szCs w:val="27"/>
         </w:rPr>
-        <w:t>Send Data</w:t>
-      </w:r>
-      <w:r>
-        <w:rPr>
-          <w:b w:val="0"/>
-          <w:color w:val="000000"/>
-          <w:kern w:val="0"/>
-          <w:sz w:val="27"/>
-          <w:szCs w:val="27"/>
-        </w:rPr>
-        <w:t xml:space="preserve">”. The user then will be able to </w:t>
-      </w:r>
-      <w:proofErr w:type="spellStart"/>
-      <w:r>
-        <w:rPr>
-          <w:b w:val="0"/>
-          <w:color w:val="000000"/>
-          <w:kern w:val="0"/>
-          <w:sz w:val="27"/>
-          <w:szCs w:val="27"/>
-        </w:rPr>
-        <w:t>decided</w:t>
-      </w:r>
-      <w:proofErr w:type="spellEnd"/>
-      <w:r>
-        <w:rPr>
-          <w:b w:val="0"/>
-          <w:color w:val="000000"/>
-          <w:kern w:val="0"/>
-          <w:sz w:val="27"/>
-          <w:szCs w:val="27"/>
-        </w:rPr>
-        <w:t xml:space="preserve"> whether to cancel and scrap the trace data, or push it onto the database.</w:t>
-      </w:r>
-      <w:r>
-        <w:rPr>
-          <w:b w:val="0"/>
-          <w:color w:val="000000"/>
-          <w:kern w:val="0"/>
-          <w:sz w:val="27"/>
-          <w:szCs w:val="27"/>
-        </w:rPr>
-        <w:t xml:space="preserve"> These two options can be seen as seen in Figure 3.5. The user just needs to input the application name and their username again to get it set and working.</w:t>
-      </w:r>
-    </w:p>
-    <w:p>
-      <w:pPr>
-        <w:pStyle w:val="Heading1"/>
-        <w:ind w:firstLine="720"/>
-        <w:rPr>
-          <w:b w:val="0"/>
-          <w:color w:val="000000"/>
-          <w:kern w:val="0"/>
-          <w:sz w:val="27"/>
-          <w:szCs w:val="27"/>
-        </w:rPr>
       </w:pPr>
       <w:r>
         <w:rPr>
           <w:noProof/>
+          <w:lang w:eastAsia="en-US"/>
         </w:rPr>
         <w:drawing>
-          <wp:anchor distT="0" distB="0" distL="114300" distR="114300" simplePos="0" relativeHeight="251678720" behindDoc="1" locked="0" layoutInCell="1" allowOverlap="1" wp14:anchorId="3F2F1551" wp14:editId="0C5198B9">
+          <wp:anchor distT="0" distB="0" distL="114300" distR="114300" simplePos="0" relativeHeight="251678720" behindDoc="1" locked="0" layoutInCell="1" allowOverlap="1" wp14:anchorId="168CAFFA" wp14:editId="2E47D5E0">
             <wp:simplePos x="0" y="0"/>
             <wp:positionH relativeFrom="margin">
               <wp:align>center</wp:align>
@@ -1828,7 +1720,7 @@
                     </pic:cNvPicPr>
                   </pic:nvPicPr>
                   <pic:blipFill rotWithShape="1">
-                    <a:blip r:embed="rId12">
+                    <a:blip r:embed="rId17">
                       <a:extLst>
                         <a:ext uri="{28A0092B-C50C-407E-A947-70E740481C1C}">
                           <a14:useLocalDpi xmlns:a14="http://schemas.microsoft.com/office/drawing/2010/main" val="0"/>
@@ -1851,7 +1743,7 @@
                       <a:noFill/>
                     </a:ln>
                     <a:extLst>
-                      <a:ext uri="{53640926-AAD7-44D8-BBD7-CCE9431645EC}">
+                      <a:ext uri="{53640926-AAD7-44d8-BBD7-CCE9431645EC}">
                         <a14:shadowObscured xmlns:a14="http://schemas.microsoft.com/office/drawing/2010/main"/>
                       </a:ext>
                     </a:extLst>
@@ -1948,14 +1840,7 @@
           <w:color w:val="000000"/>
           <w:sz w:val="22"/>
         </w:rPr>
-        <w:t xml:space="preserve">Figure 3) </w:t>
-      </w:r>
-      <w:r>
-        <w:rPr>
-          <w:color w:val="000000"/>
-          <w:sz w:val="22"/>
-        </w:rPr>
-        <w:t>Data Sending window</w:t>
+        <w:t>Figure 3) Data Sending window</w:t>
       </w:r>
     </w:p>
     <w:p>
@@ -1978,6 +1863,7 @@
           <w:sz w:val="27"/>
           <w:szCs w:val="27"/>
         </w:rPr>
+        <w:lastRenderedPageBreak/>
         <w:t xml:space="preserve"> </w:t>
       </w:r>
       <w:r>
@@ -1998,9 +1884,8 @@
           <w:sz w:val="27"/>
           <w:szCs w:val="27"/>
         </w:rPr>
-        <w:t xml:space="preserve">user must log into the </w:t>
-      </w:r>
-      <w:proofErr w:type="spellStart"/>
+        <w:t xml:space="preserve">user must log into the webapp in order to access and visualize the data. </w:t>
+      </w:r>
       <w:r>
         <w:rPr>
           <w:b w:val="0"/>
@@ -2009,10 +1894,27 @@
           <w:sz w:val="27"/>
           <w:szCs w:val="27"/>
         </w:rPr>
-        <w:t>webapp</w:t>
-      </w:r>
-      <w:proofErr w:type="spellEnd"/>
-      <w:r>
+        <w:t xml:space="preserve"> </w:t>
+      </w:r>
+    </w:p>
+    <w:p>
+      <w:pPr>
+        <w:pStyle w:val="Heading1"/>
+        <w:rPr>
+          <w:color w:val="000000"/>
+        </w:rPr>
+      </w:pPr>
+      <w:r>
+        <w:rPr>
+          <w:color w:val="000000"/>
+        </w:rPr>
+        <w:t>Web Application Components</w:t>
+      </w:r>
+    </w:p>
+    <w:p>
+      <w:pPr>
+        <w:pStyle w:val="Heading1"/>
+        <w:ind w:firstLine="720"/>
         <w:rPr>
           <w:b w:val="0"/>
           <w:color w:val="000000"/>
@@ -2020,8 +1922,7 @@
           <w:sz w:val="27"/>
           <w:szCs w:val="27"/>
         </w:rPr>
-        <w:t xml:space="preserve"> in order to access and visualize the data. </w:t>
-      </w:r>
+      </w:pPr>
       <w:r>
         <w:rPr>
           <w:b w:val="0"/>
@@ -2030,68 +1931,7 @@
           <w:sz w:val="27"/>
           <w:szCs w:val="27"/>
         </w:rPr>
-        <w:t xml:space="preserve"> </w:t>
-      </w:r>
-      <w:bookmarkStart w:id="0" w:name="_GoBack"/>
-      <w:bookmarkEnd w:id="0"/>
-    </w:p>
-    <w:p>
-      <w:pPr>
-        <w:pStyle w:val="Heading1"/>
-        <w:rPr>
-          <w:color w:val="000000"/>
-        </w:rPr>
-      </w:pPr>
-      <w:r>
-        <w:rPr>
-          <w:color w:val="000000"/>
-        </w:rPr>
-        <w:t>Web Application Components</w:t>
-      </w:r>
-    </w:p>
-    <w:p>
-      <w:pPr>
-        <w:pStyle w:val="Heading1"/>
-        <w:ind w:firstLine="720"/>
-        <w:rPr>
-          <w:b w:val="0"/>
-          <w:color w:val="000000"/>
-          <w:kern w:val="0"/>
-          <w:sz w:val="27"/>
-          <w:szCs w:val="27"/>
-        </w:rPr>
-      </w:pPr>
-      <w:r>
-        <w:rPr>
-          <w:b w:val="0"/>
-          <w:color w:val="000000"/>
-          <w:kern w:val="0"/>
-          <w:sz w:val="27"/>
-          <w:szCs w:val="27"/>
-        </w:rPr>
-        <w:t xml:space="preserve">The </w:t>
-      </w:r>
-      <w:proofErr w:type="spellStart"/>
-      <w:r>
-        <w:rPr>
-          <w:b w:val="0"/>
-          <w:color w:val="000000"/>
-          <w:kern w:val="0"/>
-          <w:sz w:val="27"/>
-          <w:szCs w:val="27"/>
-        </w:rPr>
-        <w:t>dataBaseListener</w:t>
-      </w:r>
-      <w:proofErr w:type="spellEnd"/>
-      <w:r>
-        <w:rPr>
-          <w:b w:val="0"/>
-          <w:color w:val="000000"/>
-          <w:kern w:val="0"/>
-          <w:sz w:val="27"/>
-          <w:szCs w:val="27"/>
-        </w:rPr>
-        <w:t>, upon upload of this output, will add it to our database to be represented on the website</w:t>
+        <w:t>The dataBaseListener, upon upload of this output, will add it to our database to be represented on the website</w:t>
       </w:r>
       <w:r>
         <w:rPr>
@@ -2120,10 +1960,10 @@
       <w:r>
         <w:rPr>
           <w:noProof/>
-        </w:rPr>
-        <w:lastRenderedPageBreak/>
+          <w:lang w:eastAsia="en-US"/>
+        </w:rPr>
         <w:drawing>
-          <wp:anchor distT="0" distB="0" distL="114300" distR="114300" simplePos="0" relativeHeight="251677696" behindDoc="1" locked="0" layoutInCell="1" allowOverlap="1" wp14:anchorId="5278549B" wp14:editId="6D529BAB">
+          <wp:anchor distT="0" distB="0" distL="114300" distR="114300" simplePos="0" relativeHeight="251677696" behindDoc="1" locked="0" layoutInCell="1" allowOverlap="1" wp14:anchorId="14E4B3DE" wp14:editId="24D4F5AF">
             <wp:simplePos x="0" y="0"/>
             <wp:positionH relativeFrom="margin">
               <wp:posOffset>228600</wp:posOffset>
@@ -2154,7 +1994,7 @@
                     <pic:cNvPicPr/>
                   </pic:nvPicPr>
                   <pic:blipFill>
-                    <a:blip r:embed="rId13" cstate="print">
+                    <a:blip r:embed="rId18" cstate="print">
                       <a:extLst>
                         <a:ext uri="{28A0092B-C50C-407E-A947-70E740481C1C}">
                           <a14:useLocalDpi xmlns:a14="http://schemas.microsoft.com/office/drawing/2010/main" val="0"/>
@@ -2260,9 +2100,11 @@
       <w:r>
         <w:rPr>
           <w:noProof/>
-        </w:rPr>
+          <w:lang w:eastAsia="en-US"/>
+        </w:rPr>
+        <w:lastRenderedPageBreak/>
         <w:drawing>
-          <wp:inline distT="0" distB="0" distL="0" distR="0" wp14:anchorId="73AF166D" wp14:editId="171A072C">
+          <wp:inline distT="0" distB="0" distL="0" distR="0" wp14:anchorId="18E21098" wp14:editId="33A35EC7">
             <wp:extent cx="5943600" cy="2979420"/>
             <wp:effectExtent l="0" t="0" r="0" b="0"/>
             <wp:docPr id="7" name="Picture 7"/>
@@ -2277,7 +2119,7 @@
                     <pic:cNvPicPr/>
                   </pic:nvPicPr>
                   <pic:blipFill rotWithShape="1">
-                    <a:blip r:embed="rId14"/>
+                    <a:blip r:embed="rId19"/>
                     <a:srcRect t="5699" b="5185"/>
                     <a:stretch/>
                   </pic:blipFill>
@@ -2293,7 +2135,7 @@
                       <a:noFill/>
                     </a:ln>
                     <a:extLst>
-                      <a:ext uri="{53640926-AAD7-44D8-BBD7-CCE9431645EC}">
+                      <a:ext uri="{53640926-AAD7-44d8-BBD7-CCE9431645EC}">
                         <a14:shadowObscured xmlns:a14="http://schemas.microsoft.com/office/drawing/2010/main"/>
                       </a:ext>
                     </a:extLst>
@@ -2320,7 +2162,6 @@
           <w:color w:val="000000"/>
           <w:sz w:val="22"/>
         </w:rPr>
-        <w:lastRenderedPageBreak/>
         <w:t>Figure 5) Home page with options for the user.</w:t>
       </w:r>
     </w:p>
@@ -2366,29 +2207,7 @@
           <w:sz w:val="27"/>
           <w:szCs w:val="27"/>
         </w:rPr>
-        <w:t xml:space="preserve">the user will be able to select from multiple traces that they may have on the database. Once choosing a specific trace, the user will be shown the data for their trace as shown in the </w:t>
-      </w:r>
-      <w:proofErr w:type="spellStart"/>
-      <w:r>
-        <w:rPr>
-          <w:rFonts w:ascii="Times New Roman" w:eastAsia="Times New Roman" w:hAnsi="Times New Roman" w:cs="Times New Roman"/>
-          <w:bCs/>
-          <w:color w:val="000000"/>
-          <w:sz w:val="27"/>
-          <w:szCs w:val="27"/>
-        </w:rPr>
-        <w:t>highcharts</w:t>
-      </w:r>
-      <w:proofErr w:type="spellEnd"/>
-      <w:r>
-        <w:rPr>
-          <w:rFonts w:ascii="Times New Roman" w:eastAsia="Times New Roman" w:hAnsi="Times New Roman" w:cs="Times New Roman"/>
-          <w:bCs/>
-          <w:color w:val="000000"/>
-          <w:sz w:val="27"/>
-          <w:szCs w:val="27"/>
-        </w:rPr>
-        <w:t xml:space="preserve"> below.</w:t>
+        <w:t>the user will be able to select from multiple traces that they may have on the database. Once choosing a specific trace, the user will be shown the data for their trace as shown in the highcharts below.</w:t>
       </w:r>
       <w:r>
         <w:t xml:space="preserve"> </w:t>
@@ -2398,9 +2217,10 @@
       <w:r>
         <w:rPr>
           <w:noProof/>
+          <w:lang w:eastAsia="en-US"/>
         </w:rPr>
         <w:drawing>
-          <wp:inline distT="0" distB="0" distL="0" distR="0" wp14:anchorId="740142A8" wp14:editId="0701671B">
+          <wp:inline distT="0" distB="0" distL="0" distR="0" wp14:anchorId="1D77BDAE" wp14:editId="15B47755">
             <wp:extent cx="5943600" cy="2987040"/>
             <wp:effectExtent l="0" t="0" r="0" b="3810"/>
             <wp:docPr id="20" name="Picture 20"/>
@@ -2415,7 +2235,7 @@
                     <pic:cNvPicPr/>
                   </pic:nvPicPr>
                   <pic:blipFill rotWithShape="1">
-                    <a:blip r:embed="rId15"/>
+                    <a:blip r:embed="rId20"/>
                     <a:srcRect t="5015" b="5641"/>
                     <a:stretch/>
                   </pic:blipFill>
@@ -2431,7 +2251,7 @@
                       <a:noFill/>
                     </a:ln>
                     <a:extLst>
-                      <a:ext uri="{53640926-AAD7-44D8-BBD7-CCE9431645EC}">
+                      <a:ext uri="{53640926-AAD7-44d8-BBD7-CCE9431645EC}">
                         <a14:shadowObscured xmlns:a14="http://schemas.microsoft.com/office/drawing/2010/main"/>
                       </a:ext>
                     </a:extLst>
@@ -2497,6 +2317,7 @@
           <w:b/>
           <w:sz w:val="24"/>
         </w:rPr>
+        <w:lastRenderedPageBreak/>
         <w:tab/>
       </w:r>
       <w:r>
@@ -2519,11 +2340,12 @@
       <w:r>
         <w:rPr>
           <w:noProof/>
+          <w:lang w:eastAsia="en-US"/>
         </w:rPr>
         <mc:AlternateContent>
           <mc:Choice Requires="wps">
             <w:drawing>
-              <wp:anchor distT="0" distB="0" distL="114300" distR="114300" simplePos="0" relativeHeight="251661312" behindDoc="0" locked="0" layoutInCell="1" allowOverlap="1" wp14:anchorId="047D2C42" wp14:editId="5117927A">
+              <wp:anchor distT="0" distB="0" distL="114300" distR="114300" simplePos="0" relativeHeight="251661312" behindDoc="0" locked="0" layoutInCell="1" allowOverlap="1" wp14:anchorId="4752B76B" wp14:editId="4B535EE9">
                 <wp:simplePos x="0" y="0"/>
                 <wp:positionH relativeFrom="column">
                   <wp:posOffset>1668780</wp:posOffset>
@@ -2579,7 +2401,7 @@
               </wp:anchor>
             </w:drawing>
           </mc:Choice>
-          <mc:Fallback>
+          <mc:Fallback xmlns:w16se="http://schemas.microsoft.com/office/word/2015/wordml/symex" xmlns:w15="http://schemas.microsoft.com/office/word/2012/wordml" xmlns:cx2="http://schemas.microsoft.com/office/drawing/2015/10/21/chartex" xmlns:cx1="http://schemas.microsoft.com/office/drawing/2015/9/8/chartex" xmlns:cx="http://schemas.microsoft.com/office/drawing/2014/chartex">
             <w:pict>
               <v:shapetype w14:anchorId="62BFB140" id="_x0000_t32" coordsize="21600,21600" o:spt="32" o:oned="t" path="m,l21600,21600e" filled="f">
                 <v:path arrowok="t" fillok="f" o:connecttype="none"/>
@@ -2595,11 +2417,12 @@
       <w:r>
         <w:rPr>
           <w:noProof/>
+          <w:lang w:eastAsia="en-US"/>
         </w:rPr>
         <mc:AlternateContent>
           <mc:Choice Requires="wps">
             <w:drawing>
-              <wp:anchor distT="0" distB="0" distL="114300" distR="114300" simplePos="0" relativeHeight="251660288" behindDoc="0" locked="0" layoutInCell="1" allowOverlap="1" wp14:anchorId="09487E27" wp14:editId="3D1C65E0">
+              <wp:anchor distT="0" distB="0" distL="114300" distR="114300" simplePos="0" relativeHeight="251660288" behindDoc="0" locked="0" layoutInCell="1" allowOverlap="1" wp14:anchorId="586CDEB8" wp14:editId="63A91D05">
                 <wp:simplePos x="0" y="0"/>
                 <wp:positionH relativeFrom="margin">
                   <wp:posOffset>2419350</wp:posOffset>
@@ -2671,7 +2494,7 @@
               </wp:anchor>
             </w:drawing>
           </mc:Choice>
-          <mc:Fallback>
+          <mc:Fallback xmlns:w16se="http://schemas.microsoft.com/office/word/2015/wordml/symex" xmlns:w15="http://schemas.microsoft.com/office/word/2012/wordml" xmlns:cx2="http://schemas.microsoft.com/office/drawing/2015/10/21/chartex" xmlns:cx1="http://schemas.microsoft.com/office/drawing/2015/9/8/chartex" xmlns:cx="http://schemas.microsoft.com/office/drawing/2014/chartex">
             <w:pict>
               <v:shapetype w14:anchorId="09487E27" id="_x0000_t110" coordsize="21600,21600" o:spt="110" path="m10800,l,10800,10800,21600,21600,10800xe">
                 <v:stroke joinstyle="miter"/>
@@ -2699,11 +2522,12 @@
       <w:r>
         <w:rPr>
           <w:noProof/>
+          <w:lang w:eastAsia="en-US"/>
         </w:rPr>
         <mc:AlternateContent>
           <mc:Choice Requires="wps">
             <w:drawing>
-              <wp:anchor distT="0" distB="0" distL="114300" distR="114300" simplePos="0" relativeHeight="251659264" behindDoc="0" locked="0" layoutInCell="1" allowOverlap="1" wp14:anchorId="057D15B3" wp14:editId="2AB626E8">
+              <wp:anchor distT="0" distB="0" distL="114300" distR="114300" simplePos="0" relativeHeight="251659264" behindDoc="0" locked="0" layoutInCell="1" allowOverlap="1" wp14:anchorId="69CB4366" wp14:editId="35E58030">
                 <wp:simplePos x="0" y="0"/>
                 <wp:positionH relativeFrom="margin">
                   <wp:posOffset>502920</wp:posOffset>
@@ -2775,7 +2599,7 @@
               </wp:anchor>
             </w:drawing>
           </mc:Choice>
-          <mc:Fallback>
+          <mc:Fallback xmlns:w16se="http://schemas.microsoft.com/office/word/2015/wordml/symex" xmlns:w15="http://schemas.microsoft.com/office/word/2012/wordml" xmlns:cx2="http://schemas.microsoft.com/office/drawing/2015/10/21/chartex" xmlns:cx1="http://schemas.microsoft.com/office/drawing/2015/9/8/chartex" xmlns:cx="http://schemas.microsoft.com/office/drawing/2014/chartex">
             <w:pict>
               <v:rect w14:anchorId="057D15B3" id="Rectangle 1" o:spid="_x0000_s1027" style="position:absolute;margin-left:39.6pt;margin-top:5.1pt;width:85.8pt;height:25.2pt;z-index:251659264;visibility:visible;mso-wrap-style:square;mso-width-percent:0;mso-height-percent:0;mso-wrap-distance-left:9pt;mso-wrap-distance-top:0;mso-wrap-distance-right:9pt;mso-wrap-distance-bottom:0;mso-position-horizontal:absolute;mso-position-horizontal-relative:margin;mso-position-vertical:absolute;mso-position-vertical-relative:text;mso-width-percent:0;mso-height-percent:0;mso-width-relative:margin;mso-height-relative:margin;v-text-anchor:middle" o:gfxdata="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" fillcolor="#5b9bd5 [3204]" strokecolor="#1f4d78 [1604]" strokeweight="1pt">
                 <v:textbox>
@@ -2802,12 +2626,12 @@
       <w:r>
         <w:rPr>
           <w:noProof/>
-        </w:rPr>
-        <w:lastRenderedPageBreak/>
+          <w:lang w:eastAsia="en-US"/>
+        </w:rPr>
         <mc:AlternateContent>
           <mc:Choice Requires="wps">
             <w:drawing>
-              <wp:anchor distT="45720" distB="45720" distL="114300" distR="114300" simplePos="0" relativeHeight="251672576" behindDoc="0" locked="0" layoutInCell="1" allowOverlap="1" wp14:anchorId="4273E563" wp14:editId="7333EA2B">
+              <wp:anchor distT="45720" distB="45720" distL="114300" distR="114300" simplePos="0" relativeHeight="251672576" behindDoc="0" locked="0" layoutInCell="1" allowOverlap="1" wp14:anchorId="40738D00" wp14:editId="2BF5117E">
                 <wp:simplePos x="0" y="0"/>
                 <wp:positionH relativeFrom="column">
                   <wp:posOffset>4148455</wp:posOffset>
@@ -2856,27 +2680,17 @@
                                 <w:b/>
                               </w:rPr>
                             </w:pPr>
-                            <w:proofErr w:type="spellStart"/>
                             <w:r>
                               <w:rPr>
                                 <w:b/>
                               </w:rPr>
-                              <w:t>Entites</w:t>
-                            </w:r>
-                            <w:proofErr w:type="spellEnd"/>
-                            <w:r>
-                              <w:rPr>
-                                <w:b/>
-                              </w:rPr>
-                              <w:t>:</w:t>
+                              <w:t>Entites:</w:t>
                             </w:r>
                           </w:p>
                           <w:p>
-                            <w:proofErr w:type="gramStart"/>
                             <w:r>
                               <w:t>Membership(</w:t>
                             </w:r>
-                            <w:proofErr w:type="gramEnd"/>
                             <w:r>
                               <w:rPr>
                                 <w:u w:val="single"/>
@@ -2888,7 +2702,6 @@
                             </w:r>
                           </w:p>
                           <w:p>
-                            <w:proofErr w:type="gramStart"/>
                             <w:r>
                               <w:t xml:space="preserve">Users( </w:t>
                             </w:r>
@@ -2896,98 +2709,39 @@
                               <w:rPr>
                                 <w:u w:val="single"/>
                               </w:rPr>
-                              <w:t>username</w:t>
+                              <w:t>username,</w:t>
                             </w:r>
-                            <w:proofErr w:type="gramEnd"/>
+                            <w:r>
+                              <w:t xml:space="preserve"> application_name)</w:t>
+                            </w:r>
+                          </w:p>
+                          <w:p>
+                            <w:r>
+                              <w:t>Applications(</w:t>
+                            </w:r>
                             <w:r>
                               <w:rPr>
                                 <w:u w:val="single"/>
                               </w:rPr>
-                              <w:t>,</w:t>
+                              <w:t>application_name,</w:t>
                             </w:r>
                             <w:r>
-                              <w:t xml:space="preserve"> </w:t>
-                            </w:r>
-                            <w:proofErr w:type="spellStart"/>
-                            <w:r>
-                              <w:t>application_name</w:t>
-                            </w:r>
-                            <w:proofErr w:type="spellEnd"/>
-                            <w:r>
-                              <w:t>)</w:t>
+                              <w:t xml:space="preserve"> traceId)</w:t>
                             </w:r>
                           </w:p>
                           <w:p>
-                            <w:proofErr w:type="gramStart"/>
                             <w:r>
-                              <w:t>Applications(</w:t>
+                              <w:t>Data(</w:t>
                             </w:r>
-                            <w:proofErr w:type="spellStart"/>
-                            <w:proofErr w:type="gramEnd"/>
                             <w:r>
                               <w:rPr>
                                 <w:u w:val="single"/>
                               </w:rPr>
-                              <w:t>application_name</w:t>
-                            </w:r>
-                            <w:proofErr w:type="spellEnd"/>
-                            <w:r>
-                              <w:rPr>
-                                <w:u w:val="single"/>
-                              </w:rPr>
-                              <w:t>,</w:t>
+                              <w:t>traceId,</w:t>
                             </w:r>
                             <w:r>
-                              <w:t xml:space="preserve"> </w:t>
+                              <w:t xml:space="preserve"> methodName, startTime,endTime</w:t>
                             </w:r>
-                            <w:proofErr w:type="spellStart"/>
-                            <w:r>
-                              <w:t>traceId</w:t>
-                            </w:r>
-                            <w:proofErr w:type="spellEnd"/>
-                            <w:r>
-                              <w:t>)</w:t>
-                            </w:r>
-                          </w:p>
-                          <w:p>
-                            <w:proofErr w:type="gramStart"/>
-                            <w:r>
-                              <w:t>Data</w:t>
-                            </w:r>
-                            <w:r>
-                              <w:t>(</w:t>
-                            </w:r>
-                            <w:proofErr w:type="spellStart"/>
-                            <w:proofErr w:type="gramEnd"/>
-                            <w:r>
-                              <w:rPr>
-                                <w:u w:val="single"/>
-                              </w:rPr>
-                              <w:t>traceId</w:t>
-                            </w:r>
-                            <w:proofErr w:type="spellEnd"/>
-                            <w:r>
-                              <w:rPr>
-                                <w:u w:val="single"/>
-                              </w:rPr>
-                              <w:t>,</w:t>
-                            </w:r>
-                            <w:r>
-                              <w:t xml:space="preserve"> </w:t>
-                            </w:r>
-                            <w:proofErr w:type="spellStart"/>
-                            <w:r>
-                              <w:t>methodName</w:t>
-                            </w:r>
-                            <w:proofErr w:type="spellEnd"/>
-                            <w:r>
-                              <w:t xml:space="preserve">, </w:t>
-                            </w:r>
-                            <w:proofErr w:type="spellStart"/>
-                            <w:r>
-                              <w:t>startTime,endTime</w:t>
-                            </w:r>
-                            <w:proofErr w:type="spellEnd"/>
                           </w:p>
                           <w:p/>
                           <w:p/>
@@ -3008,7 +2762,7 @@
               </wp:anchor>
             </w:drawing>
           </mc:Choice>
-          <mc:Fallback>
+          <mc:Fallback xmlns:w16se="http://schemas.microsoft.com/office/word/2015/wordml/symex" xmlns:w15="http://schemas.microsoft.com/office/word/2012/wordml" xmlns:cx2="http://schemas.microsoft.com/office/drawing/2015/10/21/chartex" xmlns:cx1="http://schemas.microsoft.com/office/drawing/2015/9/8/chartex" xmlns:cx="http://schemas.microsoft.com/office/drawing/2014/chartex">
             <w:pict>
               <v:shapetype w14:anchorId="4273E563" id="_x0000_t202" coordsize="21600,21600" o:spt="202" path="m,l,21600r21600,l21600,xe">
                 <v:stroke joinstyle="miter"/>
@@ -3169,11 +2923,12 @@
       <w:r>
         <w:rPr>
           <w:noProof/>
+          <w:lang w:eastAsia="en-US"/>
         </w:rPr>
         <mc:AlternateContent>
           <mc:Choice Requires="wps">
             <w:drawing>
-              <wp:anchor distT="0" distB="0" distL="114300" distR="114300" simplePos="0" relativeHeight="251662336" behindDoc="0" locked="0" layoutInCell="1" allowOverlap="1" wp14:anchorId="0FFAF856" wp14:editId="2A15A9C6">
+              <wp:anchor distT="0" distB="0" distL="114300" distR="114300" simplePos="0" relativeHeight="251662336" behindDoc="0" locked="0" layoutInCell="1" allowOverlap="1" wp14:anchorId="73ACD61A" wp14:editId="489EA0A6">
                 <wp:simplePos x="0" y="0"/>
                 <wp:positionH relativeFrom="margin">
                   <wp:posOffset>2933700</wp:posOffset>
@@ -3229,7 +2984,7 @@
               </wp:anchor>
             </w:drawing>
           </mc:Choice>
-          <mc:Fallback>
+          <mc:Fallback xmlns:w16se="http://schemas.microsoft.com/office/word/2015/wordml/symex" xmlns:w15="http://schemas.microsoft.com/office/word/2012/wordml" xmlns:cx2="http://schemas.microsoft.com/office/drawing/2015/10/21/chartex" xmlns:cx1="http://schemas.microsoft.com/office/drawing/2015/9/8/chartex" xmlns:cx="http://schemas.microsoft.com/office/drawing/2014/chartex">
             <w:pict>
               <v:shape w14:anchorId="0529FFAD" id="Straight Arrow Connector 6" o:spid="_x0000_s1026" type="#_x0000_t32" style="position:absolute;margin-left:231pt;margin-top:.6pt;width:3.6pt;height:34.2pt;z-index:251662336;visibility:visible;mso-wrap-style:square;mso-width-percent:0;mso-height-percent:0;mso-wrap-distance-left:9pt;mso-wrap-distance-top:0;mso-wrap-distance-right:9pt;mso-wrap-distance-bottom:0;mso-position-horizontal:absolute;mso-position-horizontal-relative:margin;mso-position-vertical:absolute;mso-position-vertical-relative:text;mso-width-percent:0;mso-height-percent:0;mso-width-relative:margin;mso-height-relative:margin" o:gfxdata="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" strokecolor="#5b9bd5 [3204]" strokeweight=".5pt">
                 <v:stroke endarrow="block" joinstyle="miter"/>
@@ -3244,11 +2999,12 @@
       <w:r>
         <w:rPr>
           <w:noProof/>
+          <w:lang w:eastAsia="en-US"/>
         </w:rPr>
         <mc:AlternateContent>
           <mc:Choice Requires="wps">
             <w:drawing>
-              <wp:anchor distT="0" distB="0" distL="114300" distR="114300" simplePos="0" relativeHeight="251663360" behindDoc="0" locked="0" layoutInCell="1" allowOverlap="1" wp14:anchorId="73ABA8FF" wp14:editId="1B7F28F6">
+              <wp:anchor distT="0" distB="0" distL="114300" distR="114300" simplePos="0" relativeHeight="251663360" behindDoc="0" locked="0" layoutInCell="1" allowOverlap="1" wp14:anchorId="0885EE3A" wp14:editId="1510EC75">
                 <wp:simplePos x="0" y="0"/>
                 <wp:positionH relativeFrom="margin">
                   <wp:align>center</wp:align>
@@ -3320,7 +3076,7 @@
               </wp:anchor>
             </w:drawing>
           </mc:Choice>
-          <mc:Fallback>
+          <mc:Fallback xmlns:w16se="http://schemas.microsoft.com/office/word/2015/wordml/symex" xmlns:w15="http://schemas.microsoft.com/office/word/2012/wordml" xmlns:cx2="http://schemas.microsoft.com/office/drawing/2015/10/21/chartex" xmlns:cx1="http://schemas.microsoft.com/office/drawing/2015/9/8/chartex" xmlns:cx="http://schemas.microsoft.com/office/drawing/2014/chartex">
             <w:pict>
               <v:rect w14:anchorId="73ABA8FF" id="Rectangle 12" o:spid="_x0000_s1029" style="position:absolute;margin-left:0;margin-top:15.3pt;width:85.8pt;height:25.2pt;z-index:251663360;visibility:visible;mso-wrap-style:square;mso-width-percent:0;mso-height-percent:0;mso-wrap-distance-left:9pt;mso-wrap-distance-top:0;mso-wrap-distance-right:9pt;mso-wrap-distance-bottom:0;mso-position-horizontal:center;mso-position-horizontal-relative:margin;mso-position-vertical:absolute;mso-position-vertical-relative:text;mso-width-percent:0;mso-height-percent:0;mso-width-relative:margin;mso-height-relative:margin;v-text-anchor:middle" o:gfxdata="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" fillcolor="#5b9bd5 [3204]" strokecolor="#1f4d78 [1604]" strokeweight="1pt">
                 <v:textbox>
@@ -3351,11 +3107,12 @@
       <w:r>
         <w:rPr>
           <w:noProof/>
+          <w:lang w:eastAsia="en-US"/>
         </w:rPr>
         <mc:AlternateContent>
           <mc:Choice Requires="wps">
             <w:drawing>
-              <wp:anchor distT="0" distB="0" distL="114300" distR="114300" simplePos="0" relativeHeight="251664384" behindDoc="0" locked="0" layoutInCell="1" allowOverlap="1" wp14:anchorId="26DBC0ED" wp14:editId="57851325">
+              <wp:anchor distT="0" distB="0" distL="114300" distR="114300" simplePos="0" relativeHeight="251664384" behindDoc="0" locked="0" layoutInCell="1" allowOverlap="1" wp14:anchorId="454BFF9F" wp14:editId="0F9A5CAB">
                 <wp:simplePos x="0" y="0"/>
                 <wp:positionH relativeFrom="column">
                   <wp:posOffset>2955290</wp:posOffset>
@@ -3411,7 +3168,7 @@
               </wp:anchor>
             </w:drawing>
           </mc:Choice>
-          <mc:Fallback>
+          <mc:Fallback xmlns:w16se="http://schemas.microsoft.com/office/word/2015/wordml/symex" xmlns:w15="http://schemas.microsoft.com/office/word/2012/wordml" xmlns:cx2="http://schemas.microsoft.com/office/drawing/2015/10/21/chartex" xmlns:cx1="http://schemas.microsoft.com/office/drawing/2015/9/8/chartex" xmlns:cx="http://schemas.microsoft.com/office/drawing/2014/chartex">
             <w:pict>
               <v:shape w14:anchorId="066F9A07" id="Straight Arrow Connector 13" o:spid="_x0000_s1026" type="#_x0000_t32" style="position:absolute;margin-left:232.7pt;margin-top:18.95pt;width:3.6pt;height:39pt;z-index:251664384;visibility:visible;mso-wrap-style:square;mso-width-percent:0;mso-height-percent:0;mso-wrap-distance-left:9pt;mso-wrap-distance-top:0;mso-wrap-distance-right:9pt;mso-wrap-distance-bottom:0;mso-position-horizontal:absolute;mso-position-horizontal-relative:text;mso-position-vertical:absolute;mso-position-vertical-relative:text;mso-width-percent:0;mso-height-percent:0;mso-width-relative:margin;mso-height-relative:margin" o:gfxdata="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" strokecolor="#5b9bd5 [3204]" strokeweight=".5pt">
                 <v:stroke endarrow="block" joinstyle="miter"/>
@@ -3428,11 +3185,12 @@
       <w:r>
         <w:rPr>
           <w:noProof/>
+          <w:lang w:eastAsia="en-US"/>
         </w:rPr>
         <mc:AlternateContent>
           <mc:Choice Requires="wps">
             <w:drawing>
-              <wp:anchor distT="0" distB="0" distL="114300" distR="114300" simplePos="0" relativeHeight="251665408" behindDoc="0" locked="0" layoutInCell="1" allowOverlap="1" wp14:anchorId="6042328C" wp14:editId="669A037E">
+              <wp:anchor distT="0" distB="0" distL="114300" distR="114300" simplePos="0" relativeHeight="251665408" behindDoc="0" locked="0" layoutInCell="1" allowOverlap="1" wp14:anchorId="2FE1C0CC" wp14:editId="02AE2030">
                 <wp:simplePos x="0" y="0"/>
                 <wp:positionH relativeFrom="margin">
                   <wp:posOffset>2438400</wp:posOffset>
@@ -3504,7 +3262,7 @@
               </wp:anchor>
             </w:drawing>
           </mc:Choice>
-          <mc:Fallback>
+          <mc:Fallback xmlns:w16se="http://schemas.microsoft.com/office/word/2015/wordml/symex" xmlns:w15="http://schemas.microsoft.com/office/word/2012/wordml" xmlns:cx2="http://schemas.microsoft.com/office/drawing/2015/10/21/chartex" xmlns:cx1="http://schemas.microsoft.com/office/drawing/2015/9/8/chartex" xmlns:cx="http://schemas.microsoft.com/office/drawing/2014/chartex">
             <w:pict>
               <v:shape w14:anchorId="6042328C" id="Flowchart: Decision 14" o:spid="_x0000_s1030" type="#_x0000_t110" style="position:absolute;margin-left:192pt;margin-top:37.8pt;width:85.2pt;height:45pt;z-index:251665408;visibility:visible;mso-wrap-style:square;mso-width-percent:0;mso-height-percent:0;mso-wrap-distance-left:9pt;mso-wrap-distance-top:0;mso-wrap-distance-right:9pt;mso-wrap-distance-bottom:0;mso-position-horizontal:absolute;mso-position-horizontal-relative:margin;mso-position-vertical:absolute;mso-position-vertical-relative:text;mso-width-percent:0;mso-height-percent:0;mso-width-relative:margin;mso-height-relative:margin;v-text-anchor:middle" o:gfxdata="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" fillcolor="#5b9bd5 [3204]" strokecolor="#1f4d78 [1604]" strokeweight="1pt">
                 <v:textbox>
@@ -3533,11 +3291,12 @@
       <w:r>
         <w:rPr>
           <w:noProof/>
+          <w:lang w:eastAsia="en-US"/>
         </w:rPr>
         <mc:AlternateContent>
           <mc:Choice Requires="wps">
             <w:drawing>
-              <wp:anchor distT="0" distB="0" distL="114300" distR="114300" simplePos="0" relativeHeight="251674624" behindDoc="0" locked="0" layoutInCell="1" allowOverlap="1" wp14:anchorId="3D84E26C" wp14:editId="2DEF276C">
+              <wp:anchor distT="0" distB="0" distL="114300" distR="114300" simplePos="0" relativeHeight="251674624" behindDoc="0" locked="0" layoutInCell="1" allowOverlap="1" wp14:anchorId="6D158F40" wp14:editId="6F2584D5">
                 <wp:simplePos x="0" y="0"/>
                 <wp:positionH relativeFrom="margin">
                   <wp:align>center</wp:align>
@@ -3593,7 +3352,7 @@
               </wp:anchor>
             </w:drawing>
           </mc:Choice>
-          <mc:Fallback>
+          <mc:Fallback xmlns:w16se="http://schemas.microsoft.com/office/word/2015/wordml/symex" xmlns:w15="http://schemas.microsoft.com/office/word/2012/wordml" xmlns:cx2="http://schemas.microsoft.com/office/drawing/2015/10/21/chartex" xmlns:cx1="http://schemas.microsoft.com/office/drawing/2015/9/8/chartex" xmlns:cx="http://schemas.microsoft.com/office/drawing/2014/chartex">
             <w:pict>
               <v:shape w14:anchorId="550D2BA5" id="Straight Arrow Connector 2" o:spid="_x0000_s1026" type="#_x0000_t32" style="position:absolute;margin-left:0;margin-top:359.3pt;width:3.6pt;height:32.05pt;z-index:251674624;visibility:visible;mso-wrap-style:square;mso-width-percent:0;mso-height-percent:0;mso-wrap-distance-left:9pt;mso-wrap-distance-top:0;mso-wrap-distance-right:9pt;mso-wrap-distance-bottom:0;mso-position-horizontal:center;mso-position-horizontal-relative:margin;mso-position-vertical:absolute;mso-position-vertical-relative:page;mso-width-percent:0;mso-height-percent:0;mso-width-relative:margin;mso-height-relative:margin" o:gfxdata="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" strokecolor="#5b9bd5 [3204]" strokeweight=".5pt">
                 <v:stroke endarrow="block" joinstyle="miter"/>
@@ -3608,11 +3367,12 @@
       <w:r>
         <w:rPr>
           <w:noProof/>
+          <w:lang w:eastAsia="en-US"/>
         </w:rPr>
         <mc:AlternateContent>
           <mc:Choice Requires="wps">
             <w:drawing>
-              <wp:anchor distT="0" distB="0" distL="114300" distR="114300" simplePos="0" relativeHeight="251667456" behindDoc="0" locked="0" layoutInCell="1" allowOverlap="1" wp14:anchorId="4AC81A13" wp14:editId="799D1B72">
+              <wp:anchor distT="0" distB="0" distL="114300" distR="114300" simplePos="0" relativeHeight="251667456" behindDoc="0" locked="0" layoutInCell="1" allowOverlap="1" wp14:anchorId="0D65D698" wp14:editId="16E63866">
                 <wp:simplePos x="0" y="0"/>
                 <wp:positionH relativeFrom="margin">
                   <wp:posOffset>2501689</wp:posOffset>
@@ -3684,7 +3444,7 @@
               </wp:anchor>
             </w:drawing>
           </mc:Choice>
-          <mc:Fallback>
+          <mc:Fallback xmlns:w16se="http://schemas.microsoft.com/office/word/2015/wordml/symex" xmlns:w15="http://schemas.microsoft.com/office/word/2012/wordml" xmlns:cx2="http://schemas.microsoft.com/office/drawing/2015/10/21/chartex" xmlns:cx1="http://schemas.microsoft.com/office/drawing/2015/9/8/chartex" xmlns:cx="http://schemas.microsoft.com/office/drawing/2014/chartex">
             <w:pict>
               <v:rect w14:anchorId="4AC81A13" id="Rectangle 16" o:spid="_x0000_s1031" style="position:absolute;margin-left:197pt;margin-top:17.25pt;width:85.8pt;height:25.2pt;z-index:251667456;visibility:visible;mso-wrap-style:square;mso-width-percent:0;mso-height-percent:0;mso-wrap-distance-left:9pt;mso-wrap-distance-top:0;mso-wrap-distance-right:9pt;mso-wrap-distance-bottom:0;mso-position-horizontal:absolute;mso-position-horizontal-relative:margin;mso-position-vertical:absolute;mso-position-vertical-relative:text;mso-width-percent:0;mso-height-percent:0;mso-width-relative:margin;mso-height-relative:margin;v-text-anchor:middle" o:gfxdata="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" fillcolor="#5b9bd5 [3204]" strokecolor="#1f4d78 [1604]" strokeweight="1pt">
                 <v:textbox>
@@ -3711,11 +3471,12 @@
       <w:r>
         <w:rPr>
           <w:noProof/>
+          <w:lang w:eastAsia="en-US"/>
         </w:rPr>
         <mc:AlternateContent>
           <mc:Choice Requires="wps">
             <w:drawing>
-              <wp:anchor distT="0" distB="0" distL="114300" distR="114300" simplePos="0" relativeHeight="251666432" behindDoc="0" locked="0" layoutInCell="1" allowOverlap="1" wp14:anchorId="1B32EEBC" wp14:editId="0BFD61C4">
+              <wp:anchor distT="0" distB="0" distL="114300" distR="114300" simplePos="0" relativeHeight="251666432" behindDoc="0" locked="0" layoutInCell="1" allowOverlap="1" wp14:anchorId="190E56DB" wp14:editId="5626D311">
                 <wp:simplePos x="0" y="0"/>
                 <wp:positionH relativeFrom="margin">
                   <wp:posOffset>3004396</wp:posOffset>
@@ -3771,7 +3532,7 @@
               </wp:anchor>
             </w:drawing>
           </mc:Choice>
-          <mc:Fallback>
+          <mc:Fallback xmlns:w16se="http://schemas.microsoft.com/office/word/2015/wordml/symex" xmlns:w15="http://schemas.microsoft.com/office/word/2012/wordml" xmlns:cx2="http://schemas.microsoft.com/office/drawing/2015/10/21/chartex" xmlns:cx1="http://schemas.microsoft.com/office/drawing/2015/9/8/chartex" xmlns:cx="http://schemas.microsoft.com/office/drawing/2014/chartex">
             <w:pict>
               <v:shape w14:anchorId="325B454B" id="Straight Arrow Connector 15" o:spid="_x0000_s1026" type="#_x0000_t32" style="position:absolute;margin-left:236.55pt;margin-top:426.8pt;width:3.6pt;height:27.6pt;z-index:251666432;visibility:visible;mso-wrap-style:square;mso-width-percent:0;mso-height-percent:0;mso-wrap-distance-left:9pt;mso-wrap-distance-top:0;mso-wrap-distance-right:9pt;mso-wrap-distance-bottom:0;mso-position-horizontal:absolute;mso-position-horizontal-relative:margin;mso-position-vertical:absolute;mso-position-vertical-relative:page;mso-width-percent:0;mso-height-percent:0;mso-width-relative:margin;mso-height-relative:margin" o:gfxdata="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" strokecolor="#5b9bd5 [3204]" strokeweight=".5pt">
                 <v:stroke endarrow="block" joinstyle="miter"/>
@@ -3786,11 +3547,12 @@
       <w:r>
         <w:rPr>
           <w:noProof/>
+          <w:lang w:eastAsia="en-US"/>
         </w:rPr>
         <mc:AlternateContent>
           <mc:Choice Requires="wps">
             <w:drawing>
-              <wp:anchor distT="0" distB="0" distL="114300" distR="114300" simplePos="0" relativeHeight="251669504" behindDoc="0" locked="0" layoutInCell="1" allowOverlap="1" wp14:anchorId="129C49EA" wp14:editId="10CC41D8">
+              <wp:anchor distT="0" distB="0" distL="114300" distR="114300" simplePos="0" relativeHeight="251669504" behindDoc="0" locked="0" layoutInCell="1" allowOverlap="1" wp14:anchorId="2A7C2644" wp14:editId="77D4D88A">
                 <wp:simplePos x="0" y="0"/>
                 <wp:positionH relativeFrom="margin">
                   <wp:posOffset>2329603</wp:posOffset>
@@ -3839,10 +3601,7 @@
                               <w:jc w:val="center"/>
                             </w:pPr>
                             <w:r>
-                              <w:t>c</w:t>
-                            </w:r>
-                            <w:r>
-                              <w:t>ontains</w:t>
+                              <w:t>contains</w:t>
                             </w:r>
                           </w:p>
                         </w:txbxContent>
@@ -3865,7 +3624,7 @@
               </wp:anchor>
             </w:drawing>
           </mc:Choice>
-          <mc:Fallback>
+          <mc:Fallback xmlns:w16se="http://schemas.microsoft.com/office/word/2015/wordml/symex" xmlns:w15="http://schemas.microsoft.com/office/word/2012/wordml" xmlns:cx2="http://schemas.microsoft.com/office/drawing/2015/10/21/chartex" xmlns:cx1="http://schemas.microsoft.com/office/drawing/2015/9/8/chartex" xmlns:cx="http://schemas.microsoft.com/office/drawing/2014/chartex">
             <w:pict>
               <v:shape w14:anchorId="129C49EA" id="Flowchart: Decision 18" o:spid="_x0000_s1032" type="#_x0000_t110" style="position:absolute;margin-left:183.45pt;margin-top:10pt;width:118.2pt;height:39.6pt;z-index:251669504;visibility:visible;mso-wrap-style:square;mso-width-percent:0;mso-height-percent:0;mso-wrap-distance-left:9pt;mso-wrap-distance-top:0;mso-wrap-distance-right:9pt;mso-wrap-distance-bottom:0;mso-position-horizontal:absolute;mso-position-horizontal-relative:margin;mso-position-vertical:absolute;mso-position-vertical-relative:text;mso-width-percent:0;mso-height-percent:0;mso-width-relative:margin;mso-height-relative:margin;v-text-anchor:middle" o:gfxdata="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" fillcolor="#5b9bd5 [3204]" strokecolor="#1f4d78 [1604]" strokeweight="1pt">
                 <v:textbox>
@@ -3895,11 +3654,12 @@
       <w:r>
         <w:rPr>
           <w:noProof/>
+          <w:lang w:eastAsia="en-US"/>
         </w:rPr>
         <mc:AlternateContent>
           <mc:Choice Requires="wps">
             <w:drawing>
-              <wp:anchor distT="0" distB="0" distL="114300" distR="114300" simplePos="0" relativeHeight="251676672" behindDoc="0" locked="0" layoutInCell="1" allowOverlap="1" wp14:anchorId="0706B8EA" wp14:editId="27F09A63">
+              <wp:anchor distT="0" distB="0" distL="114300" distR="114300" simplePos="0" relativeHeight="251676672" behindDoc="0" locked="0" layoutInCell="1" allowOverlap="1" wp14:anchorId="3B841E2B" wp14:editId="56863129">
                 <wp:simplePos x="0" y="0"/>
                 <wp:positionH relativeFrom="margin">
                   <wp:posOffset>3090333</wp:posOffset>
@@ -3955,7 +3715,7 @@
               </wp:anchor>
             </w:drawing>
           </mc:Choice>
-          <mc:Fallback>
+          <mc:Fallback xmlns:w16se="http://schemas.microsoft.com/office/word/2015/wordml/symex" xmlns:w15="http://schemas.microsoft.com/office/word/2012/wordml" xmlns:cx2="http://schemas.microsoft.com/office/drawing/2015/10/21/chartex" xmlns:cx1="http://schemas.microsoft.com/office/drawing/2015/9/8/chartex" xmlns:cx="http://schemas.microsoft.com/office/drawing/2014/chartex">
             <w:pict>
               <v:shape w14:anchorId="0DF1CEBF" id="Straight Arrow Connector 5" o:spid="_x0000_s1026" type="#_x0000_t32" style="position:absolute;margin-left:243.35pt;margin-top:496.65pt;width:3.6pt;height:23.35pt;z-index:251676672;visibility:visible;mso-wrap-style:square;mso-width-percent:0;mso-height-percent:0;mso-wrap-distance-left:9pt;mso-wrap-distance-top:0;mso-wrap-distance-right:9pt;mso-wrap-distance-bottom:0;mso-position-horizontal:absolute;mso-position-horizontal-relative:margin;mso-position-vertical:absolute;mso-position-vertical-relative:page;mso-width-percent:0;mso-height-percent:0;mso-width-relative:margin;mso-height-relative:margin" o:gfxdata="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" strokecolor="#5b9bd5 [3204]" strokeweight=".5pt">
                 <v:stroke endarrow="block" joinstyle="miter"/>
@@ -3970,11 +3730,12 @@
       <w:r>
         <w:rPr>
           <w:noProof/>
+          <w:lang w:eastAsia="en-US"/>
         </w:rPr>
         <mc:AlternateContent>
           <mc:Choice Requires="wps">
             <w:drawing>
-              <wp:anchor distT="0" distB="0" distL="114300" distR="114300" simplePos="0" relativeHeight="251670528" behindDoc="0" locked="0" layoutInCell="1" allowOverlap="1" wp14:anchorId="545F9657" wp14:editId="7217614B">
+              <wp:anchor distT="0" distB="0" distL="114300" distR="114300" simplePos="0" relativeHeight="251670528" behindDoc="0" locked="0" layoutInCell="1" allowOverlap="1" wp14:anchorId="7518CE0E" wp14:editId="53A5D8F5">
                 <wp:simplePos x="0" y="0"/>
                 <wp:positionH relativeFrom="margin">
                   <wp:posOffset>2606887</wp:posOffset>
@@ -4046,7 +3807,7 @@
               </wp:anchor>
             </w:drawing>
           </mc:Choice>
-          <mc:Fallback>
+          <mc:Fallback xmlns:w16se="http://schemas.microsoft.com/office/word/2015/wordml/symex" xmlns:w15="http://schemas.microsoft.com/office/word/2012/wordml" xmlns:cx2="http://schemas.microsoft.com/office/drawing/2015/10/21/chartex" xmlns:cx1="http://schemas.microsoft.com/office/drawing/2015/9/8/chartex" xmlns:cx="http://schemas.microsoft.com/office/drawing/2014/chartex">
             <w:pict>
               <v:rect w14:anchorId="545F9657" id="Rectangle 19" o:spid="_x0000_s1033" style="position:absolute;margin-left:205.25pt;margin-top:7.25pt;width:85.8pt;height:23.4pt;z-index:251670528;visibility:visible;mso-wrap-style:square;mso-width-percent:0;mso-height-percent:0;mso-wrap-distance-left:9pt;mso-wrap-distance-top:0;mso-wrap-distance-right:9pt;mso-wrap-distance-bottom:0;mso-position-horizontal:absolute;mso-position-horizontal-relative:margin;mso-position-vertical:absolute;mso-position-vertical-relative:text;mso-width-percent:0;mso-height-percent:0;mso-width-relative:margin;mso-height-relative:margin;v-text-anchor:middle" o:gfxdata="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" fillcolor="#5b9bd5 [3204]" strokecolor="#1f4d78 [1604]" strokeweight="1pt">
                 <v:textbox>
@@ -4086,13 +3847,7 @@
         <w:rPr>
           <w:color w:val="000000"/>
         </w:rPr>
-        <w:t xml:space="preserve">Database </w:t>
-      </w:r>
-      <w:r>
-        <w:rPr>
-          <w:color w:val="000000"/>
-        </w:rPr>
-        <w:t>Definitions</w:t>
+        <w:t>Database Definitions</w:t>
       </w:r>
     </w:p>
     <w:tbl>
@@ -4111,14 +3866,14 @@
         <w:tblLook w:val="04A0" w:firstRow="1" w:lastRow="0" w:firstColumn="1" w:lastColumn="0" w:noHBand="0" w:noVBand="1"/>
       </w:tblPr>
       <w:tblGrid>
-        <w:gridCol w:w="1076"/>
-        <w:gridCol w:w="1553"/>
-        <w:gridCol w:w="1297"/>
-        <w:gridCol w:w="1385"/>
+        <w:gridCol w:w="1078"/>
+        <w:gridCol w:w="1623"/>
+        <w:gridCol w:w="1298"/>
+        <w:gridCol w:w="1413"/>
         <w:gridCol w:w="21"/>
-        <w:gridCol w:w="768"/>
+        <w:gridCol w:w="770"/>
         <w:gridCol w:w="757"/>
-        <w:gridCol w:w="851"/>
+        <w:gridCol w:w="854"/>
         <w:gridCol w:w="868"/>
         <w:gridCol w:w="768"/>
       </w:tblGrid>
@@ -4506,7 +4261,6 @@
                 <w:szCs w:val="20"/>
               </w:rPr>
             </w:pPr>
-            <w:proofErr w:type="spellStart"/>
             <w:r>
               <w:rPr>
                 <w:rFonts w:ascii="Arial" w:eastAsia="Times New Roman" w:hAnsi="Arial" w:cs="Arial"/>
@@ -4519,7 +4273,6 @@
               </w:rPr>
               <w:t>Nullable</w:t>
             </w:r>
-            <w:proofErr w:type="spellEnd"/>
           </w:p>
         </w:tc>
         <w:tc>
@@ -5620,6 +5373,7 @@
                 <w:sz w:val="20"/>
                 <w:szCs w:val="20"/>
               </w:rPr>
+              <w:lastRenderedPageBreak/>
               <w:t>Data</w:t>
             </w:r>
           </w:p>
@@ -6026,7 +5780,6 @@
                 <w:szCs w:val="20"/>
               </w:rPr>
             </w:pPr>
-            <w:proofErr w:type="spellStart"/>
             <w:r>
               <w:rPr>
                 <w:rFonts w:ascii="Arial" w:eastAsia="Times New Roman" w:hAnsi="Arial" w:cs="Arial"/>
@@ -6035,7 +5788,6 @@
               </w:rPr>
               <w:t>traceId</w:t>
             </w:r>
-            <w:proofErr w:type="spellEnd"/>
           </w:p>
         </w:tc>
         <w:tc>
@@ -6365,7 +6117,6 @@
                 <w:szCs w:val="20"/>
               </w:rPr>
             </w:pPr>
-            <w:proofErr w:type="spellStart"/>
             <w:r>
               <w:rPr>
                 <w:rFonts w:ascii="Arial" w:eastAsia="Times New Roman" w:hAnsi="Arial" w:cs="Arial"/>
@@ -6374,7 +6125,6 @@
               </w:rPr>
               <w:t>methodName</w:t>
             </w:r>
-            <w:proofErr w:type="spellEnd"/>
           </w:p>
         </w:tc>
         <w:tc>
@@ -6704,7 +6454,6 @@
                 <w:szCs w:val="20"/>
               </w:rPr>
             </w:pPr>
-            <w:proofErr w:type="spellStart"/>
             <w:r>
               <w:rPr>
                 <w:rFonts w:ascii="Arial" w:eastAsia="Times New Roman" w:hAnsi="Arial" w:cs="Arial"/>
@@ -6713,7 +6462,6 @@
               </w:rPr>
               <w:t>timeStart</w:t>
             </w:r>
-            <w:proofErr w:type="spellEnd"/>
           </w:p>
         </w:tc>
         <w:tc>
@@ -7043,7 +6791,6 @@
                 <w:szCs w:val="20"/>
               </w:rPr>
             </w:pPr>
-            <w:proofErr w:type="spellStart"/>
             <w:r>
               <w:rPr>
                 <w:rFonts w:ascii="Arial" w:eastAsia="Times New Roman" w:hAnsi="Arial" w:cs="Arial"/>
@@ -7052,7 +6799,6 @@
               </w:rPr>
               <w:t>timeEnd</w:t>
             </w:r>
-            <w:proofErr w:type="spellEnd"/>
           </w:p>
         </w:tc>
         <w:tc>
@@ -8394,7 +8140,6 @@
                 <w:szCs w:val="20"/>
               </w:rPr>
             </w:pPr>
-            <w:proofErr w:type="spellStart"/>
             <w:r>
               <w:rPr>
                 <w:rFonts w:ascii="Arial" w:eastAsia="Times New Roman" w:hAnsi="Arial" w:cs="Arial"/>
@@ -8403,60 +8148,41 @@
               </w:rPr>
               <w:t>traceId</w:t>
             </w:r>
-            <w:proofErr w:type="spellEnd"/>
-          </w:p>
-        </w:tc>
-        <w:tc>
-          <w:tcPr>
-            <w:tcW w:w="0" w:type="auto"/>
-            <w:tcBorders>
-              <w:top w:val="single" w:sz="6" w:space="0" w:color="CCCCCC"/>
-              <w:left w:val="single" w:sz="6" w:space="0" w:color="CCCCCC"/>
-              <w:bottom w:val="single" w:sz="6" w:space="0" w:color="000000"/>
-              <w:right w:val="single" w:sz="6" w:space="0" w:color="CCCCCC"/>
-            </w:tcBorders>
-            <w:tcMar>
-              <w:top w:w="30" w:type="dxa"/>
-              <w:left w:w="45" w:type="dxa"/>
-              <w:bottom w:w="30" w:type="dxa"/>
-              <w:right w:w="45" w:type="dxa"/>
-            </w:tcMar>
-            <w:hideMark/>
-          </w:tcPr>
-          <w:p>
-            <w:pPr>
-              <w:spacing w:after="0" w:line="240" w:lineRule="auto"/>
-              <w:rPr>
-                <w:rFonts w:ascii="Arial" w:eastAsia="Times New Roman" w:hAnsi="Arial" w:cs="Arial"/>
-                <w:sz w:val="20"/>
-                <w:szCs w:val="20"/>
-              </w:rPr>
-            </w:pPr>
-            <w:r>
-              <w:rPr>
-                <w:rFonts w:ascii="Arial" w:eastAsia="Times New Roman" w:hAnsi="Arial" w:cs="Arial"/>
-                <w:sz w:val="20"/>
-                <w:szCs w:val="20"/>
-              </w:rPr>
-              <w:t xml:space="preserve">unique id for </w:t>
-            </w:r>
-            <w:proofErr w:type="gramStart"/>
-            <w:r>
-              <w:rPr>
-                <w:rFonts w:ascii="Arial" w:eastAsia="Times New Roman" w:hAnsi="Arial" w:cs="Arial"/>
-                <w:sz w:val="20"/>
-                <w:szCs w:val="20"/>
-              </w:rPr>
-              <w:t>the a</w:t>
-            </w:r>
-            <w:proofErr w:type="gramEnd"/>
-            <w:r>
-              <w:rPr>
-                <w:rFonts w:ascii="Arial" w:eastAsia="Times New Roman" w:hAnsi="Arial" w:cs="Arial"/>
-                <w:sz w:val="20"/>
-                <w:szCs w:val="20"/>
-              </w:rPr>
-              <w:t xml:space="preserve"> trace</w:t>
+          </w:p>
+        </w:tc>
+        <w:tc>
+          <w:tcPr>
+            <w:tcW w:w="0" w:type="auto"/>
+            <w:tcBorders>
+              <w:top w:val="single" w:sz="6" w:space="0" w:color="CCCCCC"/>
+              <w:left w:val="single" w:sz="6" w:space="0" w:color="CCCCCC"/>
+              <w:bottom w:val="single" w:sz="6" w:space="0" w:color="000000"/>
+              <w:right w:val="single" w:sz="6" w:space="0" w:color="CCCCCC"/>
+            </w:tcBorders>
+            <w:tcMar>
+              <w:top w:w="30" w:type="dxa"/>
+              <w:left w:w="45" w:type="dxa"/>
+              <w:bottom w:w="30" w:type="dxa"/>
+              <w:right w:w="45" w:type="dxa"/>
+            </w:tcMar>
+            <w:hideMark/>
+          </w:tcPr>
+          <w:p>
+            <w:pPr>
+              <w:spacing w:after="0" w:line="240" w:lineRule="auto"/>
+              <w:rPr>
+                <w:rFonts w:ascii="Arial" w:eastAsia="Times New Roman" w:hAnsi="Arial" w:cs="Arial"/>
+                <w:sz w:val="20"/>
+                <w:szCs w:val="20"/>
+              </w:rPr>
+            </w:pPr>
+            <w:r>
+              <w:rPr>
+                <w:rFonts w:ascii="Arial" w:eastAsia="Times New Roman" w:hAnsi="Arial" w:cs="Arial"/>
+                <w:sz w:val="20"/>
+                <w:szCs w:val="20"/>
+              </w:rPr>
+              <w:t>unique id for the a trace</w:t>
             </w:r>
           </w:p>
         </w:tc>
@@ -9753,10 +9479,11 @@
       <w:r>
         <w:rPr>
           <w:noProof/>
+          <w:lang w:eastAsia="en-US"/>
         </w:rPr>
         <w:lastRenderedPageBreak/>
         <w:drawing>
-          <wp:inline distT="0" distB="0" distL="0" distR="0" wp14:anchorId="01B70C4F" wp14:editId="665FDB29">
+          <wp:inline distT="0" distB="0" distL="0" distR="0" wp14:anchorId="1C81222C" wp14:editId="2108AC6E">
             <wp:extent cx="5942372" cy="3903133"/>
             <wp:effectExtent l="0" t="0" r="1270" b="2540"/>
             <wp:docPr id="17" name="Picture 17" descr="https://www.gliffy.com/go/publish/image/10396331/L.png"/>
@@ -9773,7 +9500,7 @@
                     </pic:cNvPicPr>
                   </pic:nvPicPr>
                   <pic:blipFill>
-                    <a:blip r:embed="rId16">
+                    <a:blip r:embed="rId21">
                       <a:extLst>
                         <a:ext uri="{28A0092B-C50C-407E-A947-70E740481C1C}">
                           <a14:useLocalDpi xmlns:a14="http://schemas.microsoft.com/office/drawing/2010/main" val="0"/>
@@ -9817,29 +9544,9 @@
           <w:sz w:val="27"/>
           <w:szCs w:val="27"/>
         </w:rPr>
-        <w:t xml:space="preserve">Above is the sequence diagram that shows a more intricate flow of data for our application. It is a very one-directional flow of data, as there is no need for the android phone to communicate back with the java applet until the data needs to be collected. It can be seen that much of the application can be split into separate independent components that rely on each other’s output, but are not specifically dependent on the components themselves. Merely zoom in to the </w:t>
-      </w:r>
-      <w:proofErr w:type="spellStart"/>
-      <w:r>
-        <w:rPr>
-          <w:b w:val="0"/>
-          <w:color w:val="000000"/>
-          <w:sz w:val="27"/>
-          <w:szCs w:val="27"/>
-        </w:rPr>
-        <w:t>png</w:t>
-      </w:r>
-      <w:proofErr w:type="spellEnd"/>
-      <w:r>
-        <w:rPr>
-          <w:b w:val="0"/>
-          <w:color w:val="000000"/>
-          <w:sz w:val="27"/>
-          <w:szCs w:val="27"/>
-        </w:rPr>
-        <w:t xml:space="preserve"> to see more details or go to </w:t>
-      </w:r>
-      <w:hyperlink r:id="rId17" w:history="1">
+        <w:t xml:space="preserve">Above is the sequence diagram that shows a more intricate flow of data for our application. It is a very one-directional flow of data, as there is no need for the android phone to communicate back with the java applet until the data needs to be collected. It can be seen that much of the application can be split into separate independent components that rely on each other’s output, but are not specifically dependent on the components themselves. Merely zoom in to the png to see more details or go to </w:t>
+      </w:r>
+      <w:hyperlink r:id="rId22" w:history="1">
         <w:r>
           <w:rPr>
             <w:rStyle w:val="Hyperlink"/>
@@ -9959,27 +9666,7 @@
           <w:sz w:val="27"/>
           <w:szCs w:val="27"/>
         </w:rPr>
-        <w:t xml:space="preserve">The main driving program is the Parser class, with it using and extending multiple other classes to successfully parse through source code, generate a valid </w:t>
-      </w:r>
-      <w:proofErr w:type="spellStart"/>
-      <w:r>
-        <w:rPr>
-          <w:b w:val="0"/>
-          <w:color w:val="000000"/>
-          <w:sz w:val="27"/>
-          <w:szCs w:val="27"/>
-        </w:rPr>
-        <w:t>Xposed</w:t>
-      </w:r>
-      <w:proofErr w:type="spellEnd"/>
-      <w:r>
-        <w:rPr>
-          <w:b w:val="0"/>
-          <w:color w:val="000000"/>
-          <w:sz w:val="27"/>
-          <w:szCs w:val="27"/>
-        </w:rPr>
-        <w:t xml:space="preserve"> module, and automatically deploying it onto the android phone connected. This includes the GUI and the user input.</w:t>
+        <w:t>The main driving program is the Parser class, with it using and extending multiple other classes to successfully parse through source code, generate a valid Xposed module, and automatically deploying it onto the android phone connected. This includes the GUI and the user input.</w:t>
       </w:r>
     </w:p>
     <w:p>
@@ -9993,9 +9680,10 @@
         <w:rPr>
           <w:noProof/>
           <w:color w:val="000000"/>
+          <w:lang w:eastAsia="en-US"/>
         </w:rPr>
         <w:drawing>
-          <wp:inline distT="0" distB="0" distL="0" distR="0">
+          <wp:inline distT="0" distB="0" distL="0" distR="0" wp14:anchorId="64CBC583" wp14:editId="78650C5A">
             <wp:extent cx="6527800" cy="3970020"/>
             <wp:effectExtent l="0" t="0" r="6350" b="0"/>
             <wp:docPr id="37" name="Picture 37" descr="C:\Users\kim\Documents\School\Spring Semster Junior Year\Software Engineering\L.png"/>
@@ -10012,7 +9700,7 @@
                     </pic:cNvPicPr>
                   </pic:nvPicPr>
                   <pic:blipFill>
-                    <a:blip r:embed="rId18">
+                    <a:blip r:embed="rId23">
                       <a:extLst>
                         <a:ext uri="{28A0092B-C50C-407E-A947-70E740481C1C}">
                           <a14:useLocalDpi xmlns:a14="http://schemas.microsoft.com/office/drawing/2010/main" val="0"/>
@@ -10068,29 +9756,9 @@
           <w:sz w:val="27"/>
           <w:szCs w:val="27"/>
         </w:rPr>
-        <w:t xml:space="preserve">We show the following connection between all the classes in the class diagram for the java applet as shown above. Merely zoom in to the </w:t>
-      </w:r>
-      <w:proofErr w:type="spellStart"/>
-      <w:r>
-        <w:rPr>
-          <w:b w:val="0"/>
-          <w:color w:val="000000"/>
-          <w:sz w:val="27"/>
-          <w:szCs w:val="27"/>
-        </w:rPr>
-        <w:t>png</w:t>
-      </w:r>
-      <w:proofErr w:type="spellEnd"/>
-      <w:r>
-        <w:rPr>
-          <w:b w:val="0"/>
-          <w:color w:val="000000"/>
-          <w:sz w:val="27"/>
-          <w:szCs w:val="27"/>
-        </w:rPr>
-        <w:t xml:space="preserve"> to see more details or go to </w:t>
-      </w:r>
-      <w:hyperlink r:id="rId19" w:history="1">
+        <w:t xml:space="preserve">We show the following connection between all the classes in the class diagram for the java applet as shown above. Merely zoom in to the png to see more details or go to </w:t>
+      </w:r>
+      <w:hyperlink r:id="rId24" w:history="1">
         <w:r>
           <w:rPr>
             <w:rStyle w:val="Hyperlink"/>
@@ -10186,7 +9854,7 @@
         </w:rPr>
         <w:t xml:space="preserve"> A larger version is available at </w:t>
       </w:r>
-      <w:hyperlink r:id="rId20" w:history="1">
+      <w:hyperlink r:id="rId25" w:history="1">
         <w:r>
           <w:rPr>
             <w:rStyle w:val="Hyperlink"/>
@@ -10220,9 +9888,10 @@
       <w:r>
         <w:rPr>
           <w:noProof/>
+          <w:lang w:eastAsia="en-US"/>
         </w:rPr>
         <w:drawing>
-          <wp:inline distT="0" distB="0" distL="0" distR="0">
+          <wp:inline distT="0" distB="0" distL="0" distR="0" wp14:anchorId="5797C9C3" wp14:editId="75241B6C">
             <wp:extent cx="5943600" cy="4292323"/>
             <wp:effectExtent l="0" t="0" r="0" b="0"/>
             <wp:docPr id="21" name="Picture 21" descr="https://www.gliffy.com/go/publish/image/10398685/L.png"/>
@@ -10239,7 +9908,7 @@
                     </pic:cNvPicPr>
                   </pic:nvPicPr>
                   <pic:blipFill>
-                    <a:blip r:embed="rId21">
+                    <a:blip r:embed="rId26">
                       <a:extLst>
                         <a:ext uri="{28A0092B-C50C-407E-A947-70E740481C1C}">
                           <a14:useLocalDpi xmlns:a14="http://schemas.microsoft.com/office/drawing/2010/main" val="0"/>
@@ -10309,6 +9978,8 @@
       </w:pPr>
     </w:p>
     <w:sectPr>
+      <w:footerReference w:type="even" r:id="rId27"/>
+      <w:footerReference w:type="default" r:id="rId28"/>
       <w:pgSz w:w="12240" w:h="15840"/>
       <w:pgMar w:top="1440" w:right="1440" w:bottom="1440" w:left="1440" w:header="720" w:footer="720" w:gutter="0"/>
       <w:cols w:space="720"/>
@@ -10318,9 +9989,148 @@
 </w:document>
 </file>
 
+<file path=word/endnotes.xml><?xml version="1.0" encoding="utf-8"?>
+<w:endnotes xmlns:wpc="http://schemas.microsoft.com/office/word/2010/wordprocessingCanvas" xmlns:mo="http://schemas.microsoft.com/office/mac/office/2008/main" xmlns:mc="http://schemas.openxmlformats.org/markup-compatibility/2006" xmlns:mv="urn:schemas-microsoft-com:mac:vml" xmlns:o="urn:schemas-microsoft-com:office:office" xmlns:r="http://schemas.openxmlformats.org/officeDocument/2006/relationships" xmlns:m="http://schemas.openxmlformats.org/officeDocument/2006/math" xmlns:v="urn:schemas-microsoft-com:vml" xmlns:wp14="http://schemas.microsoft.com/office/word/2010/wordprocessingDrawing" xmlns:wp="http://schemas.openxmlformats.org/drawingml/2006/wordprocessingDrawing" xmlns:w10="urn:schemas-microsoft-com:office:word" xmlns:w="http://schemas.openxmlformats.org/wordprocessingml/2006/main" xmlns:w14="http://schemas.microsoft.com/office/word/2010/wordml" xmlns:wpg="http://schemas.microsoft.com/office/word/2010/wordprocessingGroup" xmlns:wpi="http://schemas.microsoft.com/office/word/2010/wordprocessingInk" xmlns:wne="http://schemas.microsoft.com/office/word/2006/wordml" xmlns:wps="http://schemas.microsoft.com/office/word/2010/wordprocessingShape" mc:Ignorable="w14 wp14">
+  <w:endnote w:type="separator" w:id="-1">
+    <w:p>
+      <w:pPr>
+        <w:spacing w:after="0" w:line="240" w:lineRule="auto"/>
+      </w:pPr>
+      <w:r>
+        <w:separator/>
+      </w:r>
+    </w:p>
+  </w:endnote>
+  <w:endnote w:type="continuationSeparator" w:id="0">
+    <w:p>
+      <w:pPr>
+        <w:spacing w:after="0" w:line="240" w:lineRule="auto"/>
+      </w:pPr>
+      <w:r>
+        <w:continuationSeparator/>
+      </w:r>
+    </w:p>
+  </w:endnote>
+</w:endnotes>
+</file>
+
+<file path=word/footer1.xml><?xml version="1.0" encoding="utf-8"?>
+<w:ftr xmlns:wpc="http://schemas.microsoft.com/office/word/2010/wordprocessingCanvas" xmlns:mo="http://schemas.microsoft.com/office/mac/office/2008/main" xmlns:mc="http://schemas.openxmlformats.org/markup-compatibility/2006" xmlns:mv="urn:schemas-microsoft-com:mac:vml" xmlns:o="urn:schemas-microsoft-com:office:office" xmlns:r="http://schemas.openxmlformats.org/officeDocument/2006/relationships" xmlns:m="http://schemas.openxmlformats.org/officeDocument/2006/math" xmlns:v="urn:schemas-microsoft-com:vml" xmlns:wp14="http://schemas.microsoft.com/office/word/2010/wordprocessingDrawing" xmlns:wp="http://schemas.openxmlformats.org/drawingml/2006/wordprocessingDrawing" xmlns:w10="urn:schemas-microsoft-com:office:word" xmlns:w="http://schemas.openxmlformats.org/wordprocessingml/2006/main" xmlns:w14="http://schemas.microsoft.com/office/word/2010/wordml" xmlns:wpg="http://schemas.microsoft.com/office/word/2010/wordprocessingGroup" xmlns:wpi="http://schemas.microsoft.com/office/word/2010/wordprocessingInk" xmlns:wne="http://schemas.microsoft.com/office/word/2006/wordml" xmlns:wps="http://schemas.microsoft.com/office/word/2010/wordprocessingShape" mc:Ignorable="w14 wp14">
+  <w:p>
+    <w:pPr>
+      <w:pStyle w:val="Footer"/>
+      <w:framePr w:wrap="around" w:vAnchor="text" w:hAnchor="margin" w:xAlign="right" w:y="1"/>
+      <w:rPr>
+        <w:rStyle w:val="PageNumber"/>
+      </w:rPr>
+    </w:pPr>
+    <w:r>
+      <w:rPr>
+        <w:rStyle w:val="PageNumber"/>
+      </w:rPr>
+      <w:fldChar w:fldCharType="begin"/>
+    </w:r>
+    <w:r>
+      <w:rPr>
+        <w:rStyle w:val="PageNumber"/>
+      </w:rPr>
+      <w:instrText xml:space="preserve">PAGE  </w:instrText>
+    </w:r>
+    <w:r>
+      <w:rPr>
+        <w:rStyle w:val="PageNumber"/>
+      </w:rPr>
+      <w:fldChar w:fldCharType="end"/>
+    </w:r>
+  </w:p>
+  <w:p>
+    <w:pPr>
+      <w:pStyle w:val="Footer"/>
+      <w:ind w:right="360"/>
+    </w:pPr>
+  </w:p>
+</w:ftr>
+</file>
+
+<file path=word/footer2.xml><?xml version="1.0" encoding="utf-8"?>
+<w:ftr xmlns:wpc="http://schemas.microsoft.com/office/word/2010/wordprocessingCanvas" xmlns:mo="http://schemas.microsoft.com/office/mac/office/2008/main" xmlns:mc="http://schemas.openxmlformats.org/markup-compatibility/2006" xmlns:mv="urn:schemas-microsoft-com:mac:vml" xmlns:o="urn:schemas-microsoft-com:office:office" xmlns:r="http://schemas.openxmlformats.org/officeDocument/2006/relationships" xmlns:m="http://schemas.openxmlformats.org/officeDocument/2006/math" xmlns:v="urn:schemas-microsoft-com:vml" xmlns:wp14="http://schemas.microsoft.com/office/word/2010/wordprocessingDrawing" xmlns:wp="http://schemas.openxmlformats.org/drawingml/2006/wordprocessingDrawing" xmlns:w10="urn:schemas-microsoft-com:office:word" xmlns:w="http://schemas.openxmlformats.org/wordprocessingml/2006/main" xmlns:w14="http://schemas.microsoft.com/office/word/2010/wordml" xmlns:wpg="http://schemas.microsoft.com/office/word/2010/wordprocessingGroup" xmlns:wpi="http://schemas.microsoft.com/office/word/2010/wordprocessingInk" xmlns:wne="http://schemas.microsoft.com/office/word/2006/wordml" xmlns:wps="http://schemas.microsoft.com/office/word/2010/wordprocessingShape" mc:Ignorable="w14 wp14">
+  <w:p>
+    <w:pPr>
+      <w:pStyle w:val="Footer"/>
+      <w:framePr w:wrap="around" w:vAnchor="text" w:hAnchor="margin" w:xAlign="right" w:y="1"/>
+      <w:rPr>
+        <w:rStyle w:val="PageNumber"/>
+      </w:rPr>
+    </w:pPr>
+    <w:r>
+      <w:rPr>
+        <w:rStyle w:val="PageNumber"/>
+      </w:rPr>
+      <w:fldChar w:fldCharType="begin"/>
+    </w:r>
+    <w:r>
+      <w:rPr>
+        <w:rStyle w:val="PageNumber"/>
+      </w:rPr>
+      <w:instrText xml:space="preserve">PAGE  </w:instrText>
+    </w:r>
+    <w:r>
+      <w:rPr>
+        <w:rStyle w:val="PageNumber"/>
+      </w:rPr>
+      <w:fldChar w:fldCharType="separate"/>
+    </w:r>
+    <w:r>
+      <w:rPr>
+        <w:rStyle w:val="PageNumber"/>
+        <w:noProof/>
+      </w:rPr>
+      <w:t>1</w:t>
+    </w:r>
+    <w:r>
+      <w:rPr>
+        <w:rStyle w:val="PageNumber"/>
+      </w:rPr>
+      <w:fldChar w:fldCharType="end"/>
+    </w:r>
+  </w:p>
+  <w:p>
+    <w:pPr>
+      <w:pStyle w:val="Footer"/>
+      <w:ind w:right="360"/>
+    </w:pPr>
+  </w:p>
+</w:ftr>
+</file>
+
+<file path=word/footnotes.xml><?xml version="1.0" encoding="utf-8"?>
+<w:footnotes xmlns:wpc="http://schemas.microsoft.com/office/word/2010/wordprocessingCanvas" xmlns:mo="http://schemas.microsoft.com/office/mac/office/2008/main" xmlns:mc="http://schemas.openxmlformats.org/markup-compatibility/2006" xmlns:mv="urn:schemas-microsoft-com:mac:vml" xmlns:o="urn:schemas-microsoft-com:office:office" xmlns:r="http://schemas.openxmlformats.org/officeDocument/2006/relationships" xmlns:m="http://schemas.openxmlformats.org/officeDocument/2006/math" xmlns:v="urn:schemas-microsoft-com:vml" xmlns:wp14="http://schemas.microsoft.com/office/word/2010/wordprocessingDrawing" xmlns:wp="http://schemas.openxmlformats.org/drawingml/2006/wordprocessingDrawing" xmlns:w10="urn:schemas-microsoft-com:office:word" xmlns:w="http://schemas.openxmlformats.org/wordprocessingml/2006/main" xmlns:w14="http://schemas.microsoft.com/office/word/2010/wordml" xmlns:wpg="http://schemas.microsoft.com/office/word/2010/wordprocessingGroup" xmlns:wpi="http://schemas.microsoft.com/office/word/2010/wordprocessingInk" xmlns:wne="http://schemas.microsoft.com/office/word/2006/wordml" xmlns:wps="http://schemas.microsoft.com/office/word/2010/wordprocessingShape" mc:Ignorable="w14 wp14">
+  <w:footnote w:type="separator" w:id="-1">
+    <w:p>
+      <w:pPr>
+        <w:spacing w:after="0" w:line="240" w:lineRule="auto"/>
+      </w:pPr>
+      <w:r>
+        <w:separator/>
+      </w:r>
+    </w:p>
+  </w:footnote>
+  <w:footnote w:type="continuationSeparator" w:id="0">
+    <w:p>
+      <w:pPr>
+        <w:spacing w:after="0" w:line="240" w:lineRule="auto"/>
+      </w:pPr>
+      <w:r>
+        <w:continuationSeparator/>
+      </w:r>
+    </w:p>
+  </w:footnote>
+</w:footnotes>
+</file>
+
 <file path=word/numbering.xml><?xml version="1.0" encoding="utf-8"?>
-<w:numbering xmlns:wpc="http://schemas.microsoft.com/office/word/2010/wordprocessingCanvas" xmlns:cx="http://schemas.microsoft.com/office/drawing/2014/chartex" xmlns:cx1="http://schemas.microsoft.com/office/drawing/2015/9/8/chartex" xmlns:cx2="http://schemas.microsoft.com/office/drawing/2015/10/21/chartex" xmlns:mc="http://schemas.openxmlformats.org/markup-compatibility/2006" xmlns:o="urn:schemas-microsoft-com:office:office" xmlns:r="http://schemas.openxmlformats.org/officeDocument/2006/relationships" xmlns:m="http://schemas.openxmlformats.org/officeDocument/2006/math" xmlns:v="urn:schemas-microsoft-com:vml" xmlns:wp14="http://schemas.microsoft.com/office/word/2010/wordprocessingDrawing" xmlns:wp="http://schemas.openxmlformats.org/drawingml/2006/wordprocessingDrawing" xmlns:w10="urn:schemas-microsoft-com:office:word" xmlns:w="http://schemas.openxmlformats.org/wordprocessingml/2006/main" xmlns:w14="http://schemas.microsoft.com/office/word/2010/wordml" xmlns:w15="http://schemas.microsoft.com/office/word/2012/wordml" xmlns:w16se="http://schemas.microsoft.com/office/word/2015/wordml/symex" xmlns:wpg="http://schemas.microsoft.com/office/word/2010/wordprocessingGroup" xmlns:wpi="http://schemas.microsoft.com/office/word/2010/wordprocessingInk" xmlns:wne="http://schemas.microsoft.com/office/word/2006/wordml" xmlns:wps="http://schemas.microsoft.com/office/word/2010/wordprocessingShape" mc:Ignorable="w14 w15 w16se wp14">
-  <w:abstractNum w:abstractNumId="0" w15:restartNumberingAfterBreak="0">
+<w:numbering xmlns:wpc="http://schemas.microsoft.com/office/word/2010/wordprocessingCanvas" xmlns:mo="http://schemas.microsoft.com/office/mac/office/2008/main" xmlns:mc="http://schemas.openxmlformats.org/markup-compatibility/2006" xmlns:mv="urn:schemas-microsoft-com:mac:vml" xmlns:o="urn:schemas-microsoft-com:office:office" xmlns:r="http://schemas.openxmlformats.org/officeDocument/2006/relationships" xmlns:m="http://schemas.openxmlformats.org/officeDocument/2006/math" xmlns:v="urn:schemas-microsoft-com:vml" xmlns:wp14="http://schemas.microsoft.com/office/word/2010/wordprocessingDrawing" xmlns:wp="http://schemas.openxmlformats.org/drawingml/2006/wordprocessingDrawing" xmlns:w10="urn:schemas-microsoft-com:office:word" xmlns:w="http://schemas.openxmlformats.org/wordprocessingml/2006/main" xmlns:w14="http://schemas.microsoft.com/office/word/2010/wordml" xmlns:wpg="http://schemas.microsoft.com/office/word/2010/wordprocessingGroup" xmlns:wpi="http://schemas.microsoft.com/office/word/2010/wordprocessingInk" xmlns:wne="http://schemas.microsoft.com/office/word/2006/wordml" xmlns:wps="http://schemas.microsoft.com/office/word/2010/wordprocessingShape" mc:Ignorable="w14 wp14">
+  <w:abstractNum w:abstractNumId="0">
     <w:nsid w:val="0DA81165"/>
     <w:multiLevelType w:val="multilevel"/>
     <w:tmpl w:val="05C01B26"/>
@@ -10430,6 +10240,92 @@
           <w:tab w:val="num" w:pos="6480"/>
         </w:tabs>
         <w:ind w:left="6480" w:hanging="360"/>
+      </w:pPr>
+    </w:lvl>
+  </w:abstractNum>
+  <w:abstractNum w:abstractNumId="1">
+    <w:nsid w:val="59264302"/>
+    <w:multiLevelType w:val="hybridMultilevel"/>
+    <w:tmpl w:val="CDDC264C"/>
+    <w:lvl w:ilvl="0" w:tplc="0409000F">
+      <w:start w:val="1"/>
+      <w:numFmt w:val="decimal"/>
+      <w:lvlText w:val="%1."/>
+      <w:lvlJc w:val="left"/>
+      <w:pPr>
+        <w:ind w:left="720" w:hanging="360"/>
+      </w:pPr>
+    </w:lvl>
+    <w:lvl w:ilvl="1" w:tplc="04090019" w:tentative="1">
+      <w:start w:val="1"/>
+      <w:numFmt w:val="lowerLetter"/>
+      <w:lvlText w:val="%2."/>
+      <w:lvlJc w:val="left"/>
+      <w:pPr>
+        <w:ind w:left="1440" w:hanging="360"/>
+      </w:pPr>
+    </w:lvl>
+    <w:lvl w:ilvl="2" w:tplc="0409001B" w:tentative="1">
+      <w:start w:val="1"/>
+      <w:numFmt w:val="lowerRoman"/>
+      <w:lvlText w:val="%3."/>
+      <w:lvlJc w:val="right"/>
+      <w:pPr>
+        <w:ind w:left="2160" w:hanging="180"/>
+      </w:pPr>
+    </w:lvl>
+    <w:lvl w:ilvl="3" w:tplc="0409000F" w:tentative="1">
+      <w:start w:val="1"/>
+      <w:numFmt w:val="decimal"/>
+      <w:lvlText w:val="%4."/>
+      <w:lvlJc w:val="left"/>
+      <w:pPr>
+        <w:ind w:left="2880" w:hanging="360"/>
+      </w:pPr>
+    </w:lvl>
+    <w:lvl w:ilvl="4" w:tplc="04090019" w:tentative="1">
+      <w:start w:val="1"/>
+      <w:numFmt w:val="lowerLetter"/>
+      <w:lvlText w:val="%5."/>
+      <w:lvlJc w:val="left"/>
+      <w:pPr>
+        <w:ind w:left="3600" w:hanging="360"/>
+      </w:pPr>
+    </w:lvl>
+    <w:lvl w:ilvl="5" w:tplc="0409001B" w:tentative="1">
+      <w:start w:val="1"/>
+      <w:numFmt w:val="lowerRoman"/>
+      <w:lvlText w:val="%6."/>
+      <w:lvlJc w:val="right"/>
+      <w:pPr>
+        <w:ind w:left="4320" w:hanging="180"/>
+      </w:pPr>
+    </w:lvl>
+    <w:lvl w:ilvl="6" w:tplc="0409000F" w:tentative="1">
+      <w:start w:val="1"/>
+      <w:numFmt w:val="decimal"/>
+      <w:lvlText w:val="%7."/>
+      <w:lvlJc w:val="left"/>
+      <w:pPr>
+        <w:ind w:left="5040" w:hanging="360"/>
+      </w:pPr>
+    </w:lvl>
+    <w:lvl w:ilvl="7" w:tplc="04090019" w:tentative="1">
+      <w:start w:val="1"/>
+      <w:numFmt w:val="lowerLetter"/>
+      <w:lvlText w:val="%8."/>
+      <w:lvlJc w:val="left"/>
+      <w:pPr>
+        <w:ind w:left="5760" w:hanging="360"/>
+      </w:pPr>
+    </w:lvl>
+    <w:lvl w:ilvl="8" w:tplc="0409001B" w:tentative="1">
+      <w:start w:val="1"/>
+      <w:numFmt w:val="lowerRoman"/>
+      <w:lvlText w:val="%9."/>
+      <w:lvlJc w:val="right"/>
+      <w:pPr>
+        <w:ind w:left="6480" w:hanging="180"/>
       </w:pPr>
     </w:lvl>
   </w:abstractNum>
@@ -10446,11 +10342,14 @@
       </w:lvl>
     </w:lvlOverride>
   </w:num>
+  <w:num w:numId="3">
+    <w:abstractNumId w:val="1"/>
+  </w:num>
 </w:numbering>
 </file>
 
 <file path=word/styles.xml><?xml version="1.0" encoding="utf-8"?>
-<w:styles xmlns:mc="http://schemas.openxmlformats.org/markup-compatibility/2006" xmlns:r="http://schemas.openxmlformats.org/officeDocument/2006/relationships" xmlns:w="http://schemas.openxmlformats.org/wordprocessingml/2006/main" xmlns:w14="http://schemas.microsoft.com/office/word/2010/wordml" xmlns:w15="http://schemas.microsoft.com/office/word/2012/wordml" xmlns:w16se="http://schemas.microsoft.com/office/word/2015/wordml/symex" mc:Ignorable="w14 w15 w16se">
+<w:styles xmlns:mc="http://schemas.openxmlformats.org/markup-compatibility/2006" xmlns:r="http://schemas.openxmlformats.org/officeDocument/2006/relationships" xmlns:w="http://schemas.openxmlformats.org/wordprocessingml/2006/main" xmlns:w14="http://schemas.microsoft.com/office/word/2010/wordml" mc:Ignorable="w14">
   <w:docDefaults>
     <w:rPrDefault>
       <w:rPr>
@@ -10466,379 +10365,153 @@
       </w:pPr>
     </w:pPrDefault>
   </w:docDefaults>
-  <w:latentStyles w:defLockedState="0" w:defUIPriority="99" w:defSemiHidden="0" w:defUnhideWhenUsed="0" w:defQFormat="0" w:count="372">
-    <w:lsdException w:name="Normal" w:uiPriority="0" w:qFormat="1"/>
-    <w:lsdException w:name="heading 1" w:uiPriority="9" w:qFormat="1"/>
-    <w:lsdException w:name="heading 2" w:semiHidden="1" w:uiPriority="9" w:unhideWhenUsed="1" w:qFormat="1"/>
-    <w:lsdException w:name="heading 3" w:semiHidden="1" w:uiPriority="9" w:unhideWhenUsed="1" w:qFormat="1"/>
-    <w:lsdException w:name="heading 4" w:semiHidden="1" w:uiPriority="9" w:unhideWhenUsed="1" w:qFormat="1"/>
-    <w:lsdException w:name="heading 5" w:semiHidden="1" w:uiPriority="9" w:unhideWhenUsed="1" w:qFormat="1"/>
-    <w:lsdException w:name="heading 6" w:semiHidden="1" w:uiPriority="9" w:unhideWhenUsed="1" w:qFormat="1"/>
-    <w:lsdException w:name="heading 7" w:semiHidden="1" w:uiPriority="9" w:unhideWhenUsed="1" w:qFormat="1"/>
-    <w:lsdException w:name="heading 8" w:semiHidden="1" w:uiPriority="9" w:unhideWhenUsed="1" w:qFormat="1"/>
-    <w:lsdException w:name="heading 9" w:semiHidden="1" w:uiPriority="9" w:unhideWhenUsed="1" w:qFormat="1"/>
-    <w:lsdException w:name="index 1" w:semiHidden="1" w:unhideWhenUsed="1"/>
-    <w:lsdException w:name="index 2" w:semiHidden="1" w:unhideWhenUsed="1"/>
-    <w:lsdException w:name="index 3" w:semiHidden="1" w:unhideWhenUsed="1"/>
-    <w:lsdException w:name="index 4" w:semiHidden="1" w:unhideWhenUsed="1"/>
-    <w:lsdException w:name="index 5" w:semiHidden="1" w:unhideWhenUsed="1"/>
-    <w:lsdException w:name="index 6" w:semiHidden="1" w:unhideWhenUsed="1"/>
-    <w:lsdException w:name="index 7" w:semiHidden="1" w:unhideWhenUsed="1"/>
-    <w:lsdException w:name="index 8" w:semiHidden="1" w:unhideWhenUsed="1"/>
-    <w:lsdException w:name="index 9" w:semiHidden="1" w:unhideWhenUsed="1"/>
-    <w:lsdException w:name="toc 1" w:semiHidden="1" w:uiPriority="39" w:unhideWhenUsed="1"/>
-    <w:lsdException w:name="toc 2" w:semiHidden="1" w:uiPriority="39" w:unhideWhenUsed="1"/>
-    <w:lsdException w:name="toc 3" w:semiHidden="1" w:uiPriority="39" w:unhideWhenUsed="1"/>
-    <w:lsdException w:name="toc 4" w:semiHidden="1" w:uiPriority="39" w:unhideWhenUsed="1"/>
-    <w:lsdException w:name="toc 5" w:semiHidden="1" w:uiPriority="39" w:unhideWhenUsed="1"/>
-    <w:lsdException w:name="toc 6" w:semiHidden="1" w:uiPriority="39" w:unhideWhenUsed="1"/>
-    <w:lsdException w:name="toc 7" w:semiHidden="1" w:uiPriority="39" w:unhideWhenUsed="1"/>
-    <w:lsdException w:name="toc 8" w:semiHidden="1" w:uiPriority="39" w:unhideWhenUsed="1"/>
-    <w:lsdException w:name="toc 9" w:semiHidden="1" w:uiPriority="39" w:unhideWhenUsed="1"/>
-    <w:lsdException w:name="Normal Indent" w:semiHidden="1" w:unhideWhenUsed="1"/>
-    <w:lsdException w:name="footnote text" w:semiHidden="1" w:unhideWhenUsed="1"/>
-    <w:lsdException w:name="annotation text" w:semiHidden="1" w:unhideWhenUsed="1"/>
-    <w:lsdException w:name="header" w:semiHidden="1" w:unhideWhenUsed="1"/>
-    <w:lsdException w:name="footer" w:semiHidden="1" w:unhideWhenUsed="1"/>
-    <w:lsdException w:name="index heading" w:semiHidden="1" w:unhideWhenUsed="1"/>
-    <w:lsdException w:name="caption" w:semiHidden="1" w:uiPriority="35" w:unhideWhenUsed="1" w:qFormat="1"/>
-    <w:lsdException w:name="table of figures" w:semiHidden="1" w:unhideWhenUsed="1"/>
-    <w:lsdException w:name="envelope address" w:semiHidden="1" w:unhideWhenUsed="1"/>
-    <w:lsdException w:name="envelope return" w:semiHidden="1" w:unhideWhenUsed="1"/>
-    <w:lsdException w:name="footnote reference" w:semiHidden="1" w:unhideWhenUsed="1"/>
-    <w:lsdException w:name="annotation reference" w:semiHidden="1" w:unhideWhenUsed="1"/>
-    <w:lsdException w:name="line number" w:semiHidden="1" w:unhideWhenUsed="1"/>
-    <w:lsdException w:name="page number" w:semiHidden="1" w:unhideWhenUsed="1"/>
-    <w:lsdException w:name="endnote reference" w:semiHidden="1" w:unhideWhenUsed="1"/>
-    <w:lsdException w:name="endnote text" w:semiHidden="1" w:unhideWhenUsed="1"/>
-    <w:lsdException w:name="table of authorities" w:semiHidden="1" w:unhideWhenUsed="1"/>
-    <w:lsdException w:name="macro" w:semiHidden="1" w:unhideWhenUsed="1"/>
-    <w:lsdException w:name="toa heading" w:semiHidden="1" w:unhideWhenUsed="1"/>
-    <w:lsdException w:name="List" w:semiHidden="1" w:unhideWhenUsed="1"/>
-    <w:lsdException w:name="List Bullet" w:semiHidden="1" w:unhideWhenUsed="1"/>
-    <w:lsdException w:name="List Number" w:semiHidden="1" w:unhideWhenUsed="1"/>
-    <w:lsdException w:name="List 2" w:semiHidden="1" w:unhideWhenUsed="1"/>
-    <w:lsdException w:name="List 3" w:semiHidden="1" w:unhideWhenUsed="1"/>
-    <w:lsdException w:name="List 4" w:semiHidden="1" w:unhideWhenUsed="1"/>
-    <w:lsdException w:name="List 5" w:semiHidden="1" w:unhideWhenUsed="1"/>
-    <w:lsdException w:name="List Bullet 2" w:semiHidden="1" w:unhideWhenUsed="1"/>
-    <w:lsdException w:name="List Bullet 3" w:semiHidden="1" w:unhideWhenUsed="1"/>
-    <w:lsdException w:name="List Bullet 4" w:semiHidden="1" w:unhideWhenUsed="1"/>
-    <w:lsdException w:name="List Bullet 5" w:semiHidden="1" w:unhideWhenUsed="1"/>
-    <w:lsdException w:name="List Number 2" w:semiHidden="1" w:unhideWhenUsed="1"/>
-    <w:lsdException w:name="List Number 3" w:semiHidden="1" w:unhideWhenUsed="1"/>
-    <w:lsdException w:name="List Number 4" w:semiHidden="1" w:unhideWhenUsed="1"/>
-    <w:lsdException w:name="List Number 5" w:semiHidden="1" w:unhideWhenUsed="1"/>
-    <w:lsdException w:name="Title" w:uiPriority="10" w:qFormat="1"/>
-    <w:lsdException w:name="Closing" w:semiHidden="1" w:unhideWhenUsed="1"/>
-    <w:lsdException w:name="Signature" w:semiHidden="1" w:unhideWhenUsed="1"/>
-    <w:lsdException w:name="Default Paragraph Font" w:semiHidden="1" w:uiPriority="1" w:unhideWhenUsed="1"/>
-    <w:lsdException w:name="Body Text" w:semiHidden="1" w:unhideWhenUsed="1"/>
-    <w:lsdException w:name="Body Text Indent" w:semiHidden="1" w:unhideWhenUsed="1"/>
-    <w:lsdException w:name="List Continue" w:semiHidden="1" w:unhideWhenUsed="1"/>
-    <w:lsdException w:name="List Continue 2" w:semiHidden="1" w:unhideWhenUsed="1"/>
-    <w:lsdException w:name="List Continue 3" w:semiHidden="1" w:unhideWhenUsed="1"/>
-    <w:lsdException w:name="List Continue 4" w:semiHidden="1" w:unhideWhenUsed="1"/>
-    <w:lsdException w:name="List Continue 5" w:semiHidden="1" w:unhideWhenUsed="1"/>
-    <w:lsdException w:name="Message Header" w:semiHidden="1" w:unhideWhenUsed="1"/>
-    <w:lsdException w:name="Subtitle" w:uiPriority="11" w:qFormat="1"/>
-    <w:lsdException w:name="Salutation" w:semiHidden="1" w:unhideWhenUsed="1"/>
-    <w:lsdException w:name="Date" w:semiHidden="1" w:unhideWhenUsed="1"/>
-    <w:lsdException w:name="Body Text First Indent" w:semiHidden="1" w:unhideWhenUsed="1"/>
-    <w:lsdException w:name="Body Text First Indent 2" w:semiHidden="1" w:unhideWhenUsed="1"/>
-    <w:lsdException w:name="Note Heading" w:semiHidden="1" w:unhideWhenUsed="1"/>
-    <w:lsdException w:name="Body Text 2" w:semiHidden="1" w:unhideWhenUsed="1"/>
-    <w:lsdException w:name="Body Text 3" w:semiHidden="1" w:unhideWhenUsed="1"/>
-    <w:lsdException w:name="Body Text Indent 2" w:semiHidden="1" w:unhideWhenUsed="1"/>
-    <w:lsdException w:name="Body Text Indent 3" w:semiHidden="1" w:unhideWhenUsed="1"/>
-    <w:lsdException w:name="Block Text" w:semiHidden="1" w:unhideWhenUsed="1"/>
-    <w:lsdException w:name="Hyperlink" w:semiHidden="1" w:unhideWhenUsed="1"/>
-    <w:lsdException w:name="FollowedHyperlink" w:semiHidden="1" w:unhideWhenUsed="1"/>
-    <w:lsdException w:name="Strong" w:uiPriority="22" w:qFormat="1"/>
-    <w:lsdException w:name="Emphasis" w:uiPriority="20" w:qFormat="1"/>
-    <w:lsdException w:name="Document Map" w:semiHidden="1" w:unhideWhenUsed="1"/>
-    <w:lsdException w:name="Plain Text" w:semiHidden="1" w:unhideWhenUsed="1"/>
-    <w:lsdException w:name="E-mail Signature" w:semiHidden="1" w:unhideWhenUsed="1"/>
-    <w:lsdException w:name="HTML Top of Form" w:semiHidden="1" w:unhideWhenUsed="1"/>
-    <w:lsdException w:name="HTML Bottom of Form" w:semiHidden="1" w:unhideWhenUsed="1"/>
-    <w:lsdException w:name="Normal (Web)" w:semiHidden="1" w:unhideWhenUsed="1"/>
-    <w:lsdException w:name="HTML Acronym" w:semiHidden="1" w:unhideWhenUsed="1"/>
-    <w:lsdException w:name="HTML Address" w:semiHidden="1" w:unhideWhenUsed="1"/>
-    <w:lsdException w:name="HTML Cite" w:semiHidden="1" w:unhideWhenUsed="1"/>
-    <w:lsdException w:name="HTML Code" w:semiHidden="1" w:unhideWhenUsed="1"/>
-    <w:lsdException w:name="HTML Definition" w:semiHidden="1" w:unhideWhenUsed="1"/>
-    <w:lsdException w:name="HTML Keyboard" w:semiHidden="1" w:unhideWhenUsed="1"/>
-    <w:lsdException w:name="HTML Preformatted" w:semiHidden="1" w:unhideWhenUsed="1"/>
-    <w:lsdException w:name="HTML Sample" w:semiHidden="1" w:unhideWhenUsed="1"/>
-    <w:lsdException w:name="HTML Typewriter" w:semiHidden="1" w:unhideWhenUsed="1"/>
-    <w:lsdException w:name="HTML Variable" w:semiHidden="1" w:unhideWhenUsed="1"/>
-    <w:lsdException w:name="Normal Table" w:semiHidden="1" w:unhideWhenUsed="1"/>
-    <w:lsdException w:name="annotation subject" w:semiHidden="1" w:unhideWhenUsed="1"/>
-    <w:lsdException w:name="No List" w:semiHidden="1" w:unhideWhenUsed="1"/>
-    <w:lsdException w:name="Outline List 1" w:semiHidden="1" w:unhideWhenUsed="1"/>
-    <w:lsdException w:name="Outline List 2" w:semiHidden="1" w:unhideWhenUsed="1"/>
-    <w:lsdException w:name="Outline List 3" w:semiHidden="1" w:unhideWhenUsed="1"/>
-    <w:lsdException w:name="Table Simple 1" w:semiHidden="1" w:unhideWhenUsed="1"/>
-    <w:lsdException w:name="Table Simple 2" w:semiHidden="1" w:unhideWhenUsed="1"/>
-    <w:lsdException w:name="Table Simple 3" w:semiHidden="1" w:unhideWhenUsed="1"/>
-    <w:lsdException w:name="Table Classic 1" w:semiHidden="1" w:unhideWhenUsed="1"/>
-    <w:lsdException w:name="Table Classic 2" w:semiHidden="1" w:unhideWhenUsed="1"/>
-    <w:lsdException w:name="Table Classic 3" w:semiHidden="1" w:unhideWhenUsed="1"/>
-    <w:lsdException w:name="Table Classic 4" w:semiHidden="1" w:unhideWhenUsed="1"/>
-    <w:lsdException w:name="Table Colorful 1" w:semiHidden="1" w:unhideWhenUsed="1"/>
-    <w:lsdException w:name="Table Colorful 2" w:semiHidden="1" w:unhideWhenUsed="1"/>
-    <w:lsdException w:name="Table Colorful 3" w:semiHidden="1" w:unhideWhenUsed="1"/>
-    <w:lsdException w:name="Table Columns 1" w:semiHidden="1" w:unhideWhenUsed="1"/>
-    <w:lsdException w:name="Table Columns 2" w:semiHidden="1" w:unhideWhenUsed="1"/>
-    <w:lsdException w:name="Table Columns 3" w:semiHidden="1" w:unhideWhenUsed="1"/>
-    <w:lsdException w:name="Table Columns 4" w:semiHidden="1" w:unhideWhenUsed="1"/>
-    <w:lsdException w:name="Table Columns 5" w:semiHidden="1" w:unhideWhenUsed="1"/>
-    <w:lsdException w:name="Table Grid 1" w:semiHidden="1" w:unhideWhenUsed="1"/>
-    <w:lsdException w:name="Table Grid 2" w:semiHidden="1" w:unhideWhenUsed="1"/>
-    <w:lsdException w:name="Table Grid 3" w:semiHidden="1" w:unhideWhenUsed="1"/>
-    <w:lsdException w:name="Table Grid 4" w:semiHidden="1" w:unhideWhenUsed="1"/>
-    <w:lsdException w:name="Table Grid 5" w:semiHidden="1" w:unhideWhenUsed="1"/>
-    <w:lsdException w:name="Table Grid 6" w:semiHidden="1" w:unhideWhenUsed="1"/>
-    <w:lsdException w:name="Table Grid 7" w:semiHidden="1" w:unhideWhenUsed="1"/>
-    <w:lsdException w:name="Table Grid 8" w:semiHidden="1" w:unhideWhenUsed="1"/>
-    <w:lsdException w:name="Table List 1" w:semiHidden="1" w:unhideWhenUsed="1"/>
-    <w:lsdException w:name="Table List 2" w:semiHidden="1" w:unhideWhenUsed="1"/>
-    <w:lsdException w:name="Table List 3" w:semiHidden="1" w:unhideWhenUsed="1"/>
-    <w:lsdException w:name="Table List 4" w:semiHidden="1" w:unhideWhenUsed="1"/>
-    <w:lsdException w:name="Table List 5" w:semiHidden="1" w:unhideWhenUsed="1"/>
-    <w:lsdException w:name="Table List 6" w:semiHidden="1" w:unhideWhenUsed="1"/>
-    <w:lsdException w:name="Table List 7" w:semiHidden="1" w:unhideWhenUsed="1"/>
-    <w:lsdException w:name="Table List 8" w:semiHidden="1" w:unhideWhenUsed="1"/>
-    <w:lsdException w:name="Table 3D effects 1" w:semiHidden="1" w:unhideWhenUsed="1"/>
-    <w:lsdException w:name="Table 3D effects 2" w:semiHidden="1" w:unhideWhenUsed="1"/>
-    <w:lsdException w:name="Table 3D effects 3" w:semiHidden="1" w:unhideWhenUsed="1"/>
-    <w:lsdException w:name="Table Contemporary" w:semiHidden="1" w:unhideWhenUsed="1"/>
-    <w:lsdException w:name="Table Elegant" w:semiHidden="1" w:unhideWhenUsed="1"/>
-    <w:lsdException w:name="Table Professional" w:semiHidden="1" w:unhideWhenUsed="1"/>
-    <w:lsdException w:name="Table Subtle 1" w:semiHidden="1" w:unhideWhenUsed="1"/>
-    <w:lsdException w:name="Table Subtle 2" w:semiHidden="1" w:unhideWhenUsed="1"/>
-    <w:lsdException w:name="Table Web 1" w:semiHidden="1" w:unhideWhenUsed="1"/>
-    <w:lsdException w:name="Table Web 2" w:semiHidden="1" w:unhideWhenUsed="1"/>
-    <w:lsdException w:name="Table Web 3" w:semiHidden="1" w:unhideWhenUsed="1"/>
-    <w:lsdException w:name="Balloon Text" w:semiHidden="1" w:unhideWhenUsed="1"/>
-    <w:lsdException w:name="Table Grid" w:uiPriority="39"/>
-    <w:lsdException w:name="Table Theme" w:semiHidden="1" w:unhideWhenUsed="1"/>
-    <w:lsdException w:name="Placeholder Text" w:semiHidden="1"/>
-    <w:lsdException w:name="No Spacing" w:uiPriority="1" w:qFormat="1"/>
-    <w:lsdException w:name="Light Shading" w:uiPriority="60"/>
-    <w:lsdException w:name="Light List" w:uiPriority="61"/>
-    <w:lsdException w:name="Light Grid" w:uiPriority="62"/>
-    <w:lsdException w:name="Medium Shading 1" w:uiPriority="63"/>
-    <w:lsdException w:name="Medium Shading 2" w:uiPriority="64"/>
-    <w:lsdException w:name="Medium List 1" w:uiPriority="65"/>
-    <w:lsdException w:name="Medium List 2" w:uiPriority="66"/>
-    <w:lsdException w:name="Medium Grid 1" w:uiPriority="67"/>
-    <w:lsdException w:name="Medium Grid 2" w:uiPriority="68"/>
-    <w:lsdException w:name="Medium Grid 3" w:uiPriority="69"/>
-    <w:lsdException w:name="Dark List" w:uiPriority="70"/>
-    <w:lsdException w:name="Colorful Shading" w:uiPriority="71"/>
-    <w:lsdException w:name="Colorful List" w:uiPriority="72"/>
-    <w:lsdException w:name="Colorful Grid" w:uiPriority="73"/>
-    <w:lsdException w:name="Light Shading Accent 1" w:uiPriority="60"/>
-    <w:lsdException w:name="Light List Accent 1" w:uiPriority="61"/>
-    <w:lsdException w:name="Light Grid Accent 1" w:uiPriority="62"/>
-    <w:lsdException w:name="Medium Shading 1 Accent 1" w:uiPriority="63"/>
-    <w:lsdException w:name="Medium Shading 2 Accent 1" w:uiPriority="64"/>
-    <w:lsdException w:name="Medium List 1 Accent 1" w:uiPriority="65"/>
-    <w:lsdException w:name="Revision" w:semiHidden="1"/>
-    <w:lsdException w:name="List Paragraph" w:uiPriority="34" w:qFormat="1"/>
-    <w:lsdException w:name="Quote" w:uiPriority="29" w:qFormat="1"/>
-    <w:lsdException w:name="Intense Quote" w:uiPriority="30" w:qFormat="1"/>
-    <w:lsdException w:name="Medium List 2 Accent 1" w:uiPriority="66"/>
-    <w:lsdException w:name="Medium Grid 1 Accent 1" w:uiPriority="67"/>
-    <w:lsdException w:name="Medium Grid 2 Accent 1" w:uiPriority="68"/>
-    <w:lsdException w:name="Medium Grid 3 Accent 1" w:uiPriority="69"/>
-    <w:lsdException w:name="Dark List Accent 1" w:uiPriority="70"/>
-    <w:lsdException w:name="Colorful Shading Accent 1" w:uiPriority="71"/>
-    <w:lsdException w:name="Colorful List Accent 1" w:uiPriority="72"/>
-    <w:lsdException w:name="Colorful Grid Accent 1" w:uiPriority="73"/>
-    <w:lsdException w:name="Light Shading Accent 2" w:uiPriority="60"/>
-    <w:lsdException w:name="Light List Accent 2" w:uiPriority="61"/>
-    <w:lsdException w:name="Light Grid Accent 2" w:uiPriority="62"/>
-    <w:lsdException w:name="Medium Shading 1 Accent 2" w:uiPriority="63"/>
-    <w:lsdException w:name="Medium Shading 2 Accent 2" w:uiPriority="64"/>
-    <w:lsdException w:name="Medium List 1 Accent 2" w:uiPriority="65"/>
-    <w:lsdException w:name="Medium List 2 Accent 2" w:uiPriority="66"/>
-    <w:lsdException w:name="Medium Grid 1 Accent 2" w:uiPriority="67"/>
-    <w:lsdException w:name="Medium Grid 2 Accent 2" w:uiPriority="68"/>
-    <w:lsdException w:name="Medium Grid 3 Accent 2" w:uiPriority="69"/>
-    <w:lsdException w:name="Dark List Accent 2" w:uiPriority="70"/>
-    <w:lsdException w:name="Colorful Shading Accent 2" w:uiPriority="71"/>
-    <w:lsdException w:name="Colorful List Accent 2" w:uiPriority="72"/>
-    <w:lsdException w:name="Colorful Grid Accent 2" w:uiPriority="73"/>
-    <w:lsdException w:name="Light Shading Accent 3" w:uiPriority="60"/>
-    <w:lsdException w:name="Light List Accent 3" w:uiPriority="61"/>
-    <w:lsdException w:name="Light Grid Accent 3" w:uiPriority="62"/>
-    <w:lsdException w:name="Medium Shading 1 Accent 3" w:uiPriority="63"/>
-    <w:lsdException w:name="Medium Shading 2 Accent 3" w:uiPriority="64"/>
-    <w:lsdException w:name="Medium List 1 Accent 3" w:uiPriority="65"/>
-    <w:lsdException w:name="Medium List 2 Accent 3" w:uiPriority="66"/>
-    <w:lsdException w:name="Medium Grid 1 Accent 3" w:uiPriority="67"/>
-    <w:lsdException w:name="Medium Grid 2 Accent 3" w:uiPriority="68"/>
-    <w:lsdException w:name="Medium Grid 3 Accent 3" w:uiPriority="69"/>
-    <w:lsdException w:name="Dark List Accent 3" w:uiPriority="70"/>
-    <w:lsdException w:name="Colorful Shading Accent 3" w:uiPriority="71"/>
-    <w:lsdException w:name="Colorful List Accent 3" w:uiPriority="72"/>
-    <w:lsdException w:name="Colorful Grid Accent 3" w:uiPriority="73"/>
-    <w:lsdException w:name="Light Shading Accent 4" w:uiPriority="60"/>
-    <w:lsdException w:name="Light List Accent 4" w:uiPriority="61"/>
-    <w:lsdException w:name="Light Grid Accent 4" w:uiPriority="62"/>
-    <w:lsdException w:name="Medium Shading 1 Accent 4" w:uiPriority="63"/>
-    <w:lsdException w:name="Medium Shading 2 Accent 4" w:uiPriority="64"/>
-    <w:lsdException w:name="Medium List 1 Accent 4" w:uiPriority="65"/>
-    <w:lsdException w:name="Medium List 2 Accent 4" w:uiPriority="66"/>
-    <w:lsdException w:name="Medium Grid 1 Accent 4" w:uiPriority="67"/>
-    <w:lsdException w:name="Medium Grid 2 Accent 4" w:uiPriority="68"/>
-    <w:lsdException w:name="Medium Grid 3 Accent 4" w:uiPriority="69"/>
-    <w:lsdException w:name="Dark List Accent 4" w:uiPriority="70"/>
-    <w:lsdException w:name="Colorful Shading Accent 4" w:uiPriority="71"/>
-    <w:lsdException w:name="Colorful List Accent 4" w:uiPriority="72"/>
-    <w:lsdException w:name="Colorful Grid Accent 4" w:uiPriority="73"/>
-    <w:lsdException w:name="Light Shading Accent 5" w:uiPriority="60"/>
-    <w:lsdException w:name="Light List Accent 5" w:uiPriority="61"/>
-    <w:lsdException w:name="Light Grid Accent 5" w:uiPriority="62"/>
-    <w:lsdException w:name="Medium Shading 1 Accent 5" w:uiPriority="63"/>
-    <w:lsdException w:name="Medium Shading 2 Accent 5" w:uiPriority="64"/>
-    <w:lsdException w:name="Medium List 1 Accent 5" w:uiPriority="65"/>
-    <w:lsdException w:name="Medium List 2 Accent 5" w:uiPriority="66"/>
-    <w:lsdException w:name="Medium Grid 1 Accent 5" w:uiPriority="67"/>
-    <w:lsdException w:name="Medium Grid 2 Accent 5" w:uiPriority="68"/>
-    <w:lsdException w:name="Medium Grid 3 Accent 5" w:uiPriority="69"/>
-    <w:lsdException w:name="Dark List Accent 5" w:uiPriority="70"/>
-    <w:lsdException w:name="Colorful Shading Accent 5" w:uiPriority="71"/>
-    <w:lsdException w:name="Colorful List Accent 5" w:uiPriority="72"/>
-    <w:lsdException w:name="Colorful Grid Accent 5" w:uiPriority="73"/>
-    <w:lsdException w:name="Light Shading Accent 6" w:uiPriority="60"/>
-    <w:lsdException w:name="Light List Accent 6" w:uiPriority="61"/>
-    <w:lsdException w:name="Light Grid Accent 6" w:uiPriority="62"/>
-    <w:lsdException w:name="Medium Shading 1 Accent 6" w:uiPriority="63"/>
-    <w:lsdException w:name="Medium Shading 2 Accent 6" w:uiPriority="64"/>
-    <w:lsdException w:name="Medium List 1 Accent 6" w:uiPriority="65"/>
-    <w:lsdException w:name="Medium List 2 Accent 6" w:uiPriority="66"/>
-    <w:lsdException w:name="Medium Grid 1 Accent 6" w:uiPriority="67"/>
-    <w:lsdException w:name="Medium Grid 2 Accent 6" w:uiPriority="68"/>
-    <w:lsdException w:name="Medium Grid 3 Accent 6" w:uiPriority="69"/>
-    <w:lsdException w:name="Dark List Accent 6" w:uiPriority="70"/>
-    <w:lsdException w:name="Colorful Shading Accent 6" w:uiPriority="71"/>
-    <w:lsdException w:name="Colorful List Accent 6" w:uiPriority="72"/>
-    <w:lsdException w:name="Colorful Grid Accent 6" w:uiPriority="73"/>
-    <w:lsdException w:name="Subtle Emphasis" w:uiPriority="19" w:qFormat="1"/>
-    <w:lsdException w:name="Intense Emphasis" w:uiPriority="21" w:qFormat="1"/>
-    <w:lsdException w:name="Subtle Reference" w:uiPriority="31" w:qFormat="1"/>
-    <w:lsdException w:name="Intense Reference" w:uiPriority="32" w:qFormat="1"/>
-    <w:lsdException w:name="Book Title" w:uiPriority="33" w:qFormat="1"/>
-    <w:lsdException w:name="Bibliography" w:semiHidden="1" w:uiPriority="37" w:unhideWhenUsed="1"/>
-    <w:lsdException w:name="TOC Heading" w:semiHidden="1" w:uiPriority="39" w:unhideWhenUsed="1" w:qFormat="1"/>
-    <w:lsdException w:name="Plain Table 1" w:uiPriority="41"/>
-    <w:lsdException w:name="Plain Table 2" w:uiPriority="42"/>
-    <w:lsdException w:name="Plain Table 3" w:uiPriority="43"/>
-    <w:lsdException w:name="Plain Table 4" w:uiPriority="44"/>
-    <w:lsdException w:name="Plain Table 5" w:uiPriority="45"/>
-    <w:lsdException w:name="Grid Table Light" w:uiPriority="40"/>
-    <w:lsdException w:name="Grid Table 1 Light" w:uiPriority="46"/>
-    <w:lsdException w:name="Grid Table 2" w:uiPriority="47"/>
-    <w:lsdException w:name="Grid Table 3" w:uiPriority="48"/>
-    <w:lsdException w:name="Grid Table 4" w:uiPriority="49"/>
-    <w:lsdException w:name="Grid Table 5 Dark" w:uiPriority="50"/>
-    <w:lsdException w:name="Grid Table 6 Colorful" w:uiPriority="51"/>
-    <w:lsdException w:name="Grid Table 7 Colorful" w:uiPriority="52"/>
-    <w:lsdException w:name="Grid Table 1 Light Accent 1" w:uiPriority="46"/>
-    <w:lsdException w:name="Grid Table 2 Accent 1" w:uiPriority="47"/>
-    <w:lsdException w:name="Grid Table 3 Accent 1" w:uiPriority="48"/>
-    <w:lsdException w:name="Grid Table 4 Accent 1" w:uiPriority="49"/>
-    <w:lsdException w:name="Grid Table 5 Dark Accent 1" w:uiPriority="50"/>
-    <w:lsdException w:name="Grid Table 6 Colorful Accent 1" w:uiPriority="51"/>
-    <w:lsdException w:name="Grid Table 7 Colorful Accent 1" w:uiPriority="52"/>
-    <w:lsdException w:name="Grid Table 1 Light Accent 2" w:uiPriority="46"/>
-    <w:lsdException w:name="Grid Table 2 Accent 2" w:uiPriority="47"/>
-    <w:lsdException w:name="Grid Table 3 Accent 2" w:uiPriority="48"/>
-    <w:lsdException w:name="Grid Table 4 Accent 2" w:uiPriority="49"/>
-    <w:lsdException w:name="Grid Table 5 Dark Accent 2" w:uiPriority="50"/>
-    <w:lsdException w:name="Grid Table 6 Colorful Accent 2" w:uiPriority="51"/>
-    <w:lsdException w:name="Grid Table 7 Colorful Accent 2" w:uiPriority="52"/>
-    <w:lsdException w:name="Grid Table 1 Light Accent 3" w:uiPriority="46"/>
-    <w:lsdException w:name="Grid Table 2 Accent 3" w:uiPriority="47"/>
-    <w:lsdException w:name="Grid Table 3 Accent 3" w:uiPriority="48"/>
-    <w:lsdException w:name="Grid Table 4 Accent 3" w:uiPriority="49"/>
-    <w:lsdException w:name="Grid Table 5 Dark Accent 3" w:uiPriority="50"/>
-    <w:lsdException w:name="Grid Table 6 Colorful Accent 3" w:uiPriority="51"/>
-    <w:lsdException w:name="Grid Table 7 Colorful Accent 3" w:uiPriority="52"/>
-    <w:lsdException w:name="Grid Table 1 Light Accent 4" w:uiPriority="46"/>
-    <w:lsdException w:name="Grid Table 2 Accent 4" w:uiPriority="47"/>
-    <w:lsdException w:name="Grid Table 3 Accent 4" w:uiPriority="48"/>
-    <w:lsdException w:name="Grid Table 4 Accent 4" w:uiPriority="49"/>
-    <w:lsdException w:name="Grid Table 5 Dark Accent 4" w:uiPriority="50"/>
-    <w:lsdException w:name="Grid Table 6 Colorful Accent 4" w:uiPriority="51"/>
-    <w:lsdException w:name="Grid Table 7 Colorful Accent 4" w:uiPriority="52"/>
-    <w:lsdException w:name="Grid Table 1 Light Accent 5" w:uiPriority="46"/>
-    <w:lsdException w:name="Grid Table 2 Accent 5" w:uiPriority="47"/>
-    <w:lsdException w:name="Grid Table 3 Accent 5" w:uiPriority="48"/>
-    <w:lsdException w:name="Grid Table 4 Accent 5" w:uiPriority="49"/>
-    <w:lsdException w:name="Grid Table 5 Dark Accent 5" w:uiPriority="50"/>
-    <w:lsdException w:name="Grid Table 6 Colorful Accent 5" w:uiPriority="51"/>
-    <w:lsdException w:name="Grid Table 7 Colorful Accent 5" w:uiPriority="52"/>
-    <w:lsdException w:name="Grid Table 1 Light Accent 6" w:uiPriority="46"/>
-    <w:lsdException w:name="Grid Table 2 Accent 6" w:uiPriority="47"/>
-    <w:lsdException w:name="Grid Table 3 Accent 6" w:uiPriority="48"/>
-    <w:lsdException w:name="Grid Table 4 Accent 6" w:uiPriority="49"/>
-    <w:lsdException w:name="Grid Table 5 Dark Accent 6" w:uiPriority="50"/>
-    <w:lsdException w:name="Grid Table 6 Colorful Accent 6" w:uiPriority="51"/>
-    <w:lsdException w:name="Grid Table 7 Colorful Accent 6" w:uiPriority="52"/>
-    <w:lsdException w:name="List Table 1 Light" w:uiPriority="46"/>
-    <w:lsdException w:name="List Table 2" w:uiPriority="47"/>
-    <w:lsdException w:name="List Table 3" w:uiPriority="48"/>
-    <w:lsdException w:name="List Table 4" w:uiPriority="49"/>
-    <w:lsdException w:name="List Table 5 Dark" w:uiPriority="50"/>
-    <w:lsdException w:name="List Table 6 Colorful" w:uiPriority="51"/>
-    <w:lsdException w:name="List Table 7 Colorful" w:uiPriority="52"/>
-    <w:lsdException w:name="List Table 1 Light Accent 1" w:uiPriority="46"/>
-    <w:lsdException w:name="List Table 2 Accent 1" w:uiPriority="47"/>
-    <w:lsdException w:name="List Table 3 Accent 1" w:uiPriority="48"/>
-    <w:lsdException w:name="List Table 4 Accent 1" w:uiPriority="49"/>
-    <w:lsdException w:name="List Table 5 Dark Accent 1" w:uiPriority="50"/>
-    <w:lsdException w:name="List Table 6 Colorful Accent 1" w:uiPriority="51"/>
-    <w:lsdException w:name="List Table 7 Colorful Accent 1" w:uiPriority="52"/>
-    <w:lsdException w:name="List Table 1 Light Accent 2" w:uiPriority="46"/>
-    <w:lsdException w:name="List Table 2 Accent 2" w:uiPriority="47"/>
-    <w:lsdException w:name="List Table 3 Accent 2" w:uiPriority="48"/>
-    <w:lsdException w:name="List Table 4 Accent 2" w:uiPriority="49"/>
-    <w:lsdException w:name="List Table 5 Dark Accent 2" w:uiPriority="50"/>
-    <w:lsdException w:name="List Table 6 Colorful Accent 2" w:uiPriority="51"/>
-    <w:lsdException w:name="List Table 7 Colorful Accent 2" w:uiPriority="52"/>
-    <w:lsdException w:name="List Table 1 Light Accent 3" w:uiPriority="46"/>
-    <w:lsdException w:name="List Table 2 Accent 3" w:uiPriority="47"/>
-    <w:lsdException w:name="List Table 3 Accent 3" w:uiPriority="48"/>
-    <w:lsdException w:name="List Table 4 Accent 3" w:uiPriority="49"/>
-    <w:lsdException w:name="List Table 5 Dark Accent 3" w:uiPriority="50"/>
-    <w:lsdException w:name="List Table 6 Colorful Accent 3" w:uiPriority="51"/>
-    <w:lsdException w:name="List Table 7 Colorful Accent 3" w:uiPriority="52"/>
-    <w:lsdException w:name="List Table 1 Light Accent 4" w:uiPriority="46"/>
-    <w:lsdException w:name="List Table 2 Accent 4" w:uiPriority="47"/>
-    <w:lsdException w:name="List Table 3 Accent 4" w:uiPriority="48"/>
-    <w:lsdException w:name="List Table 4 Accent 4" w:uiPriority="49"/>
-    <w:lsdException w:name="List Table 5 Dark Accent 4" w:uiPriority="50"/>
-    <w:lsdException w:name="List Table 6 Colorful Accent 4" w:uiPriority="51"/>
-    <w:lsdException w:name="List Table 7 Colorful Accent 4" w:uiPriority="52"/>
-    <w:lsdException w:name="List Table 1 Light Accent 5" w:uiPriority="46"/>
-    <w:lsdException w:name="List Table 2 Accent 5" w:uiPriority="47"/>
-    <w:lsdException w:name="List Table 3 Accent 5" w:uiPriority="48"/>
-    <w:lsdException w:name="List Table 4 Accent 5" w:uiPriority="49"/>
-    <w:lsdException w:name="List Table 5 Dark Accent 5" w:uiPriority="50"/>
-    <w:lsdException w:name="List Table 6 Colorful Accent 5" w:uiPriority="51"/>
-    <w:lsdException w:name="List Table 7 Colorful Accent 5" w:uiPriority="52"/>
-    <w:lsdException w:name="List Table 1 Light Accent 6" w:uiPriority="46"/>
-    <w:lsdException w:name="List Table 2 Accent 6" w:uiPriority="47"/>
-    <w:lsdException w:name="List Table 3 Accent 6" w:uiPriority="48"/>
-    <w:lsdException w:name="List Table 4 Accent 6" w:uiPriority="49"/>
-    <w:lsdException w:name="List Table 5 Dark Accent 6" w:uiPriority="50"/>
-    <w:lsdException w:name="List Table 6 Colorful Accent 6" w:uiPriority="51"/>
-    <w:lsdException w:name="List Table 7 Colorful Accent 6" w:uiPriority="52"/>
-    <w:lsdException w:name="Mention" w:semiHidden="1" w:unhideWhenUsed="1"/>
+  <w:latentStyles w:defLockedState="0" w:defUIPriority="99" w:defSemiHidden="1" w:defUnhideWhenUsed="1" w:defQFormat="0" w:count="276">
+    <w:lsdException w:name="Normal" w:semiHidden="0" w:uiPriority="0" w:unhideWhenUsed="0" w:qFormat="1"/>
+    <w:lsdException w:name="heading 1" w:semiHidden="0" w:uiPriority="9" w:unhideWhenUsed="0" w:qFormat="1"/>
+    <w:lsdException w:name="heading 2" w:uiPriority="9" w:qFormat="1"/>
+    <w:lsdException w:name="heading 3" w:uiPriority="9" w:qFormat="1"/>
+    <w:lsdException w:name="heading 4" w:uiPriority="9" w:qFormat="1"/>
+    <w:lsdException w:name="heading 5" w:uiPriority="9" w:qFormat="1"/>
+    <w:lsdException w:name="heading 6" w:uiPriority="9" w:qFormat="1"/>
+    <w:lsdException w:name="heading 7" w:uiPriority="9" w:qFormat="1"/>
+    <w:lsdException w:name="heading 8" w:uiPriority="9" w:qFormat="1"/>
+    <w:lsdException w:name="heading 9" w:uiPriority="9" w:qFormat="1"/>
+    <w:lsdException w:name="toc 1" w:uiPriority="39"/>
+    <w:lsdException w:name="toc 2" w:uiPriority="39"/>
+    <w:lsdException w:name="toc 3" w:uiPriority="39"/>
+    <w:lsdException w:name="toc 4" w:uiPriority="39"/>
+    <w:lsdException w:name="toc 5" w:uiPriority="39"/>
+    <w:lsdException w:name="toc 6" w:uiPriority="39"/>
+    <w:lsdException w:name="toc 7" w:uiPriority="39"/>
+    <w:lsdException w:name="toc 8" w:uiPriority="39"/>
+    <w:lsdException w:name="toc 9" w:uiPriority="39"/>
+    <w:lsdException w:name="caption" w:uiPriority="35" w:qFormat="1"/>
+    <w:lsdException w:name="Title" w:semiHidden="0" w:uiPriority="10" w:unhideWhenUsed="0" w:qFormat="1"/>
+    <w:lsdException w:name="Default Paragraph Font" w:uiPriority="1"/>
+    <w:lsdException w:name="Subtitle" w:semiHidden="0" w:uiPriority="11" w:unhideWhenUsed="0" w:qFormat="1"/>
+    <w:lsdException w:name="Strong" w:semiHidden="0" w:uiPriority="22" w:unhideWhenUsed="0" w:qFormat="1"/>
+    <w:lsdException w:name="Emphasis" w:semiHidden="0" w:uiPriority="20" w:unhideWhenUsed="0" w:qFormat="1"/>
+    <w:lsdException w:name="Table Grid" w:semiHidden="0" w:uiPriority="39" w:unhideWhenUsed="0"/>
+    <w:lsdException w:name="Note Level 1" w:semiHidden="0" w:unhideWhenUsed="0"/>
+    <w:lsdException w:name="Note Level 2" w:semiHidden="0" w:unhideWhenUsed="0"/>
+    <w:lsdException w:name="Note Level 3" w:semiHidden="0" w:unhideWhenUsed="0"/>
+    <w:lsdException w:name="Note Level 4" w:semiHidden="0" w:unhideWhenUsed="0"/>
+    <w:lsdException w:name="Note Level 5" w:semiHidden="0" w:unhideWhenUsed="0"/>
+    <w:lsdException w:name="Note Level 6" w:semiHidden="0" w:unhideWhenUsed="0"/>
+    <w:lsdException w:name="Note Level 7" w:semiHidden="0" w:unhideWhenUsed="0"/>
+    <w:lsdException w:name="Note Level 8" w:semiHidden="0" w:unhideWhenUsed="0"/>
+    <w:lsdException w:name="Note Level 9" w:semiHidden="0" w:unhideWhenUsed="0"/>
+    <w:lsdException w:name="Placeholder Text" w:unhideWhenUsed="0"/>
+    <w:lsdException w:name="No Spacing" w:semiHidden="0" w:uiPriority="1" w:unhideWhenUsed="0" w:qFormat="1"/>
+    <w:lsdException w:name="Light Shading" w:semiHidden="0" w:uiPriority="60" w:unhideWhenUsed="0"/>
+    <w:lsdException w:name="Light List" w:semiHidden="0" w:uiPriority="61" w:unhideWhenUsed="0"/>
+    <w:lsdException w:name="Light Grid" w:semiHidden="0" w:uiPriority="62" w:unhideWhenUsed="0"/>
+    <w:lsdException w:name="Medium Shading 1" w:semiHidden="0" w:uiPriority="63" w:unhideWhenUsed="0"/>
+    <w:lsdException w:name="Medium Shading 2" w:semiHidden="0" w:uiPriority="64" w:unhideWhenUsed="0"/>
+    <w:lsdException w:name="Medium List 1" w:semiHidden="0" w:uiPriority="65" w:unhideWhenUsed="0"/>
+    <w:lsdException w:name="Medium List 2" w:semiHidden="0" w:uiPriority="66" w:unhideWhenUsed="0"/>
+    <w:lsdException w:name="Medium Grid 1" w:semiHidden="0" w:uiPriority="67" w:unhideWhenUsed="0"/>
+    <w:lsdException w:name="Medium Grid 2" w:semiHidden="0" w:uiPriority="68" w:unhideWhenUsed="0"/>
+    <w:lsdException w:name="Medium Grid 3" w:semiHidden="0" w:uiPriority="69" w:unhideWhenUsed="0"/>
+    <w:lsdException w:name="Dark List" w:semiHidden="0" w:uiPriority="70" w:unhideWhenUsed="0"/>
+    <w:lsdException w:name="Colorful Shading" w:semiHidden="0" w:uiPriority="71" w:unhideWhenUsed="0"/>
+    <w:lsdException w:name="Colorful List" w:semiHidden="0" w:uiPriority="72" w:unhideWhenUsed="0"/>
+    <w:lsdException w:name="Colorful Grid" w:semiHidden="0" w:uiPriority="73" w:unhideWhenUsed="0"/>
+    <w:lsdException w:name="Light Shading Accent 1" w:semiHidden="0" w:uiPriority="60" w:unhideWhenUsed="0"/>
+    <w:lsdException w:name="Light List Accent 1" w:semiHidden="0" w:uiPriority="61" w:unhideWhenUsed="0"/>
+    <w:lsdException w:name="Light Grid Accent 1" w:semiHidden="0" w:uiPriority="62" w:unhideWhenUsed="0"/>
+    <w:lsdException w:name="Medium Shading 1 Accent 1" w:semiHidden="0" w:uiPriority="63" w:unhideWhenUsed="0"/>
+    <w:lsdException w:name="Medium Shading 2 Accent 1" w:semiHidden="0" w:uiPriority="64" w:unhideWhenUsed="0"/>
+    <w:lsdException w:name="Medium List 1 Accent 1" w:semiHidden="0" w:uiPriority="65" w:unhideWhenUsed="0"/>
+    <w:lsdException w:name="Revision" w:unhideWhenUsed="0"/>
+    <w:lsdException w:name="List Paragraph" w:semiHidden="0" w:uiPriority="34" w:unhideWhenUsed="0" w:qFormat="1"/>
+    <w:lsdException w:name="Quote" w:semiHidden="0" w:uiPriority="29" w:unhideWhenUsed="0" w:qFormat="1"/>
+    <w:lsdException w:name="Intense Quote" w:semiHidden="0" w:uiPriority="30" w:unhideWhenUsed="0" w:qFormat="1"/>
+    <w:lsdException w:name="Medium List 2 Accent 1" w:semiHidden="0" w:uiPriority="66" w:unhideWhenUsed="0"/>
+    <w:lsdException w:name="Medium Grid 1 Accent 1" w:semiHidden="0" w:uiPriority="67" w:unhideWhenUsed="0"/>
+    <w:lsdException w:name="Medium Grid 2 Accent 1" w:semiHidden="0" w:uiPriority="68" w:unhideWhenUsed="0"/>
+    <w:lsdException w:name="Medium Grid 3 Accent 1" w:semiHidden="0" w:uiPriority="69" w:unhideWhenUsed="0"/>
+    <w:lsdException w:name="Dark List Accent 1" w:semiHidden="0" w:uiPriority="70" w:unhideWhenUsed="0"/>
+    <w:lsdException w:name="Colorful Shading Accent 1" w:semiHidden="0" w:uiPriority="71" w:unhideWhenUsed="0"/>
+    <w:lsdException w:name="Colorful List Accent 1" w:semiHidden="0" w:uiPriority="72" w:unhideWhenUsed="0"/>
+    <w:lsdException w:name="Colorful Grid Accent 1" w:semiHidden="0" w:uiPriority="73" w:unhideWhenUsed="0"/>
+    <w:lsdException w:name="Light Shading Accent 2" w:semiHidden="0" w:uiPriority="60" w:unhideWhenUsed="0"/>
+    <w:lsdException w:name="Light List Accent 2" w:semiHidden="0" w:uiPriority="61" w:unhideWhenUsed="0"/>
+    <w:lsdException w:name="Light Grid Accent 2" w:semiHidden="0" w:uiPriority="62" w:unhideWhenUsed="0"/>
+    <w:lsdException w:name="Medium Shading 1 Accent 2" w:semiHidden="0" w:uiPriority="63" w:unhideWhenUsed="0"/>
+    <w:lsdException w:name="Medium Shading 2 Accent 2" w:semiHidden="0" w:uiPriority="64" w:unhideWhenUsed="0"/>
+    <w:lsdException w:name="Medium List 1 Accent 2" w:semiHidden="0" w:uiPriority="65" w:unhideWhenUsed="0"/>
+    <w:lsdException w:name="Medium List 2 Accent 2" w:semiHidden="0" w:uiPriority="66" w:unhideWhenUsed="0"/>
+    <w:lsdException w:name="Medium Grid 1 Accent 2" w:semiHidden="0" w:uiPriority="67" w:unhideWhenUsed="0"/>
+    <w:lsdException w:name="Medium Grid 2 Accent 2" w:semiHidden="0" w:uiPriority="68" w:unhideWhenUsed="0"/>
+    <w:lsdException w:name="Medium Grid 3 Accent 2" w:semiHidden="0" w:uiPriority="69" w:unhideWhenUsed="0"/>
+    <w:lsdException w:name="Dark List Accent 2" w:semiHidden="0" w:uiPriority="70" w:unhideWhenUsed="0"/>
+    <w:lsdException w:name="Colorful Shading Accent 2" w:semiHidden="0" w:uiPriority="71" w:unhideWhenUsed="0"/>
+    <w:lsdException w:name="Colorful List Accent 2" w:semiHidden="0" w:uiPriority="72" w:unhideWhenUsed="0"/>
+    <w:lsdException w:name="Colorful Grid Accent 2" w:semiHidden="0" w:uiPriority="73" w:unhideWhenUsed="0"/>
+    <w:lsdException w:name="Light Shading Accent 3" w:semiHidden="0" w:uiPriority="60" w:unhideWhenUsed="0"/>
+    <w:lsdException w:name="Light List Accent 3" w:semiHidden="0" w:uiPriority="61" w:unhideWhenUsed="0"/>
+    <w:lsdException w:name="Light Grid Accent 3" w:semiHidden="0" w:uiPriority="62" w:unhideWhenUsed="0"/>
+    <w:lsdException w:name="Medium Shading 1 Accent 3" w:semiHidden="0" w:uiPriority="63" w:unhideWhenUsed="0"/>
+    <w:lsdException w:name="Medium Shading 2 Accent 3" w:semiHidden="0" w:uiPriority="64" w:unhideWhenUsed="0"/>
+    <w:lsdException w:name="Medium List 1 Accent 3" w:semiHidden="0" w:uiPriority="65" w:unhideWhenUsed="0"/>
+    <w:lsdException w:name="Medium List 2 Accent 3" w:semiHidden="0" w:uiPriority="66" w:unhideWhenUsed="0"/>
+    <w:lsdException w:name="Medium Grid 1 Accent 3" w:semiHidden="0" w:uiPriority="67" w:unhideWhenUsed="0"/>
+    <w:lsdException w:name="Medium Grid 2 Accent 3" w:semiHidden="0" w:uiPriority="68" w:unhideWhenUsed="0"/>
+    <w:lsdException w:name="Medium Grid 3 Accent 3" w:semiHidden="0" w:uiPriority="69" w:unhideWhenUsed="0"/>
+    <w:lsdException w:name="Dark List Accent 3" w:semiHidden="0" w:uiPriority="70" w:unhideWhenUsed="0"/>
+    <w:lsdException w:name="Colorful Shading Accent 3" w:semiHidden="0" w:uiPriority="71" w:unhideWhenUsed="0"/>
+    <w:lsdException w:name="Colorful List Accent 3" w:semiHidden="0" w:uiPriority="72" w:unhideWhenUsed="0"/>
+    <w:lsdException w:name="Colorful Grid Accent 3" w:semiHidden="0" w:uiPriority="73" w:unhideWhenUsed="0"/>
+    <w:lsdException w:name="Light Shading Accent 4" w:semiHidden="0" w:uiPriority="60" w:unhideWhenUsed="0"/>
+    <w:lsdException w:name="Light List Accent 4" w:semiHidden="0" w:uiPriority="61" w:unhideWhenUsed="0"/>
+    <w:lsdException w:name="Light Grid Accent 4" w:semiHidden="0" w:uiPriority="62" w:unhideWhenUsed="0"/>
+    <w:lsdException w:name="Medium Shading 1 Accent 4" w:semiHidden="0" w:uiPriority="63" w:unhideWhenUsed="0"/>
+    <w:lsdException w:name="Medium Shading 2 Accent 4" w:semiHidden="0" w:uiPriority="64" w:unhideWhenUsed="0"/>
+    <w:lsdException w:name="Medium List 1 Accent 4" w:semiHidden="0" w:uiPriority="65" w:unhideWhenUsed="0"/>
+    <w:lsdException w:name="Medium List 2 Accent 4" w:semiHidden="0" w:uiPriority="66" w:unhideWhenUsed="0"/>
+    <w:lsdException w:name="Medium Grid 1 Accent 4" w:semiHidden="0" w:uiPriority="67" w:unhideWhenUsed="0"/>
+    <w:lsdException w:name="Medium Grid 2 Accent 4" w:semiHidden="0" w:uiPriority="68" w:unhideWhenUsed="0"/>
+    <w:lsdException w:name="Medium Grid 3 Accent 4" w:semiHidden="0" w:uiPriority="69" w:unhideWhenUsed="0"/>
+    <w:lsdException w:name="Dark List Accent 4" w:semiHidden="0" w:uiPriority="70" w:unhideWhenUsed="0"/>
+    <w:lsdException w:name="Colorful Shading Accent 4" w:semiHidden="0" w:uiPriority="71" w:unhideWhenUsed="0"/>
+    <w:lsdException w:name="Colorful List Accent 4" w:semiHidden="0" w:uiPriority="72" w:unhideWhenUsed="0"/>
+    <w:lsdException w:name="Colorful Grid Accent 4" w:semiHidden="0" w:uiPriority="73" w:unhideWhenUsed="0"/>
+    <w:lsdException w:name="Light Shading Accent 5" w:semiHidden="0" w:uiPriority="60" w:unhideWhenUsed="0"/>
+    <w:lsdException w:name="Light List Accent 5" w:semiHidden="0" w:uiPriority="61" w:unhideWhenUsed="0"/>
+    <w:lsdException w:name="Light Grid Accent 5" w:semiHidden="0" w:uiPriority="62" w:unhideWhenUsed="0"/>
+    <w:lsdException w:name="Medium Shading 1 Accent 5" w:semiHidden="0" w:uiPriority="63" w:unhideWhenUsed="0"/>
+    <w:lsdException w:name="Medium Shading 2 Accent 5" w:semiHidden="0" w:uiPriority="64" w:unhideWhenUsed="0"/>
+    <w:lsdException w:name="Medium List 1 Accent 5" w:semiHidden="0" w:uiPriority="65" w:unhideWhenUsed="0"/>
+    <w:lsdException w:name="Medium List 2 Accent 5" w:semiHidden="0" w:uiPriority="66" w:unhideWhenUsed="0"/>
+    <w:lsdException w:name="Medium Grid 1 Accent 5" w:semiHidden="0" w:uiPriority="67" w:unhideWhenUsed="0"/>
+    <w:lsdException w:name="Medium Grid 2 Accent 5" w:semiHidden="0" w:uiPriority="68" w:unhideWhenUsed="0"/>
+    <w:lsdException w:name="Medium Grid 3 Accent 5" w:semiHidden="0" w:uiPriority="69" w:unhideWhenUsed="0"/>
+    <w:lsdException w:name="Dark List Accent 5" w:semiHidden="0" w:uiPriority="70" w:unhideWhenUsed="0"/>
+    <w:lsdException w:name="Colorful Shading Accent 5" w:semiHidden="0" w:uiPriority="71" w:unhideWhenUsed="0"/>
+    <w:lsdException w:name="Colorful List Accent 5" w:semiHidden="0" w:uiPriority="72" w:unhideWhenUsed="0"/>
+    <w:lsdException w:name="Colorful Grid Accent 5" w:semiHidden="0" w:uiPriority="73" w:unhideWhenUsed="0"/>
+    <w:lsdException w:name="Light Shading Accent 6" w:semiHidden="0" w:uiPriority="60" w:unhideWhenUsed="0"/>
+    <w:lsdException w:name="Light List Accent 6" w:semiHidden="0" w:uiPriority="61" w:unhideWhenUsed="0"/>
+    <w:lsdException w:name="Light Grid Accent 6" w:semiHidden="0" w:uiPriority="62" w:unhideWhenUsed="0"/>
+    <w:lsdException w:name="Medium Shading 1 Accent 6" w:semiHidden="0" w:uiPriority="63" w:unhideWhenUsed="0"/>
+    <w:lsdException w:name="Medium Shading 2 Accent 6" w:semiHidden="0" w:uiPriority="64" w:unhideWhenUsed="0"/>
+    <w:lsdException w:name="Medium List 1 Accent 6" w:semiHidden="0" w:uiPriority="65" w:unhideWhenUsed="0"/>
+    <w:lsdException w:name="Medium List 2 Accent 6" w:semiHidden="0" w:uiPriority="66" w:unhideWhenUsed="0"/>
+    <w:lsdException w:name="Medium Grid 1 Accent 6" w:semiHidden="0" w:uiPriority="67" w:unhideWhenUsed="0"/>
+    <w:lsdException w:name="Medium Grid 2 Accent 6" w:semiHidden="0" w:uiPriority="68" w:unhideWhenUsed="0"/>
+    <w:lsdException w:name="Medium Grid 3 Accent 6" w:semiHidden="0" w:uiPriority="69" w:unhideWhenUsed="0"/>
+    <w:lsdException w:name="Dark List Accent 6" w:semiHidden="0" w:uiPriority="70" w:unhideWhenUsed="0"/>
+    <w:lsdException w:name="Colorful Shading Accent 6" w:semiHidden="0" w:uiPriority="71" w:unhideWhenUsed="0"/>
+    <w:lsdException w:name="Colorful List Accent 6" w:semiHidden="0" w:uiPriority="72" w:unhideWhenUsed="0"/>
+    <w:lsdException w:name="Colorful Grid Accent 6" w:semiHidden="0" w:uiPriority="73" w:unhideWhenUsed="0"/>
+    <w:lsdException w:name="Subtle Emphasis" w:semiHidden="0" w:uiPriority="19" w:unhideWhenUsed="0" w:qFormat="1"/>
+    <w:lsdException w:name="Intense Emphasis" w:semiHidden="0" w:uiPriority="21" w:unhideWhenUsed="0" w:qFormat="1"/>
+    <w:lsdException w:name="Subtle Reference" w:semiHidden="0" w:uiPriority="31" w:unhideWhenUsed="0" w:qFormat="1"/>
+    <w:lsdException w:name="Intense Reference" w:semiHidden="0" w:uiPriority="32" w:unhideWhenUsed="0" w:qFormat="1"/>
+    <w:lsdException w:name="Book Title" w:semiHidden="0" w:uiPriority="33" w:unhideWhenUsed="0" w:qFormat="1"/>
+    <w:lsdException w:name="Bibliography" w:uiPriority="37"/>
+    <w:lsdException w:name="TOC Heading" w:uiPriority="39" w:qFormat="1"/>
   </w:latentStyles>
   <w:style w:type="paragraph" w:default="1" w:styleId="Normal">
     <w:name w:val="Normal"/>
@@ -10937,6 +10610,391 @@
       <w:u w:val="single"/>
     </w:rPr>
   </w:style>
+  <w:style w:type="paragraph" w:styleId="BalloonText">
+    <w:name w:val="Balloon Text"/>
+    <w:basedOn w:val="Normal"/>
+    <w:link w:val="BalloonTextChar"/>
+    <w:uiPriority w:val="99"/>
+    <w:semiHidden/>
+    <w:unhideWhenUsed/>
+    <w:rsid w:val="00636B62"/>
+    <w:pPr>
+      <w:spacing w:after="0" w:line="240" w:lineRule="auto"/>
+    </w:pPr>
+    <w:rPr>
+      <w:rFonts w:ascii="Lucida Grande" w:hAnsi="Lucida Grande"/>
+      <w:sz w:val="18"/>
+      <w:szCs w:val="18"/>
+    </w:rPr>
+  </w:style>
+  <w:style w:type="character" w:customStyle="1" w:styleId="BalloonTextChar">
+    <w:name w:val="Balloon Text Char"/>
+    <w:basedOn w:val="DefaultParagraphFont"/>
+    <w:link w:val="BalloonText"/>
+    <w:uiPriority w:val="99"/>
+    <w:semiHidden/>
+    <w:rsid w:val="00636B62"/>
+    <w:rPr>
+      <w:rFonts w:ascii="Lucida Grande" w:hAnsi="Lucida Grande"/>
+      <w:sz w:val="18"/>
+      <w:szCs w:val="18"/>
+    </w:rPr>
+  </w:style>
+  <w:style w:type="paragraph" w:styleId="Footer">
+    <w:name w:val="footer"/>
+    <w:basedOn w:val="Normal"/>
+    <w:link w:val="FooterChar"/>
+    <w:uiPriority w:val="99"/>
+    <w:unhideWhenUsed/>
+    <w:rsid w:val="002B67D7"/>
+    <w:pPr>
+      <w:tabs>
+        <w:tab w:val="center" w:pos="4320"/>
+        <w:tab w:val="right" w:pos="8640"/>
+      </w:tabs>
+      <w:spacing w:after="0" w:line="240" w:lineRule="auto"/>
+    </w:pPr>
+  </w:style>
+  <w:style w:type="character" w:customStyle="1" w:styleId="FooterChar">
+    <w:name w:val="Footer Char"/>
+    <w:basedOn w:val="DefaultParagraphFont"/>
+    <w:link w:val="Footer"/>
+    <w:uiPriority w:val="99"/>
+    <w:rsid w:val="002B67D7"/>
+  </w:style>
+  <w:style w:type="character" w:styleId="PageNumber">
+    <w:name w:val="page number"/>
+    <w:basedOn w:val="DefaultParagraphFont"/>
+    <w:uiPriority w:val="99"/>
+    <w:semiHidden/>
+    <w:unhideWhenUsed/>
+    <w:rsid w:val="002B67D7"/>
+  </w:style>
+</w:styles>
+</file>
+
+<file path=word/stylesWithEffects.xml><?xml version="1.0" encoding="utf-8"?>
+<w:styles xmlns:wpc="http://schemas.microsoft.com/office/word/2010/wordprocessingCanvas" xmlns:mo="http://schemas.microsoft.com/office/mac/office/2008/main" xmlns:mc="http://schemas.openxmlformats.org/markup-compatibility/2006" xmlns:mv="urn:schemas-microsoft-com:mac:vml" xmlns:o="urn:schemas-microsoft-com:office:office" xmlns:r="http://schemas.openxmlformats.org/officeDocument/2006/relationships" xmlns:m="http://schemas.openxmlformats.org/officeDocument/2006/math" xmlns:v="urn:schemas-microsoft-com:vml" xmlns:wp14="http://schemas.microsoft.com/office/word/2010/wordprocessingDrawing" xmlns:wp="http://schemas.openxmlformats.org/drawingml/2006/wordprocessingDrawing" xmlns:w10="urn:schemas-microsoft-com:office:word" xmlns:w="http://schemas.openxmlformats.org/wordprocessingml/2006/main" xmlns:w14="http://schemas.microsoft.com/office/word/2010/wordml" xmlns:wpg="http://schemas.microsoft.com/office/word/2010/wordprocessingGroup" xmlns:wpi="http://schemas.microsoft.com/office/word/2010/wordprocessingInk" xmlns:wne="http://schemas.microsoft.com/office/word/2006/wordml" xmlns:wps="http://schemas.microsoft.com/office/word/2010/wordprocessingShape" mc:Ignorable="w14 wp14">
+  <w:docDefaults>
+    <w:rPrDefault>
+      <w:rPr>
+        <w:rFonts w:asciiTheme="minorHAnsi" w:eastAsiaTheme="minorEastAsia" w:hAnsiTheme="minorHAnsi" w:cstheme="minorBidi"/>
+        <w:sz w:val="22"/>
+        <w:szCs w:val="22"/>
+        <w:lang w:val="en-US" w:eastAsia="ko-KR" w:bidi="ar-SA"/>
+      </w:rPr>
+    </w:rPrDefault>
+    <w:pPrDefault>
+      <w:pPr>
+        <w:spacing w:after="160" w:line="259" w:lineRule="auto"/>
+      </w:pPr>
+    </w:pPrDefault>
+  </w:docDefaults>
+  <w:latentStyles w:defLockedState="0" w:defUIPriority="99" w:defSemiHidden="1" w:defUnhideWhenUsed="1" w:defQFormat="0" w:count="276">
+    <w:lsdException w:name="Normal" w:semiHidden="0" w:uiPriority="0" w:unhideWhenUsed="0" w:qFormat="1"/>
+    <w:lsdException w:name="heading 1" w:semiHidden="0" w:uiPriority="9" w:unhideWhenUsed="0" w:qFormat="1"/>
+    <w:lsdException w:name="heading 2" w:uiPriority="9" w:qFormat="1"/>
+    <w:lsdException w:name="heading 3" w:uiPriority="9" w:qFormat="1"/>
+    <w:lsdException w:name="heading 4" w:uiPriority="9" w:qFormat="1"/>
+    <w:lsdException w:name="heading 5" w:uiPriority="9" w:qFormat="1"/>
+    <w:lsdException w:name="heading 6" w:uiPriority="9" w:qFormat="1"/>
+    <w:lsdException w:name="heading 7" w:uiPriority="9" w:qFormat="1"/>
+    <w:lsdException w:name="heading 8" w:uiPriority="9" w:qFormat="1"/>
+    <w:lsdException w:name="heading 9" w:uiPriority="9" w:qFormat="1"/>
+    <w:lsdException w:name="toc 1" w:uiPriority="39"/>
+    <w:lsdException w:name="toc 2" w:uiPriority="39"/>
+    <w:lsdException w:name="toc 3" w:uiPriority="39"/>
+    <w:lsdException w:name="toc 4" w:uiPriority="39"/>
+    <w:lsdException w:name="toc 5" w:uiPriority="39"/>
+    <w:lsdException w:name="toc 6" w:uiPriority="39"/>
+    <w:lsdException w:name="toc 7" w:uiPriority="39"/>
+    <w:lsdException w:name="toc 8" w:uiPriority="39"/>
+    <w:lsdException w:name="toc 9" w:uiPriority="39"/>
+    <w:lsdException w:name="caption" w:uiPriority="35" w:qFormat="1"/>
+    <w:lsdException w:name="Title" w:semiHidden="0" w:uiPriority="10" w:unhideWhenUsed="0" w:qFormat="1"/>
+    <w:lsdException w:name="Default Paragraph Font" w:uiPriority="1"/>
+    <w:lsdException w:name="Subtitle" w:semiHidden="0" w:uiPriority="11" w:unhideWhenUsed="0" w:qFormat="1"/>
+    <w:lsdException w:name="Strong" w:semiHidden="0" w:uiPriority="22" w:unhideWhenUsed="0" w:qFormat="1"/>
+    <w:lsdException w:name="Emphasis" w:semiHidden="0" w:uiPriority="20" w:unhideWhenUsed="0" w:qFormat="1"/>
+    <w:lsdException w:name="Table Grid" w:semiHidden="0" w:uiPriority="39" w:unhideWhenUsed="0"/>
+    <w:lsdException w:name="Note Level 1" w:semiHidden="0" w:unhideWhenUsed="0"/>
+    <w:lsdException w:name="Note Level 2" w:semiHidden="0" w:unhideWhenUsed="0"/>
+    <w:lsdException w:name="Note Level 3" w:semiHidden="0" w:unhideWhenUsed="0"/>
+    <w:lsdException w:name="Note Level 4" w:semiHidden="0" w:unhideWhenUsed="0"/>
+    <w:lsdException w:name="Note Level 5" w:semiHidden="0" w:unhideWhenUsed="0"/>
+    <w:lsdException w:name="Note Level 6" w:semiHidden="0" w:unhideWhenUsed="0"/>
+    <w:lsdException w:name="Note Level 7" w:semiHidden="0" w:unhideWhenUsed="0"/>
+    <w:lsdException w:name="Note Level 8" w:semiHidden="0" w:unhideWhenUsed="0"/>
+    <w:lsdException w:name="Note Level 9" w:semiHidden="0" w:unhideWhenUsed="0"/>
+    <w:lsdException w:name="Placeholder Text" w:unhideWhenUsed="0"/>
+    <w:lsdException w:name="No Spacing" w:semiHidden="0" w:uiPriority="1" w:unhideWhenUsed="0" w:qFormat="1"/>
+    <w:lsdException w:name="Light Shading" w:semiHidden="0" w:uiPriority="60" w:unhideWhenUsed="0"/>
+    <w:lsdException w:name="Light List" w:semiHidden="0" w:uiPriority="61" w:unhideWhenUsed="0"/>
+    <w:lsdException w:name="Light Grid" w:semiHidden="0" w:uiPriority="62" w:unhideWhenUsed="0"/>
+    <w:lsdException w:name="Medium Shading 1" w:semiHidden="0" w:uiPriority="63" w:unhideWhenUsed="0"/>
+    <w:lsdException w:name="Medium Shading 2" w:semiHidden="0" w:uiPriority="64" w:unhideWhenUsed="0"/>
+    <w:lsdException w:name="Medium List 1" w:semiHidden="0" w:uiPriority="65" w:unhideWhenUsed="0"/>
+    <w:lsdException w:name="Medium List 2" w:semiHidden="0" w:uiPriority="66" w:unhideWhenUsed="0"/>
+    <w:lsdException w:name="Medium Grid 1" w:semiHidden="0" w:uiPriority="67" w:unhideWhenUsed="0"/>
+    <w:lsdException w:name="Medium Grid 2" w:semiHidden="0" w:uiPriority="68" w:unhideWhenUsed="0"/>
+    <w:lsdException w:name="Medium Grid 3" w:semiHidden="0" w:uiPriority="69" w:unhideWhenUsed="0"/>
+    <w:lsdException w:name="Dark List" w:semiHidden="0" w:uiPriority="70" w:unhideWhenUsed="0"/>
+    <w:lsdException w:name="Colorful Shading" w:semiHidden="0" w:uiPriority="71" w:unhideWhenUsed="0"/>
+    <w:lsdException w:name="Colorful List" w:semiHidden="0" w:uiPriority="72" w:unhideWhenUsed="0"/>
+    <w:lsdException w:name="Colorful Grid" w:semiHidden="0" w:uiPriority="73" w:unhideWhenUsed="0"/>
+    <w:lsdException w:name="Light Shading Accent 1" w:semiHidden="0" w:uiPriority="60" w:unhideWhenUsed="0"/>
+    <w:lsdException w:name="Light List Accent 1" w:semiHidden="0" w:uiPriority="61" w:unhideWhenUsed="0"/>
+    <w:lsdException w:name="Light Grid Accent 1" w:semiHidden="0" w:uiPriority="62" w:unhideWhenUsed="0"/>
+    <w:lsdException w:name="Medium Shading 1 Accent 1" w:semiHidden="0" w:uiPriority="63" w:unhideWhenUsed="0"/>
+    <w:lsdException w:name="Medium Shading 2 Accent 1" w:semiHidden="0" w:uiPriority="64" w:unhideWhenUsed="0"/>
+    <w:lsdException w:name="Medium List 1 Accent 1" w:semiHidden="0" w:uiPriority="65" w:unhideWhenUsed="0"/>
+    <w:lsdException w:name="Revision" w:unhideWhenUsed="0"/>
+    <w:lsdException w:name="List Paragraph" w:semiHidden="0" w:uiPriority="34" w:unhideWhenUsed="0" w:qFormat="1"/>
+    <w:lsdException w:name="Quote" w:semiHidden="0" w:uiPriority="29" w:unhideWhenUsed="0" w:qFormat="1"/>
+    <w:lsdException w:name="Intense Quote" w:semiHidden="0" w:uiPriority="30" w:unhideWhenUsed="0" w:qFormat="1"/>
+    <w:lsdException w:name="Medium List 2 Accent 1" w:semiHidden="0" w:uiPriority="66" w:unhideWhenUsed="0"/>
+    <w:lsdException w:name="Medium Grid 1 Accent 1" w:semiHidden="0" w:uiPriority="67" w:unhideWhenUsed="0"/>
+    <w:lsdException w:name="Medium Grid 2 Accent 1" w:semiHidden="0" w:uiPriority="68" w:unhideWhenUsed="0"/>
+    <w:lsdException w:name="Medium Grid 3 Accent 1" w:semiHidden="0" w:uiPriority="69" w:unhideWhenUsed="0"/>
+    <w:lsdException w:name="Dark List Accent 1" w:semiHidden="0" w:uiPriority="70" w:unhideWhenUsed="0"/>
+    <w:lsdException w:name="Colorful Shading Accent 1" w:semiHidden="0" w:uiPriority="71" w:unhideWhenUsed="0"/>
+    <w:lsdException w:name="Colorful List Accent 1" w:semiHidden="0" w:uiPriority="72" w:unhideWhenUsed="0"/>
+    <w:lsdException w:name="Colorful Grid Accent 1" w:semiHidden="0" w:uiPriority="73" w:unhideWhenUsed="0"/>
+    <w:lsdException w:name="Light Shading Accent 2" w:semiHidden="0" w:uiPriority="60" w:unhideWhenUsed="0"/>
+    <w:lsdException w:name="Light List Accent 2" w:semiHidden="0" w:uiPriority="61" w:unhideWhenUsed="0"/>
+    <w:lsdException w:name="Light Grid Accent 2" w:semiHidden="0" w:uiPriority="62" w:unhideWhenUsed="0"/>
+    <w:lsdException w:name="Medium Shading 1 Accent 2" w:semiHidden="0" w:uiPriority="63" w:unhideWhenUsed="0"/>
+    <w:lsdException w:name="Medium Shading 2 Accent 2" w:semiHidden="0" w:uiPriority="64" w:unhideWhenUsed="0"/>
+    <w:lsdException w:name="Medium List 1 Accent 2" w:semiHidden="0" w:uiPriority="65" w:unhideWhenUsed="0"/>
+    <w:lsdException w:name="Medium List 2 Accent 2" w:semiHidden="0" w:uiPriority="66" w:unhideWhenUsed="0"/>
+    <w:lsdException w:name="Medium Grid 1 Accent 2" w:semiHidden="0" w:uiPriority="67" w:unhideWhenUsed="0"/>
+    <w:lsdException w:name="Medium Grid 2 Accent 2" w:semiHidden="0" w:uiPriority="68" w:unhideWhenUsed="0"/>
+    <w:lsdException w:name="Medium Grid 3 Accent 2" w:semiHidden="0" w:uiPriority="69" w:unhideWhenUsed="0"/>
+    <w:lsdException w:name="Dark List Accent 2" w:semiHidden="0" w:uiPriority="70" w:unhideWhenUsed="0"/>
+    <w:lsdException w:name="Colorful Shading Accent 2" w:semiHidden="0" w:uiPriority="71" w:unhideWhenUsed="0"/>
+    <w:lsdException w:name="Colorful List Accent 2" w:semiHidden="0" w:uiPriority="72" w:unhideWhenUsed="0"/>
+    <w:lsdException w:name="Colorful Grid Accent 2" w:semiHidden="0" w:uiPriority="73" w:unhideWhenUsed="0"/>
+    <w:lsdException w:name="Light Shading Accent 3" w:semiHidden="0" w:uiPriority="60" w:unhideWhenUsed="0"/>
+    <w:lsdException w:name="Light List Accent 3" w:semiHidden="0" w:uiPriority="61" w:unhideWhenUsed="0"/>
+    <w:lsdException w:name="Light Grid Accent 3" w:semiHidden="0" w:uiPriority="62" w:unhideWhenUsed="0"/>
+    <w:lsdException w:name="Medium Shading 1 Accent 3" w:semiHidden="0" w:uiPriority="63" w:unhideWhenUsed="0"/>
+    <w:lsdException w:name="Medium Shading 2 Accent 3" w:semiHidden="0" w:uiPriority="64" w:unhideWhenUsed="0"/>
+    <w:lsdException w:name="Medium List 1 Accent 3" w:semiHidden="0" w:uiPriority="65" w:unhideWhenUsed="0"/>
+    <w:lsdException w:name="Medium List 2 Accent 3" w:semiHidden="0" w:uiPriority="66" w:unhideWhenUsed="0"/>
+    <w:lsdException w:name="Medium Grid 1 Accent 3" w:semiHidden="0" w:uiPriority="67" w:unhideWhenUsed="0"/>
+    <w:lsdException w:name="Medium Grid 2 Accent 3" w:semiHidden="0" w:uiPriority="68" w:unhideWhenUsed="0"/>
+    <w:lsdException w:name="Medium Grid 3 Accent 3" w:semiHidden="0" w:uiPriority="69" w:unhideWhenUsed="0"/>
+    <w:lsdException w:name="Dark List Accent 3" w:semiHidden="0" w:uiPriority="70" w:unhideWhenUsed="0"/>
+    <w:lsdException w:name="Colorful Shading Accent 3" w:semiHidden="0" w:uiPriority="71" w:unhideWhenUsed="0"/>
+    <w:lsdException w:name="Colorful List Accent 3" w:semiHidden="0" w:uiPriority="72" w:unhideWhenUsed="0"/>
+    <w:lsdException w:name="Colorful Grid Accent 3" w:semiHidden="0" w:uiPriority="73" w:unhideWhenUsed="0"/>
+    <w:lsdException w:name="Light Shading Accent 4" w:semiHidden="0" w:uiPriority="60" w:unhideWhenUsed="0"/>
+    <w:lsdException w:name="Light List Accent 4" w:semiHidden="0" w:uiPriority="61" w:unhideWhenUsed="0"/>
+    <w:lsdException w:name="Light Grid Accent 4" w:semiHidden="0" w:uiPriority="62" w:unhideWhenUsed="0"/>
+    <w:lsdException w:name="Medium Shading 1 Accent 4" w:semiHidden="0" w:uiPriority="63" w:unhideWhenUsed="0"/>
+    <w:lsdException w:name="Medium Shading 2 Accent 4" w:semiHidden="0" w:uiPriority="64" w:unhideWhenUsed="0"/>
+    <w:lsdException w:name="Medium List 1 Accent 4" w:semiHidden="0" w:uiPriority="65" w:unhideWhenUsed="0"/>
+    <w:lsdException w:name="Medium List 2 Accent 4" w:semiHidden="0" w:uiPriority="66" w:unhideWhenUsed="0"/>
+    <w:lsdException w:name="Medium Grid 1 Accent 4" w:semiHidden="0" w:uiPriority="67" w:unhideWhenUsed="0"/>
+    <w:lsdException w:name="Medium Grid 2 Accent 4" w:semiHidden="0" w:uiPriority="68" w:unhideWhenUsed="0"/>
+    <w:lsdException w:name="Medium Grid 3 Accent 4" w:semiHidden="0" w:uiPriority="69" w:unhideWhenUsed="0"/>
+    <w:lsdException w:name="Dark List Accent 4" w:semiHidden="0" w:uiPriority="70" w:unhideWhenUsed="0"/>
+    <w:lsdException w:name="Colorful Shading Accent 4" w:semiHidden="0" w:uiPriority="71" w:unhideWhenUsed="0"/>
+    <w:lsdException w:name="Colorful List Accent 4" w:semiHidden="0" w:uiPriority="72" w:unhideWhenUsed="0"/>
+    <w:lsdException w:name="Colorful Grid Accent 4" w:semiHidden="0" w:uiPriority="73" w:unhideWhenUsed="0"/>
+    <w:lsdException w:name="Light Shading Accent 5" w:semiHidden="0" w:uiPriority="60" w:unhideWhenUsed="0"/>
+    <w:lsdException w:name="Light List Accent 5" w:semiHidden="0" w:uiPriority="61" w:unhideWhenUsed="0"/>
+    <w:lsdException w:name="Light Grid Accent 5" w:semiHidden="0" w:uiPriority="62" w:unhideWhenUsed="0"/>
+    <w:lsdException w:name="Medium Shading 1 Accent 5" w:semiHidden="0" w:uiPriority="63" w:unhideWhenUsed="0"/>
+    <w:lsdException w:name="Medium Shading 2 Accent 5" w:semiHidden="0" w:uiPriority="64" w:unhideWhenUsed="0"/>
+    <w:lsdException w:name="Medium List 1 Accent 5" w:semiHidden="0" w:uiPriority="65" w:unhideWhenUsed="0"/>
+    <w:lsdException w:name="Medium List 2 Accent 5" w:semiHidden="0" w:uiPriority="66" w:unhideWhenUsed="0"/>
+    <w:lsdException w:name="Medium Grid 1 Accent 5" w:semiHidden="0" w:uiPriority="67" w:unhideWhenUsed="0"/>
+    <w:lsdException w:name="Medium Grid 2 Accent 5" w:semiHidden="0" w:uiPriority="68" w:unhideWhenUsed="0"/>
+    <w:lsdException w:name="Medium Grid 3 Accent 5" w:semiHidden="0" w:uiPriority="69" w:unhideWhenUsed="0"/>
+    <w:lsdException w:name="Dark List Accent 5" w:semiHidden="0" w:uiPriority="70" w:unhideWhenUsed="0"/>
+    <w:lsdException w:name="Colorful Shading Accent 5" w:semiHidden="0" w:uiPriority="71" w:unhideWhenUsed="0"/>
+    <w:lsdException w:name="Colorful List Accent 5" w:semiHidden="0" w:uiPriority="72" w:unhideWhenUsed="0"/>
+    <w:lsdException w:name="Colorful Grid Accent 5" w:semiHidden="0" w:uiPriority="73" w:unhideWhenUsed="0"/>
+    <w:lsdException w:name="Light Shading Accent 6" w:semiHidden="0" w:uiPriority="60" w:unhideWhenUsed="0"/>
+    <w:lsdException w:name="Light List Accent 6" w:semiHidden="0" w:uiPriority="61" w:unhideWhenUsed="0"/>
+    <w:lsdException w:name="Light Grid Accent 6" w:semiHidden="0" w:uiPriority="62" w:unhideWhenUsed="0"/>
+    <w:lsdException w:name="Medium Shading 1 Accent 6" w:semiHidden="0" w:uiPriority="63" w:unhideWhenUsed="0"/>
+    <w:lsdException w:name="Medium Shading 2 Accent 6" w:semiHidden="0" w:uiPriority="64" w:unhideWhenUsed="0"/>
+    <w:lsdException w:name="Medium List 1 Accent 6" w:semiHidden="0" w:uiPriority="65" w:unhideWhenUsed="0"/>
+    <w:lsdException w:name="Medium List 2 Accent 6" w:semiHidden="0" w:uiPriority="66" w:unhideWhenUsed="0"/>
+    <w:lsdException w:name="Medium Grid 1 Accent 6" w:semiHidden="0" w:uiPriority="67" w:unhideWhenUsed="0"/>
+    <w:lsdException w:name="Medium Grid 2 Accent 6" w:semiHidden="0" w:uiPriority="68" w:unhideWhenUsed="0"/>
+    <w:lsdException w:name="Medium Grid 3 Accent 6" w:semiHidden="0" w:uiPriority="69" w:unhideWhenUsed="0"/>
+    <w:lsdException w:name="Dark List Accent 6" w:semiHidden="0" w:uiPriority="70" w:unhideWhenUsed="0"/>
+    <w:lsdException w:name="Colorful Shading Accent 6" w:semiHidden="0" w:uiPriority="71" w:unhideWhenUsed="0"/>
+    <w:lsdException w:name="Colorful List Accent 6" w:semiHidden="0" w:uiPriority="72" w:unhideWhenUsed="0"/>
+    <w:lsdException w:name="Colorful Grid Accent 6" w:semiHidden="0" w:uiPriority="73" w:unhideWhenUsed="0"/>
+    <w:lsdException w:name="Subtle Emphasis" w:semiHidden="0" w:uiPriority="19" w:unhideWhenUsed="0" w:qFormat="1"/>
+    <w:lsdException w:name="Intense Emphasis" w:semiHidden="0" w:uiPriority="21" w:unhideWhenUsed="0" w:qFormat="1"/>
+    <w:lsdException w:name="Subtle Reference" w:semiHidden="0" w:uiPriority="31" w:unhideWhenUsed="0" w:qFormat="1"/>
+    <w:lsdException w:name="Intense Reference" w:semiHidden="0" w:uiPriority="32" w:unhideWhenUsed="0" w:qFormat="1"/>
+    <w:lsdException w:name="Book Title" w:semiHidden="0" w:uiPriority="33" w:unhideWhenUsed="0" w:qFormat="1"/>
+    <w:lsdException w:name="Bibliography" w:uiPriority="37"/>
+    <w:lsdException w:name="TOC Heading" w:uiPriority="39" w:qFormat="1"/>
+  </w:latentStyles>
+  <w:style w:type="paragraph" w:default="1" w:styleId="Normal">
+    <w:name w:val="Normal"/>
+    <w:qFormat/>
+  </w:style>
+  <w:style w:type="paragraph" w:styleId="Heading1">
+    <w:name w:val="heading 1"/>
+    <w:basedOn w:val="Normal"/>
+    <w:link w:val="Heading1Char"/>
+    <w:uiPriority w:val="9"/>
+    <w:qFormat/>
+    <w:rsid w:val="00565192"/>
+    <w:pPr>
+      <w:spacing w:before="100" w:beforeAutospacing="1" w:after="100" w:afterAutospacing="1" w:line="240" w:lineRule="auto"/>
+      <w:outlineLvl w:val="0"/>
+    </w:pPr>
+    <w:rPr>
+      <w:rFonts w:ascii="Times New Roman" w:eastAsia="Times New Roman" w:hAnsi="Times New Roman" w:cs="Times New Roman"/>
+      <w:b/>
+      <w:bCs/>
+      <w:kern w:val="36"/>
+      <w:sz w:val="48"/>
+      <w:szCs w:val="48"/>
+    </w:rPr>
+  </w:style>
+  <w:style w:type="character" w:default="1" w:styleId="DefaultParagraphFont">
+    <w:name w:val="Default Paragraph Font"/>
+    <w:uiPriority w:val="1"/>
+    <w:semiHidden/>
+    <w:unhideWhenUsed/>
+  </w:style>
+  <w:style w:type="table" w:default="1" w:styleId="TableNormal">
+    <w:name w:val="Normal Table"/>
+    <w:uiPriority w:val="99"/>
+    <w:semiHidden/>
+    <w:unhideWhenUsed/>
+    <w:tblPr>
+      <w:tblInd w:w="0" w:type="dxa"/>
+      <w:tblCellMar>
+        <w:top w:w="0" w:type="dxa"/>
+        <w:left w:w="108" w:type="dxa"/>
+        <w:bottom w:w="0" w:type="dxa"/>
+        <w:right w:w="108" w:type="dxa"/>
+      </w:tblCellMar>
+    </w:tblPr>
+  </w:style>
+  <w:style w:type="numbering" w:default="1" w:styleId="NoList">
+    <w:name w:val="No List"/>
+    <w:uiPriority w:val="99"/>
+    <w:semiHidden/>
+    <w:unhideWhenUsed/>
+  </w:style>
+  <w:style w:type="character" w:customStyle="1" w:styleId="Heading1Char">
+    <w:name w:val="Heading 1 Char"/>
+    <w:basedOn w:val="DefaultParagraphFont"/>
+    <w:link w:val="Heading1"/>
+    <w:uiPriority w:val="9"/>
+    <w:rsid w:val="00565192"/>
+    <w:rPr>
+      <w:rFonts w:ascii="Times New Roman" w:eastAsia="Times New Roman" w:hAnsi="Times New Roman" w:cs="Times New Roman"/>
+      <w:b/>
+      <w:bCs/>
+      <w:kern w:val="36"/>
+      <w:sz w:val="48"/>
+      <w:szCs w:val="48"/>
+    </w:rPr>
+  </w:style>
+  <w:style w:type="paragraph" w:styleId="NormalWeb">
+    <w:name w:val="Normal (Web)"/>
+    <w:basedOn w:val="Normal"/>
+    <w:uiPriority w:val="99"/>
+    <w:unhideWhenUsed/>
+    <w:rsid w:val="00565192"/>
+    <w:pPr>
+      <w:spacing w:before="100" w:beforeAutospacing="1" w:after="100" w:afterAutospacing="1" w:line="240" w:lineRule="auto"/>
+    </w:pPr>
+    <w:rPr>
+      <w:rFonts w:ascii="Times New Roman" w:eastAsia="Times New Roman" w:hAnsi="Times New Roman" w:cs="Times New Roman"/>
+      <w:sz w:val="24"/>
+      <w:szCs w:val="24"/>
+    </w:rPr>
+  </w:style>
+  <w:style w:type="character" w:customStyle="1" w:styleId="apple-converted-space">
+    <w:name w:val="apple-converted-space"/>
+    <w:basedOn w:val="DefaultParagraphFont"/>
+    <w:rsid w:val="00565192"/>
+  </w:style>
+  <w:style w:type="character" w:styleId="Hyperlink">
+    <w:name w:val="Hyperlink"/>
+    <w:basedOn w:val="DefaultParagraphFont"/>
+    <w:uiPriority w:val="99"/>
+    <w:unhideWhenUsed/>
+    <w:rsid w:val="00943725"/>
+    <w:rPr>
+      <w:color w:val="0000FF"/>
+      <w:u w:val="single"/>
+    </w:rPr>
+  </w:style>
+  <w:style w:type="paragraph" w:styleId="BalloonText">
+    <w:name w:val="Balloon Text"/>
+    <w:basedOn w:val="Normal"/>
+    <w:link w:val="BalloonTextChar"/>
+    <w:uiPriority w:val="99"/>
+    <w:semiHidden/>
+    <w:unhideWhenUsed/>
+    <w:rsid w:val="00636B62"/>
+    <w:pPr>
+      <w:spacing w:after="0" w:line="240" w:lineRule="auto"/>
+    </w:pPr>
+    <w:rPr>
+      <w:rFonts w:ascii="Lucida Grande" w:hAnsi="Lucida Grande"/>
+      <w:sz w:val="18"/>
+      <w:szCs w:val="18"/>
+    </w:rPr>
+  </w:style>
+  <w:style w:type="character" w:customStyle="1" w:styleId="BalloonTextChar">
+    <w:name w:val="Balloon Text Char"/>
+    <w:basedOn w:val="DefaultParagraphFont"/>
+    <w:link w:val="BalloonText"/>
+    <w:uiPriority w:val="99"/>
+    <w:semiHidden/>
+    <w:rsid w:val="00636B62"/>
+    <w:rPr>
+      <w:rFonts w:ascii="Lucida Grande" w:hAnsi="Lucida Grande"/>
+      <w:sz w:val="18"/>
+      <w:szCs w:val="18"/>
+    </w:rPr>
+  </w:style>
+  <w:style w:type="paragraph" w:styleId="Footer">
+    <w:name w:val="footer"/>
+    <w:basedOn w:val="Normal"/>
+    <w:link w:val="FooterChar"/>
+    <w:uiPriority w:val="99"/>
+    <w:unhideWhenUsed/>
+    <w:rsid w:val="002B67D7"/>
+    <w:pPr>
+      <w:tabs>
+        <w:tab w:val="center" w:pos="4320"/>
+        <w:tab w:val="right" w:pos="8640"/>
+      </w:tabs>
+      <w:spacing w:after="0" w:line="240" w:lineRule="auto"/>
+    </w:pPr>
+  </w:style>
+  <w:style w:type="character" w:customStyle="1" w:styleId="FooterChar">
+    <w:name w:val="Footer Char"/>
+    <w:basedOn w:val="DefaultParagraphFont"/>
+    <w:link w:val="Footer"/>
+    <w:uiPriority w:val="99"/>
+    <w:rsid w:val="002B67D7"/>
+  </w:style>
+  <w:style w:type="character" w:styleId="PageNumber">
+    <w:name w:val="page number"/>
+    <w:basedOn w:val="DefaultParagraphFont"/>
+    <w:uiPriority w:val="99"/>
+    <w:semiHidden/>
+    <w:unhideWhenUsed/>
+    <w:rsid w:val="002B67D7"/>
+  </w:style>
 </w:styles>
 </file>
 
@@ -10983,7 +11041,7 @@
     </a:clrScheme>
     <a:fontScheme name="Office">
       <a:majorFont>
-        <a:latin typeface="Calibri Light" panose="020F0302020204030204"/>
+        <a:latin typeface="Calibri Light"/>
         <a:ea typeface=""/>
         <a:cs typeface=""/>
         <a:font script="Jpan" typeface="ＭＳ ゴシック"/>
@@ -11018,7 +11076,7 @@
         <a:font script="Geor" typeface="Sylfaen"/>
       </a:majorFont>
       <a:minorFont>
-        <a:latin typeface="Calibri" panose="020F0502020204030204"/>
+        <a:latin typeface="Calibri"/>
         <a:ea typeface=""/>
         <a:cs typeface=""/>
         <a:font script="Jpan" typeface="ＭＳ 明朝"/>
@@ -11195,8 +11253,20 @@
   <a:extraClrSchemeLst/>
   <a:extLst>
     <a:ext uri="{05A4C25C-085E-4340-85A3-A5531E510DB2}">
-      <thm15:themeFamily xmlns:thm15="http://schemas.microsoft.com/office/thememl/2012/main" name="Office Theme" id="{62F939B6-93AF-4DB8-9C6B-D6C7DFDC589F}" vid="{4A3C46E8-61CC-4603-A589-7422A47A8E4A}"/>
+      <thm15:themeFamily xmlns:thm15="http://schemas.microsoft.com/office/thememl/2012/main" xmlns="" name="Office Theme" id="{62F939B6-93AF-4DB8-9C6B-D6C7DFDC589F}" vid="{4A3C46E8-61CC-4603-A589-7422A47A8E4A}"/>
     </a:ext>
   </a:extLst>
 </a:theme>
+</file>
+
+<file path=customXml/item1.xml><?xml version="1.0" encoding="utf-8"?>
+<b:Sources xmlns:b="http://schemas.openxmlformats.org/officeDocument/2006/bibliography" xmlns="http://schemas.openxmlformats.org/officeDocument/2006/bibliography" SelectedStyle="/APA.XSL" StyleName="APA"/>
+</file>
+
+<file path=customXml/itemProps1.xml><?xml version="1.0" encoding="utf-8"?>
+<ds:datastoreItem xmlns:ds="http://schemas.openxmlformats.org/officeDocument/2006/customXml" ds:itemID="{C1D8AD2D-0675-9B45-9DEE-2D10DBDDB4AC}">
+  <ds:schemaRefs>
+    <ds:schemaRef ds:uri="http://schemas.openxmlformats.org/officeDocument/2006/bibliography"/>
+  </ds:schemaRefs>
+</ds:datastoreItem>
 </file>
</xml_diff>

<commit_message>
Works when enums are parent class. DataSubmit view *should* wait until APK is built
</commit_message>
<xml_diff>
--- a/Artifacts/Design Doc.docx
+++ b/Artifacts/Design Doc.docx
@@ -60,8 +60,6 @@
         </w:rPr>
         <w:t xml:space="preserve">to check </w:t>
       </w:r>
-      <w:bookmarkStart w:id="0" w:name="_GoBack"/>
-      <w:bookmarkEnd w:id="0"/>
       <w:r>
         <w:rPr>
           <w:color w:val="000000"/>
@@ -221,7 +219,53 @@
           <w:sz w:val="22"/>
           <w:szCs w:val="22"/>
         </w:rPr>
-        <w:t>Last revised 3/30/2016</w:t>
+        <w:t xml:space="preserve">Last revised </w:t>
+      </w:r>
+      <w:r>
+        <w:rPr>
+          <w:rFonts w:ascii="Arial" w:hAnsi="Arial" w:cs="Arial"/>
+          <w:i/>
+          <w:iCs/>
+          <w:color w:val="000000"/>
+          <w:sz w:val="22"/>
+          <w:szCs w:val="22"/>
+        </w:rPr>
+        <w:t>4</w:t>
+      </w:r>
+      <w:r>
+        <w:rPr>
+          <w:rFonts w:ascii="Arial" w:hAnsi="Arial" w:cs="Arial"/>
+          <w:i/>
+          <w:iCs/>
+          <w:color w:val="000000"/>
+          <w:sz w:val="22"/>
+          <w:szCs w:val="22"/>
+        </w:rPr>
+        <w:t>/</w:t>
+      </w:r>
+      <w:r>
+        <w:rPr>
+          <w:rFonts w:ascii="Arial" w:hAnsi="Arial" w:cs="Arial"/>
+          <w:i/>
+          <w:iCs/>
+          <w:color w:val="000000"/>
+          <w:sz w:val="22"/>
+          <w:szCs w:val="22"/>
+        </w:rPr>
+        <w:t>2</w:t>
+      </w:r>
+      <w:bookmarkStart w:id="0" w:name="_GoBack"/>
+      <w:bookmarkEnd w:id="0"/>
+      <w:r>
+        <w:rPr>
+          <w:rFonts w:ascii="Arial" w:hAnsi="Arial" w:cs="Arial"/>
+          <w:i/>
+          <w:iCs/>
+          <w:color w:val="000000"/>
+          <w:sz w:val="22"/>
+          <w:szCs w:val="22"/>
+        </w:rPr>
+        <w:t>0/2016</w:t>
       </w:r>
     </w:p>
     <w:p/>
@@ -255,7 +299,14 @@
           <w:color w:val="000000"/>
           <w:szCs w:val="27"/>
         </w:rPr>
-        <w:t>Start the Java app. It will open the file explorer. Select the source code you wish to parse or the apk you wish to analyze. Select the entire package if passing in source code - DO NOT navigate to the /src folder or any other subdirectory. The parser needs to the entire project structure to generate the parsed output.</w:t>
+        <w:t xml:space="preserve">Start the Java app. </w:t>
+      </w:r>
+      <w:r>
+        <w:rPr>
+          <w:color w:val="000000"/>
+          <w:szCs w:val="27"/>
+        </w:rPr>
+        <w:t>Log in or create a new user.</w:t>
       </w:r>
     </w:p>
     <w:p>
@@ -277,7 +328,21 @@
           <w:color w:val="000000"/>
           <w:szCs w:val="27"/>
         </w:rPr>
-        <w:t>After selecting the code/apk to analyze, select Parse. Parser will parse through your uploaded code (and decompile it if necessary). It will then produce an output file that ModuleBuilder will analyze in order to generate your Xposed module.</w:t>
+        <w:t>Select the source code you wish to parse or the apk you wish to analyze</w:t>
+      </w:r>
+      <w:r>
+        <w:rPr>
+          <w:color w:val="000000"/>
+          <w:szCs w:val="27"/>
+        </w:rPr>
+        <w:t xml:space="preserve"> from the file explorer</w:t>
+      </w:r>
+      <w:r>
+        <w:rPr>
+          <w:color w:val="000000"/>
+          <w:szCs w:val="27"/>
+        </w:rPr>
+        <w:t>. Select the entire package if passing in source code - DO NOT navigate to the /src folder or any other subdirectory. The parser needs to the entire project structure to generate the parsed output.</w:t>
       </w:r>
     </w:p>
     <w:p>
@@ -299,7 +364,7 @@
           <w:color w:val="000000"/>
           <w:szCs w:val="27"/>
         </w:rPr>
-        <w:t>When the status on the file explorer states that the module has been built, close the file explorer. The module file (moduleFile.java) will be ready for installation.</w:t>
+        <w:t>Select the directory containing the jar files needed to compile the application. These will be added to the classpath in order to fully analyze the application.</w:t>
       </w:r>
     </w:p>
     <w:p>
@@ -321,18 +386,17 @@
           <w:color w:val="000000"/>
           <w:szCs w:val="27"/>
         </w:rPr>
-        <w:t>Install moduleFile.java on your Android phone or emulator.</w:t>
+        <w:t>Select the directory containing your android sdks.</w:t>
       </w:r>
     </w:p>
     <w:p>
       <w:pPr>
         <w:pStyle w:val="NormalWeb"/>
         <w:numPr>
-          <w:ilvl w:val="1"/>
-          <w:numId w:val="2"/>
+          <w:ilvl w:val="0"/>
+          <w:numId w:val="1"/>
         </w:numPr>
         <w:spacing w:before="0" w:beforeAutospacing="0" w:after="0" w:afterAutospacing="0"/>
-        <w:ind w:left="1440" w:hanging="360"/>
         <w:textAlignment w:val="baseline"/>
         <w:rPr>
           <w:color w:val="000000"/>
@@ -344,7 +408,123 @@
           <w:color w:val="000000"/>
           <w:szCs w:val="27"/>
         </w:rPr>
-        <w:t>Currently, Android Studio installs the module for us. Eventually, the installation will be automated.</w:t>
+        <w:t>Select the directory containing the emulator adb.</w:t>
+      </w:r>
+    </w:p>
+    <w:p>
+      <w:pPr>
+        <w:pStyle w:val="NormalWeb"/>
+        <w:numPr>
+          <w:ilvl w:val="0"/>
+          <w:numId w:val="1"/>
+        </w:numPr>
+        <w:spacing w:before="0" w:beforeAutospacing="0" w:after="0" w:afterAutospacing="0"/>
+        <w:textAlignment w:val="baseline"/>
+        <w:rPr>
+          <w:color w:val="000000"/>
+          <w:szCs w:val="27"/>
+        </w:rPr>
+      </w:pPr>
+      <w:r>
+        <w:rPr>
+          <w:color w:val="000000"/>
+          <w:szCs w:val="27"/>
+        </w:rPr>
+        <w:t>Start the emulator.</w:t>
+      </w:r>
+    </w:p>
+    <w:p>
+      <w:pPr>
+        <w:pStyle w:val="NormalWeb"/>
+        <w:numPr>
+          <w:ilvl w:val="0"/>
+          <w:numId w:val="1"/>
+        </w:numPr>
+        <w:spacing w:before="0" w:beforeAutospacing="0" w:after="0" w:afterAutospacing="0"/>
+        <w:textAlignment w:val="baseline"/>
+        <w:rPr>
+          <w:color w:val="000000"/>
+          <w:szCs w:val="27"/>
+        </w:rPr>
+      </w:pPr>
+      <w:r>
+        <w:rPr>
+          <w:color w:val="000000"/>
+          <w:szCs w:val="27"/>
+        </w:rPr>
+        <w:t>S</w:t>
+      </w:r>
+      <w:r>
+        <w:rPr>
+          <w:color w:val="000000"/>
+          <w:szCs w:val="27"/>
+        </w:rPr>
+        <w:t xml:space="preserve">elect </w:t>
+      </w:r>
+      <w:r>
+        <w:rPr>
+          <w:i/>
+          <w:color w:val="000000"/>
+          <w:szCs w:val="27"/>
+        </w:rPr>
+        <w:t>Parse</w:t>
+      </w:r>
+      <w:r>
+        <w:rPr>
+          <w:color w:val="000000"/>
+          <w:szCs w:val="27"/>
+        </w:rPr>
+        <w:t xml:space="preserve">. Parser will parse through your uploaded code (and decompile it if necessary). </w:t>
+      </w:r>
+      <w:r>
+        <w:rPr>
+          <w:color w:val="000000"/>
+          <w:szCs w:val="27"/>
+        </w:rPr>
+        <w:t>While parsing, you will be informed of any methods Parser was unable to analyze, likely due to missing jar files. When Parser has completed analyzing the source code, i</w:t>
+      </w:r>
+      <w:r>
+        <w:rPr>
+          <w:color w:val="000000"/>
+          <w:szCs w:val="27"/>
+        </w:rPr>
+        <w:t xml:space="preserve">t will produce an output file that ModuleBuilder will </w:t>
+      </w:r>
+      <w:r>
+        <w:rPr>
+          <w:color w:val="000000"/>
+          <w:szCs w:val="27"/>
+        </w:rPr>
+        <w:t xml:space="preserve">use </w:t>
+      </w:r>
+      <w:r>
+        <w:rPr>
+          <w:color w:val="000000"/>
+          <w:szCs w:val="27"/>
+        </w:rPr>
+        <w:t>in order to generate your Xposed module.</w:t>
+      </w:r>
+    </w:p>
+    <w:p>
+      <w:pPr>
+        <w:pStyle w:val="NormalWeb"/>
+        <w:numPr>
+          <w:ilvl w:val="0"/>
+          <w:numId w:val="1"/>
+        </w:numPr>
+        <w:spacing w:before="0" w:beforeAutospacing="0" w:after="0" w:afterAutospacing="0"/>
+        <w:textAlignment w:val="baseline"/>
+        <w:rPr>
+          <w:color w:val="000000"/>
+          <w:szCs w:val="27"/>
+        </w:rPr>
+      </w:pPr>
+      <w:r>
+        <w:rPr>
+          <w:color w:val="000000"/>
+          <w:szCs w:val="27"/>
+        </w:rPr>
+        <w:t>After ModuleBuilder has created the base java file, APKBuilder will bundle the necessary components into an APK and automatically install it onto your connected Android device or emulator. Ensure that your Android device or emulator is on and connected.</w:t>
       </w:r>
     </w:p>
     <w:p>
@@ -388,7 +568,7 @@
           <w:color w:val="000000"/>
           <w:szCs w:val="27"/>
         </w:rPr>
-        <w:t xml:space="preserve">Open a terminal and navigate to where your adb resides (likely android-sdks/platform-tools). </w:t>
+        <w:t>Use the app. The logcat will keep a record of the called methods.</w:t>
       </w:r>
     </w:p>
     <w:p>
@@ -410,7 +590,52 @@
           <w:color w:val="000000"/>
           <w:szCs w:val="27"/>
         </w:rPr>
-        <w:t>Run “$ ./adb logcat -s Xposed”. You should see the module hook onto the package you are analyzing and produce the method start and end times.</w:t>
+        <w:t xml:space="preserve">When you are finished using the app, select </w:t>
+      </w:r>
+      <w:r>
+        <w:rPr>
+          <w:i/>
+          <w:color w:val="000000"/>
+          <w:szCs w:val="27"/>
+        </w:rPr>
+        <w:t>Send</w:t>
+      </w:r>
+      <w:r>
+        <w:rPr>
+          <w:color w:val="000000"/>
+          <w:szCs w:val="27"/>
+        </w:rPr>
+        <w:t xml:space="preserve"> </w:t>
+      </w:r>
+      <w:r>
+        <w:rPr>
+          <w:i/>
+          <w:color w:val="000000"/>
+          <w:szCs w:val="27"/>
+        </w:rPr>
+        <w:t xml:space="preserve">Data </w:t>
+      </w:r>
+      <w:r>
+        <w:rPr>
+          <w:color w:val="000000"/>
+          <w:szCs w:val="27"/>
+        </w:rPr>
+        <w:t xml:space="preserve">to stop execution. Select </w:t>
+      </w:r>
+      <w:r>
+        <w:rPr>
+          <w:i/>
+          <w:color w:val="000000"/>
+          <w:szCs w:val="27"/>
+        </w:rPr>
+        <w:t xml:space="preserve">Send Data </w:t>
+      </w:r>
+      <w:r>
+        <w:rPr>
+          <w:color w:val="000000"/>
+          <w:szCs w:val="27"/>
+        </w:rPr>
+        <w:t>again to push the data to the database.</w:t>
       </w:r>
     </w:p>
     <w:p>
@@ -432,29 +657,8 @@
           <w:color w:val="000000"/>
           <w:szCs w:val="27"/>
         </w:rPr>
-        <w:t>Play with the app to produce more output for the logcat. It will record the method times related to the buttons you select.</w:t>
-      </w:r>
-    </w:p>
-    <w:p>
-      <w:pPr>
-        <w:pStyle w:val="NormalWeb"/>
-        <w:numPr>
-          <w:ilvl w:val="0"/>
-          <w:numId w:val="2"/>
-        </w:numPr>
-        <w:spacing w:before="0" w:beforeAutospacing="0" w:after="0" w:afterAutospacing="0"/>
-        <w:textAlignment w:val="baseline"/>
-        <w:rPr>
-          <w:color w:val="000000"/>
-          <w:szCs w:val="27"/>
-        </w:rPr>
-      </w:pPr>
-      <w:r>
-        <w:rPr>
-          <w:color w:val="000000"/>
-          <w:szCs w:val="27"/>
-        </w:rPr>
-        <w:t>Copy the output to data.txt and upload to dataBaseListener. dataBaseListener will parse this output and upload it to the database.</w:t>
+        <w:lastRenderedPageBreak/>
+        <w:t>The data is now available on the webapp.</w:t>
       </w:r>
     </w:p>
     <w:p>
@@ -492,7 +696,14 @@
           <w:color w:val="000000"/>
           <w:szCs w:val="27"/>
         </w:rPr>
-        <w:t>. Username is username, password is password.</w:t>
+        <w:t xml:space="preserve">. </w:t>
+      </w:r>
+      <w:r>
+        <w:rPr>
+          <w:color w:val="000000"/>
+          <w:szCs w:val="27"/>
+        </w:rPr>
+        <w:t>Enter the appropriate user name and password.</w:t>
       </w:r>
     </w:p>
     <w:p>
@@ -514,7 +725,6 @@
           <w:color w:val="000000"/>
           <w:szCs w:val="27"/>
         </w:rPr>
-        <w:lastRenderedPageBreak/>
         <w:t>Select Projects and then the app you wish to analyze. Charts will appear with your uploaded data.</w:t>
       </w:r>
       <w:r>
@@ -2401,7 +2611,7 @@
               </wp:anchor>
             </w:drawing>
           </mc:Choice>
-          <mc:Fallback xmlns:w16se="http://schemas.microsoft.com/office/word/2015/wordml/symex" xmlns:w15="http://schemas.microsoft.com/office/word/2012/wordml" xmlns:cx2="http://schemas.microsoft.com/office/drawing/2015/10/21/chartex" xmlns:cx1="http://schemas.microsoft.com/office/drawing/2015/9/8/chartex" xmlns:cx="http://schemas.microsoft.com/office/drawing/2014/chartex">
+          <mc:Fallback xmlns:cx="http://schemas.microsoft.com/office/drawing/2014/chartex" xmlns:cx1="http://schemas.microsoft.com/office/drawing/2015/9/8/chartex" xmlns:cx2="http://schemas.microsoft.com/office/drawing/2015/10/21/chartex" xmlns:w15="http://schemas.microsoft.com/office/word/2012/wordml" xmlns:w16se="http://schemas.microsoft.com/office/word/2015/wordml/symex">
             <w:pict>
               <v:shapetype w14:anchorId="62BFB140" id="_x0000_t32" coordsize="21600,21600" o:spt="32" o:oned="t" path="m,l21600,21600e" filled="f">
                 <v:path arrowok="t" fillok="f" o:connecttype="none"/>
@@ -2494,7 +2704,7 @@
               </wp:anchor>
             </w:drawing>
           </mc:Choice>
-          <mc:Fallback xmlns:w16se="http://schemas.microsoft.com/office/word/2015/wordml/symex" xmlns:w15="http://schemas.microsoft.com/office/word/2012/wordml" xmlns:cx2="http://schemas.microsoft.com/office/drawing/2015/10/21/chartex" xmlns:cx1="http://schemas.microsoft.com/office/drawing/2015/9/8/chartex" xmlns:cx="http://schemas.microsoft.com/office/drawing/2014/chartex">
+          <mc:Fallback xmlns:cx="http://schemas.microsoft.com/office/drawing/2014/chartex" xmlns:cx1="http://schemas.microsoft.com/office/drawing/2015/9/8/chartex" xmlns:cx2="http://schemas.microsoft.com/office/drawing/2015/10/21/chartex" xmlns:w15="http://schemas.microsoft.com/office/word/2012/wordml" xmlns:w16se="http://schemas.microsoft.com/office/word/2015/wordml/symex">
             <w:pict>
               <v:shapetype w14:anchorId="09487E27" id="_x0000_t110" coordsize="21600,21600" o:spt="110" path="m10800,l,10800,10800,21600,21600,10800xe">
                 <v:stroke joinstyle="miter"/>
@@ -2599,7 +2809,7 @@
               </wp:anchor>
             </w:drawing>
           </mc:Choice>
-          <mc:Fallback xmlns:w16se="http://schemas.microsoft.com/office/word/2015/wordml/symex" xmlns:w15="http://schemas.microsoft.com/office/word/2012/wordml" xmlns:cx2="http://schemas.microsoft.com/office/drawing/2015/10/21/chartex" xmlns:cx1="http://schemas.microsoft.com/office/drawing/2015/9/8/chartex" xmlns:cx="http://schemas.microsoft.com/office/drawing/2014/chartex">
+          <mc:Fallback xmlns:cx="http://schemas.microsoft.com/office/drawing/2014/chartex" xmlns:cx1="http://schemas.microsoft.com/office/drawing/2015/9/8/chartex" xmlns:cx2="http://schemas.microsoft.com/office/drawing/2015/10/21/chartex" xmlns:w15="http://schemas.microsoft.com/office/word/2012/wordml" xmlns:w16se="http://schemas.microsoft.com/office/word/2015/wordml/symex">
             <w:pict>
               <v:rect w14:anchorId="057D15B3" id="Rectangle 1" o:spid="_x0000_s1027" style="position:absolute;margin-left:39.6pt;margin-top:5.1pt;width:85.8pt;height:25.2pt;z-index:251659264;visibility:visible;mso-wrap-style:square;mso-width-percent:0;mso-height-percent:0;mso-wrap-distance-left:9pt;mso-wrap-distance-top:0;mso-wrap-distance-right:9pt;mso-wrap-distance-bottom:0;mso-position-horizontal:absolute;mso-position-horizontal-relative:margin;mso-position-vertical:absolute;mso-position-vertical-relative:text;mso-width-percent:0;mso-height-percent:0;mso-width-relative:margin;mso-height-relative:margin;v-text-anchor:middle" o:gfxdata="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" fillcolor="#5b9bd5 [3204]" strokecolor="#1f4d78 [1604]" strokeweight="1pt">
                 <v:textbox>
@@ -2762,7 +2972,7 @@
               </wp:anchor>
             </w:drawing>
           </mc:Choice>
-          <mc:Fallback xmlns:w16se="http://schemas.microsoft.com/office/word/2015/wordml/symex" xmlns:w15="http://schemas.microsoft.com/office/word/2012/wordml" xmlns:cx2="http://schemas.microsoft.com/office/drawing/2015/10/21/chartex" xmlns:cx1="http://schemas.microsoft.com/office/drawing/2015/9/8/chartex" xmlns:cx="http://schemas.microsoft.com/office/drawing/2014/chartex">
+          <mc:Fallback xmlns:cx="http://schemas.microsoft.com/office/drawing/2014/chartex" xmlns:cx1="http://schemas.microsoft.com/office/drawing/2015/9/8/chartex" xmlns:cx2="http://schemas.microsoft.com/office/drawing/2015/10/21/chartex" xmlns:w15="http://schemas.microsoft.com/office/word/2012/wordml" xmlns:w16se="http://schemas.microsoft.com/office/word/2015/wordml/symex">
             <w:pict>
               <v:shapetype w14:anchorId="4273E563" id="_x0000_t202" coordsize="21600,21600" o:spt="202" path="m,l,21600r21600,l21600,xe">
                 <v:stroke joinstyle="miter"/>
@@ -2984,7 +3194,7 @@
               </wp:anchor>
             </w:drawing>
           </mc:Choice>
-          <mc:Fallback xmlns:w16se="http://schemas.microsoft.com/office/word/2015/wordml/symex" xmlns:w15="http://schemas.microsoft.com/office/word/2012/wordml" xmlns:cx2="http://schemas.microsoft.com/office/drawing/2015/10/21/chartex" xmlns:cx1="http://schemas.microsoft.com/office/drawing/2015/9/8/chartex" xmlns:cx="http://schemas.microsoft.com/office/drawing/2014/chartex">
+          <mc:Fallback xmlns:cx="http://schemas.microsoft.com/office/drawing/2014/chartex" xmlns:cx1="http://schemas.microsoft.com/office/drawing/2015/9/8/chartex" xmlns:cx2="http://schemas.microsoft.com/office/drawing/2015/10/21/chartex" xmlns:w15="http://schemas.microsoft.com/office/word/2012/wordml" xmlns:w16se="http://schemas.microsoft.com/office/word/2015/wordml/symex">
             <w:pict>
               <v:shape w14:anchorId="0529FFAD" id="Straight Arrow Connector 6" o:spid="_x0000_s1026" type="#_x0000_t32" style="position:absolute;margin-left:231pt;margin-top:.6pt;width:3.6pt;height:34.2pt;z-index:251662336;visibility:visible;mso-wrap-style:square;mso-width-percent:0;mso-height-percent:0;mso-wrap-distance-left:9pt;mso-wrap-distance-top:0;mso-wrap-distance-right:9pt;mso-wrap-distance-bottom:0;mso-position-horizontal:absolute;mso-position-horizontal-relative:margin;mso-position-vertical:absolute;mso-position-vertical-relative:text;mso-width-percent:0;mso-height-percent:0;mso-width-relative:margin;mso-height-relative:margin" o:gfxdata="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" strokecolor="#5b9bd5 [3204]" strokeweight=".5pt">
                 <v:stroke endarrow="block" joinstyle="miter"/>
@@ -3076,7 +3286,7 @@
               </wp:anchor>
             </w:drawing>
           </mc:Choice>
-          <mc:Fallback xmlns:w16se="http://schemas.microsoft.com/office/word/2015/wordml/symex" xmlns:w15="http://schemas.microsoft.com/office/word/2012/wordml" xmlns:cx2="http://schemas.microsoft.com/office/drawing/2015/10/21/chartex" xmlns:cx1="http://schemas.microsoft.com/office/drawing/2015/9/8/chartex" xmlns:cx="http://schemas.microsoft.com/office/drawing/2014/chartex">
+          <mc:Fallback xmlns:cx="http://schemas.microsoft.com/office/drawing/2014/chartex" xmlns:cx1="http://schemas.microsoft.com/office/drawing/2015/9/8/chartex" xmlns:cx2="http://schemas.microsoft.com/office/drawing/2015/10/21/chartex" xmlns:w15="http://schemas.microsoft.com/office/word/2012/wordml" xmlns:w16se="http://schemas.microsoft.com/office/word/2015/wordml/symex">
             <w:pict>
               <v:rect w14:anchorId="73ABA8FF" id="Rectangle 12" o:spid="_x0000_s1029" style="position:absolute;margin-left:0;margin-top:15.3pt;width:85.8pt;height:25.2pt;z-index:251663360;visibility:visible;mso-wrap-style:square;mso-width-percent:0;mso-height-percent:0;mso-wrap-distance-left:9pt;mso-wrap-distance-top:0;mso-wrap-distance-right:9pt;mso-wrap-distance-bottom:0;mso-position-horizontal:center;mso-position-horizontal-relative:margin;mso-position-vertical:absolute;mso-position-vertical-relative:text;mso-width-percent:0;mso-height-percent:0;mso-width-relative:margin;mso-height-relative:margin;v-text-anchor:middle" o:gfxdata="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" fillcolor="#5b9bd5 [3204]" strokecolor="#1f4d78 [1604]" strokeweight="1pt">
                 <v:textbox>
@@ -3168,7 +3378,7 @@
               </wp:anchor>
             </w:drawing>
           </mc:Choice>
-          <mc:Fallback xmlns:w16se="http://schemas.microsoft.com/office/word/2015/wordml/symex" xmlns:w15="http://schemas.microsoft.com/office/word/2012/wordml" xmlns:cx2="http://schemas.microsoft.com/office/drawing/2015/10/21/chartex" xmlns:cx1="http://schemas.microsoft.com/office/drawing/2015/9/8/chartex" xmlns:cx="http://schemas.microsoft.com/office/drawing/2014/chartex">
+          <mc:Fallback xmlns:cx="http://schemas.microsoft.com/office/drawing/2014/chartex" xmlns:cx1="http://schemas.microsoft.com/office/drawing/2015/9/8/chartex" xmlns:cx2="http://schemas.microsoft.com/office/drawing/2015/10/21/chartex" xmlns:w15="http://schemas.microsoft.com/office/word/2012/wordml" xmlns:w16se="http://schemas.microsoft.com/office/word/2015/wordml/symex">
             <w:pict>
               <v:shape w14:anchorId="066F9A07" id="Straight Arrow Connector 13" o:spid="_x0000_s1026" type="#_x0000_t32" style="position:absolute;margin-left:232.7pt;margin-top:18.95pt;width:3.6pt;height:39pt;z-index:251664384;visibility:visible;mso-wrap-style:square;mso-width-percent:0;mso-height-percent:0;mso-wrap-distance-left:9pt;mso-wrap-distance-top:0;mso-wrap-distance-right:9pt;mso-wrap-distance-bottom:0;mso-position-horizontal:absolute;mso-position-horizontal-relative:text;mso-position-vertical:absolute;mso-position-vertical-relative:text;mso-width-percent:0;mso-height-percent:0;mso-width-relative:margin;mso-height-relative:margin" o:gfxdata="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" strokecolor="#5b9bd5 [3204]" strokeweight=".5pt">
                 <v:stroke endarrow="block" joinstyle="miter"/>
@@ -3262,7 +3472,7 @@
               </wp:anchor>
             </w:drawing>
           </mc:Choice>
-          <mc:Fallback xmlns:w16se="http://schemas.microsoft.com/office/word/2015/wordml/symex" xmlns:w15="http://schemas.microsoft.com/office/word/2012/wordml" xmlns:cx2="http://schemas.microsoft.com/office/drawing/2015/10/21/chartex" xmlns:cx1="http://schemas.microsoft.com/office/drawing/2015/9/8/chartex" xmlns:cx="http://schemas.microsoft.com/office/drawing/2014/chartex">
+          <mc:Fallback xmlns:cx="http://schemas.microsoft.com/office/drawing/2014/chartex" xmlns:cx1="http://schemas.microsoft.com/office/drawing/2015/9/8/chartex" xmlns:cx2="http://schemas.microsoft.com/office/drawing/2015/10/21/chartex" xmlns:w15="http://schemas.microsoft.com/office/word/2012/wordml" xmlns:w16se="http://schemas.microsoft.com/office/word/2015/wordml/symex">
             <w:pict>
               <v:shape w14:anchorId="6042328C" id="Flowchart: Decision 14" o:spid="_x0000_s1030" type="#_x0000_t110" style="position:absolute;margin-left:192pt;margin-top:37.8pt;width:85.2pt;height:45pt;z-index:251665408;visibility:visible;mso-wrap-style:square;mso-width-percent:0;mso-height-percent:0;mso-wrap-distance-left:9pt;mso-wrap-distance-top:0;mso-wrap-distance-right:9pt;mso-wrap-distance-bottom:0;mso-position-horizontal:absolute;mso-position-horizontal-relative:margin;mso-position-vertical:absolute;mso-position-vertical-relative:text;mso-width-percent:0;mso-height-percent:0;mso-width-relative:margin;mso-height-relative:margin;v-text-anchor:middle" o:gfxdata="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" fillcolor="#5b9bd5 [3204]" strokecolor="#1f4d78 [1604]" strokeweight="1pt">
                 <v:textbox>
@@ -3352,7 +3562,7 @@
               </wp:anchor>
             </w:drawing>
           </mc:Choice>
-          <mc:Fallback xmlns:w16se="http://schemas.microsoft.com/office/word/2015/wordml/symex" xmlns:w15="http://schemas.microsoft.com/office/word/2012/wordml" xmlns:cx2="http://schemas.microsoft.com/office/drawing/2015/10/21/chartex" xmlns:cx1="http://schemas.microsoft.com/office/drawing/2015/9/8/chartex" xmlns:cx="http://schemas.microsoft.com/office/drawing/2014/chartex">
+          <mc:Fallback xmlns:cx="http://schemas.microsoft.com/office/drawing/2014/chartex" xmlns:cx1="http://schemas.microsoft.com/office/drawing/2015/9/8/chartex" xmlns:cx2="http://schemas.microsoft.com/office/drawing/2015/10/21/chartex" xmlns:w15="http://schemas.microsoft.com/office/word/2012/wordml" xmlns:w16se="http://schemas.microsoft.com/office/word/2015/wordml/symex">
             <w:pict>
               <v:shape w14:anchorId="550D2BA5" id="Straight Arrow Connector 2" o:spid="_x0000_s1026" type="#_x0000_t32" style="position:absolute;margin-left:0;margin-top:359.3pt;width:3.6pt;height:32.05pt;z-index:251674624;visibility:visible;mso-wrap-style:square;mso-width-percent:0;mso-height-percent:0;mso-wrap-distance-left:9pt;mso-wrap-distance-top:0;mso-wrap-distance-right:9pt;mso-wrap-distance-bottom:0;mso-position-horizontal:center;mso-position-horizontal-relative:margin;mso-position-vertical:absolute;mso-position-vertical-relative:page;mso-width-percent:0;mso-height-percent:0;mso-width-relative:margin;mso-height-relative:margin" o:gfxdata="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" strokecolor="#5b9bd5 [3204]" strokeweight=".5pt">
                 <v:stroke endarrow="block" joinstyle="miter"/>
@@ -3444,7 +3654,7 @@
               </wp:anchor>
             </w:drawing>
           </mc:Choice>
-          <mc:Fallback xmlns:w16se="http://schemas.microsoft.com/office/word/2015/wordml/symex" xmlns:w15="http://schemas.microsoft.com/office/word/2012/wordml" xmlns:cx2="http://schemas.microsoft.com/office/drawing/2015/10/21/chartex" xmlns:cx1="http://schemas.microsoft.com/office/drawing/2015/9/8/chartex" xmlns:cx="http://schemas.microsoft.com/office/drawing/2014/chartex">
+          <mc:Fallback xmlns:cx="http://schemas.microsoft.com/office/drawing/2014/chartex" xmlns:cx1="http://schemas.microsoft.com/office/drawing/2015/9/8/chartex" xmlns:cx2="http://schemas.microsoft.com/office/drawing/2015/10/21/chartex" xmlns:w15="http://schemas.microsoft.com/office/word/2012/wordml" xmlns:w16se="http://schemas.microsoft.com/office/word/2015/wordml/symex">
             <w:pict>
               <v:rect w14:anchorId="4AC81A13" id="Rectangle 16" o:spid="_x0000_s1031" style="position:absolute;margin-left:197pt;margin-top:17.25pt;width:85.8pt;height:25.2pt;z-index:251667456;visibility:visible;mso-wrap-style:square;mso-width-percent:0;mso-height-percent:0;mso-wrap-distance-left:9pt;mso-wrap-distance-top:0;mso-wrap-distance-right:9pt;mso-wrap-distance-bottom:0;mso-position-horizontal:absolute;mso-position-horizontal-relative:margin;mso-position-vertical:absolute;mso-position-vertical-relative:text;mso-width-percent:0;mso-height-percent:0;mso-width-relative:margin;mso-height-relative:margin;v-text-anchor:middle" o:gfxdata="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" fillcolor="#5b9bd5 [3204]" strokecolor="#1f4d78 [1604]" strokeweight="1pt">
                 <v:textbox>
@@ -3532,7 +3742,7 @@
               </wp:anchor>
             </w:drawing>
           </mc:Choice>
-          <mc:Fallback xmlns:w16se="http://schemas.microsoft.com/office/word/2015/wordml/symex" xmlns:w15="http://schemas.microsoft.com/office/word/2012/wordml" xmlns:cx2="http://schemas.microsoft.com/office/drawing/2015/10/21/chartex" xmlns:cx1="http://schemas.microsoft.com/office/drawing/2015/9/8/chartex" xmlns:cx="http://schemas.microsoft.com/office/drawing/2014/chartex">
+          <mc:Fallback xmlns:cx="http://schemas.microsoft.com/office/drawing/2014/chartex" xmlns:cx1="http://schemas.microsoft.com/office/drawing/2015/9/8/chartex" xmlns:cx2="http://schemas.microsoft.com/office/drawing/2015/10/21/chartex" xmlns:w15="http://schemas.microsoft.com/office/word/2012/wordml" xmlns:w16se="http://schemas.microsoft.com/office/word/2015/wordml/symex">
             <w:pict>
               <v:shape w14:anchorId="325B454B" id="Straight Arrow Connector 15" o:spid="_x0000_s1026" type="#_x0000_t32" style="position:absolute;margin-left:236.55pt;margin-top:426.8pt;width:3.6pt;height:27.6pt;z-index:251666432;visibility:visible;mso-wrap-style:square;mso-width-percent:0;mso-height-percent:0;mso-wrap-distance-left:9pt;mso-wrap-distance-top:0;mso-wrap-distance-right:9pt;mso-wrap-distance-bottom:0;mso-position-horizontal:absolute;mso-position-horizontal-relative:margin;mso-position-vertical:absolute;mso-position-vertical-relative:page;mso-width-percent:0;mso-height-percent:0;mso-width-relative:margin;mso-height-relative:margin" o:gfxdata="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" strokecolor="#5b9bd5 [3204]" strokeweight=".5pt">
                 <v:stroke endarrow="block" joinstyle="miter"/>
@@ -3624,7 +3834,7 @@
               </wp:anchor>
             </w:drawing>
           </mc:Choice>
-          <mc:Fallback xmlns:w16se="http://schemas.microsoft.com/office/word/2015/wordml/symex" xmlns:w15="http://schemas.microsoft.com/office/word/2012/wordml" xmlns:cx2="http://schemas.microsoft.com/office/drawing/2015/10/21/chartex" xmlns:cx1="http://schemas.microsoft.com/office/drawing/2015/9/8/chartex" xmlns:cx="http://schemas.microsoft.com/office/drawing/2014/chartex">
+          <mc:Fallback xmlns:cx="http://schemas.microsoft.com/office/drawing/2014/chartex" xmlns:cx1="http://schemas.microsoft.com/office/drawing/2015/9/8/chartex" xmlns:cx2="http://schemas.microsoft.com/office/drawing/2015/10/21/chartex" xmlns:w15="http://schemas.microsoft.com/office/word/2012/wordml" xmlns:w16se="http://schemas.microsoft.com/office/word/2015/wordml/symex">
             <w:pict>
               <v:shape w14:anchorId="129C49EA" id="Flowchart: Decision 18" o:spid="_x0000_s1032" type="#_x0000_t110" style="position:absolute;margin-left:183.45pt;margin-top:10pt;width:118.2pt;height:39.6pt;z-index:251669504;visibility:visible;mso-wrap-style:square;mso-width-percent:0;mso-height-percent:0;mso-wrap-distance-left:9pt;mso-wrap-distance-top:0;mso-wrap-distance-right:9pt;mso-wrap-distance-bottom:0;mso-position-horizontal:absolute;mso-position-horizontal-relative:margin;mso-position-vertical:absolute;mso-position-vertical-relative:text;mso-width-percent:0;mso-height-percent:0;mso-width-relative:margin;mso-height-relative:margin;v-text-anchor:middle" o:gfxdata="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" fillcolor="#5b9bd5 [3204]" strokecolor="#1f4d78 [1604]" strokeweight="1pt">
                 <v:textbox>
@@ -3715,7 +3925,7 @@
               </wp:anchor>
             </w:drawing>
           </mc:Choice>
-          <mc:Fallback xmlns:w16se="http://schemas.microsoft.com/office/word/2015/wordml/symex" xmlns:w15="http://schemas.microsoft.com/office/word/2012/wordml" xmlns:cx2="http://schemas.microsoft.com/office/drawing/2015/10/21/chartex" xmlns:cx1="http://schemas.microsoft.com/office/drawing/2015/9/8/chartex" xmlns:cx="http://schemas.microsoft.com/office/drawing/2014/chartex">
+          <mc:Fallback xmlns:cx="http://schemas.microsoft.com/office/drawing/2014/chartex" xmlns:cx1="http://schemas.microsoft.com/office/drawing/2015/9/8/chartex" xmlns:cx2="http://schemas.microsoft.com/office/drawing/2015/10/21/chartex" xmlns:w15="http://schemas.microsoft.com/office/word/2012/wordml" xmlns:w16se="http://schemas.microsoft.com/office/word/2015/wordml/symex">
             <w:pict>
               <v:shape w14:anchorId="0DF1CEBF" id="Straight Arrow Connector 5" o:spid="_x0000_s1026" type="#_x0000_t32" style="position:absolute;margin-left:243.35pt;margin-top:496.65pt;width:3.6pt;height:23.35pt;z-index:251676672;visibility:visible;mso-wrap-style:square;mso-width-percent:0;mso-height-percent:0;mso-wrap-distance-left:9pt;mso-wrap-distance-top:0;mso-wrap-distance-right:9pt;mso-wrap-distance-bottom:0;mso-position-horizontal:absolute;mso-position-horizontal-relative:margin;mso-position-vertical:absolute;mso-position-vertical-relative:page;mso-width-percent:0;mso-height-percent:0;mso-width-relative:margin;mso-height-relative:margin" o:gfxdata="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" strokecolor="#5b9bd5 [3204]" strokeweight=".5pt">
                 <v:stroke endarrow="block" joinstyle="miter"/>
@@ -3807,7 +4017,7 @@
               </wp:anchor>
             </w:drawing>
           </mc:Choice>
-          <mc:Fallback xmlns:w16se="http://schemas.microsoft.com/office/word/2015/wordml/symex" xmlns:w15="http://schemas.microsoft.com/office/word/2012/wordml" xmlns:cx2="http://schemas.microsoft.com/office/drawing/2015/10/21/chartex" xmlns:cx1="http://schemas.microsoft.com/office/drawing/2015/9/8/chartex" xmlns:cx="http://schemas.microsoft.com/office/drawing/2014/chartex">
+          <mc:Fallback xmlns:cx="http://schemas.microsoft.com/office/drawing/2014/chartex" xmlns:cx1="http://schemas.microsoft.com/office/drawing/2015/9/8/chartex" xmlns:cx2="http://schemas.microsoft.com/office/drawing/2015/10/21/chartex" xmlns:w15="http://schemas.microsoft.com/office/word/2012/wordml" xmlns:w16se="http://schemas.microsoft.com/office/word/2015/wordml/symex">
             <w:pict>
               <v:rect w14:anchorId="545F9657" id="Rectangle 19" o:spid="_x0000_s1033" style="position:absolute;margin-left:205.25pt;margin-top:7.25pt;width:85.8pt;height:23.4pt;z-index:251670528;visibility:visible;mso-wrap-style:square;mso-width-percent:0;mso-height-percent:0;mso-wrap-distance-left:9pt;mso-wrap-distance-top:0;mso-wrap-distance-right:9pt;mso-wrap-distance-bottom:0;mso-position-horizontal:absolute;mso-position-horizontal-relative:margin;mso-position-vertical:absolute;mso-position-vertical-relative:text;mso-width-percent:0;mso-height-percent:0;mso-width-relative:margin;mso-height-relative:margin;v-text-anchor:middle" o:gfxdata="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" fillcolor="#5b9bd5 [3204]" strokecolor="#1f4d78 [1604]" strokeweight="1pt">
                 <v:textbox>
@@ -11253,7 +11463,7 @@
   <a:extraClrSchemeLst/>
   <a:extLst>
     <a:ext uri="{05A4C25C-085E-4340-85A3-A5531E510DB2}">
-      <thm15:themeFamily xmlns:thm15="http://schemas.microsoft.com/office/thememl/2012/main" xmlns="" name="Office Theme" id="{62F939B6-93AF-4DB8-9C6B-D6C7DFDC589F}" vid="{4A3C46E8-61CC-4603-A589-7422A47A8E4A}"/>
+      <thm15:themeFamily xmlns="" xmlns:thm15="http://schemas.microsoft.com/office/thememl/2012/main" name="Office Theme" id="{62F939B6-93AF-4DB8-9C6B-D6C7DFDC589F}" vid="{4A3C46E8-61CC-4603-A589-7422A47A8E4A}"/>
     </a:ext>
   </a:extLst>
 </a:theme>
@@ -11264,7 +11474,7 @@
 </file>
 
 <file path=customXml/itemProps1.xml><?xml version="1.0" encoding="utf-8"?>
-<ds:datastoreItem xmlns:ds="http://schemas.openxmlformats.org/officeDocument/2006/customXml" ds:itemID="{C1D8AD2D-0675-9B45-9DEE-2D10DBDDB4AC}">
+<ds:datastoreItem xmlns:ds="http://schemas.openxmlformats.org/officeDocument/2006/customXml" ds:itemID="{71868DAF-5A6F-984A-8631-AAC42FD0E512}">
   <ds:schemaRefs>
     <ds:schemaRef ds:uri="http://schemas.openxmlformats.org/officeDocument/2006/bibliography"/>
   </ds:schemaRefs>

</xml_diff>

<commit_message>
Updated design doc with Java app limitations
</commit_message>
<xml_diff>
--- a/Artifacts/Design Doc.docx
+++ b/Artifacts/Design Doc.docx
@@ -254,8 +254,6 @@
         </w:rPr>
         <w:t>2</w:t>
       </w:r>
-      <w:bookmarkStart w:id="0" w:name="_GoBack"/>
-      <w:bookmarkEnd w:id="0"/>
       <w:r>
         <w:rPr>
           <w:rFonts w:ascii="Arial" w:hAnsi="Arial" w:cs="Arial"/>
@@ -2611,7 +2609,7 @@
               </wp:anchor>
             </w:drawing>
           </mc:Choice>
-          <mc:Fallback xmlns:cx="http://schemas.microsoft.com/office/drawing/2014/chartex" xmlns:cx1="http://schemas.microsoft.com/office/drawing/2015/9/8/chartex" xmlns:cx2="http://schemas.microsoft.com/office/drawing/2015/10/21/chartex" xmlns:w15="http://schemas.microsoft.com/office/word/2012/wordml" xmlns:w16se="http://schemas.microsoft.com/office/word/2015/wordml/symex">
+          <mc:Fallback xmlns:w16se="http://schemas.microsoft.com/office/word/2015/wordml/symex" xmlns:w15="http://schemas.microsoft.com/office/word/2012/wordml" xmlns:cx2="http://schemas.microsoft.com/office/drawing/2015/10/21/chartex" xmlns:cx1="http://schemas.microsoft.com/office/drawing/2015/9/8/chartex" xmlns:cx="http://schemas.microsoft.com/office/drawing/2014/chartex">
             <w:pict>
               <v:shapetype w14:anchorId="62BFB140" id="_x0000_t32" coordsize="21600,21600" o:spt="32" o:oned="t" path="m,l21600,21600e" filled="f">
                 <v:path arrowok="t" fillok="f" o:connecttype="none"/>
@@ -2704,13 +2702,13 @@
               </wp:anchor>
             </w:drawing>
           </mc:Choice>
-          <mc:Fallback xmlns:cx="http://schemas.microsoft.com/office/drawing/2014/chartex" xmlns:cx1="http://schemas.microsoft.com/office/drawing/2015/9/8/chartex" xmlns:cx2="http://schemas.microsoft.com/office/drawing/2015/10/21/chartex" xmlns:w15="http://schemas.microsoft.com/office/word/2012/wordml" xmlns:w16se="http://schemas.microsoft.com/office/word/2015/wordml/symex">
+          <mc:Fallback>
             <w:pict>
-              <v:shapetype w14:anchorId="09487E27" id="_x0000_t110" coordsize="21600,21600" o:spt="110" path="m10800,l,10800,10800,21600,21600,10800xe">
+              <v:shapetype id="_x0000_t110" coordsize="21600,21600" o:spt="110" path="m10800,0l0,10800,10800,21600,21600,10800xe">
                 <v:stroke joinstyle="miter"/>
                 <v:path gradientshapeok="t" o:connecttype="rect" textboxrect="5400,5400,16200,16200"/>
               </v:shapetype>
-              <v:shape id="Flowchart: Decision 3" o:spid="_x0000_s1026" type="#_x0000_t110" style="position:absolute;margin-left:190.5pt;margin-top:1.95pt;width:85.2pt;height:45pt;z-index:251660288;visibility:visible;mso-wrap-style:square;mso-width-percent:0;mso-height-percent:0;mso-wrap-distance-left:9pt;mso-wrap-distance-top:0;mso-wrap-distance-right:9pt;mso-wrap-distance-bottom:0;mso-position-horizontal:absolute;mso-position-horizontal-relative:margin;mso-position-vertical:absolute;mso-position-vertical-relative:text;mso-width-percent:0;mso-height-percent:0;mso-width-relative:margin;mso-height-relative:margin;v-text-anchor:middle" o:gfxdata="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" fillcolor="#5b9bd5 [3204]" strokecolor="#1f4d78 [1604]" strokeweight="1pt">
+              <v:shape id="Flowchart: Decision 3" o:spid="_x0000_s1026" type="#_x0000_t110" style="position:absolute;margin-left:190.5pt;margin-top:1.95pt;width:85.2pt;height:45pt;z-index:251660288;visibility:visible;mso-wrap-style:square;mso-width-percent:0;mso-height-percent:0;mso-wrap-distance-left:9pt;mso-wrap-distance-top:0;mso-wrap-distance-right:9pt;mso-wrap-distance-bottom:0;mso-position-horizontal:absolute;mso-position-horizontal-relative:margin;mso-position-vertical:absolute;mso-position-vertical-relative:text;mso-width-percent:0;mso-height-percent:0;mso-width-relative:margin;mso-height-relative:margin;v-text-anchor:middle" o:gfxdata="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" fillcolor="#5b9bd5 [3204]" strokecolor="#1f4d78 [1604]" strokeweight="1pt">
                 <v:textbox>
                   <w:txbxContent>
                     <w:p>
@@ -2809,9 +2807,9 @@
               </wp:anchor>
             </w:drawing>
           </mc:Choice>
-          <mc:Fallback xmlns:cx="http://schemas.microsoft.com/office/drawing/2014/chartex" xmlns:cx1="http://schemas.microsoft.com/office/drawing/2015/9/8/chartex" xmlns:cx2="http://schemas.microsoft.com/office/drawing/2015/10/21/chartex" xmlns:w15="http://schemas.microsoft.com/office/word/2012/wordml" xmlns:w16se="http://schemas.microsoft.com/office/word/2015/wordml/symex">
+          <mc:Fallback>
             <w:pict>
-              <v:rect w14:anchorId="057D15B3" id="Rectangle 1" o:spid="_x0000_s1027" style="position:absolute;margin-left:39.6pt;margin-top:5.1pt;width:85.8pt;height:25.2pt;z-index:251659264;visibility:visible;mso-wrap-style:square;mso-width-percent:0;mso-height-percent:0;mso-wrap-distance-left:9pt;mso-wrap-distance-top:0;mso-wrap-distance-right:9pt;mso-wrap-distance-bottom:0;mso-position-horizontal:absolute;mso-position-horizontal-relative:margin;mso-position-vertical:absolute;mso-position-vertical-relative:text;mso-width-percent:0;mso-height-percent:0;mso-width-relative:margin;mso-height-relative:margin;v-text-anchor:middle" o:gfxdata="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" fillcolor="#5b9bd5 [3204]" strokecolor="#1f4d78 [1604]" strokeweight="1pt">
+              <v:rect id="Rectangle 1" o:spid="_x0000_s1027" style="position:absolute;margin-left:39.6pt;margin-top:5.1pt;width:85.8pt;height:25.2pt;z-index:251659264;visibility:visible;mso-wrap-style:square;mso-width-percent:0;mso-height-percent:0;mso-wrap-distance-left:9pt;mso-wrap-distance-top:0;mso-wrap-distance-right:9pt;mso-wrap-distance-bottom:0;mso-position-horizontal:absolute;mso-position-horizontal-relative:margin;mso-position-vertical:absolute;mso-position-vertical-relative:text;mso-width-percent:0;mso-height-percent:0;mso-width-relative:margin;mso-height-relative:margin;v-text-anchor:middle" o:gfxdata="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" fillcolor="#5b9bd5 [3204]" strokecolor="#1f4d78 [1604]" strokeweight="1pt">
                 <v:textbox>
                   <w:txbxContent>
                     <w:p>
@@ -2972,13 +2970,13 @@
               </wp:anchor>
             </w:drawing>
           </mc:Choice>
-          <mc:Fallback xmlns:cx="http://schemas.microsoft.com/office/drawing/2014/chartex" xmlns:cx1="http://schemas.microsoft.com/office/drawing/2015/9/8/chartex" xmlns:cx2="http://schemas.microsoft.com/office/drawing/2015/10/21/chartex" xmlns:w15="http://schemas.microsoft.com/office/word/2012/wordml" xmlns:w16se="http://schemas.microsoft.com/office/word/2015/wordml/symex">
+          <mc:Fallback>
             <w:pict>
-              <v:shapetype w14:anchorId="4273E563" id="_x0000_t202" coordsize="21600,21600" o:spt="202" path="m,l,21600r21600,l21600,xe">
+              <v:shapetype id="_x0000_t202" coordsize="21600,21600" o:spt="202" path="m0,0l0,21600,21600,21600,21600,0xe">
                 <v:stroke joinstyle="miter"/>
                 <v:path gradientshapeok="t" o:connecttype="rect"/>
               </v:shapetype>
-              <v:shape id="Text Box 2" o:spid="_x0000_s1028" type="#_x0000_t202" style="position:absolute;margin-left:326.65pt;margin-top:7.25pt;width:185.9pt;height:198.65pt;z-index:251672576;visibility:visible;mso-wrap-style:square;mso-width-percent:400;mso-height-percent:0;mso-wrap-distance-left:9pt;mso-wrap-distance-top:3.6pt;mso-wrap-distance-right:9pt;mso-wrap-distance-bottom:3.6pt;mso-position-horizontal:absolute;mso-position-horizontal-relative:text;mso-position-vertical:absolute;mso-position-vertical-relative:text;mso-width-percent:400;mso-height-percent:0;mso-width-relative:margin;mso-height-relative:margin;v-text-anchor:top" o:gfxdata="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">
+              <v:shape id="Text Box 2" o:spid="_x0000_s1028" type="#_x0000_t202" style="position:absolute;margin-left:326.65pt;margin-top:7.25pt;width:185.9pt;height:198.65pt;z-index:251672576;visibility:visible;mso-wrap-style:square;mso-width-percent:400;mso-height-percent:0;mso-wrap-distance-left:9pt;mso-wrap-distance-top:3.6pt;mso-wrap-distance-right:9pt;mso-wrap-distance-bottom:3.6pt;mso-position-horizontal:absolute;mso-position-horizontal-relative:text;mso-position-vertical:absolute;mso-position-vertical-relative:text;mso-width-percent:400;mso-height-percent:0;mso-width-relative:margin;mso-height-relative:margin;v-text-anchor:top" o:gfxdata="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">
                 <v:textbox>
                   <w:txbxContent>
                     <w:p>
@@ -2987,27 +2985,17 @@
                           <w:b/>
                         </w:rPr>
                       </w:pPr>
-                      <w:proofErr w:type="spellStart"/>
                       <w:r>
                         <w:rPr>
                           <w:b/>
                         </w:rPr>
-                        <w:t>Entites</w:t>
-                      </w:r>
-                      <w:proofErr w:type="spellEnd"/>
-                      <w:r>
-                        <w:rPr>
-                          <w:b/>
-                        </w:rPr>
-                        <w:t>:</w:t>
+                        <w:t>Entites:</w:t>
                       </w:r>
                     </w:p>
                     <w:p>
-                      <w:proofErr w:type="gramStart"/>
                       <w:r>
                         <w:t>Membership(</w:t>
                       </w:r>
-                      <w:proofErr w:type="gramEnd"/>
                       <w:r>
                         <w:rPr>
                           <w:u w:val="single"/>
@@ -3019,7 +3007,6 @@
                       </w:r>
                     </w:p>
                     <w:p>
-                      <w:proofErr w:type="gramStart"/>
                       <w:r>
                         <w:t xml:space="preserve">Users( </w:t>
                       </w:r>
@@ -3027,98 +3014,39 @@
                         <w:rPr>
                           <w:u w:val="single"/>
                         </w:rPr>
-                        <w:t>username</w:t>
+                        <w:t>username,</w:t>
                       </w:r>
-                      <w:proofErr w:type="gramEnd"/>
+                      <w:r>
+                        <w:t xml:space="preserve"> application_name)</w:t>
+                      </w:r>
+                    </w:p>
+                    <w:p>
+                      <w:r>
+                        <w:t>Applications(</w:t>
+                      </w:r>
                       <w:r>
                         <w:rPr>
                           <w:u w:val="single"/>
                         </w:rPr>
-                        <w:t>,</w:t>
+                        <w:t>application_name,</w:t>
                       </w:r>
                       <w:r>
-                        <w:t xml:space="preserve"> </w:t>
-                      </w:r>
-                      <w:proofErr w:type="spellStart"/>
-                      <w:r>
-                        <w:t>application_name</w:t>
-                      </w:r>
-                      <w:proofErr w:type="spellEnd"/>
-                      <w:r>
-                        <w:t>)</w:t>
+                        <w:t xml:space="preserve"> traceId)</w:t>
                       </w:r>
                     </w:p>
                     <w:p>
-                      <w:proofErr w:type="gramStart"/>
                       <w:r>
-                        <w:t>Applications(</w:t>
+                        <w:t>Data(</w:t>
                       </w:r>
-                      <w:proofErr w:type="spellStart"/>
-                      <w:proofErr w:type="gramEnd"/>
                       <w:r>
                         <w:rPr>
                           <w:u w:val="single"/>
                         </w:rPr>
-                        <w:t>application_name</w:t>
-                      </w:r>
-                      <w:proofErr w:type="spellEnd"/>
-                      <w:r>
-                        <w:rPr>
-                          <w:u w:val="single"/>
-                        </w:rPr>
-                        <w:t>,</w:t>
+                        <w:t>traceId,</w:t>
                       </w:r>
                       <w:r>
-                        <w:t xml:space="preserve"> </w:t>
+                        <w:t xml:space="preserve"> methodName, startTime,endTime</w:t>
                       </w:r>
-                      <w:proofErr w:type="spellStart"/>
-                      <w:r>
-                        <w:t>traceId</w:t>
-                      </w:r>
-                      <w:proofErr w:type="spellEnd"/>
-                      <w:r>
-                        <w:t>)</w:t>
-                      </w:r>
-                    </w:p>
-                    <w:p>
-                      <w:proofErr w:type="gramStart"/>
-                      <w:r>
-                        <w:t>Data</w:t>
-                      </w:r>
-                      <w:r>
-                        <w:t>(</w:t>
-                      </w:r>
-                      <w:proofErr w:type="spellStart"/>
-                      <w:proofErr w:type="gramEnd"/>
-                      <w:r>
-                        <w:rPr>
-                          <w:u w:val="single"/>
-                        </w:rPr>
-                        <w:t>traceId</w:t>
-                      </w:r>
-                      <w:proofErr w:type="spellEnd"/>
-                      <w:r>
-                        <w:rPr>
-                          <w:u w:val="single"/>
-                        </w:rPr>
-                        <w:t>,</w:t>
-                      </w:r>
-                      <w:r>
-                        <w:t xml:space="preserve"> </w:t>
-                      </w:r>
-                      <w:proofErr w:type="spellStart"/>
-                      <w:r>
-                        <w:t>methodName</w:t>
-                      </w:r>
-                      <w:proofErr w:type="spellEnd"/>
-                      <w:r>
-                        <w:t xml:space="preserve">, </w:t>
-                      </w:r>
-                      <w:proofErr w:type="spellStart"/>
-                      <w:r>
-                        <w:t>startTime,endTime</w:t>
-                      </w:r>
-                      <w:proofErr w:type="spellEnd"/>
                     </w:p>
                     <w:p/>
                     <w:p/>
@@ -3194,7 +3122,7 @@
               </wp:anchor>
             </w:drawing>
           </mc:Choice>
-          <mc:Fallback xmlns:cx="http://schemas.microsoft.com/office/drawing/2014/chartex" xmlns:cx1="http://schemas.microsoft.com/office/drawing/2015/9/8/chartex" xmlns:cx2="http://schemas.microsoft.com/office/drawing/2015/10/21/chartex" xmlns:w15="http://schemas.microsoft.com/office/word/2012/wordml" xmlns:w16se="http://schemas.microsoft.com/office/word/2015/wordml/symex">
+          <mc:Fallback xmlns:w16se="http://schemas.microsoft.com/office/word/2015/wordml/symex" xmlns:w15="http://schemas.microsoft.com/office/word/2012/wordml" xmlns:cx2="http://schemas.microsoft.com/office/drawing/2015/10/21/chartex" xmlns:cx1="http://schemas.microsoft.com/office/drawing/2015/9/8/chartex" xmlns:cx="http://schemas.microsoft.com/office/drawing/2014/chartex">
             <w:pict>
               <v:shape w14:anchorId="0529FFAD" id="Straight Arrow Connector 6" o:spid="_x0000_s1026" type="#_x0000_t32" style="position:absolute;margin-left:231pt;margin-top:.6pt;width:3.6pt;height:34.2pt;z-index:251662336;visibility:visible;mso-wrap-style:square;mso-width-percent:0;mso-height-percent:0;mso-wrap-distance-left:9pt;mso-wrap-distance-top:0;mso-wrap-distance-right:9pt;mso-wrap-distance-bottom:0;mso-position-horizontal:absolute;mso-position-horizontal-relative:margin;mso-position-vertical:absolute;mso-position-vertical-relative:text;mso-width-percent:0;mso-height-percent:0;mso-width-relative:margin;mso-height-relative:margin" o:gfxdata="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" strokecolor="#5b9bd5 [3204]" strokeweight=".5pt">
                 <v:stroke endarrow="block" joinstyle="miter"/>
@@ -3286,9 +3214,9 @@
               </wp:anchor>
             </w:drawing>
           </mc:Choice>
-          <mc:Fallback xmlns:cx="http://schemas.microsoft.com/office/drawing/2014/chartex" xmlns:cx1="http://schemas.microsoft.com/office/drawing/2015/9/8/chartex" xmlns:cx2="http://schemas.microsoft.com/office/drawing/2015/10/21/chartex" xmlns:w15="http://schemas.microsoft.com/office/word/2012/wordml" xmlns:w16se="http://schemas.microsoft.com/office/word/2015/wordml/symex">
+          <mc:Fallback>
             <w:pict>
-              <v:rect w14:anchorId="73ABA8FF" id="Rectangle 12" o:spid="_x0000_s1029" style="position:absolute;margin-left:0;margin-top:15.3pt;width:85.8pt;height:25.2pt;z-index:251663360;visibility:visible;mso-wrap-style:square;mso-width-percent:0;mso-height-percent:0;mso-wrap-distance-left:9pt;mso-wrap-distance-top:0;mso-wrap-distance-right:9pt;mso-wrap-distance-bottom:0;mso-position-horizontal:center;mso-position-horizontal-relative:margin;mso-position-vertical:absolute;mso-position-vertical-relative:text;mso-width-percent:0;mso-height-percent:0;mso-width-relative:margin;mso-height-relative:margin;v-text-anchor:middle" o:gfxdata="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" fillcolor="#5b9bd5 [3204]" strokecolor="#1f4d78 [1604]" strokeweight="1pt">
+              <v:rect id="Rectangle 12" o:spid="_x0000_s1029" style="position:absolute;margin-left:0;margin-top:15.3pt;width:85.8pt;height:25.2pt;z-index:251663360;visibility:visible;mso-wrap-style:square;mso-width-percent:0;mso-height-percent:0;mso-wrap-distance-left:9pt;mso-wrap-distance-top:0;mso-wrap-distance-right:9pt;mso-wrap-distance-bottom:0;mso-position-horizontal:center;mso-position-horizontal-relative:margin;mso-position-vertical:absolute;mso-position-vertical-relative:text;mso-width-percent:0;mso-height-percent:0;mso-width-relative:margin;mso-height-relative:margin;v-text-anchor:middle" o:gfxdata="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" fillcolor="#5b9bd5 [3204]" strokecolor="#1f4d78 [1604]" strokeweight="1pt">
                 <v:textbox>
                   <w:txbxContent>
                     <w:p>
@@ -3378,7 +3306,7 @@
               </wp:anchor>
             </w:drawing>
           </mc:Choice>
-          <mc:Fallback xmlns:cx="http://schemas.microsoft.com/office/drawing/2014/chartex" xmlns:cx1="http://schemas.microsoft.com/office/drawing/2015/9/8/chartex" xmlns:cx2="http://schemas.microsoft.com/office/drawing/2015/10/21/chartex" xmlns:w15="http://schemas.microsoft.com/office/word/2012/wordml" xmlns:w16se="http://schemas.microsoft.com/office/word/2015/wordml/symex">
+          <mc:Fallback xmlns:w16se="http://schemas.microsoft.com/office/word/2015/wordml/symex" xmlns:w15="http://schemas.microsoft.com/office/word/2012/wordml" xmlns:cx2="http://schemas.microsoft.com/office/drawing/2015/10/21/chartex" xmlns:cx1="http://schemas.microsoft.com/office/drawing/2015/9/8/chartex" xmlns:cx="http://schemas.microsoft.com/office/drawing/2014/chartex">
             <w:pict>
               <v:shape w14:anchorId="066F9A07" id="Straight Arrow Connector 13" o:spid="_x0000_s1026" type="#_x0000_t32" style="position:absolute;margin-left:232.7pt;margin-top:18.95pt;width:3.6pt;height:39pt;z-index:251664384;visibility:visible;mso-wrap-style:square;mso-width-percent:0;mso-height-percent:0;mso-wrap-distance-left:9pt;mso-wrap-distance-top:0;mso-wrap-distance-right:9pt;mso-wrap-distance-bottom:0;mso-position-horizontal:absolute;mso-position-horizontal-relative:text;mso-position-vertical:absolute;mso-position-vertical-relative:text;mso-width-percent:0;mso-height-percent:0;mso-width-relative:margin;mso-height-relative:margin" o:gfxdata="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" strokecolor="#5b9bd5 [3204]" strokeweight=".5pt">
                 <v:stroke endarrow="block" joinstyle="miter"/>
@@ -3472,9 +3400,9 @@
               </wp:anchor>
             </w:drawing>
           </mc:Choice>
-          <mc:Fallback xmlns:cx="http://schemas.microsoft.com/office/drawing/2014/chartex" xmlns:cx1="http://schemas.microsoft.com/office/drawing/2015/9/8/chartex" xmlns:cx2="http://schemas.microsoft.com/office/drawing/2015/10/21/chartex" xmlns:w15="http://schemas.microsoft.com/office/word/2012/wordml" xmlns:w16se="http://schemas.microsoft.com/office/word/2015/wordml/symex">
+          <mc:Fallback>
             <w:pict>
-              <v:shape w14:anchorId="6042328C" id="Flowchart: Decision 14" o:spid="_x0000_s1030" type="#_x0000_t110" style="position:absolute;margin-left:192pt;margin-top:37.8pt;width:85.2pt;height:45pt;z-index:251665408;visibility:visible;mso-wrap-style:square;mso-width-percent:0;mso-height-percent:0;mso-wrap-distance-left:9pt;mso-wrap-distance-top:0;mso-wrap-distance-right:9pt;mso-wrap-distance-bottom:0;mso-position-horizontal:absolute;mso-position-horizontal-relative:margin;mso-position-vertical:absolute;mso-position-vertical-relative:text;mso-width-percent:0;mso-height-percent:0;mso-width-relative:margin;mso-height-relative:margin;v-text-anchor:middle" o:gfxdata="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" fillcolor="#5b9bd5 [3204]" strokecolor="#1f4d78 [1604]" strokeweight="1pt">
+              <v:shape id="Flowchart: Decision 14" o:spid="_x0000_s1030" type="#_x0000_t110" style="position:absolute;margin-left:192pt;margin-top:37.8pt;width:85.2pt;height:45pt;z-index:251665408;visibility:visible;mso-wrap-style:square;mso-width-percent:0;mso-height-percent:0;mso-wrap-distance-left:9pt;mso-wrap-distance-top:0;mso-wrap-distance-right:9pt;mso-wrap-distance-bottom:0;mso-position-horizontal:absolute;mso-position-horizontal-relative:margin;mso-position-vertical:absolute;mso-position-vertical-relative:text;mso-width-percent:0;mso-height-percent:0;mso-width-relative:margin;mso-height-relative:margin;v-text-anchor:middle" o:gfxdata="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" fillcolor="#5b9bd5 [3204]" strokecolor="#1f4d78 [1604]" strokeweight="1pt">
                 <v:textbox>
                   <w:txbxContent>
                     <w:p>
@@ -3562,7 +3490,7 @@
               </wp:anchor>
             </w:drawing>
           </mc:Choice>
-          <mc:Fallback xmlns:cx="http://schemas.microsoft.com/office/drawing/2014/chartex" xmlns:cx1="http://schemas.microsoft.com/office/drawing/2015/9/8/chartex" xmlns:cx2="http://schemas.microsoft.com/office/drawing/2015/10/21/chartex" xmlns:w15="http://schemas.microsoft.com/office/word/2012/wordml" xmlns:w16se="http://schemas.microsoft.com/office/word/2015/wordml/symex">
+          <mc:Fallback xmlns:w16se="http://schemas.microsoft.com/office/word/2015/wordml/symex" xmlns:w15="http://schemas.microsoft.com/office/word/2012/wordml" xmlns:cx2="http://schemas.microsoft.com/office/drawing/2015/10/21/chartex" xmlns:cx1="http://schemas.microsoft.com/office/drawing/2015/9/8/chartex" xmlns:cx="http://schemas.microsoft.com/office/drawing/2014/chartex">
             <w:pict>
               <v:shape w14:anchorId="550D2BA5" id="Straight Arrow Connector 2" o:spid="_x0000_s1026" type="#_x0000_t32" style="position:absolute;margin-left:0;margin-top:359.3pt;width:3.6pt;height:32.05pt;z-index:251674624;visibility:visible;mso-wrap-style:square;mso-width-percent:0;mso-height-percent:0;mso-wrap-distance-left:9pt;mso-wrap-distance-top:0;mso-wrap-distance-right:9pt;mso-wrap-distance-bottom:0;mso-position-horizontal:center;mso-position-horizontal-relative:margin;mso-position-vertical:absolute;mso-position-vertical-relative:page;mso-width-percent:0;mso-height-percent:0;mso-width-relative:margin;mso-height-relative:margin" o:gfxdata="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" strokecolor="#5b9bd5 [3204]" strokeweight=".5pt">
                 <v:stroke endarrow="block" joinstyle="miter"/>
@@ -3654,9 +3582,9 @@
               </wp:anchor>
             </w:drawing>
           </mc:Choice>
-          <mc:Fallback xmlns:cx="http://schemas.microsoft.com/office/drawing/2014/chartex" xmlns:cx1="http://schemas.microsoft.com/office/drawing/2015/9/8/chartex" xmlns:cx2="http://schemas.microsoft.com/office/drawing/2015/10/21/chartex" xmlns:w15="http://schemas.microsoft.com/office/word/2012/wordml" xmlns:w16se="http://schemas.microsoft.com/office/word/2015/wordml/symex">
+          <mc:Fallback>
             <w:pict>
-              <v:rect w14:anchorId="4AC81A13" id="Rectangle 16" o:spid="_x0000_s1031" style="position:absolute;margin-left:197pt;margin-top:17.25pt;width:85.8pt;height:25.2pt;z-index:251667456;visibility:visible;mso-wrap-style:square;mso-width-percent:0;mso-height-percent:0;mso-wrap-distance-left:9pt;mso-wrap-distance-top:0;mso-wrap-distance-right:9pt;mso-wrap-distance-bottom:0;mso-position-horizontal:absolute;mso-position-horizontal-relative:margin;mso-position-vertical:absolute;mso-position-vertical-relative:text;mso-width-percent:0;mso-height-percent:0;mso-width-relative:margin;mso-height-relative:margin;v-text-anchor:middle" o:gfxdata="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" fillcolor="#5b9bd5 [3204]" strokecolor="#1f4d78 [1604]" strokeweight="1pt">
+              <v:rect id="Rectangle 16" o:spid="_x0000_s1031" style="position:absolute;margin-left:197pt;margin-top:17.25pt;width:85.8pt;height:25.2pt;z-index:251667456;visibility:visible;mso-wrap-style:square;mso-width-percent:0;mso-height-percent:0;mso-wrap-distance-left:9pt;mso-wrap-distance-top:0;mso-wrap-distance-right:9pt;mso-wrap-distance-bottom:0;mso-position-horizontal:absolute;mso-position-horizontal-relative:margin;mso-position-vertical:absolute;mso-position-vertical-relative:text;mso-width-percent:0;mso-height-percent:0;mso-width-relative:margin;mso-height-relative:margin;v-text-anchor:middle" o:gfxdata="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" fillcolor="#5b9bd5 [3204]" strokecolor="#1f4d78 [1604]" strokeweight="1pt">
                 <v:textbox>
                   <w:txbxContent>
                     <w:p>
@@ -3742,7 +3670,7 @@
               </wp:anchor>
             </w:drawing>
           </mc:Choice>
-          <mc:Fallback xmlns:cx="http://schemas.microsoft.com/office/drawing/2014/chartex" xmlns:cx1="http://schemas.microsoft.com/office/drawing/2015/9/8/chartex" xmlns:cx2="http://schemas.microsoft.com/office/drawing/2015/10/21/chartex" xmlns:w15="http://schemas.microsoft.com/office/word/2012/wordml" xmlns:w16se="http://schemas.microsoft.com/office/word/2015/wordml/symex">
+          <mc:Fallback xmlns:w16se="http://schemas.microsoft.com/office/word/2015/wordml/symex" xmlns:w15="http://schemas.microsoft.com/office/word/2012/wordml" xmlns:cx2="http://schemas.microsoft.com/office/drawing/2015/10/21/chartex" xmlns:cx1="http://schemas.microsoft.com/office/drawing/2015/9/8/chartex" xmlns:cx="http://schemas.microsoft.com/office/drawing/2014/chartex">
             <w:pict>
               <v:shape w14:anchorId="325B454B" id="Straight Arrow Connector 15" o:spid="_x0000_s1026" type="#_x0000_t32" style="position:absolute;margin-left:236.55pt;margin-top:426.8pt;width:3.6pt;height:27.6pt;z-index:251666432;visibility:visible;mso-wrap-style:square;mso-width-percent:0;mso-height-percent:0;mso-wrap-distance-left:9pt;mso-wrap-distance-top:0;mso-wrap-distance-right:9pt;mso-wrap-distance-bottom:0;mso-position-horizontal:absolute;mso-position-horizontal-relative:margin;mso-position-vertical:absolute;mso-position-vertical-relative:page;mso-width-percent:0;mso-height-percent:0;mso-width-relative:margin;mso-height-relative:margin" o:gfxdata="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" strokecolor="#5b9bd5 [3204]" strokeweight=".5pt">
                 <v:stroke endarrow="block" joinstyle="miter"/>
@@ -3834,9 +3762,9 @@
               </wp:anchor>
             </w:drawing>
           </mc:Choice>
-          <mc:Fallback xmlns:cx="http://schemas.microsoft.com/office/drawing/2014/chartex" xmlns:cx1="http://schemas.microsoft.com/office/drawing/2015/9/8/chartex" xmlns:cx2="http://schemas.microsoft.com/office/drawing/2015/10/21/chartex" xmlns:w15="http://schemas.microsoft.com/office/word/2012/wordml" xmlns:w16se="http://schemas.microsoft.com/office/word/2015/wordml/symex">
+          <mc:Fallback>
             <w:pict>
-              <v:shape w14:anchorId="129C49EA" id="Flowchart: Decision 18" o:spid="_x0000_s1032" type="#_x0000_t110" style="position:absolute;margin-left:183.45pt;margin-top:10pt;width:118.2pt;height:39.6pt;z-index:251669504;visibility:visible;mso-wrap-style:square;mso-width-percent:0;mso-height-percent:0;mso-wrap-distance-left:9pt;mso-wrap-distance-top:0;mso-wrap-distance-right:9pt;mso-wrap-distance-bottom:0;mso-position-horizontal:absolute;mso-position-horizontal-relative:margin;mso-position-vertical:absolute;mso-position-vertical-relative:text;mso-width-percent:0;mso-height-percent:0;mso-width-relative:margin;mso-height-relative:margin;v-text-anchor:middle" o:gfxdata="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" fillcolor="#5b9bd5 [3204]" strokecolor="#1f4d78 [1604]" strokeweight="1pt">
+              <v:shape id="Flowchart: Decision 18" o:spid="_x0000_s1032" type="#_x0000_t110" style="position:absolute;margin-left:183.45pt;margin-top:10pt;width:118.2pt;height:39.6pt;z-index:251669504;visibility:visible;mso-wrap-style:square;mso-width-percent:0;mso-height-percent:0;mso-wrap-distance-left:9pt;mso-wrap-distance-top:0;mso-wrap-distance-right:9pt;mso-wrap-distance-bottom:0;mso-position-horizontal:absolute;mso-position-horizontal-relative:margin;mso-position-vertical:absolute;mso-position-vertical-relative:text;mso-width-percent:0;mso-height-percent:0;mso-width-relative:margin;mso-height-relative:margin;v-text-anchor:middle" o:gfxdata="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" fillcolor="#5b9bd5 [3204]" strokecolor="#1f4d78 [1604]" strokeweight="1pt">
                 <v:textbox>
                   <w:txbxContent>
                     <w:p>
@@ -3844,10 +3772,7 @@
                         <w:jc w:val="center"/>
                       </w:pPr>
                       <w:r>
-                        <w:t>c</w:t>
-                      </w:r>
-                      <w:r>
-                        <w:t>ontains</w:t>
+                        <w:t>contains</w:t>
                       </w:r>
                     </w:p>
                   </w:txbxContent>
@@ -3925,7 +3850,7 @@
               </wp:anchor>
             </w:drawing>
           </mc:Choice>
-          <mc:Fallback xmlns:cx="http://schemas.microsoft.com/office/drawing/2014/chartex" xmlns:cx1="http://schemas.microsoft.com/office/drawing/2015/9/8/chartex" xmlns:cx2="http://schemas.microsoft.com/office/drawing/2015/10/21/chartex" xmlns:w15="http://schemas.microsoft.com/office/word/2012/wordml" xmlns:w16se="http://schemas.microsoft.com/office/word/2015/wordml/symex">
+          <mc:Fallback xmlns:w16se="http://schemas.microsoft.com/office/word/2015/wordml/symex" xmlns:w15="http://schemas.microsoft.com/office/word/2012/wordml" xmlns:cx2="http://schemas.microsoft.com/office/drawing/2015/10/21/chartex" xmlns:cx1="http://schemas.microsoft.com/office/drawing/2015/9/8/chartex" xmlns:cx="http://schemas.microsoft.com/office/drawing/2014/chartex">
             <w:pict>
               <v:shape w14:anchorId="0DF1CEBF" id="Straight Arrow Connector 5" o:spid="_x0000_s1026" type="#_x0000_t32" style="position:absolute;margin-left:243.35pt;margin-top:496.65pt;width:3.6pt;height:23.35pt;z-index:251676672;visibility:visible;mso-wrap-style:square;mso-width-percent:0;mso-height-percent:0;mso-wrap-distance-left:9pt;mso-wrap-distance-top:0;mso-wrap-distance-right:9pt;mso-wrap-distance-bottom:0;mso-position-horizontal:absolute;mso-position-horizontal-relative:margin;mso-position-vertical:absolute;mso-position-vertical-relative:page;mso-width-percent:0;mso-height-percent:0;mso-width-relative:margin;mso-height-relative:margin" o:gfxdata="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" strokecolor="#5b9bd5 [3204]" strokeweight=".5pt">
                 <v:stroke endarrow="block" joinstyle="miter"/>
@@ -4017,9 +3942,9 @@
               </wp:anchor>
             </w:drawing>
           </mc:Choice>
-          <mc:Fallback xmlns:cx="http://schemas.microsoft.com/office/drawing/2014/chartex" xmlns:cx1="http://schemas.microsoft.com/office/drawing/2015/9/8/chartex" xmlns:cx2="http://schemas.microsoft.com/office/drawing/2015/10/21/chartex" xmlns:w15="http://schemas.microsoft.com/office/word/2012/wordml" xmlns:w16se="http://schemas.microsoft.com/office/word/2015/wordml/symex">
+          <mc:Fallback>
             <w:pict>
-              <v:rect w14:anchorId="545F9657" id="Rectangle 19" o:spid="_x0000_s1033" style="position:absolute;margin-left:205.25pt;margin-top:7.25pt;width:85.8pt;height:23.4pt;z-index:251670528;visibility:visible;mso-wrap-style:square;mso-width-percent:0;mso-height-percent:0;mso-wrap-distance-left:9pt;mso-wrap-distance-top:0;mso-wrap-distance-right:9pt;mso-wrap-distance-bottom:0;mso-position-horizontal:absolute;mso-position-horizontal-relative:margin;mso-position-vertical:absolute;mso-position-vertical-relative:text;mso-width-percent:0;mso-height-percent:0;mso-width-relative:margin;mso-height-relative:margin;v-text-anchor:middle" o:gfxdata="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" fillcolor="#5b9bd5 [3204]" strokecolor="#1f4d78 [1604]" strokeweight="1pt">
+              <v:rect id="Rectangle 19" o:spid="_x0000_s1033" style="position:absolute;margin-left:205.25pt;margin-top:7.25pt;width:85.8pt;height:23.4pt;z-index:251670528;visibility:visible;mso-wrap-style:square;mso-width-percent:0;mso-height-percent:0;mso-wrap-distance-left:9pt;mso-wrap-distance-top:0;mso-wrap-distance-right:9pt;mso-wrap-distance-bottom:0;mso-position-horizontal:absolute;mso-position-horizontal-relative:margin;mso-position-vertical:absolute;mso-position-vertical-relative:text;mso-width-percent:0;mso-height-percent:0;mso-width-relative:margin;mso-height-relative:margin;v-text-anchor:middle" o:gfxdata="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" fillcolor="#5b9bd5 [3204]" strokecolor="#1f4d78 [1604]" strokeweight="1pt">
                 <v:textbox>
                   <w:txbxContent>
                     <w:p>
@@ -10169,6 +10094,117 @@
         </w:rPr>
         <w:tab/>
         <w:t xml:space="preserve">As seen through the deployment diagram, much of the web application is focused on the user client side. This allows us to create more personalized webpages for each different users. This may be moved to the server side if this causes any slowdowns on the client’s side. </w:t>
+      </w:r>
+    </w:p>
+    <w:p>
+      <w:pPr>
+        <w:pStyle w:val="Heading1"/>
+        <w:rPr>
+          <w:b w:val="0"/>
+          <w:color w:val="000000"/>
+          <w:sz w:val="27"/>
+          <w:szCs w:val="27"/>
+        </w:rPr>
+      </w:pPr>
+    </w:p>
+    <w:p>
+      <w:pPr>
+        <w:pStyle w:val="Heading1"/>
+        <w:rPr>
+          <w:b w:val="0"/>
+          <w:color w:val="000000"/>
+          <w:sz w:val="27"/>
+          <w:szCs w:val="27"/>
+        </w:rPr>
+      </w:pPr>
+    </w:p>
+    <w:p>
+      <w:pPr>
+        <w:pStyle w:val="Heading1"/>
+        <w:rPr>
+          <w:color w:val="000000"/>
+        </w:rPr>
+      </w:pPr>
+      <w:r>
+        <w:rPr>
+          <w:color w:val="000000"/>
+        </w:rPr>
+        <w:t>Limitations</w:t>
+      </w:r>
+    </w:p>
+    <w:p>
+      <w:pPr>
+        <w:pStyle w:val="Heading1"/>
+        <w:numPr>
+          <w:ilvl w:val="0"/>
+          <w:numId w:val="6"/>
+        </w:numPr>
+        <w:rPr>
+          <w:color w:val="000000"/>
+        </w:rPr>
+      </w:pPr>
+      <w:r>
+        <w:rPr>
+          <w:b w:val="0"/>
+          <w:color w:val="000000"/>
+          <w:sz w:val="27"/>
+          <w:szCs w:val="27"/>
+        </w:rPr>
+        <w:lastRenderedPageBreak/>
+        <w:t>The parser does not analyze methods declared in an object instantiated within a method.</w:t>
+      </w:r>
+    </w:p>
+    <w:p>
+      <w:pPr>
+        <w:pStyle w:val="Heading1"/>
+        <w:numPr>
+          <w:ilvl w:val="0"/>
+          <w:numId w:val="6"/>
+        </w:numPr>
+        <w:rPr>
+          <w:color w:val="000000"/>
+        </w:rPr>
+      </w:pPr>
+      <w:r>
+        <w:rPr>
+          <w:b w:val="0"/>
+          <w:color w:val="000000"/>
+          <w:sz w:val="27"/>
+          <w:szCs w:val="27"/>
+        </w:rPr>
+        <w:t xml:space="preserve">We have noticed that decompiled APKs produce </w:t>
+      </w:r>
+      <w:r>
+        <w:rPr>
+          <w:b w:val="0"/>
+          <w:color w:val="000000"/>
+          <w:sz w:val="27"/>
+          <w:szCs w:val="27"/>
+        </w:rPr>
+        <w:t>obfuscated classes and rename anonymous classes in ways that Xposed is unable to understand. The prevents us from analyzing decompiled APKs at this time.</w:t>
+      </w:r>
+      <w:bookmarkStart w:id="0" w:name="_GoBack"/>
+      <w:bookmarkEnd w:id="0"/>
+    </w:p>
+    <w:p>
+      <w:pPr>
+        <w:pStyle w:val="Heading1"/>
+        <w:numPr>
+          <w:ilvl w:val="0"/>
+          <w:numId w:val="6"/>
+        </w:numPr>
+        <w:rPr>
+          <w:color w:val="000000"/>
+        </w:rPr>
+      </w:pPr>
+      <w:r>
+        <w:rPr>
+          <w:b w:val="0"/>
+          <w:color w:val="000000"/>
+          <w:sz w:val="27"/>
+          <w:szCs w:val="27"/>
+        </w:rPr>
+        <w:t>Currently, the module is unable to analyze classes in nested packages. Fixing this issue is our top priority.</w:t>
       </w:r>
     </w:p>
     <w:p>
@@ -10295,7 +10331,7 @@
         <w:rStyle w:val="PageNumber"/>
         <w:noProof/>
       </w:rPr>
-      <w:t>1</w:t>
+      <w:t>13</w:t>
     </w:r>
     <w:r>
       <w:rPr>
@@ -10454,6 +10490,347 @@
     </w:lvl>
   </w:abstractNum>
   <w:abstractNum w:abstractNumId="1">
+    <w:nsid w:val="0E4F280F"/>
+    <w:multiLevelType w:val="hybridMultilevel"/>
+    <w:tmpl w:val="200E25E8"/>
+    <w:lvl w:ilvl="0" w:tplc="A4248C5E">
+      <w:start w:val="1"/>
+      <w:numFmt w:val="bullet"/>
+      <w:lvlText w:val=""/>
+      <w:lvlJc w:val="left"/>
+      <w:pPr>
+        <w:ind w:left="1440" w:hanging="360"/>
+      </w:pPr>
+      <w:rPr>
+        <w:rFonts w:ascii="Symbol" w:hAnsi="Symbol" w:hint="default"/>
+        <w:sz w:val="27"/>
+        <w:szCs w:val="27"/>
+      </w:rPr>
+    </w:lvl>
+    <w:lvl w:ilvl="1" w:tplc="04090003" w:tentative="1">
+      <w:start w:val="1"/>
+      <w:numFmt w:val="bullet"/>
+      <w:lvlText w:val="o"/>
+      <w:lvlJc w:val="left"/>
+      <w:pPr>
+        <w:ind w:left="2160" w:hanging="360"/>
+      </w:pPr>
+      <w:rPr>
+        <w:rFonts w:ascii="Courier New" w:hAnsi="Courier New" w:hint="default"/>
+      </w:rPr>
+    </w:lvl>
+    <w:lvl w:ilvl="2" w:tplc="04090005" w:tentative="1">
+      <w:start w:val="1"/>
+      <w:numFmt w:val="bullet"/>
+      <w:lvlText w:val=""/>
+      <w:lvlJc w:val="left"/>
+      <w:pPr>
+        <w:ind w:left="2880" w:hanging="360"/>
+      </w:pPr>
+      <w:rPr>
+        <w:rFonts w:ascii="Wingdings" w:hAnsi="Wingdings" w:hint="default"/>
+      </w:rPr>
+    </w:lvl>
+    <w:lvl w:ilvl="3" w:tplc="04090001" w:tentative="1">
+      <w:start w:val="1"/>
+      <w:numFmt w:val="bullet"/>
+      <w:lvlText w:val=""/>
+      <w:lvlJc w:val="left"/>
+      <w:pPr>
+        <w:ind w:left="3600" w:hanging="360"/>
+      </w:pPr>
+      <w:rPr>
+        <w:rFonts w:ascii="Symbol" w:hAnsi="Symbol" w:hint="default"/>
+      </w:rPr>
+    </w:lvl>
+    <w:lvl w:ilvl="4" w:tplc="04090003" w:tentative="1">
+      <w:start w:val="1"/>
+      <w:numFmt w:val="bullet"/>
+      <w:lvlText w:val="o"/>
+      <w:lvlJc w:val="left"/>
+      <w:pPr>
+        <w:ind w:left="4320" w:hanging="360"/>
+      </w:pPr>
+      <w:rPr>
+        <w:rFonts w:ascii="Courier New" w:hAnsi="Courier New" w:hint="default"/>
+      </w:rPr>
+    </w:lvl>
+    <w:lvl w:ilvl="5" w:tplc="04090005" w:tentative="1">
+      <w:start w:val="1"/>
+      <w:numFmt w:val="bullet"/>
+      <w:lvlText w:val=""/>
+      <w:lvlJc w:val="left"/>
+      <w:pPr>
+        <w:ind w:left="5040" w:hanging="360"/>
+      </w:pPr>
+      <w:rPr>
+        <w:rFonts w:ascii="Wingdings" w:hAnsi="Wingdings" w:hint="default"/>
+      </w:rPr>
+    </w:lvl>
+    <w:lvl w:ilvl="6" w:tplc="04090001" w:tentative="1">
+      <w:start w:val="1"/>
+      <w:numFmt w:val="bullet"/>
+      <w:lvlText w:val=""/>
+      <w:lvlJc w:val="left"/>
+      <w:pPr>
+        <w:ind w:left="5760" w:hanging="360"/>
+      </w:pPr>
+      <w:rPr>
+        <w:rFonts w:ascii="Symbol" w:hAnsi="Symbol" w:hint="default"/>
+      </w:rPr>
+    </w:lvl>
+    <w:lvl w:ilvl="7" w:tplc="04090003" w:tentative="1">
+      <w:start w:val="1"/>
+      <w:numFmt w:val="bullet"/>
+      <w:lvlText w:val="o"/>
+      <w:lvlJc w:val="left"/>
+      <w:pPr>
+        <w:ind w:left="6480" w:hanging="360"/>
+      </w:pPr>
+      <w:rPr>
+        <w:rFonts w:ascii="Courier New" w:hAnsi="Courier New" w:hint="default"/>
+      </w:rPr>
+    </w:lvl>
+    <w:lvl w:ilvl="8" w:tplc="04090005" w:tentative="1">
+      <w:start w:val="1"/>
+      <w:numFmt w:val="bullet"/>
+      <w:lvlText w:val=""/>
+      <w:lvlJc w:val="left"/>
+      <w:pPr>
+        <w:ind w:left="7200" w:hanging="360"/>
+      </w:pPr>
+      <w:rPr>
+        <w:rFonts w:ascii="Wingdings" w:hAnsi="Wingdings" w:hint="default"/>
+      </w:rPr>
+    </w:lvl>
+  </w:abstractNum>
+  <w:abstractNum w:abstractNumId="2">
+    <w:nsid w:val="19DA02A5"/>
+    <w:multiLevelType w:val="hybridMultilevel"/>
+    <w:tmpl w:val="23BE8A24"/>
+    <w:lvl w:ilvl="0" w:tplc="04090001">
+      <w:start w:val="1"/>
+      <w:numFmt w:val="bullet"/>
+      <w:lvlText w:val=""/>
+      <w:lvlJc w:val="left"/>
+      <w:pPr>
+        <w:ind w:left="1440" w:hanging="360"/>
+      </w:pPr>
+      <w:rPr>
+        <w:rFonts w:ascii="Symbol" w:hAnsi="Symbol" w:hint="default"/>
+      </w:rPr>
+    </w:lvl>
+    <w:lvl w:ilvl="1" w:tplc="04090003" w:tentative="1">
+      <w:start w:val="1"/>
+      <w:numFmt w:val="bullet"/>
+      <w:lvlText w:val="o"/>
+      <w:lvlJc w:val="left"/>
+      <w:pPr>
+        <w:ind w:left="2160" w:hanging="360"/>
+      </w:pPr>
+      <w:rPr>
+        <w:rFonts w:ascii="Courier New" w:hAnsi="Courier New" w:hint="default"/>
+      </w:rPr>
+    </w:lvl>
+    <w:lvl w:ilvl="2" w:tplc="04090005" w:tentative="1">
+      <w:start w:val="1"/>
+      <w:numFmt w:val="bullet"/>
+      <w:lvlText w:val=""/>
+      <w:lvlJc w:val="left"/>
+      <w:pPr>
+        <w:ind w:left="2880" w:hanging="360"/>
+      </w:pPr>
+      <w:rPr>
+        <w:rFonts w:ascii="Wingdings" w:hAnsi="Wingdings" w:hint="default"/>
+      </w:rPr>
+    </w:lvl>
+    <w:lvl w:ilvl="3" w:tplc="04090001" w:tentative="1">
+      <w:start w:val="1"/>
+      <w:numFmt w:val="bullet"/>
+      <w:lvlText w:val=""/>
+      <w:lvlJc w:val="left"/>
+      <w:pPr>
+        <w:ind w:left="3600" w:hanging="360"/>
+      </w:pPr>
+      <w:rPr>
+        <w:rFonts w:ascii="Symbol" w:hAnsi="Symbol" w:hint="default"/>
+      </w:rPr>
+    </w:lvl>
+    <w:lvl w:ilvl="4" w:tplc="04090003" w:tentative="1">
+      <w:start w:val="1"/>
+      <w:numFmt w:val="bullet"/>
+      <w:lvlText w:val="o"/>
+      <w:lvlJc w:val="left"/>
+      <w:pPr>
+        <w:ind w:left="4320" w:hanging="360"/>
+      </w:pPr>
+      <w:rPr>
+        <w:rFonts w:ascii="Courier New" w:hAnsi="Courier New" w:hint="default"/>
+      </w:rPr>
+    </w:lvl>
+    <w:lvl w:ilvl="5" w:tplc="04090005" w:tentative="1">
+      <w:start w:val="1"/>
+      <w:numFmt w:val="bullet"/>
+      <w:lvlText w:val=""/>
+      <w:lvlJc w:val="left"/>
+      <w:pPr>
+        <w:ind w:left="5040" w:hanging="360"/>
+      </w:pPr>
+      <w:rPr>
+        <w:rFonts w:ascii="Wingdings" w:hAnsi="Wingdings" w:hint="default"/>
+      </w:rPr>
+    </w:lvl>
+    <w:lvl w:ilvl="6" w:tplc="04090001" w:tentative="1">
+      <w:start w:val="1"/>
+      <w:numFmt w:val="bullet"/>
+      <w:lvlText w:val=""/>
+      <w:lvlJc w:val="left"/>
+      <w:pPr>
+        <w:ind w:left="5760" w:hanging="360"/>
+      </w:pPr>
+      <w:rPr>
+        <w:rFonts w:ascii="Symbol" w:hAnsi="Symbol" w:hint="default"/>
+      </w:rPr>
+    </w:lvl>
+    <w:lvl w:ilvl="7" w:tplc="04090003" w:tentative="1">
+      <w:start w:val="1"/>
+      <w:numFmt w:val="bullet"/>
+      <w:lvlText w:val="o"/>
+      <w:lvlJc w:val="left"/>
+      <w:pPr>
+        <w:ind w:left="6480" w:hanging="360"/>
+      </w:pPr>
+      <w:rPr>
+        <w:rFonts w:ascii="Courier New" w:hAnsi="Courier New" w:hint="default"/>
+      </w:rPr>
+    </w:lvl>
+    <w:lvl w:ilvl="8" w:tplc="04090005" w:tentative="1">
+      <w:start w:val="1"/>
+      <w:numFmt w:val="bullet"/>
+      <w:lvlText w:val=""/>
+      <w:lvlJc w:val="left"/>
+      <w:pPr>
+        <w:ind w:left="7200" w:hanging="360"/>
+      </w:pPr>
+      <w:rPr>
+        <w:rFonts w:ascii="Wingdings" w:hAnsi="Wingdings" w:hint="default"/>
+      </w:rPr>
+    </w:lvl>
+  </w:abstractNum>
+  <w:abstractNum w:abstractNumId="3">
+    <w:nsid w:val="269A10D1"/>
+    <w:multiLevelType w:val="hybridMultilevel"/>
+    <w:tmpl w:val="C3DC6E82"/>
+    <w:lvl w:ilvl="0" w:tplc="04090001">
+      <w:start w:val="1"/>
+      <w:numFmt w:val="bullet"/>
+      <w:lvlText w:val=""/>
+      <w:lvlJc w:val="left"/>
+      <w:pPr>
+        <w:ind w:left="720" w:hanging="360"/>
+      </w:pPr>
+      <w:rPr>
+        <w:rFonts w:ascii="Symbol" w:hAnsi="Symbol" w:hint="default"/>
+      </w:rPr>
+    </w:lvl>
+    <w:lvl w:ilvl="1" w:tplc="04090003" w:tentative="1">
+      <w:start w:val="1"/>
+      <w:numFmt w:val="bullet"/>
+      <w:lvlText w:val="o"/>
+      <w:lvlJc w:val="left"/>
+      <w:pPr>
+        <w:ind w:left="1440" w:hanging="360"/>
+      </w:pPr>
+      <w:rPr>
+        <w:rFonts w:ascii="Courier New" w:hAnsi="Courier New" w:hint="default"/>
+      </w:rPr>
+    </w:lvl>
+    <w:lvl w:ilvl="2" w:tplc="04090005" w:tentative="1">
+      <w:start w:val="1"/>
+      <w:numFmt w:val="bullet"/>
+      <w:lvlText w:val=""/>
+      <w:lvlJc w:val="left"/>
+      <w:pPr>
+        <w:ind w:left="2160" w:hanging="360"/>
+      </w:pPr>
+      <w:rPr>
+        <w:rFonts w:ascii="Wingdings" w:hAnsi="Wingdings" w:hint="default"/>
+      </w:rPr>
+    </w:lvl>
+    <w:lvl w:ilvl="3" w:tplc="04090001" w:tentative="1">
+      <w:start w:val="1"/>
+      <w:numFmt w:val="bullet"/>
+      <w:lvlText w:val=""/>
+      <w:lvlJc w:val="left"/>
+      <w:pPr>
+        <w:ind w:left="2880" w:hanging="360"/>
+      </w:pPr>
+      <w:rPr>
+        <w:rFonts w:ascii="Symbol" w:hAnsi="Symbol" w:hint="default"/>
+      </w:rPr>
+    </w:lvl>
+    <w:lvl w:ilvl="4" w:tplc="04090003" w:tentative="1">
+      <w:start w:val="1"/>
+      <w:numFmt w:val="bullet"/>
+      <w:lvlText w:val="o"/>
+      <w:lvlJc w:val="left"/>
+      <w:pPr>
+        <w:ind w:left="3600" w:hanging="360"/>
+      </w:pPr>
+      <w:rPr>
+        <w:rFonts w:ascii="Courier New" w:hAnsi="Courier New" w:hint="default"/>
+      </w:rPr>
+    </w:lvl>
+    <w:lvl w:ilvl="5" w:tplc="04090005" w:tentative="1">
+      <w:start w:val="1"/>
+      <w:numFmt w:val="bullet"/>
+      <w:lvlText w:val=""/>
+      <w:lvlJc w:val="left"/>
+      <w:pPr>
+        <w:ind w:left="4320" w:hanging="360"/>
+      </w:pPr>
+      <w:rPr>
+        <w:rFonts w:ascii="Wingdings" w:hAnsi="Wingdings" w:hint="default"/>
+      </w:rPr>
+    </w:lvl>
+    <w:lvl w:ilvl="6" w:tplc="04090001" w:tentative="1">
+      <w:start w:val="1"/>
+      <w:numFmt w:val="bullet"/>
+      <w:lvlText w:val=""/>
+      <w:lvlJc w:val="left"/>
+      <w:pPr>
+        <w:ind w:left="5040" w:hanging="360"/>
+      </w:pPr>
+      <w:rPr>
+        <w:rFonts w:ascii="Symbol" w:hAnsi="Symbol" w:hint="default"/>
+      </w:rPr>
+    </w:lvl>
+    <w:lvl w:ilvl="7" w:tplc="04090003" w:tentative="1">
+      <w:start w:val="1"/>
+      <w:numFmt w:val="bullet"/>
+      <w:lvlText w:val="o"/>
+      <w:lvlJc w:val="left"/>
+      <w:pPr>
+        <w:ind w:left="5760" w:hanging="360"/>
+      </w:pPr>
+      <w:rPr>
+        <w:rFonts w:ascii="Courier New" w:hAnsi="Courier New" w:hint="default"/>
+      </w:rPr>
+    </w:lvl>
+    <w:lvl w:ilvl="8" w:tplc="04090005" w:tentative="1">
+      <w:start w:val="1"/>
+      <w:numFmt w:val="bullet"/>
+      <w:lvlText w:val=""/>
+      <w:lvlJc w:val="left"/>
+      <w:pPr>
+        <w:ind w:left="6480" w:hanging="360"/>
+      </w:pPr>
+      <w:rPr>
+        <w:rFonts w:ascii="Wingdings" w:hAnsi="Wingdings" w:hint="default"/>
+      </w:rPr>
+    </w:lvl>
+  </w:abstractNum>
+  <w:abstractNum w:abstractNumId="4">
     <w:nsid w:val="59264302"/>
     <w:multiLevelType w:val="hybridMultilevel"/>
     <w:tmpl w:val="CDDC264C"/>
@@ -10553,6 +10930,15 @@
     </w:lvlOverride>
   </w:num>
   <w:num w:numId="3">
+    <w:abstractNumId w:val="4"/>
+  </w:num>
+  <w:num w:numId="4">
+    <w:abstractNumId w:val="3"/>
+  </w:num>
+  <w:num w:numId="5">
+    <w:abstractNumId w:val="2"/>
+  </w:num>
+  <w:num w:numId="6">
     <w:abstractNumId w:val="1"/>
   </w:num>
 </w:numbering>
@@ -11463,7 +11849,7 @@
   <a:extraClrSchemeLst/>
   <a:extLst>
     <a:ext uri="{05A4C25C-085E-4340-85A3-A5531E510DB2}">
-      <thm15:themeFamily xmlns="" xmlns:thm15="http://schemas.microsoft.com/office/thememl/2012/main" name="Office Theme" id="{62F939B6-93AF-4DB8-9C6B-D6C7DFDC589F}" vid="{4A3C46E8-61CC-4603-A589-7422A47A8E4A}"/>
+      <thm15:themeFamily xmlns:thm15="http://schemas.microsoft.com/office/thememl/2012/main" xmlns="" name="Office Theme" id="{62F939B6-93AF-4DB8-9C6B-D6C7DFDC589F}" vid="{4A3C46E8-61CC-4603-A589-7422A47A8E4A}"/>
     </a:ext>
   </a:extLst>
 </a:theme>
@@ -11474,7 +11860,7 @@
 </file>
 
 <file path=customXml/itemProps1.xml><?xml version="1.0" encoding="utf-8"?>
-<ds:datastoreItem xmlns:ds="http://schemas.openxmlformats.org/officeDocument/2006/customXml" ds:itemID="{71868DAF-5A6F-984A-8631-AAC42FD0E512}">
+<ds:datastoreItem xmlns:ds="http://schemas.openxmlformats.org/officeDocument/2006/customXml" ds:itemID="{BD1416EE-C148-5748-BB23-019D5751E402}">
   <ds:schemaRefs>
     <ds:schemaRef ds:uri="http://schemas.openxmlformats.org/officeDocument/2006/bibliography"/>
   </ds:schemaRefs>

</xml_diff>

<commit_message>
Committing to get changes. Stuff might be changing
</commit_message>
<xml_diff>
--- a/Artifacts/Design Doc.docx
+++ b/Artifacts/Design Doc.docx
@@ -141,13 +141,23 @@
         </w:rPr>
         <w:t xml:space="preserve">All of the wording will need to be revised several times before it is finalized. The graphics and layout of the screens is shown here </w:t>
       </w:r>
-      <w:r>
-        <w:rPr>
-          <w:color w:val="000000"/>
-          <w:sz w:val="27"/>
-          <w:szCs w:val="27"/>
-        </w:rPr>
-        <w:t xml:space="preserve">are not the final product. The </w:t>
+      <w:proofErr w:type="gramStart"/>
+      <w:r>
+        <w:rPr>
+          <w:color w:val="000000"/>
+          <w:sz w:val="27"/>
+          <w:szCs w:val="27"/>
+        </w:rPr>
+        <w:t>are not the final product</w:t>
+      </w:r>
+      <w:proofErr w:type="gramEnd"/>
+      <w:r>
+        <w:rPr>
+          <w:color w:val="000000"/>
+          <w:sz w:val="27"/>
+          <w:szCs w:val="27"/>
+        </w:rPr>
+        <w:t xml:space="preserve">. The </w:t>
       </w:r>
       <w:r>
         <w:rPr>
@@ -202,7 +212,31 @@
           <w:szCs w:val="27"/>
         </w:rPr>
         <w:tab/>
-        <w:t>A brief high level “how-to-use” guide for the current build.</w:t>
+        <w:t xml:space="preserve">A brief </w:t>
+      </w:r>
+      <w:proofErr w:type="gramStart"/>
+      <w:r>
+        <w:rPr>
+          <w:b w:val="0"/>
+          <w:bCs w:val="0"/>
+          <w:color w:val="000000"/>
+          <w:kern w:val="0"/>
+          <w:sz w:val="27"/>
+          <w:szCs w:val="27"/>
+        </w:rPr>
+        <w:t>high level</w:t>
+      </w:r>
+      <w:proofErr w:type="gramEnd"/>
+      <w:r>
+        <w:rPr>
+          <w:b w:val="0"/>
+          <w:bCs w:val="0"/>
+          <w:color w:val="000000"/>
+          <w:kern w:val="0"/>
+          <w:sz w:val="27"/>
+          <w:szCs w:val="27"/>
+        </w:rPr>
+        <w:t xml:space="preserve"> “how-to-use” guide for the current build.</w:t>
       </w:r>
     </w:p>
     <w:p>
@@ -267,17 +301,6 @@
       </w:r>
     </w:p>
     <w:p/>
-    <w:p>
-      <w:pPr>
-        <w:ind w:left="720"/>
-      </w:pPr>
-      <w:r>
-        <w:t>Prerequisite: You must have Gradle 2.2 installed in order to build the APK.</w:t>
-      </w:r>
-      <w:r>
-        <w:t xml:space="preserve"> Gradle installation instructions are included on page 2.</w:t>
-      </w:r>
-    </w:p>
     <w:p>
       <w:pPr>
         <w:pStyle w:val="NormalWeb"/>
@@ -292,19 +315,60 @@
           <w:szCs w:val="27"/>
         </w:rPr>
       </w:pPr>
-      <w:r>
-        <w:rPr>
-          <w:color w:val="000000"/>
-          <w:szCs w:val="27"/>
-        </w:rPr>
-        <w:t xml:space="preserve">Start the Java app. </w:t>
-      </w:r>
-      <w:r>
-        <w:rPr>
-          <w:color w:val="000000"/>
-          <w:szCs w:val="27"/>
-        </w:rPr>
-        <w:t>Log in or create a new user.</w:t>
+      <w:bookmarkStart w:id="0" w:name="_GoBack"/>
+      <w:bookmarkEnd w:id="0"/>
+      <w:r>
+        <w:rPr>
+          <w:color w:val="000000"/>
+          <w:szCs w:val="27"/>
+        </w:rPr>
+        <w:t xml:space="preserve">Start </w:t>
+      </w:r>
+      <w:proofErr w:type="spellStart"/>
+      <w:r>
+        <w:rPr>
+          <w:color w:val="000000"/>
+          <w:szCs w:val="27"/>
+        </w:rPr>
+        <w:t>Xampp</w:t>
+      </w:r>
+      <w:proofErr w:type="spellEnd"/>
+      <w:r>
+        <w:rPr>
+          <w:color w:val="000000"/>
+          <w:szCs w:val="27"/>
+        </w:rPr>
+        <w:t xml:space="preserve">. Start </w:t>
+      </w:r>
+      <w:r>
+        <w:rPr>
+          <w:i/>
+          <w:color w:val="000000"/>
+          <w:szCs w:val="27"/>
+        </w:rPr>
+        <w:t xml:space="preserve">MySQL Database </w:t>
+      </w:r>
+      <w:r>
+        <w:rPr>
+          <w:color w:val="000000"/>
+          <w:szCs w:val="27"/>
+        </w:rPr>
+        <w:t xml:space="preserve">and </w:t>
+      </w:r>
+      <w:r>
+        <w:rPr>
+          <w:i/>
+          <w:color w:val="000000"/>
+          <w:szCs w:val="27"/>
+        </w:rPr>
+        <w:t>Apache Web Server</w:t>
+      </w:r>
+      <w:r>
+        <w:rPr>
+          <w:color w:val="000000"/>
+          <w:szCs w:val="27"/>
+        </w:rPr>
+        <w:t>.</w:t>
       </w:r>
     </w:p>
     <w:p>
@@ -326,21 +390,14 @@
           <w:color w:val="000000"/>
           <w:szCs w:val="27"/>
         </w:rPr>
-        <w:t>Select the source code you wish to parse or the apk you wish to analyze</w:t>
-      </w:r>
-      <w:r>
-        <w:rPr>
-          <w:color w:val="000000"/>
-          <w:szCs w:val="27"/>
-        </w:rPr>
-        <w:t xml:space="preserve"> from the file explorer</w:t>
-      </w:r>
-      <w:r>
-        <w:rPr>
-          <w:color w:val="000000"/>
-          <w:szCs w:val="27"/>
-        </w:rPr>
-        <w:t>. Select the entire package if passing in source code - DO NOT navigate to the /src folder or any other subdirectory. The parser needs to the entire project structure to generate the parsed output.</w:t>
+        <w:t xml:space="preserve">Start the Java app. </w:t>
+      </w:r>
+      <w:r>
+        <w:rPr>
+          <w:color w:val="000000"/>
+          <w:szCs w:val="27"/>
+        </w:rPr>
+        <w:t>Log in or create a new user.</w:t>
       </w:r>
     </w:p>
     <w:p>
@@ -362,7 +419,53 @@
           <w:color w:val="000000"/>
           <w:szCs w:val="27"/>
         </w:rPr>
-        <w:t>Select the directory containing the jar files needed to compile the application. These will be added to the classpath in order to fully analyze the application.</w:t>
+        <w:t xml:space="preserve">Select the source code you wish to parse or the </w:t>
+      </w:r>
+      <w:proofErr w:type="spellStart"/>
+      <w:r>
+        <w:rPr>
+          <w:color w:val="000000"/>
+          <w:szCs w:val="27"/>
+        </w:rPr>
+        <w:t>apk</w:t>
+      </w:r>
+      <w:proofErr w:type="spellEnd"/>
+      <w:r>
+        <w:rPr>
+          <w:color w:val="000000"/>
+          <w:szCs w:val="27"/>
+        </w:rPr>
+        <w:t xml:space="preserve"> you wish to analyze</w:t>
+      </w:r>
+      <w:r>
+        <w:rPr>
+          <w:color w:val="000000"/>
+          <w:szCs w:val="27"/>
+        </w:rPr>
+        <w:t xml:space="preserve"> from the file explorer</w:t>
+      </w:r>
+      <w:r>
+        <w:rPr>
+          <w:color w:val="000000"/>
+          <w:szCs w:val="27"/>
+        </w:rPr>
+        <w:t>. Select the entire package if passing in source code - DO NOT navigate to the /</w:t>
+      </w:r>
+      <w:proofErr w:type="spellStart"/>
+      <w:r>
+        <w:rPr>
+          <w:color w:val="000000"/>
+          <w:szCs w:val="27"/>
+        </w:rPr>
+        <w:t>src</w:t>
+      </w:r>
+      <w:proofErr w:type="spellEnd"/>
+      <w:r>
+        <w:rPr>
+          <w:color w:val="000000"/>
+          <w:szCs w:val="27"/>
+        </w:rPr>
+        <w:t xml:space="preserve"> folder or any other subdirectory. The parser needs to the entire project structure to generate the parsed output.</w:t>
       </w:r>
     </w:p>
     <w:p>
@@ -384,7 +487,23 @@
           <w:color w:val="000000"/>
           <w:szCs w:val="27"/>
         </w:rPr>
-        <w:t>Select the directory containing your android sdks.</w:t>
+        <w:t xml:space="preserve">Select the directory containing the jar files needed to compile the application. These will be added to the </w:t>
+      </w:r>
+      <w:proofErr w:type="spellStart"/>
+      <w:r>
+        <w:rPr>
+          <w:color w:val="000000"/>
+          <w:szCs w:val="27"/>
+        </w:rPr>
+        <w:t>classpath</w:t>
+      </w:r>
+      <w:proofErr w:type="spellEnd"/>
+      <w:r>
+        <w:rPr>
+          <w:color w:val="000000"/>
+          <w:szCs w:val="27"/>
+        </w:rPr>
+        <w:t xml:space="preserve"> in order to fully analyze the application.</w:t>
       </w:r>
     </w:p>
     <w:p>
@@ -406,7 +525,23 @@
           <w:color w:val="000000"/>
           <w:szCs w:val="27"/>
         </w:rPr>
-        <w:t>Select the directory containing the emulator adb.</w:t>
+        <w:t xml:space="preserve">Select the directory containing your android </w:t>
+      </w:r>
+      <w:proofErr w:type="spellStart"/>
+      <w:r>
+        <w:rPr>
+          <w:color w:val="000000"/>
+          <w:szCs w:val="27"/>
+        </w:rPr>
+        <w:t>sdks</w:t>
+      </w:r>
+      <w:proofErr w:type="spellEnd"/>
+      <w:r>
+        <w:rPr>
+          <w:color w:val="000000"/>
+          <w:szCs w:val="27"/>
+        </w:rPr>
+        <w:t>.</w:t>
       </w:r>
     </w:p>
     <w:p>
@@ -428,7 +563,23 @@
           <w:color w:val="000000"/>
           <w:szCs w:val="27"/>
         </w:rPr>
-        <w:t>Start the emulator.</w:t>
+        <w:t xml:space="preserve">Select the directory containing the emulator </w:t>
+      </w:r>
+      <w:proofErr w:type="spellStart"/>
+      <w:r>
+        <w:rPr>
+          <w:color w:val="000000"/>
+          <w:szCs w:val="27"/>
+        </w:rPr>
+        <w:t>adb</w:t>
+      </w:r>
+      <w:proofErr w:type="spellEnd"/>
+      <w:r>
+        <w:rPr>
+          <w:color w:val="000000"/>
+          <w:szCs w:val="27"/>
+        </w:rPr>
+        <w:t>.</w:t>
       </w:r>
     </w:p>
     <w:p>
@@ -450,57 +601,7 @@
           <w:color w:val="000000"/>
           <w:szCs w:val="27"/>
         </w:rPr>
-        <w:t>S</w:t>
-      </w:r>
-      <w:r>
-        <w:rPr>
-          <w:color w:val="000000"/>
-          <w:szCs w:val="27"/>
-        </w:rPr>
-        <w:t xml:space="preserve">elect </w:t>
-      </w:r>
-      <w:r>
-        <w:rPr>
-          <w:i/>
-          <w:color w:val="000000"/>
-          <w:szCs w:val="27"/>
-        </w:rPr>
-        <w:t>Parse</w:t>
-      </w:r>
-      <w:r>
-        <w:rPr>
-          <w:color w:val="000000"/>
-          <w:szCs w:val="27"/>
-        </w:rPr>
-        <w:t xml:space="preserve">. Parser will parse through your uploaded code (and decompile it if necessary). </w:t>
-      </w:r>
-      <w:r>
-        <w:rPr>
-          <w:color w:val="000000"/>
-          <w:szCs w:val="27"/>
-        </w:rPr>
-        <w:t>While parsing, you will be informed of any methods Parser was unable to analyze, likely due to missing jar files. When Parser has completed analyzing the source code, i</w:t>
-      </w:r>
-      <w:r>
-        <w:rPr>
-          <w:color w:val="000000"/>
-          <w:szCs w:val="27"/>
-        </w:rPr>
-        <w:t xml:space="preserve">t will produce an output file that ModuleBuilder will </w:t>
-      </w:r>
-      <w:r>
-        <w:rPr>
-          <w:color w:val="000000"/>
-          <w:szCs w:val="27"/>
-        </w:rPr>
-        <w:t xml:space="preserve">use </w:t>
-      </w:r>
-      <w:r>
-        <w:rPr>
-          <w:color w:val="000000"/>
-          <w:szCs w:val="27"/>
-        </w:rPr>
-        <w:t>in order to generate your Xposed module.</w:t>
+        <w:t>Start the emulator.</w:t>
       </w:r>
     </w:p>
     <w:p>
@@ -522,7 +623,143 @@
           <w:color w:val="000000"/>
           <w:szCs w:val="27"/>
         </w:rPr>
-        <w:t>After ModuleBuilder has created the base java file, APKBuilder will bundle the necessary components into an APK and automatically install it onto your connected Android device or emulator. Ensure that your Android device or emulator is on and connected.</w:t>
+        <w:t>S</w:t>
+      </w:r>
+      <w:r>
+        <w:rPr>
+          <w:color w:val="000000"/>
+          <w:szCs w:val="27"/>
+        </w:rPr>
+        <w:t xml:space="preserve">elect </w:t>
+      </w:r>
+      <w:r>
+        <w:rPr>
+          <w:i/>
+          <w:color w:val="000000"/>
+          <w:szCs w:val="27"/>
+        </w:rPr>
+        <w:t>Parse</w:t>
+      </w:r>
+      <w:r>
+        <w:rPr>
+          <w:color w:val="000000"/>
+          <w:szCs w:val="27"/>
+        </w:rPr>
+        <w:t xml:space="preserve">. Parser will parse through your uploaded code (and decompile it if necessary). </w:t>
+      </w:r>
+      <w:r>
+        <w:rPr>
+          <w:color w:val="000000"/>
+          <w:szCs w:val="27"/>
+        </w:rPr>
+        <w:t>While parsing, you will be informed of any methods Parser was unable to analyze, likely due to missing jar files. When Parser has completed analyzing the source code, i</w:t>
+      </w:r>
+      <w:r>
+        <w:rPr>
+          <w:color w:val="000000"/>
+          <w:szCs w:val="27"/>
+        </w:rPr>
+        <w:t xml:space="preserve">t will produce an output file that </w:t>
+      </w:r>
+      <w:proofErr w:type="spellStart"/>
+      <w:r>
+        <w:rPr>
+          <w:color w:val="000000"/>
+          <w:szCs w:val="27"/>
+        </w:rPr>
+        <w:t>ModuleBuilder</w:t>
+      </w:r>
+      <w:proofErr w:type="spellEnd"/>
+      <w:r>
+        <w:rPr>
+          <w:color w:val="000000"/>
+          <w:szCs w:val="27"/>
+        </w:rPr>
+        <w:t xml:space="preserve"> will </w:t>
+      </w:r>
+      <w:r>
+        <w:rPr>
+          <w:color w:val="000000"/>
+          <w:szCs w:val="27"/>
+        </w:rPr>
+        <w:t xml:space="preserve">use </w:t>
+      </w:r>
+      <w:r>
+        <w:rPr>
+          <w:color w:val="000000"/>
+          <w:szCs w:val="27"/>
+        </w:rPr>
+        <w:t xml:space="preserve">in order to generate your </w:t>
+      </w:r>
+      <w:proofErr w:type="spellStart"/>
+      <w:r>
+        <w:rPr>
+          <w:color w:val="000000"/>
+          <w:szCs w:val="27"/>
+        </w:rPr>
+        <w:t>Xposed</w:t>
+      </w:r>
+      <w:proofErr w:type="spellEnd"/>
+      <w:r>
+        <w:rPr>
+          <w:color w:val="000000"/>
+          <w:szCs w:val="27"/>
+        </w:rPr>
+        <w:t xml:space="preserve"> module.</w:t>
+      </w:r>
+    </w:p>
+    <w:p>
+      <w:pPr>
+        <w:pStyle w:val="NormalWeb"/>
+        <w:numPr>
+          <w:ilvl w:val="0"/>
+          <w:numId w:val="1"/>
+        </w:numPr>
+        <w:spacing w:before="0" w:beforeAutospacing="0" w:after="0" w:afterAutospacing="0"/>
+        <w:textAlignment w:val="baseline"/>
+        <w:rPr>
+          <w:color w:val="000000"/>
+          <w:szCs w:val="27"/>
+        </w:rPr>
+      </w:pPr>
+      <w:r>
+        <w:rPr>
+          <w:color w:val="000000"/>
+          <w:szCs w:val="27"/>
+        </w:rPr>
+        <w:t xml:space="preserve">After </w:t>
+      </w:r>
+      <w:proofErr w:type="spellStart"/>
+      <w:r>
+        <w:rPr>
+          <w:color w:val="000000"/>
+          <w:szCs w:val="27"/>
+        </w:rPr>
+        <w:t>ModuleBuilder</w:t>
+      </w:r>
+      <w:proofErr w:type="spellEnd"/>
+      <w:r>
+        <w:rPr>
+          <w:color w:val="000000"/>
+          <w:szCs w:val="27"/>
+        </w:rPr>
+        <w:t xml:space="preserve"> has created the base java file, </w:t>
+      </w:r>
+      <w:proofErr w:type="spellStart"/>
+      <w:r>
+        <w:rPr>
+          <w:color w:val="000000"/>
+          <w:szCs w:val="27"/>
+        </w:rPr>
+        <w:t>APKBuilder</w:t>
+      </w:r>
+      <w:proofErr w:type="spellEnd"/>
+      <w:r>
+        <w:rPr>
+          <w:color w:val="000000"/>
+          <w:szCs w:val="27"/>
+        </w:rPr>
+        <w:t xml:space="preserve"> will bundle the necessary components into an APK and automatically install it onto your connected Android device or emulator. Ensure that your Android device or emulator is on and connected.</w:t>
       </w:r>
     </w:p>
     <w:p>
@@ -566,7 +803,23 @@
           <w:color w:val="000000"/>
           <w:szCs w:val="27"/>
         </w:rPr>
-        <w:t>Use the app. The logcat will keep a record of the called methods.</w:t>
+        <w:t xml:space="preserve">Use the app. The </w:t>
+      </w:r>
+      <w:proofErr w:type="spellStart"/>
+      <w:r>
+        <w:rPr>
+          <w:color w:val="000000"/>
+          <w:szCs w:val="27"/>
+        </w:rPr>
+        <w:t>logcat</w:t>
+      </w:r>
+      <w:proofErr w:type="spellEnd"/>
+      <w:r>
+        <w:rPr>
+          <w:color w:val="000000"/>
+          <w:szCs w:val="27"/>
+        </w:rPr>
+        <w:t xml:space="preserve"> will keep a record of the called methods.</w:t>
       </w:r>
     </w:p>
     <w:p>
@@ -655,8 +908,23 @@
           <w:color w:val="000000"/>
           <w:szCs w:val="27"/>
         </w:rPr>
-        <w:lastRenderedPageBreak/>
-        <w:t>The data is now available on the webapp.</w:t>
+        <w:t xml:space="preserve">The data is now available on the </w:t>
+      </w:r>
+      <w:proofErr w:type="spellStart"/>
+      <w:r>
+        <w:rPr>
+          <w:color w:val="000000"/>
+          <w:szCs w:val="27"/>
+        </w:rPr>
+        <w:t>webapp</w:t>
+      </w:r>
+      <w:proofErr w:type="spellEnd"/>
+      <w:r>
+        <w:rPr>
+          <w:color w:val="000000"/>
+          <w:szCs w:val="27"/>
+        </w:rPr>
+        <w:t>.</w:t>
       </w:r>
     </w:p>
     <w:p>
@@ -678,6 +946,7 @@
           <w:color w:val="000000"/>
           <w:szCs w:val="27"/>
         </w:rPr>
+        <w:lastRenderedPageBreak/>
         <w:t xml:space="preserve">Log onto </w:t>
       </w:r>
       <w:hyperlink r:id="rId9" w:history="1">
@@ -750,299 +1019,6 @@
           <w:szCs w:val="27"/>
         </w:rPr>
       </w:pPr>
-    </w:p>
-    <w:p>
-      <w:pPr>
-        <w:pStyle w:val="NormalWeb"/>
-        <w:spacing w:before="0" w:beforeAutospacing="0" w:after="0" w:afterAutospacing="0"/>
-        <w:textAlignment w:val="baseline"/>
-        <w:rPr>
-          <w:color w:val="000000"/>
-          <w:szCs w:val="27"/>
-        </w:rPr>
-      </w:pPr>
-      <w:r>
-        <w:rPr>
-          <w:color w:val="000000"/>
-          <w:szCs w:val="27"/>
-        </w:rPr>
-        <w:t>Gradle 2.2 Installation Instructions</w:t>
-      </w:r>
-    </w:p>
-    <w:p>
-      <w:pPr>
-        <w:pStyle w:val="NormalWeb"/>
-        <w:spacing w:before="0" w:beforeAutospacing="0" w:after="0" w:afterAutospacing="0"/>
-        <w:ind w:firstLine="360"/>
-        <w:textAlignment w:val="baseline"/>
-        <w:rPr>
-          <w:color w:val="000000"/>
-          <w:sz w:val="20"/>
-          <w:szCs w:val="20"/>
-        </w:rPr>
-      </w:pPr>
-      <w:r>
-        <w:rPr>
-          <w:color w:val="000000"/>
-          <w:sz w:val="20"/>
-          <w:szCs w:val="20"/>
-        </w:rPr>
-        <w:t>Gradle version 2.2 is required to build the APK.</w:t>
-      </w:r>
-    </w:p>
-    <w:p>
-      <w:pPr>
-        <w:pStyle w:val="NormalWeb"/>
-        <w:numPr>
-          <w:ilvl w:val="0"/>
-          <w:numId w:val="3"/>
-        </w:numPr>
-        <w:spacing w:before="0" w:beforeAutospacing="0" w:after="0" w:afterAutospacing="0"/>
-        <w:textAlignment w:val="baseline"/>
-        <w:rPr>
-          <w:color w:val="000000"/>
-          <w:sz w:val="22"/>
-          <w:szCs w:val="22"/>
-        </w:rPr>
-      </w:pPr>
-      <w:r>
-        <w:rPr>
-          <w:color w:val="000000"/>
-          <w:sz w:val="22"/>
-          <w:szCs w:val="22"/>
-        </w:rPr>
-        <w:t xml:space="preserve">Navigate to </w:t>
-      </w:r>
-      <w:hyperlink r:id="rId10" w:history="1">
-        <w:r>
-          <w:rPr>
-            <w:rStyle w:val="Hyperlink"/>
-            <w:sz w:val="22"/>
-            <w:szCs w:val="22"/>
-          </w:rPr>
-          <w:t>http://gradle.org/gradle-download/</w:t>
-        </w:r>
-      </w:hyperlink>
-      <w:r>
-        <w:rPr>
-          <w:color w:val="000000"/>
-          <w:sz w:val="22"/>
-          <w:szCs w:val="22"/>
-        </w:rPr>
-        <w:t>.</w:t>
-      </w:r>
-      <w:r>
-        <w:rPr>
-          <w:color w:val="000000"/>
-          <w:sz w:val="22"/>
-          <w:szCs w:val="22"/>
-        </w:rPr>
-        <w:t xml:space="preserve"> </w:t>
-      </w:r>
-      <w:r>
-        <w:rPr>
-          <w:color w:val="000000"/>
-          <w:sz w:val="22"/>
-          <w:szCs w:val="22"/>
-        </w:rPr>
-        <w:t xml:space="preserve">Scroll to </w:t>
-      </w:r>
-      <w:r>
-        <w:rPr>
-          <w:i/>
-          <w:color w:val="000000"/>
-          <w:sz w:val="22"/>
-          <w:szCs w:val="22"/>
-        </w:rPr>
-        <w:t>Previous Releases</w:t>
-      </w:r>
-      <w:r>
-        <w:rPr>
-          <w:i/>
-          <w:color w:val="000000"/>
-          <w:sz w:val="22"/>
-          <w:szCs w:val="22"/>
-        </w:rPr>
-        <w:t xml:space="preserve"> </w:t>
-      </w:r>
-      <w:r>
-        <w:rPr>
-          <w:color w:val="000000"/>
-          <w:sz w:val="22"/>
-          <w:szCs w:val="22"/>
-        </w:rPr>
-        <w:t xml:space="preserve">located at the bottom right and select </w:t>
-      </w:r>
-      <w:r>
-        <w:rPr>
-          <w:i/>
-          <w:color w:val="000000"/>
-          <w:sz w:val="22"/>
-          <w:szCs w:val="22"/>
-        </w:rPr>
-        <w:t>Choose Version</w:t>
-      </w:r>
-      <w:r>
-        <w:rPr>
-          <w:color w:val="000000"/>
-          <w:sz w:val="22"/>
-          <w:szCs w:val="22"/>
-        </w:rPr>
-        <w:t>.</w:t>
-      </w:r>
-    </w:p>
-    <w:p>
-      <w:pPr>
-        <w:pStyle w:val="NormalWeb"/>
-        <w:numPr>
-          <w:ilvl w:val="0"/>
-          <w:numId w:val="3"/>
-        </w:numPr>
-        <w:spacing w:before="0" w:beforeAutospacing="0" w:after="0" w:afterAutospacing="0"/>
-        <w:textAlignment w:val="baseline"/>
-        <w:rPr>
-          <w:color w:val="000000"/>
-          <w:sz w:val="22"/>
-          <w:szCs w:val="22"/>
-        </w:rPr>
-      </w:pPr>
-      <w:r>
-        <w:rPr>
-          <w:color w:val="000000"/>
-          <w:sz w:val="22"/>
-          <w:szCs w:val="22"/>
-        </w:rPr>
-        <w:t xml:space="preserve">Select version 2.2 and </w:t>
-      </w:r>
-      <w:r>
-        <w:rPr>
-          <w:i/>
-          <w:color w:val="000000"/>
-          <w:sz w:val="22"/>
-          <w:szCs w:val="22"/>
-        </w:rPr>
-        <w:t>Complete distribution</w:t>
-      </w:r>
-      <w:r>
-        <w:rPr>
-          <w:color w:val="000000"/>
-          <w:sz w:val="22"/>
-          <w:szCs w:val="22"/>
-        </w:rPr>
-        <w:t>.</w:t>
-      </w:r>
-    </w:p>
-    <w:p>
-      <w:pPr>
-        <w:pStyle w:val="NormalWeb"/>
-        <w:numPr>
-          <w:ilvl w:val="0"/>
-          <w:numId w:val="3"/>
-        </w:numPr>
-        <w:spacing w:before="0" w:beforeAutospacing="0" w:after="0" w:afterAutospacing="0"/>
-        <w:textAlignment w:val="baseline"/>
-        <w:rPr>
-          <w:color w:val="000000"/>
-          <w:sz w:val="22"/>
-          <w:szCs w:val="22"/>
-        </w:rPr>
-      </w:pPr>
-      <w:r>
-        <w:rPr>
-          <w:color w:val="000000"/>
-          <w:sz w:val="22"/>
-          <w:szCs w:val="22"/>
-        </w:rPr>
-        <w:t>Save the download in an appropriate directory (ideally home directory).</w:t>
-      </w:r>
-    </w:p>
-    <w:p>
-      <w:pPr>
-        <w:pStyle w:val="NormalWeb"/>
-        <w:numPr>
-          <w:ilvl w:val="0"/>
-          <w:numId w:val="3"/>
-        </w:numPr>
-        <w:spacing w:before="0" w:beforeAutospacing="0" w:after="0" w:afterAutospacing="0"/>
-        <w:textAlignment w:val="baseline"/>
-        <w:rPr>
-          <w:color w:val="000000"/>
-          <w:sz w:val="22"/>
-          <w:szCs w:val="22"/>
-        </w:rPr>
-      </w:pPr>
-      <w:r>
-        <w:rPr>
-          <w:color w:val="000000"/>
-          <w:sz w:val="22"/>
-          <w:szCs w:val="22"/>
-        </w:rPr>
-        <w:t>Add environment variable “GRADLE_HOME”. Point it to the downloaded files.</w:t>
-      </w:r>
-    </w:p>
-    <w:p>
-      <w:pPr>
-        <w:pStyle w:val="NormalWeb"/>
-        <w:numPr>
-          <w:ilvl w:val="0"/>
-          <w:numId w:val="3"/>
-        </w:numPr>
-        <w:spacing w:before="0" w:beforeAutospacing="0" w:after="0" w:afterAutospacing="0"/>
-        <w:textAlignment w:val="baseline"/>
-        <w:rPr>
-          <w:color w:val="000000"/>
-          <w:sz w:val="22"/>
-          <w:szCs w:val="22"/>
-        </w:rPr>
-      </w:pPr>
-      <w:r>
-        <w:rPr>
-          <w:color w:val="000000"/>
-          <w:sz w:val="22"/>
-          <w:szCs w:val="22"/>
-        </w:rPr>
-        <w:t>Add “</w:t>
-      </w:r>
-      <w:r>
-        <w:rPr>
-          <w:color w:val="000000"/>
-          <w:sz w:val="22"/>
-          <w:szCs w:val="22"/>
-        </w:rPr>
-        <w:t>GRADLE_HOME/bin</w:t>
-      </w:r>
-      <w:r>
-        <w:rPr>
-          <w:color w:val="000000"/>
-          <w:sz w:val="22"/>
-          <w:szCs w:val="22"/>
-        </w:rPr>
-        <w:t>” to PATH environment variable.</w:t>
-      </w:r>
-    </w:p>
-    <w:p>
-      <w:pPr>
-        <w:pStyle w:val="NormalWeb"/>
-        <w:numPr>
-          <w:ilvl w:val="0"/>
-          <w:numId w:val="3"/>
-        </w:numPr>
-        <w:spacing w:before="0" w:beforeAutospacing="0" w:after="0" w:afterAutospacing="0"/>
-        <w:textAlignment w:val="baseline"/>
-        <w:rPr>
-          <w:color w:val="000000"/>
-          <w:sz w:val="22"/>
-          <w:szCs w:val="22"/>
-        </w:rPr>
-      </w:pPr>
-      <w:r>
-        <w:rPr>
-          <w:color w:val="000000"/>
-          <w:sz w:val="22"/>
-          <w:szCs w:val="22"/>
-        </w:rPr>
-        <w:t>Test by running “gradle” in the terminal.</w:t>
-      </w:r>
     </w:p>
     <w:p>
       <w:pPr>
@@ -1115,7 +1091,7 @@
                     </pic:cNvPicPr>
                   </pic:nvPicPr>
                   <pic:blipFill rotWithShape="1">
-                    <a:blip r:embed="rId11"/>
+                    <a:blip r:embed="rId10"/>
                     <a:srcRect b="15108"/>
                     <a:stretch/>
                   </pic:blipFill>
@@ -1174,8 +1150,16 @@
         <w:rPr>
           <w:sz w:val="24"/>
         </w:rPr>
-        <w:t>hnologies currently used in Android Performance Evaluator.</w:t>
-      </w:r>
+        <w:t xml:space="preserve">hnologies currently used in Android Performance </w:t>
+      </w:r>
+      <w:proofErr w:type="gramStart"/>
+      <w:r>
+        <w:rPr>
+          <w:sz w:val="24"/>
+        </w:rPr>
+        <w:t>Evaluator.</w:t>
+      </w:r>
+      <w:proofErr w:type="gramEnd"/>
     </w:p>
     <w:p>
       <w:pPr>
@@ -1204,7 +1188,7 @@
                     <pic:cNvPicPr/>
                   </pic:nvPicPr>
                   <pic:blipFill>
-                    <a:blip r:embed="rId12"/>
+                    <a:blip r:embed="rId11"/>
                     <a:stretch>
                       <a:fillRect/>
                     </a:stretch>
@@ -1284,10 +1268,10 @@
           <w:lang w:eastAsia="en-US"/>
         </w:rPr>
         <w:drawing>
-          <wp:inline distT="0" distB="0" distL="0" distR="0" wp14:anchorId="438BC3DE" wp14:editId="63E604C5">
-            <wp:extent cx="2692400" cy="1776380"/>
+          <wp:inline distT="0" distB="0" distL="0" distR="0" wp14:anchorId="1A8C6663" wp14:editId="0EC94508">
+            <wp:extent cx="2601686" cy="1737188"/>
             <wp:effectExtent l="0" t="0" r="0" b="0"/>
-            <wp:docPr id="40" name="Picture 40" descr="C:\Users\kim\Documents\School\Spring Semster Junior Year\Software Engineering\Screen Shot 2016-04-08 at 2.06.22 PM.png"/>
+            <wp:docPr id="11" name="Picture 11" descr="Macintosh HD:Users:eobie3:Desktop:Screen Shot 2016-04-21 at 1.19.12 PM.png"/>
             <wp:cNvGraphicFramePr>
               <a:graphicFrameLocks xmlns:a="http://schemas.openxmlformats.org/drawingml/2006/main" noChangeAspect="1"/>
             </wp:cNvGraphicFramePr>
@@ -1295,13 +1279,13 @@
               <a:graphicData uri="http://schemas.openxmlformats.org/drawingml/2006/picture">
                 <pic:pic xmlns:pic="http://schemas.openxmlformats.org/drawingml/2006/picture">
                   <pic:nvPicPr>
-                    <pic:cNvPr id="0" name="Picture 3" descr="C:\Users\kim\Documents\School\Spring Semster Junior Year\Software Engineering\Screen Shot 2016-04-08 at 2.06.22 PM.png"/>
+                    <pic:cNvPr id="0" name="Picture 1" descr="Macintosh HD:Users:eobie3:Desktop:Screen Shot 2016-04-21 at 1.19.12 PM.png"/>
                     <pic:cNvPicPr>
                       <a:picLocks noChangeAspect="1" noChangeArrowheads="1"/>
                     </pic:cNvPicPr>
                   </pic:nvPicPr>
                   <pic:blipFill>
-                    <a:blip r:embed="rId13">
+                    <a:blip r:embed="rId12">
                       <a:extLst>
                         <a:ext uri="{28A0092B-C50C-407E-A947-70E740481C1C}">
                           <a14:useLocalDpi xmlns:a14="http://schemas.microsoft.com/office/drawing/2010/main" val="0"/>
@@ -1316,7 +1300,7 @@
                   <pic:spPr bwMode="auto">
                     <a:xfrm>
                       <a:off x="0" y="0"/>
-                      <a:ext cx="2696188" cy="1778879"/>
+                      <a:ext cx="2601686" cy="1737188"/>
                     </a:xfrm>
                     <a:prstGeom prst="rect">
                       <a:avLst/>
@@ -1347,7 +1331,14 @@
           <w:color w:val="000000"/>
           <w:sz w:val="24"/>
         </w:rPr>
-        <w:t>Fig 0) File Explorer in choosing the apk or source code</w:t>
+        <w:t xml:space="preserve">Fig 0) </w:t>
+      </w:r>
+      <w:r>
+        <w:rPr>
+          <w:color w:val="000000"/>
+          <w:sz w:val="24"/>
+        </w:rPr>
+        <w:t>User login</w:t>
       </w:r>
     </w:p>
     <w:p>
@@ -1380,8 +1371,9 @@
           <w:sz w:val="27"/>
           <w:szCs w:val="27"/>
         </w:rPr>
-        <w:t>he Java Applet Parser takes in either source code or an apk as input. If the input is an apk, it will decompile said apk and parse its source code.</w:t>
-      </w:r>
+        <w:t xml:space="preserve">he Java Applet Parser takes in either source code or an </w:t>
+      </w:r>
+      <w:proofErr w:type="spellStart"/>
       <w:r>
         <w:rPr>
           <w:b w:val="0"/>
@@ -1390,7 +1382,94 @@
           <w:sz w:val="27"/>
           <w:szCs w:val="27"/>
         </w:rPr>
-        <w:t xml:space="preserve"> An apk or source code directory can be selected through the file explorer after hitting the “select file” button as shown in Figure 1.</w:t>
+        <w:t>apk</w:t>
+      </w:r>
+      <w:proofErr w:type="spellEnd"/>
+      <w:r>
+        <w:rPr>
+          <w:b w:val="0"/>
+          <w:color w:val="000000"/>
+          <w:kern w:val="0"/>
+          <w:sz w:val="27"/>
+          <w:szCs w:val="27"/>
+        </w:rPr>
+        <w:t xml:space="preserve"> as input. If the input is an </w:t>
+      </w:r>
+      <w:proofErr w:type="spellStart"/>
+      <w:r>
+        <w:rPr>
+          <w:b w:val="0"/>
+          <w:color w:val="000000"/>
+          <w:kern w:val="0"/>
+          <w:sz w:val="27"/>
+          <w:szCs w:val="27"/>
+        </w:rPr>
+        <w:t>apk</w:t>
+      </w:r>
+      <w:proofErr w:type="spellEnd"/>
+      <w:r>
+        <w:rPr>
+          <w:b w:val="0"/>
+          <w:color w:val="000000"/>
+          <w:kern w:val="0"/>
+          <w:sz w:val="27"/>
+          <w:szCs w:val="27"/>
+        </w:rPr>
+        <w:t xml:space="preserve">, it will decompile said </w:t>
+      </w:r>
+      <w:proofErr w:type="spellStart"/>
+      <w:r>
+        <w:rPr>
+          <w:b w:val="0"/>
+          <w:color w:val="000000"/>
+          <w:kern w:val="0"/>
+          <w:sz w:val="27"/>
+          <w:szCs w:val="27"/>
+        </w:rPr>
+        <w:t>apk</w:t>
+      </w:r>
+      <w:proofErr w:type="spellEnd"/>
+      <w:r>
+        <w:rPr>
+          <w:b w:val="0"/>
+          <w:color w:val="000000"/>
+          <w:kern w:val="0"/>
+          <w:sz w:val="27"/>
+          <w:szCs w:val="27"/>
+        </w:rPr>
+        <w:t xml:space="preserve"> and parse its source code.</w:t>
+      </w:r>
+      <w:r>
+        <w:rPr>
+          <w:b w:val="0"/>
+          <w:color w:val="000000"/>
+          <w:kern w:val="0"/>
+          <w:sz w:val="27"/>
+          <w:szCs w:val="27"/>
+        </w:rPr>
+        <w:t xml:space="preserve"> An </w:t>
+      </w:r>
+      <w:proofErr w:type="spellStart"/>
+      <w:r>
+        <w:rPr>
+          <w:b w:val="0"/>
+          <w:color w:val="000000"/>
+          <w:kern w:val="0"/>
+          <w:sz w:val="27"/>
+          <w:szCs w:val="27"/>
+        </w:rPr>
+        <w:t>apk</w:t>
+      </w:r>
+      <w:proofErr w:type="spellEnd"/>
+      <w:r>
+        <w:rPr>
+          <w:b w:val="0"/>
+          <w:color w:val="000000"/>
+          <w:kern w:val="0"/>
+          <w:sz w:val="27"/>
+          <w:szCs w:val="27"/>
+        </w:rPr>
+        <w:t xml:space="preserve"> or source code directory can be selected through the file explorer after hitting the “select file” button as shown in Figure 1.</w:t>
       </w:r>
       <w:r>
         <w:rPr>
@@ -1436,7 +1515,7 @@
                     </pic:cNvPicPr>
                   </pic:nvPicPr>
                   <pic:blipFill>
-                    <a:blip r:embed="rId14">
+                    <a:blip r:embed="rId13">
                       <a:extLst>
                         <a:ext uri="{28A0092B-C50C-407E-A947-70E740481C1C}">
                           <a14:useLocalDpi xmlns:a14="http://schemas.microsoft.com/office/drawing/2010/main" val="0"/>
@@ -1496,7 +1575,23 @@
           <w:color w:val="000000"/>
           <w:sz w:val="24"/>
         </w:rPr>
-        <w:t xml:space="preserve"> File Explorer in choosing the apk or source code</w:t>
+        <w:t xml:space="preserve"> File Explorer in choosing the </w:t>
+      </w:r>
+      <w:proofErr w:type="spellStart"/>
+      <w:r>
+        <w:rPr>
+          <w:color w:val="000000"/>
+          <w:sz w:val="24"/>
+        </w:rPr>
+        <w:t>apk</w:t>
+      </w:r>
+      <w:proofErr w:type="spellEnd"/>
+      <w:r>
+        <w:rPr>
+          <w:color w:val="000000"/>
+          <w:sz w:val="24"/>
+        </w:rPr>
+        <w:t xml:space="preserve"> or source code</w:t>
       </w:r>
     </w:p>
     <w:p>
@@ -1556,7 +1651,29 @@
           <w:sz w:val="27"/>
           <w:szCs w:val="27"/>
         </w:rPr>
-        <w:t>sed by ModuleBuilder.</w:t>
+        <w:t xml:space="preserve">sed by </w:t>
+      </w:r>
+      <w:proofErr w:type="spellStart"/>
+      <w:r>
+        <w:rPr>
+          <w:b w:val="0"/>
+          <w:color w:val="000000"/>
+          <w:kern w:val="0"/>
+          <w:sz w:val="27"/>
+          <w:szCs w:val="27"/>
+        </w:rPr>
+        <w:t>ModuleBuilder</w:t>
+      </w:r>
+      <w:proofErr w:type="spellEnd"/>
+      <w:r>
+        <w:rPr>
+          <w:b w:val="0"/>
+          <w:color w:val="000000"/>
+          <w:kern w:val="0"/>
+          <w:sz w:val="27"/>
+          <w:szCs w:val="27"/>
+        </w:rPr>
+        <w:t>.</w:t>
       </w:r>
     </w:p>
     <w:p>
@@ -1593,7 +1710,7 @@
                     </pic:cNvPicPr>
                   </pic:nvPicPr>
                   <pic:blipFill>
-                    <a:blip r:embed="rId15">
+                    <a:blip r:embed="rId14">
                       <a:extLst>
                         <a:ext uri="{28A0092B-C50C-407E-A947-70E740481C1C}">
                           <a14:useLocalDpi xmlns:a14="http://schemas.microsoft.com/office/drawing/2010/main" val="0"/>
@@ -1687,7 +1804,73 @@
           <w:szCs w:val="27"/>
         </w:rPr>
         <w:lastRenderedPageBreak/>
-        <w:t>The ModuleBuilder from the Java Applet Parser will be then generate an Xposed module as shown in Figure 3.</w:t>
+        <w:t xml:space="preserve">The </w:t>
+      </w:r>
+      <w:proofErr w:type="spellStart"/>
+      <w:r>
+        <w:rPr>
+          <w:b w:val="0"/>
+          <w:color w:val="000000"/>
+          <w:kern w:val="0"/>
+          <w:sz w:val="27"/>
+          <w:szCs w:val="27"/>
+        </w:rPr>
+        <w:t>ModuleBuilder</w:t>
+      </w:r>
+      <w:proofErr w:type="spellEnd"/>
+      <w:r>
+        <w:rPr>
+          <w:b w:val="0"/>
+          <w:color w:val="000000"/>
+          <w:kern w:val="0"/>
+          <w:sz w:val="27"/>
+          <w:szCs w:val="27"/>
+        </w:rPr>
+        <w:t xml:space="preserve"> from the Java Applet Parser will be then </w:t>
+      </w:r>
+      <w:proofErr w:type="gramStart"/>
+      <w:r>
+        <w:rPr>
+          <w:b w:val="0"/>
+          <w:color w:val="000000"/>
+          <w:kern w:val="0"/>
+          <w:sz w:val="27"/>
+          <w:szCs w:val="27"/>
+        </w:rPr>
+        <w:t>generate</w:t>
+      </w:r>
+      <w:proofErr w:type="gramEnd"/>
+      <w:r>
+        <w:rPr>
+          <w:b w:val="0"/>
+          <w:color w:val="000000"/>
+          <w:kern w:val="0"/>
+          <w:sz w:val="27"/>
+          <w:szCs w:val="27"/>
+        </w:rPr>
+        <w:t xml:space="preserve"> an </w:t>
+      </w:r>
+      <w:proofErr w:type="spellStart"/>
+      <w:r>
+        <w:rPr>
+          <w:b w:val="0"/>
+          <w:color w:val="000000"/>
+          <w:kern w:val="0"/>
+          <w:sz w:val="27"/>
+          <w:szCs w:val="27"/>
+        </w:rPr>
+        <w:t>Xposed</w:t>
+      </w:r>
+      <w:proofErr w:type="spellEnd"/>
+      <w:r>
+        <w:rPr>
+          <w:b w:val="0"/>
+          <w:color w:val="000000"/>
+          <w:kern w:val="0"/>
+          <w:sz w:val="27"/>
+          <w:szCs w:val="27"/>
+        </w:rPr>
+        <w:t xml:space="preserve"> module as shown in Figure 3.</w:t>
       </w:r>
     </w:p>
     <w:p>
@@ -1719,7 +1902,7 @@
                     <pic:cNvPicPr/>
                   </pic:nvPicPr>
                   <pic:blipFill>
-                    <a:blip r:embed="rId16"/>
+                    <a:blip r:embed="rId15"/>
                     <a:stretch>
                       <a:fillRect/>
                     </a:stretch>
@@ -1761,7 +1944,23 @@
           <w:color w:val="000000"/>
           <w:sz w:val="22"/>
         </w:rPr>
-        <w:t>) Xposed Module code</w:t>
+        <w:t xml:space="preserve">) </w:t>
+      </w:r>
+      <w:proofErr w:type="spellStart"/>
+      <w:r>
+        <w:rPr>
+          <w:color w:val="000000"/>
+          <w:sz w:val="22"/>
+        </w:rPr>
+        <w:t>Xposed</w:t>
+      </w:r>
+      <w:proofErr w:type="spellEnd"/>
+      <w:r>
+        <w:rPr>
+          <w:color w:val="000000"/>
+          <w:sz w:val="22"/>
+        </w:rPr>
+        <w:t xml:space="preserve"> Module code</w:t>
       </w:r>
     </w:p>
     <w:p>
@@ -1794,7 +1993,51 @@
           <w:sz w:val="27"/>
           <w:szCs w:val="27"/>
         </w:rPr>
-        <w:t xml:space="preserve">The Xposed module hooks methods based on the app you are analyzing. When a hooked method is executed, Xposed will record the start and exit time of the method in order to calculate the full execution time. </w:t>
+        <w:t xml:space="preserve">The </w:t>
+      </w:r>
+      <w:proofErr w:type="spellStart"/>
+      <w:r>
+        <w:rPr>
+          <w:b w:val="0"/>
+          <w:color w:val="000000"/>
+          <w:kern w:val="0"/>
+          <w:sz w:val="27"/>
+          <w:szCs w:val="27"/>
+        </w:rPr>
+        <w:t>Xposed</w:t>
+      </w:r>
+      <w:proofErr w:type="spellEnd"/>
+      <w:r>
+        <w:rPr>
+          <w:b w:val="0"/>
+          <w:color w:val="000000"/>
+          <w:kern w:val="0"/>
+          <w:sz w:val="27"/>
+          <w:szCs w:val="27"/>
+        </w:rPr>
+        <w:t xml:space="preserve"> module hooks methods based on the app you are analyzing. When a hooked method is executed, </w:t>
+      </w:r>
+      <w:proofErr w:type="spellStart"/>
+      <w:r>
+        <w:rPr>
+          <w:b w:val="0"/>
+          <w:color w:val="000000"/>
+          <w:kern w:val="0"/>
+          <w:sz w:val="27"/>
+          <w:szCs w:val="27"/>
+        </w:rPr>
+        <w:t>Xposed</w:t>
+      </w:r>
+      <w:proofErr w:type="spellEnd"/>
+      <w:r>
+        <w:rPr>
+          <w:b w:val="0"/>
+          <w:color w:val="000000"/>
+          <w:kern w:val="0"/>
+          <w:sz w:val="27"/>
+          <w:szCs w:val="27"/>
+        </w:rPr>
+        <w:t xml:space="preserve"> will record the start and exit time of the method in order to calculate the full execution time. </w:t>
       </w:r>
       <w:r>
         <w:rPr>
@@ -1928,7 +2171,7 @@
                     </pic:cNvPicPr>
                   </pic:nvPicPr>
                   <pic:blipFill rotWithShape="1">
-                    <a:blip r:embed="rId17">
+                    <a:blip r:embed="rId16">
                       <a:extLst>
                         <a:ext uri="{28A0092B-C50C-407E-A947-70E740481C1C}">
                           <a14:useLocalDpi xmlns:a14="http://schemas.microsoft.com/office/drawing/2010/main" val="0"/>
@@ -2092,7 +2335,29 @@
           <w:sz w:val="27"/>
           <w:szCs w:val="27"/>
         </w:rPr>
-        <w:t xml:space="preserve">user must log into the webapp in order to access and visualize the data. </w:t>
+        <w:t xml:space="preserve">user must log into the </w:t>
+      </w:r>
+      <w:proofErr w:type="spellStart"/>
+      <w:r>
+        <w:rPr>
+          <w:b w:val="0"/>
+          <w:color w:val="000000"/>
+          <w:kern w:val="0"/>
+          <w:sz w:val="27"/>
+          <w:szCs w:val="27"/>
+        </w:rPr>
+        <w:t>webapp</w:t>
+      </w:r>
+      <w:proofErr w:type="spellEnd"/>
+      <w:r>
+        <w:rPr>
+          <w:b w:val="0"/>
+          <w:color w:val="000000"/>
+          <w:kern w:val="0"/>
+          <w:sz w:val="27"/>
+          <w:szCs w:val="27"/>
+        </w:rPr>
+        <w:t xml:space="preserve"> in order to access and visualize the data. </w:t>
       </w:r>
       <w:r>
         <w:rPr>
@@ -2139,7 +2404,29 @@
           <w:sz w:val="27"/>
           <w:szCs w:val="27"/>
         </w:rPr>
-        <w:t>The dataBaseListener, upon upload of this output, will add it to our database to be represented on the website</w:t>
+        <w:t xml:space="preserve">The </w:t>
+      </w:r>
+      <w:proofErr w:type="spellStart"/>
+      <w:r>
+        <w:rPr>
+          <w:b w:val="0"/>
+          <w:color w:val="000000"/>
+          <w:kern w:val="0"/>
+          <w:sz w:val="27"/>
+          <w:szCs w:val="27"/>
+        </w:rPr>
+        <w:t>dataBaseListener</w:t>
+      </w:r>
+      <w:proofErr w:type="spellEnd"/>
+      <w:r>
+        <w:rPr>
+          <w:b w:val="0"/>
+          <w:color w:val="000000"/>
+          <w:kern w:val="0"/>
+          <w:sz w:val="27"/>
+          <w:szCs w:val="27"/>
+        </w:rPr>
+        <w:t>, upon upload of this output, will add it to our database to be represented on the website</w:t>
       </w:r>
       <w:r>
         <w:rPr>
@@ -2202,7 +2489,7 @@
                     <pic:cNvPicPr/>
                   </pic:nvPicPr>
                   <pic:blipFill>
-                    <a:blip r:embed="rId18" cstate="print">
+                    <a:blip r:embed="rId17" cstate="print">
                       <a:extLst>
                         <a:ext uri="{28A0092B-C50C-407E-A947-70E740481C1C}">
                           <a14:useLocalDpi xmlns:a14="http://schemas.microsoft.com/office/drawing/2010/main" val="0"/>
@@ -2327,7 +2614,7 @@
                     <pic:cNvPicPr/>
                   </pic:nvPicPr>
                   <pic:blipFill rotWithShape="1">
-                    <a:blip r:embed="rId19"/>
+                    <a:blip r:embed="rId18"/>
                     <a:srcRect t="5699" b="5185"/>
                     <a:stretch/>
                   </pic:blipFill>
@@ -2365,6 +2652,7 @@
           <w:sz w:val="22"/>
         </w:rPr>
       </w:pPr>
+      <w:proofErr w:type="gramStart"/>
       <w:r>
         <w:rPr>
           <w:color w:val="000000"/>
@@ -2372,6 +2660,7 @@
         </w:rPr>
         <w:t>Figure 5) Home page with options for the user.</w:t>
       </w:r>
+      <w:proofErr w:type="gramEnd"/>
     </w:p>
     <w:p>
       <w:r>
@@ -2415,7 +2704,29 @@
           <w:sz w:val="27"/>
           <w:szCs w:val="27"/>
         </w:rPr>
-        <w:t>the user will be able to select from multiple traces that they may have on the database. Once choosing a specific trace, the user will be shown the data for their trace as shown in the highcharts below.</w:t>
+        <w:t xml:space="preserve">the user will be able to select from multiple traces that they may have on the database. Once choosing a specific trace, the user will be shown the data for their trace as shown in the </w:t>
+      </w:r>
+      <w:proofErr w:type="spellStart"/>
+      <w:r>
+        <w:rPr>
+          <w:rFonts w:ascii="Times New Roman" w:eastAsia="Times New Roman" w:hAnsi="Times New Roman" w:cs="Times New Roman"/>
+          <w:bCs/>
+          <w:color w:val="000000"/>
+          <w:sz w:val="27"/>
+          <w:szCs w:val="27"/>
+        </w:rPr>
+        <w:t>highcharts</w:t>
+      </w:r>
+      <w:proofErr w:type="spellEnd"/>
+      <w:r>
+        <w:rPr>
+          <w:rFonts w:ascii="Times New Roman" w:eastAsia="Times New Roman" w:hAnsi="Times New Roman" w:cs="Times New Roman"/>
+          <w:bCs/>
+          <w:color w:val="000000"/>
+          <w:sz w:val="27"/>
+          <w:szCs w:val="27"/>
+        </w:rPr>
+        <w:t xml:space="preserve"> below.</w:t>
       </w:r>
       <w:r>
         <w:t xml:space="preserve"> </w:t>
@@ -2443,7 +2754,7 @@
                     <pic:cNvPicPr/>
                   </pic:nvPicPr>
                   <pic:blipFill rotWithShape="1">
-                    <a:blip r:embed="rId20"/>
+                    <a:blip r:embed="rId19"/>
                     <a:srcRect t="5015" b="5641"/>
                     <a:stretch/>
                   </pic:blipFill>
@@ -2609,7 +2920,7 @@
               </wp:anchor>
             </w:drawing>
           </mc:Choice>
-          <mc:Fallback xmlns:w16se="http://schemas.microsoft.com/office/word/2015/wordml/symex" xmlns:w15="http://schemas.microsoft.com/office/word/2012/wordml" xmlns:cx2="http://schemas.microsoft.com/office/drawing/2015/10/21/chartex" xmlns:cx1="http://schemas.microsoft.com/office/drawing/2015/9/8/chartex" xmlns:cx="http://schemas.microsoft.com/office/drawing/2014/chartex">
+          <mc:Fallback xmlns:cx="http://schemas.microsoft.com/office/drawing/2014/chartex" xmlns:cx1="http://schemas.microsoft.com/office/drawing/2015/9/8/chartex" xmlns:cx2="http://schemas.microsoft.com/office/drawing/2015/10/21/chartex" xmlns:w15="http://schemas.microsoft.com/office/word/2012/wordml" xmlns:w16se="http://schemas.microsoft.com/office/word/2015/wordml/symex">
             <w:pict>
               <v:shapetype w14:anchorId="62BFB140" id="_x0000_t32" coordsize="21600,21600" o:spt="32" o:oned="t" path="m,l21600,21600e" filled="f">
                 <v:path arrowok="t" fillok="f" o:connecttype="none"/>
@@ -2888,17 +3199,27 @@
                                 <w:b/>
                               </w:rPr>
                             </w:pPr>
+                            <w:proofErr w:type="spellStart"/>
                             <w:r>
                               <w:rPr>
                                 <w:b/>
                               </w:rPr>
-                              <w:t>Entites:</w:t>
+                              <w:t>Entites</w:t>
+                            </w:r>
+                            <w:proofErr w:type="spellEnd"/>
+                            <w:r>
+                              <w:rPr>
+                                <w:b/>
+                              </w:rPr>
+                              <w:t>:</w:t>
                             </w:r>
                           </w:p>
                           <w:p>
+                            <w:proofErr w:type="gramStart"/>
                             <w:r>
                               <w:t>Membership(</w:t>
                             </w:r>
+                            <w:proofErr w:type="gramEnd"/>
                             <w:r>
                               <w:rPr>
                                 <w:u w:val="single"/>
@@ -2911,45 +3232,105 @@
                           </w:p>
                           <w:p>
                             <w:r>
-                              <w:t xml:space="preserve">Users( </w:t>
+                              <w:t>Users</w:t>
+                            </w:r>
+                            <w:proofErr w:type="gramStart"/>
+                            <w:r>
+                              <w:t xml:space="preserve">( </w:t>
                             </w:r>
                             <w:r>
                               <w:rPr>
                                 <w:u w:val="single"/>
                               </w:rPr>
-                              <w:t>username,</w:t>
+                              <w:t>username</w:t>
                             </w:r>
-                            <w:r>
-                              <w:t xml:space="preserve"> application_name)</w:t>
-                            </w:r>
-                          </w:p>
-                          <w:p>
-                            <w:r>
-                              <w:t>Applications(</w:t>
-                            </w:r>
+                            <w:proofErr w:type="gramEnd"/>
                             <w:r>
                               <w:rPr>
                                 <w:u w:val="single"/>
                               </w:rPr>
-                              <w:t>application_name,</w:t>
+                              <w:t>,</w:t>
                             </w:r>
                             <w:r>
-                              <w:t xml:space="preserve"> traceId)</w:t>
+                              <w:t xml:space="preserve"> </w:t>
+                            </w:r>
+                            <w:proofErr w:type="spellStart"/>
+                            <w:r>
+                              <w:t>application_name</w:t>
+                            </w:r>
+                            <w:proofErr w:type="spellEnd"/>
+                            <w:r>
+                              <w:t>)</w:t>
                             </w:r>
                           </w:p>
                           <w:p>
+                            <w:proofErr w:type="gramStart"/>
                             <w:r>
-                              <w:t>Data(</w:t>
+                              <w:t>Applications(</w:t>
                             </w:r>
+                            <w:proofErr w:type="spellStart"/>
+                            <w:proofErr w:type="gramEnd"/>
                             <w:r>
                               <w:rPr>
                                 <w:u w:val="single"/>
                               </w:rPr>
-                              <w:t>traceId,</w:t>
+                              <w:t>application_name</w:t>
+                            </w:r>
+                            <w:proofErr w:type="spellEnd"/>
+                            <w:r>
+                              <w:rPr>
+                                <w:u w:val="single"/>
+                              </w:rPr>
+                              <w:t>,</w:t>
                             </w:r>
                             <w:r>
-                              <w:t xml:space="preserve"> methodName, startTime,endTime</w:t>
+                              <w:t xml:space="preserve"> </w:t>
                             </w:r>
+                            <w:proofErr w:type="spellStart"/>
+                            <w:r>
+                              <w:t>traceId</w:t>
+                            </w:r>
+                            <w:proofErr w:type="spellEnd"/>
+                            <w:r>
+                              <w:t>)</w:t>
+                            </w:r>
+                          </w:p>
+                          <w:p>
+                            <w:proofErr w:type="gramStart"/>
+                            <w:r>
+                              <w:t>Data(</w:t>
+                            </w:r>
+                            <w:proofErr w:type="spellStart"/>
+                            <w:proofErr w:type="gramEnd"/>
+                            <w:r>
+                              <w:rPr>
+                                <w:u w:val="single"/>
+                              </w:rPr>
+                              <w:t>traceId</w:t>
+                            </w:r>
+                            <w:proofErr w:type="spellEnd"/>
+                            <w:r>
+                              <w:rPr>
+                                <w:u w:val="single"/>
+                              </w:rPr>
+                              <w:t>,</w:t>
+                            </w:r>
+                            <w:r>
+                              <w:t xml:space="preserve"> </w:t>
+                            </w:r>
+                            <w:proofErr w:type="spellStart"/>
+                            <w:r>
+                              <w:t>methodName</w:t>
+                            </w:r>
+                            <w:proofErr w:type="spellEnd"/>
+                            <w:r>
+                              <w:t xml:space="preserve">, </w:t>
+                            </w:r>
+                            <w:proofErr w:type="spellStart"/>
+                            <w:r>
+                              <w:t>startTime,endTime</w:t>
+                            </w:r>
+                            <w:proofErr w:type="spellEnd"/>
                           </w:p>
                           <w:p/>
                           <w:p/>
@@ -3122,7 +3503,7 @@
               </wp:anchor>
             </w:drawing>
           </mc:Choice>
-          <mc:Fallback xmlns:w16se="http://schemas.microsoft.com/office/word/2015/wordml/symex" xmlns:w15="http://schemas.microsoft.com/office/word/2012/wordml" xmlns:cx2="http://schemas.microsoft.com/office/drawing/2015/10/21/chartex" xmlns:cx1="http://schemas.microsoft.com/office/drawing/2015/9/8/chartex" xmlns:cx="http://schemas.microsoft.com/office/drawing/2014/chartex">
+          <mc:Fallback xmlns:cx="http://schemas.microsoft.com/office/drawing/2014/chartex" xmlns:cx1="http://schemas.microsoft.com/office/drawing/2015/9/8/chartex" xmlns:cx2="http://schemas.microsoft.com/office/drawing/2015/10/21/chartex" xmlns:w15="http://schemas.microsoft.com/office/word/2012/wordml" xmlns:w16se="http://schemas.microsoft.com/office/word/2015/wordml/symex">
             <w:pict>
               <v:shape w14:anchorId="0529FFAD" id="Straight Arrow Connector 6" o:spid="_x0000_s1026" type="#_x0000_t32" style="position:absolute;margin-left:231pt;margin-top:.6pt;width:3.6pt;height:34.2pt;z-index:251662336;visibility:visible;mso-wrap-style:square;mso-width-percent:0;mso-height-percent:0;mso-wrap-distance-left:9pt;mso-wrap-distance-top:0;mso-wrap-distance-right:9pt;mso-wrap-distance-bottom:0;mso-position-horizontal:absolute;mso-position-horizontal-relative:margin;mso-position-vertical:absolute;mso-position-vertical-relative:text;mso-width-percent:0;mso-height-percent:0;mso-width-relative:margin;mso-height-relative:margin" o:gfxdata="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" strokecolor="#5b9bd5 [3204]" strokeweight=".5pt">
                 <v:stroke endarrow="block" joinstyle="miter"/>
@@ -3306,7 +3687,7 @@
               </wp:anchor>
             </w:drawing>
           </mc:Choice>
-          <mc:Fallback xmlns:w16se="http://schemas.microsoft.com/office/word/2015/wordml/symex" xmlns:w15="http://schemas.microsoft.com/office/word/2012/wordml" xmlns:cx2="http://schemas.microsoft.com/office/drawing/2015/10/21/chartex" xmlns:cx1="http://schemas.microsoft.com/office/drawing/2015/9/8/chartex" xmlns:cx="http://schemas.microsoft.com/office/drawing/2014/chartex">
+          <mc:Fallback xmlns:cx="http://schemas.microsoft.com/office/drawing/2014/chartex" xmlns:cx1="http://schemas.microsoft.com/office/drawing/2015/9/8/chartex" xmlns:cx2="http://schemas.microsoft.com/office/drawing/2015/10/21/chartex" xmlns:w15="http://schemas.microsoft.com/office/word/2012/wordml" xmlns:w16se="http://schemas.microsoft.com/office/word/2015/wordml/symex">
             <w:pict>
               <v:shape w14:anchorId="066F9A07" id="Straight Arrow Connector 13" o:spid="_x0000_s1026" type="#_x0000_t32" style="position:absolute;margin-left:232.7pt;margin-top:18.95pt;width:3.6pt;height:39pt;z-index:251664384;visibility:visible;mso-wrap-style:square;mso-width-percent:0;mso-height-percent:0;mso-wrap-distance-left:9pt;mso-wrap-distance-top:0;mso-wrap-distance-right:9pt;mso-wrap-distance-bottom:0;mso-position-horizontal:absolute;mso-position-horizontal-relative:text;mso-position-vertical:absolute;mso-position-vertical-relative:text;mso-width-percent:0;mso-height-percent:0;mso-width-relative:margin;mso-height-relative:margin" o:gfxdata="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" strokecolor="#5b9bd5 [3204]" strokeweight=".5pt">
                 <v:stroke endarrow="block" joinstyle="miter"/>
@@ -3490,7 +3871,7 @@
               </wp:anchor>
             </w:drawing>
           </mc:Choice>
-          <mc:Fallback xmlns:w16se="http://schemas.microsoft.com/office/word/2015/wordml/symex" xmlns:w15="http://schemas.microsoft.com/office/word/2012/wordml" xmlns:cx2="http://schemas.microsoft.com/office/drawing/2015/10/21/chartex" xmlns:cx1="http://schemas.microsoft.com/office/drawing/2015/9/8/chartex" xmlns:cx="http://schemas.microsoft.com/office/drawing/2014/chartex">
+          <mc:Fallback xmlns:cx="http://schemas.microsoft.com/office/drawing/2014/chartex" xmlns:cx1="http://schemas.microsoft.com/office/drawing/2015/9/8/chartex" xmlns:cx2="http://schemas.microsoft.com/office/drawing/2015/10/21/chartex" xmlns:w15="http://schemas.microsoft.com/office/word/2012/wordml" xmlns:w16se="http://schemas.microsoft.com/office/word/2015/wordml/symex">
             <w:pict>
               <v:shape w14:anchorId="550D2BA5" id="Straight Arrow Connector 2" o:spid="_x0000_s1026" type="#_x0000_t32" style="position:absolute;margin-left:0;margin-top:359.3pt;width:3.6pt;height:32.05pt;z-index:251674624;visibility:visible;mso-wrap-style:square;mso-width-percent:0;mso-height-percent:0;mso-wrap-distance-left:9pt;mso-wrap-distance-top:0;mso-wrap-distance-right:9pt;mso-wrap-distance-bottom:0;mso-position-horizontal:center;mso-position-horizontal-relative:margin;mso-position-vertical:absolute;mso-position-vertical-relative:page;mso-width-percent:0;mso-height-percent:0;mso-width-relative:margin;mso-height-relative:margin" o:gfxdata="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" strokecolor="#5b9bd5 [3204]" strokeweight=".5pt">
                 <v:stroke endarrow="block" joinstyle="miter"/>
@@ -3670,7 +4051,7 @@
               </wp:anchor>
             </w:drawing>
           </mc:Choice>
-          <mc:Fallback xmlns:w16se="http://schemas.microsoft.com/office/word/2015/wordml/symex" xmlns:w15="http://schemas.microsoft.com/office/word/2012/wordml" xmlns:cx2="http://schemas.microsoft.com/office/drawing/2015/10/21/chartex" xmlns:cx1="http://schemas.microsoft.com/office/drawing/2015/9/8/chartex" xmlns:cx="http://schemas.microsoft.com/office/drawing/2014/chartex">
+          <mc:Fallback xmlns:cx="http://schemas.microsoft.com/office/drawing/2014/chartex" xmlns:cx1="http://schemas.microsoft.com/office/drawing/2015/9/8/chartex" xmlns:cx2="http://schemas.microsoft.com/office/drawing/2015/10/21/chartex" xmlns:w15="http://schemas.microsoft.com/office/word/2012/wordml" xmlns:w16se="http://schemas.microsoft.com/office/word/2015/wordml/symex">
             <w:pict>
               <v:shape w14:anchorId="325B454B" id="Straight Arrow Connector 15" o:spid="_x0000_s1026" type="#_x0000_t32" style="position:absolute;margin-left:236.55pt;margin-top:426.8pt;width:3.6pt;height:27.6pt;z-index:251666432;visibility:visible;mso-wrap-style:square;mso-width-percent:0;mso-height-percent:0;mso-wrap-distance-left:9pt;mso-wrap-distance-top:0;mso-wrap-distance-right:9pt;mso-wrap-distance-bottom:0;mso-position-horizontal:absolute;mso-position-horizontal-relative:margin;mso-position-vertical:absolute;mso-position-vertical-relative:page;mso-width-percent:0;mso-height-percent:0;mso-width-relative:margin;mso-height-relative:margin" o:gfxdata="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" strokecolor="#5b9bd5 [3204]" strokeweight=".5pt">
                 <v:stroke endarrow="block" joinstyle="miter"/>
@@ -3738,9 +4119,11 @@
                             <w:pPr>
                               <w:jc w:val="center"/>
                             </w:pPr>
+                            <w:proofErr w:type="gramStart"/>
                             <w:r>
                               <w:t>contains</w:t>
                             </w:r>
+                            <w:proofErr w:type="gramEnd"/>
                           </w:p>
                         </w:txbxContent>
                       </wps:txbx>
@@ -3850,7 +4233,7 @@
               </wp:anchor>
             </w:drawing>
           </mc:Choice>
-          <mc:Fallback xmlns:w16se="http://schemas.microsoft.com/office/word/2015/wordml/symex" xmlns:w15="http://schemas.microsoft.com/office/word/2012/wordml" xmlns:cx2="http://schemas.microsoft.com/office/drawing/2015/10/21/chartex" xmlns:cx1="http://schemas.microsoft.com/office/drawing/2015/9/8/chartex" xmlns:cx="http://schemas.microsoft.com/office/drawing/2014/chartex">
+          <mc:Fallback xmlns:cx="http://schemas.microsoft.com/office/drawing/2014/chartex" xmlns:cx1="http://schemas.microsoft.com/office/drawing/2015/9/8/chartex" xmlns:cx2="http://schemas.microsoft.com/office/drawing/2015/10/21/chartex" xmlns:w15="http://schemas.microsoft.com/office/word/2012/wordml" xmlns:w16se="http://schemas.microsoft.com/office/word/2015/wordml/symex">
             <w:pict>
               <v:shape w14:anchorId="0DF1CEBF" id="Straight Arrow Connector 5" o:spid="_x0000_s1026" type="#_x0000_t32" style="position:absolute;margin-left:243.35pt;margin-top:496.65pt;width:3.6pt;height:23.35pt;z-index:251676672;visibility:visible;mso-wrap-style:square;mso-width-percent:0;mso-height-percent:0;mso-wrap-distance-left:9pt;mso-wrap-distance-top:0;mso-wrap-distance-right:9pt;mso-wrap-distance-bottom:0;mso-position-horizontal:absolute;mso-position-horizontal-relative:margin;mso-position-vertical:absolute;mso-position-vertical-relative:page;mso-width-percent:0;mso-height-percent:0;mso-width-relative:margin;mso-height-relative:margin" o:gfxdata="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" strokecolor="#5b9bd5 [3204]" strokeweight=".5pt">
                 <v:stroke endarrow="block" joinstyle="miter"/>
@@ -3918,9 +4301,11 @@
                             <w:pPr>
                               <w:jc w:val="center"/>
                             </w:pPr>
+                            <w:proofErr w:type="gramStart"/>
                             <w:r>
                               <w:t>data</w:t>
                             </w:r>
+                            <w:proofErr w:type="gramEnd"/>
                           </w:p>
                         </w:txbxContent>
                       </wps:txbx>
@@ -4396,6 +4781,7 @@
                 <w:szCs w:val="20"/>
               </w:rPr>
             </w:pPr>
+            <w:proofErr w:type="spellStart"/>
             <w:r>
               <w:rPr>
                 <w:rFonts w:ascii="Arial" w:eastAsia="Times New Roman" w:hAnsi="Arial" w:cs="Arial"/>
@@ -4408,6 +4794,7 @@
               </w:rPr>
               <w:t>Nullable</w:t>
             </w:r>
+            <w:proofErr w:type="spellEnd"/>
           </w:p>
         </w:tc>
         <w:tc>
@@ -4561,6 +4948,7 @@
                 <w:szCs w:val="20"/>
               </w:rPr>
             </w:pPr>
+            <w:proofErr w:type="gramStart"/>
             <w:r>
               <w:rPr>
                 <w:rFonts w:ascii="Arial" w:eastAsia="Times New Roman" w:hAnsi="Arial" w:cs="Arial"/>
@@ -4569,6 +4957,7 @@
               </w:rPr>
               <w:t>id</w:t>
             </w:r>
+            <w:proofErr w:type="gramEnd"/>
           </w:p>
         </w:tc>
         <w:tc>
@@ -4654,6 +5043,7 @@
                 <w:szCs w:val="20"/>
               </w:rPr>
             </w:pPr>
+            <w:proofErr w:type="gramStart"/>
             <w:r>
               <w:rPr>
                 <w:rFonts w:ascii="Arial" w:eastAsia="Times New Roman" w:hAnsi="Arial" w:cs="Arial"/>
@@ -4662,6 +5052,7 @@
               </w:rPr>
               <w:t>integer</w:t>
             </w:r>
+            <w:proofErr w:type="gramEnd"/>
           </w:p>
         </w:tc>
         <w:tc>
@@ -4890,6 +5281,7 @@
                 <w:szCs w:val="20"/>
               </w:rPr>
             </w:pPr>
+            <w:proofErr w:type="gramStart"/>
             <w:r>
               <w:rPr>
                 <w:rFonts w:ascii="Arial" w:eastAsia="Times New Roman" w:hAnsi="Arial" w:cs="Arial"/>
@@ -4898,6 +5290,7 @@
               </w:rPr>
               <w:t>username</w:t>
             </w:r>
+            <w:proofErr w:type="gramEnd"/>
           </w:p>
         </w:tc>
         <w:tc>
@@ -4983,6 +5376,8 @@
                 <w:szCs w:val="20"/>
               </w:rPr>
             </w:pPr>
+            <w:proofErr w:type="spellStart"/>
+            <w:proofErr w:type="gramStart"/>
             <w:r>
               <w:rPr>
                 <w:rFonts w:ascii="Arial" w:eastAsia="Times New Roman" w:hAnsi="Arial" w:cs="Arial"/>
@@ -4991,6 +5386,8 @@
               </w:rPr>
               <w:t>varchar</w:t>
             </w:r>
+            <w:proofErr w:type="spellEnd"/>
+            <w:proofErr w:type="gramEnd"/>
           </w:p>
         </w:tc>
         <w:tc>
@@ -5219,6 +5616,7 @@
                 <w:szCs w:val="20"/>
               </w:rPr>
             </w:pPr>
+            <w:proofErr w:type="gramStart"/>
             <w:r>
               <w:rPr>
                 <w:rFonts w:ascii="Arial" w:eastAsia="Times New Roman" w:hAnsi="Arial" w:cs="Arial"/>
@@ -5227,6 +5625,7 @@
               </w:rPr>
               <w:t>application</w:t>
             </w:r>
+            <w:proofErr w:type="gramEnd"/>
           </w:p>
         </w:tc>
         <w:tc>
@@ -5312,6 +5711,8 @@
                 <w:szCs w:val="20"/>
               </w:rPr>
             </w:pPr>
+            <w:proofErr w:type="spellStart"/>
+            <w:proofErr w:type="gramStart"/>
             <w:r>
               <w:rPr>
                 <w:rFonts w:ascii="Arial" w:eastAsia="Times New Roman" w:hAnsi="Arial" w:cs="Arial"/>
@@ -5320,6 +5721,8 @@
               </w:rPr>
               <w:t>varchar</w:t>
             </w:r>
+            <w:proofErr w:type="spellEnd"/>
+            <w:proofErr w:type="gramEnd"/>
           </w:p>
         </w:tc>
         <w:tc>
@@ -5578,6 +5981,7 @@
                 <w:szCs w:val="20"/>
               </w:rPr>
             </w:pPr>
+            <w:proofErr w:type="gramStart"/>
             <w:r>
               <w:rPr>
                 <w:rFonts w:ascii="Arial" w:eastAsia="Times New Roman" w:hAnsi="Arial" w:cs="Arial"/>
@@ -5586,6 +5990,7 @@
               </w:rPr>
               <w:t>id</w:t>
             </w:r>
+            <w:proofErr w:type="gramEnd"/>
           </w:p>
         </w:tc>
         <w:tc>
@@ -5674,6 +6079,7 @@
                 <w:szCs w:val="20"/>
               </w:rPr>
             </w:pPr>
+            <w:proofErr w:type="gramStart"/>
             <w:r>
               <w:rPr>
                 <w:rFonts w:ascii="Arial" w:eastAsia="Times New Roman" w:hAnsi="Arial" w:cs="Arial"/>
@@ -5682,6 +6088,7 @@
               </w:rPr>
               <w:t>integer</w:t>
             </w:r>
+            <w:proofErr w:type="gramEnd"/>
           </w:p>
         </w:tc>
         <w:tc>
@@ -5915,6 +6322,8 @@
                 <w:szCs w:val="20"/>
               </w:rPr>
             </w:pPr>
+            <w:proofErr w:type="spellStart"/>
+            <w:proofErr w:type="gramStart"/>
             <w:r>
               <w:rPr>
                 <w:rFonts w:ascii="Arial" w:eastAsia="Times New Roman" w:hAnsi="Arial" w:cs="Arial"/>
@@ -5923,6 +6332,8 @@
               </w:rPr>
               <w:t>traceId</w:t>
             </w:r>
+            <w:proofErr w:type="spellEnd"/>
+            <w:proofErr w:type="gramEnd"/>
           </w:p>
         </w:tc>
         <w:tc>
@@ -6011,6 +6422,8 @@
                 <w:szCs w:val="20"/>
               </w:rPr>
             </w:pPr>
+            <w:proofErr w:type="spellStart"/>
+            <w:proofErr w:type="gramStart"/>
             <w:r>
               <w:rPr>
                 <w:rFonts w:ascii="Arial" w:eastAsia="Times New Roman" w:hAnsi="Arial" w:cs="Arial"/>
@@ -6019,6 +6432,8 @@
               </w:rPr>
               <w:t>varchar</w:t>
             </w:r>
+            <w:proofErr w:type="spellEnd"/>
+            <w:proofErr w:type="gramEnd"/>
           </w:p>
         </w:tc>
         <w:tc>
@@ -6252,6 +6667,8 @@
                 <w:szCs w:val="20"/>
               </w:rPr>
             </w:pPr>
+            <w:proofErr w:type="spellStart"/>
+            <w:proofErr w:type="gramStart"/>
             <w:r>
               <w:rPr>
                 <w:rFonts w:ascii="Arial" w:eastAsia="Times New Roman" w:hAnsi="Arial" w:cs="Arial"/>
@@ -6260,6 +6677,8 @@
               </w:rPr>
               <w:t>methodName</w:t>
             </w:r>
+            <w:proofErr w:type="spellEnd"/>
+            <w:proofErr w:type="gramEnd"/>
           </w:p>
         </w:tc>
         <w:tc>
@@ -6348,6 +6767,8 @@
                 <w:szCs w:val="20"/>
               </w:rPr>
             </w:pPr>
+            <w:proofErr w:type="spellStart"/>
+            <w:proofErr w:type="gramStart"/>
             <w:r>
               <w:rPr>
                 <w:rFonts w:ascii="Arial" w:eastAsia="Times New Roman" w:hAnsi="Arial" w:cs="Arial"/>
@@ -6356,6 +6777,8 @@
               </w:rPr>
               <w:t>varchar</w:t>
             </w:r>
+            <w:proofErr w:type="spellEnd"/>
+            <w:proofErr w:type="gramEnd"/>
           </w:p>
         </w:tc>
         <w:tc>
@@ -6589,6 +7012,8 @@
                 <w:szCs w:val="20"/>
               </w:rPr>
             </w:pPr>
+            <w:proofErr w:type="spellStart"/>
+            <w:proofErr w:type="gramStart"/>
             <w:r>
               <w:rPr>
                 <w:rFonts w:ascii="Arial" w:eastAsia="Times New Roman" w:hAnsi="Arial" w:cs="Arial"/>
@@ -6597,6 +7022,8 @@
               </w:rPr>
               <w:t>timeStart</w:t>
             </w:r>
+            <w:proofErr w:type="spellEnd"/>
+            <w:proofErr w:type="gramEnd"/>
           </w:p>
         </w:tc>
         <w:tc>
@@ -6685,6 +7112,8 @@
                 <w:szCs w:val="20"/>
               </w:rPr>
             </w:pPr>
+            <w:proofErr w:type="spellStart"/>
+            <w:proofErr w:type="gramStart"/>
             <w:r>
               <w:rPr>
                 <w:rFonts w:ascii="Arial" w:eastAsia="Times New Roman" w:hAnsi="Arial" w:cs="Arial"/>
@@ -6693,6 +7122,8 @@
               </w:rPr>
               <w:t>varchar</w:t>
             </w:r>
+            <w:proofErr w:type="spellEnd"/>
+            <w:proofErr w:type="gramEnd"/>
           </w:p>
         </w:tc>
         <w:tc>
@@ -6926,6 +7357,8 @@
                 <w:szCs w:val="20"/>
               </w:rPr>
             </w:pPr>
+            <w:proofErr w:type="spellStart"/>
+            <w:proofErr w:type="gramStart"/>
             <w:r>
               <w:rPr>
                 <w:rFonts w:ascii="Arial" w:eastAsia="Times New Roman" w:hAnsi="Arial" w:cs="Arial"/>
@@ -6934,6 +7367,8 @@
               </w:rPr>
               <w:t>timeEnd</w:t>
             </w:r>
+            <w:proofErr w:type="spellEnd"/>
+            <w:proofErr w:type="gramEnd"/>
           </w:p>
         </w:tc>
         <w:tc>
@@ -7022,6 +7457,8 @@
                 <w:szCs w:val="20"/>
               </w:rPr>
             </w:pPr>
+            <w:proofErr w:type="spellStart"/>
+            <w:proofErr w:type="gramStart"/>
             <w:r>
               <w:rPr>
                 <w:rFonts w:ascii="Arial" w:eastAsia="Times New Roman" w:hAnsi="Arial" w:cs="Arial"/>
@@ -7030,6 +7467,8 @@
               </w:rPr>
               <w:t>varchar</w:t>
             </w:r>
+            <w:proofErr w:type="spellEnd"/>
+            <w:proofErr w:type="gramEnd"/>
           </w:p>
         </w:tc>
         <w:tc>
@@ -7288,6 +7727,7 @@
                 <w:szCs w:val="20"/>
               </w:rPr>
             </w:pPr>
+            <w:proofErr w:type="gramStart"/>
             <w:r>
               <w:rPr>
                 <w:rFonts w:ascii="Arial" w:eastAsia="Times New Roman" w:hAnsi="Arial" w:cs="Arial"/>
@@ -7296,6 +7736,7 @@
               </w:rPr>
               <w:t>id</w:t>
             </w:r>
+            <w:proofErr w:type="gramEnd"/>
           </w:p>
         </w:tc>
         <w:tc>
@@ -7381,6 +7822,7 @@
                 <w:szCs w:val="20"/>
               </w:rPr>
             </w:pPr>
+            <w:proofErr w:type="gramStart"/>
             <w:r>
               <w:rPr>
                 <w:rFonts w:ascii="Arial" w:eastAsia="Times New Roman" w:hAnsi="Arial" w:cs="Arial"/>
@@ -7389,6 +7831,7 @@
               </w:rPr>
               <w:t>integer</w:t>
             </w:r>
+            <w:proofErr w:type="gramEnd"/>
           </w:p>
         </w:tc>
         <w:tc>
@@ -7617,6 +8060,7 @@
                 <w:szCs w:val="20"/>
               </w:rPr>
             </w:pPr>
+            <w:proofErr w:type="gramStart"/>
             <w:r>
               <w:rPr>
                 <w:rFonts w:ascii="Arial" w:eastAsia="Times New Roman" w:hAnsi="Arial" w:cs="Arial"/>
@@ -7625,6 +8069,7 @@
               </w:rPr>
               <w:t>username</w:t>
             </w:r>
+            <w:proofErr w:type="gramEnd"/>
           </w:p>
         </w:tc>
         <w:tc>
@@ -7710,6 +8155,8 @@
                 <w:szCs w:val="20"/>
               </w:rPr>
             </w:pPr>
+            <w:proofErr w:type="spellStart"/>
+            <w:proofErr w:type="gramStart"/>
             <w:r>
               <w:rPr>
                 <w:rFonts w:ascii="Arial" w:eastAsia="Times New Roman" w:hAnsi="Arial" w:cs="Arial"/>
@@ -7718,6 +8165,8 @@
               </w:rPr>
               <w:t>varchar</w:t>
             </w:r>
+            <w:proofErr w:type="spellEnd"/>
+            <w:proofErr w:type="gramEnd"/>
           </w:p>
         </w:tc>
         <w:tc>
@@ -7946,6 +8395,7 @@
                 <w:szCs w:val="20"/>
               </w:rPr>
             </w:pPr>
+            <w:proofErr w:type="gramStart"/>
             <w:r>
               <w:rPr>
                 <w:rFonts w:ascii="Arial" w:eastAsia="Times New Roman" w:hAnsi="Arial" w:cs="Arial"/>
@@ -7954,6 +8404,7 @@
               </w:rPr>
               <w:t>application</w:t>
             </w:r>
+            <w:proofErr w:type="gramEnd"/>
           </w:p>
         </w:tc>
         <w:tc>
@@ -8039,6 +8490,8 @@
                 <w:szCs w:val="20"/>
               </w:rPr>
             </w:pPr>
+            <w:proofErr w:type="spellStart"/>
+            <w:proofErr w:type="gramStart"/>
             <w:r>
               <w:rPr>
                 <w:rFonts w:ascii="Arial" w:eastAsia="Times New Roman" w:hAnsi="Arial" w:cs="Arial"/>
@@ -8047,6 +8500,8 @@
               </w:rPr>
               <w:t>varchar</w:t>
             </w:r>
+            <w:proofErr w:type="spellEnd"/>
+            <w:proofErr w:type="gramEnd"/>
           </w:p>
         </w:tc>
         <w:tc>
@@ -8275,6 +8730,8 @@
                 <w:szCs w:val="20"/>
               </w:rPr>
             </w:pPr>
+            <w:proofErr w:type="spellStart"/>
+            <w:proofErr w:type="gramStart"/>
             <w:r>
               <w:rPr>
                 <w:rFonts w:ascii="Arial" w:eastAsia="Times New Roman" w:hAnsi="Arial" w:cs="Arial"/>
@@ -8283,6 +8740,8 @@
               </w:rPr>
               <w:t>traceId</w:t>
             </w:r>
+            <w:proofErr w:type="spellEnd"/>
+            <w:proofErr w:type="gramEnd"/>
           </w:p>
         </w:tc>
         <w:tc>
@@ -8311,13 +8770,23 @@
                 <w:szCs w:val="20"/>
               </w:rPr>
             </w:pPr>
+            <w:proofErr w:type="gramStart"/>
             <w:r>
               <w:rPr>
                 <w:rFonts w:ascii="Arial" w:eastAsia="Times New Roman" w:hAnsi="Arial" w:cs="Arial"/>
                 <w:sz w:val="20"/>
                 <w:szCs w:val="20"/>
               </w:rPr>
-              <w:t>unique id for the a trace</w:t>
+              <w:t>unique</w:t>
+            </w:r>
+            <w:proofErr w:type="gramEnd"/>
+            <w:r>
+              <w:rPr>
+                <w:rFonts w:ascii="Arial" w:eastAsia="Times New Roman" w:hAnsi="Arial" w:cs="Arial"/>
+                <w:sz w:val="20"/>
+                <w:szCs w:val="20"/>
+              </w:rPr>
+              <w:t xml:space="preserve"> id for the a trace</w:t>
             </w:r>
           </w:p>
         </w:tc>
@@ -8368,6 +8837,8 @@
                 <w:szCs w:val="20"/>
               </w:rPr>
             </w:pPr>
+            <w:proofErr w:type="spellStart"/>
+            <w:proofErr w:type="gramStart"/>
             <w:r>
               <w:rPr>
                 <w:rFonts w:ascii="Arial" w:eastAsia="Times New Roman" w:hAnsi="Arial" w:cs="Arial"/>
@@ -8376,6 +8847,8 @@
               </w:rPr>
               <w:t>varchar</w:t>
             </w:r>
+            <w:proofErr w:type="spellEnd"/>
+            <w:proofErr w:type="gramEnd"/>
           </w:p>
         </w:tc>
         <w:tc>
@@ -8633,6 +9106,7 @@
                 <w:szCs w:val="20"/>
               </w:rPr>
             </w:pPr>
+            <w:proofErr w:type="gramStart"/>
             <w:r>
               <w:rPr>
                 <w:rFonts w:ascii="Arial" w:eastAsia="Times New Roman" w:hAnsi="Arial" w:cs="Arial"/>
@@ -8641,6 +9115,7 @@
               </w:rPr>
               <w:t>id</w:t>
             </w:r>
+            <w:proofErr w:type="gramEnd"/>
           </w:p>
         </w:tc>
         <w:tc>
@@ -8729,6 +9204,7 @@
                 <w:szCs w:val="20"/>
               </w:rPr>
             </w:pPr>
+            <w:proofErr w:type="gramStart"/>
             <w:r>
               <w:rPr>
                 <w:rFonts w:ascii="Arial" w:eastAsia="Times New Roman" w:hAnsi="Arial" w:cs="Arial"/>
@@ -8737,6 +9213,7 @@
               </w:rPr>
               <w:t>integer</w:t>
             </w:r>
+            <w:proofErr w:type="gramEnd"/>
           </w:p>
         </w:tc>
         <w:tc>
@@ -8970,6 +9447,7 @@
                 <w:szCs w:val="20"/>
               </w:rPr>
             </w:pPr>
+            <w:proofErr w:type="gramStart"/>
             <w:r>
               <w:rPr>
                 <w:rFonts w:ascii="Arial" w:eastAsia="Times New Roman" w:hAnsi="Arial" w:cs="Arial"/>
@@ -8978,6 +9456,7 @@
               </w:rPr>
               <w:t>username</w:t>
             </w:r>
+            <w:proofErr w:type="gramEnd"/>
           </w:p>
         </w:tc>
         <w:tc>
@@ -9066,6 +9545,8 @@
                 <w:szCs w:val="20"/>
               </w:rPr>
             </w:pPr>
+            <w:proofErr w:type="spellStart"/>
+            <w:proofErr w:type="gramStart"/>
             <w:r>
               <w:rPr>
                 <w:rFonts w:ascii="Arial" w:eastAsia="Times New Roman" w:hAnsi="Arial" w:cs="Arial"/>
@@ -9074,6 +9555,8 @@
               </w:rPr>
               <w:t>varchar</w:t>
             </w:r>
+            <w:proofErr w:type="spellEnd"/>
+            <w:proofErr w:type="gramEnd"/>
           </w:p>
         </w:tc>
         <w:tc>
@@ -9307,6 +9790,7 @@
                 <w:szCs w:val="20"/>
               </w:rPr>
             </w:pPr>
+            <w:proofErr w:type="gramStart"/>
             <w:r>
               <w:rPr>
                 <w:rFonts w:ascii="Arial" w:eastAsia="Times New Roman" w:hAnsi="Arial" w:cs="Arial"/>
@@ -9315,6 +9799,7 @@
               </w:rPr>
               <w:t>password</w:t>
             </w:r>
+            <w:proofErr w:type="gramEnd"/>
           </w:p>
         </w:tc>
         <w:tc>
@@ -9403,6 +9888,8 @@
                 <w:szCs w:val="20"/>
               </w:rPr>
             </w:pPr>
+            <w:proofErr w:type="spellStart"/>
+            <w:proofErr w:type="gramStart"/>
             <w:r>
               <w:rPr>
                 <w:rFonts w:ascii="Arial" w:eastAsia="Times New Roman" w:hAnsi="Arial" w:cs="Arial"/>
@@ -9411,6 +9898,8 @@
               </w:rPr>
               <w:t>varchar</w:t>
             </w:r>
+            <w:proofErr w:type="spellEnd"/>
+            <w:proofErr w:type="gramEnd"/>
           </w:p>
         </w:tc>
         <w:tc>
@@ -9635,7 +10124,7 @@
                     </pic:cNvPicPr>
                   </pic:nvPicPr>
                   <pic:blipFill>
-                    <a:blip r:embed="rId21">
+                    <a:blip r:embed="rId20">
                       <a:extLst>
                         <a:ext uri="{28A0092B-C50C-407E-A947-70E740481C1C}">
                           <a14:useLocalDpi xmlns:a14="http://schemas.microsoft.com/office/drawing/2010/main" val="0"/>
@@ -9679,9 +10168,29 @@
           <w:sz w:val="27"/>
           <w:szCs w:val="27"/>
         </w:rPr>
-        <w:t xml:space="preserve">Above is the sequence diagram that shows a more intricate flow of data for our application. It is a very one-directional flow of data, as there is no need for the android phone to communicate back with the java applet until the data needs to be collected. It can be seen that much of the application can be split into separate independent components that rely on each other’s output, but are not specifically dependent on the components themselves. Merely zoom in to the png to see more details or go to </w:t>
-      </w:r>
-      <w:hyperlink r:id="rId22" w:history="1">
+        <w:t xml:space="preserve">Above is the sequence diagram that shows a more intricate flow of data for our application. It is a very one-directional flow of data, as there is no need for the android phone to communicate back with the java applet until the data needs to be collected. It can be seen that much of the application can be split into separate independent components that rely on each other’s output, but are not specifically dependent on the components themselves. Merely zoom in to the </w:t>
+      </w:r>
+      <w:proofErr w:type="spellStart"/>
+      <w:r>
+        <w:rPr>
+          <w:b w:val="0"/>
+          <w:color w:val="000000"/>
+          <w:sz w:val="27"/>
+          <w:szCs w:val="27"/>
+        </w:rPr>
+        <w:t>png</w:t>
+      </w:r>
+      <w:proofErr w:type="spellEnd"/>
+      <w:r>
+        <w:rPr>
+          <w:b w:val="0"/>
+          <w:color w:val="000000"/>
+          <w:sz w:val="27"/>
+          <w:szCs w:val="27"/>
+        </w:rPr>
+        <w:t xml:space="preserve"> to see more details or go to </w:t>
+      </w:r>
+      <w:hyperlink r:id="rId21" w:history="1">
         <w:r>
           <w:rPr>
             <w:rStyle w:val="Hyperlink"/>
@@ -9801,7 +10310,27 @@
           <w:sz w:val="27"/>
           <w:szCs w:val="27"/>
         </w:rPr>
-        <w:t>The main driving program is the Parser class, with it using and extending multiple other classes to successfully parse through source code, generate a valid Xposed module, and automatically deploying it onto the android phone connected. This includes the GUI and the user input.</w:t>
+        <w:t xml:space="preserve">The main driving program is the Parser class, with it using and extending multiple other classes to successfully parse through source code, generate a valid </w:t>
+      </w:r>
+      <w:proofErr w:type="spellStart"/>
+      <w:r>
+        <w:rPr>
+          <w:b w:val="0"/>
+          <w:color w:val="000000"/>
+          <w:sz w:val="27"/>
+          <w:szCs w:val="27"/>
+        </w:rPr>
+        <w:t>Xposed</w:t>
+      </w:r>
+      <w:proofErr w:type="spellEnd"/>
+      <w:r>
+        <w:rPr>
+          <w:b w:val="0"/>
+          <w:color w:val="000000"/>
+          <w:sz w:val="27"/>
+          <w:szCs w:val="27"/>
+        </w:rPr>
+        <w:t xml:space="preserve"> module, and automatically deploying it onto the android phone connected. This includes the GUI and the user input.</w:t>
       </w:r>
     </w:p>
     <w:p>
@@ -9835,7 +10364,7 @@
                     </pic:cNvPicPr>
                   </pic:nvPicPr>
                   <pic:blipFill>
-                    <a:blip r:embed="rId23">
+                    <a:blip r:embed="rId22">
                       <a:extLst>
                         <a:ext uri="{28A0092B-C50C-407E-A947-70E740481C1C}">
                           <a14:useLocalDpi xmlns:a14="http://schemas.microsoft.com/office/drawing/2010/main" val="0"/>
@@ -9891,9 +10420,29 @@
           <w:sz w:val="27"/>
           <w:szCs w:val="27"/>
         </w:rPr>
-        <w:t xml:space="preserve">We show the following connection between all the classes in the class diagram for the java applet as shown above. Merely zoom in to the png to see more details or go to </w:t>
-      </w:r>
-      <w:hyperlink r:id="rId24" w:history="1">
+        <w:t xml:space="preserve">We show the following connection between all the classes in the class diagram for the java applet as shown above. Merely zoom in to the </w:t>
+      </w:r>
+      <w:proofErr w:type="spellStart"/>
+      <w:r>
+        <w:rPr>
+          <w:b w:val="0"/>
+          <w:color w:val="000000"/>
+          <w:sz w:val="27"/>
+          <w:szCs w:val="27"/>
+        </w:rPr>
+        <w:t>png</w:t>
+      </w:r>
+      <w:proofErr w:type="spellEnd"/>
+      <w:r>
+        <w:rPr>
+          <w:b w:val="0"/>
+          <w:color w:val="000000"/>
+          <w:sz w:val="27"/>
+          <w:szCs w:val="27"/>
+        </w:rPr>
+        <w:t xml:space="preserve"> to see more details or go to </w:t>
+      </w:r>
+      <w:hyperlink r:id="rId23" w:history="1">
         <w:r>
           <w:rPr>
             <w:rStyle w:val="Hyperlink"/>
@@ -9978,8 +10527,9 @@
         </w:rPr>
         <w:lastRenderedPageBreak/>
         <w:tab/>
-        <w:t>Although a class diagram may show the more intricate details of the web application, there is too many libraries and files that it would be too difficult to put on this document. However, the deployment diagram for the web application should cover the basic structure we followed in organizing the web application.</w:t>
-      </w:r>
+        <w:t xml:space="preserve">Although a class diagram may show the more intricate details of the web application, there </w:t>
+      </w:r>
+      <w:proofErr w:type="gramStart"/>
       <w:r>
         <w:rPr>
           <w:b w:val="0"/>
@@ -9987,9 +10537,28 @@
           <w:sz w:val="27"/>
           <w:szCs w:val="27"/>
         </w:rPr>
+        <w:t>is</w:t>
+      </w:r>
+      <w:proofErr w:type="gramEnd"/>
+      <w:r>
+        <w:rPr>
+          <w:b w:val="0"/>
+          <w:color w:val="000000"/>
+          <w:sz w:val="27"/>
+          <w:szCs w:val="27"/>
+        </w:rPr>
+        <w:t xml:space="preserve"> too many libraries and files that it would be too difficult to put on this document. However, the deployment diagram for the web application should cover the basic structure we followed in organizing the web application.</w:t>
+      </w:r>
+      <w:r>
+        <w:rPr>
+          <w:b w:val="0"/>
+          <w:color w:val="000000"/>
+          <w:sz w:val="27"/>
+          <w:szCs w:val="27"/>
+        </w:rPr>
         <w:t xml:space="preserve"> A larger version is available at </w:t>
       </w:r>
-      <w:hyperlink r:id="rId25" w:history="1">
+      <w:hyperlink r:id="rId24" w:history="1">
         <w:r>
           <w:rPr>
             <w:rStyle w:val="Hyperlink"/>
@@ -10043,7 +10612,7 @@
                     </pic:cNvPicPr>
                   </pic:nvPicPr>
                   <pic:blipFill>
-                    <a:blip r:embed="rId26">
+                    <a:blip r:embed="rId25">
                       <a:extLst>
                         <a:ext uri="{28A0092B-C50C-407E-A947-70E740481C1C}">
                           <a14:useLocalDpi xmlns:a14="http://schemas.microsoft.com/office/drawing/2010/main" val="0"/>
@@ -10093,7 +10662,27 @@
           <w:szCs w:val="27"/>
         </w:rPr>
         <w:tab/>
-        <w:t xml:space="preserve">As seen through the deployment diagram, much of the web application is focused on the user client side. This allows us to create more personalized webpages for each different users. This may be moved to the server side if this causes any slowdowns on the client’s side. </w:t>
+        <w:t xml:space="preserve">As seen through the deployment diagram, much of the web application is focused on the user client side. This allows us to create more personalized webpages for each different </w:t>
+      </w:r>
+      <w:proofErr w:type="gramStart"/>
+      <w:r>
+        <w:rPr>
+          <w:b w:val="0"/>
+          <w:color w:val="000000"/>
+          <w:sz w:val="27"/>
+          <w:szCs w:val="27"/>
+        </w:rPr>
+        <w:t>users</w:t>
+      </w:r>
+      <w:proofErr w:type="gramEnd"/>
+      <w:r>
+        <w:rPr>
+          <w:b w:val="0"/>
+          <w:color w:val="000000"/>
+          <w:sz w:val="27"/>
+          <w:szCs w:val="27"/>
+        </w:rPr>
+        <w:t xml:space="preserve">. This may be moved to the server side if this causes any slowdowns on the client’s side. </w:t>
       </w:r>
     </w:p>
     <w:p>
@@ -10181,10 +10770,48 @@
           <w:sz w:val="27"/>
           <w:szCs w:val="27"/>
         </w:rPr>
-        <w:t>obfuscated classes and rename anonymous classes in ways that Xposed is unable to understand. The prevents us from analyzing decompiled APKs at this time.</w:t>
-      </w:r>
-      <w:bookmarkStart w:id="0" w:name="_GoBack"/>
-      <w:bookmarkEnd w:id="0"/>
+        <w:t xml:space="preserve">obfuscated classes and rename anonymous classes in ways that </w:t>
+      </w:r>
+      <w:proofErr w:type="spellStart"/>
+      <w:r>
+        <w:rPr>
+          <w:b w:val="0"/>
+          <w:color w:val="000000"/>
+          <w:sz w:val="27"/>
+          <w:szCs w:val="27"/>
+        </w:rPr>
+        <w:t>Xposed</w:t>
+      </w:r>
+      <w:proofErr w:type="spellEnd"/>
+      <w:r>
+        <w:rPr>
+          <w:b w:val="0"/>
+          <w:color w:val="000000"/>
+          <w:sz w:val="27"/>
+          <w:szCs w:val="27"/>
+        </w:rPr>
+        <w:t xml:space="preserve"> is unable to understand. </w:t>
+      </w:r>
+      <w:proofErr w:type="gramStart"/>
+      <w:r>
+        <w:rPr>
+          <w:b w:val="0"/>
+          <w:color w:val="000000"/>
+          <w:sz w:val="27"/>
+          <w:szCs w:val="27"/>
+        </w:rPr>
+        <w:t>The prevents</w:t>
+      </w:r>
+      <w:proofErr w:type="gramEnd"/>
+      <w:r>
+        <w:rPr>
+          <w:b w:val="0"/>
+          <w:color w:val="000000"/>
+          <w:sz w:val="27"/>
+          <w:szCs w:val="27"/>
+        </w:rPr>
+        <w:t xml:space="preserve"> us from analyzing decompiled APKs at this time.</w:t>
+      </w:r>
     </w:p>
     <w:p>
       <w:pPr>
@@ -10224,8 +10851,8 @@
       </w:pPr>
     </w:p>
     <w:sectPr>
-      <w:footerReference w:type="even" r:id="rId27"/>
-      <w:footerReference w:type="default" r:id="rId28"/>
+      <w:footerReference w:type="even" r:id="rId26"/>
+      <w:footerReference w:type="default" r:id="rId27"/>
       <w:pgSz w:w="12240" w:h="15840"/>
       <w:pgMar w:top="1440" w:right="1440" w:bottom="1440" w:left="1440" w:header="720" w:footer="720" w:gutter="0"/>
       <w:cols w:space="720"/>
@@ -10331,7 +10958,7 @@
         <w:rStyle w:val="PageNumber"/>
         <w:noProof/>
       </w:rPr>
-      <w:t>13</w:t>
+      <w:t>2</w:t>
     </w:r>
     <w:r>
       <w:rPr>
@@ -11849,7 +12476,7 @@
   <a:extraClrSchemeLst/>
   <a:extLst>
     <a:ext uri="{05A4C25C-085E-4340-85A3-A5531E510DB2}">
-      <thm15:themeFamily xmlns:thm15="http://schemas.microsoft.com/office/thememl/2012/main" xmlns="" name="Office Theme" id="{62F939B6-93AF-4DB8-9C6B-D6C7DFDC589F}" vid="{4A3C46E8-61CC-4603-A589-7422A47A8E4A}"/>
+      <thm15:themeFamily xmlns="" xmlns:thm15="http://schemas.microsoft.com/office/thememl/2012/main" name="Office Theme" id="{62F939B6-93AF-4DB8-9C6B-D6C7DFDC589F}" vid="{4A3C46E8-61CC-4603-A589-7422A47A8E4A}"/>
     </a:ext>
   </a:extLst>
 </a:theme>
@@ -11860,7 +12487,7 @@
 </file>
 
 <file path=customXml/itemProps1.xml><?xml version="1.0" encoding="utf-8"?>
-<ds:datastoreItem xmlns:ds="http://schemas.openxmlformats.org/officeDocument/2006/customXml" ds:itemID="{BD1416EE-C148-5748-BB23-019D5751E402}">
+<ds:datastoreItem xmlns:ds="http://schemas.openxmlformats.org/officeDocument/2006/customXml" ds:itemID="{41F378D0-2D5B-124C-9A34-F941254CB11B}">
   <ds:schemaRefs>
     <ds:schemaRef ds:uri="http://schemas.openxmlformats.org/officeDocument/2006/bibliography"/>
   </ds:schemaRefs>

</xml_diff>